<commit_message>
More death of aster
</commit_message>
<xml_diff>
--- a/Stories/Outbox/D&D World/The Death of Aster/The Death of Aster.docx
+++ b/Stories/Outbox/D&D World/The Death of Aster/The Death of Aster.docx
@@ -1260,63 +1260,107 @@
       </w:r>
       <w:r>
         <w:rPr/>
-        <w:t>But now that you mention it, when was the last time you were here? You know you could say hi to the family, right? I mean, its been years right?”</w:t>
-      </w:r>
-    </w:p>
-    <w:p>
-      <w:pPr>
-        <w:pStyle w:val="Normal"/>
-        <w:rPr/>
-      </w:pPr>
-      <w:r>
-        <w:rPr/>
-      </w:r>
-    </w:p>
-    <w:p>
-      <w:pPr>
-        <w:pStyle w:val="Normal"/>
-        <w:rPr/>
-      </w:pPr>
-      <w:r>
-        <w:rPr/>
-        <w:t>Aster exhaled sharply, and she supressed a frown. “I mean, I send them letters sometimes..”</w:t>
-      </w:r>
-    </w:p>
-    <w:p>
-      <w:pPr>
-        <w:pStyle w:val="Normal"/>
-        <w:rPr/>
-      </w:pPr>
-      <w:r>
-        <w:rPr/>
-        <w:t>“</w:t>
-      </w:r>
-      <w:r>
-        <w:rPr/>
-        <w:t>But how long?”</w:t>
-      </w:r>
-    </w:p>
-    <w:p>
-      <w:pPr>
-        <w:pStyle w:val="Normal"/>
-        <w:rPr/>
-      </w:pPr>
-      <w:r>
-        <w:rPr/>
-      </w:r>
-    </w:p>
-    <w:p>
-      <w:pPr>
-        <w:pStyle w:val="Normal"/>
-        <w:rPr/>
-      </w:pPr>
-      <w:r>
-        <w:rPr/>
-        <w:t>“</w:t>
-      </w:r>
-      <w:r>
-        <w:rPr/>
-        <w:t>I don't know, two years I think? I only saw them once when I was with you and once after, you remember, the family was out once when I tried.”</w:t>
+        <w:t>But now that you mention it, when was the last time you were here? You know, you could say hi to the family, right? I mean, its been years right?”</w:t>
+      </w:r>
+    </w:p>
+    <w:p>
+      <w:pPr>
+        <w:pStyle w:val="Normal"/>
+        <w:rPr/>
+      </w:pPr>
+      <w:r>
+        <w:rPr/>
+      </w:r>
+    </w:p>
+    <w:p>
+      <w:pPr>
+        <w:pStyle w:val="Normal"/>
+        <w:rPr/>
+      </w:pPr>
+      <w:r>
+        <w:rPr/>
+        <w:t xml:space="preserve">Aster exhaled sharply, and she </w:t>
+      </w:r>
+      <w:r>
+        <w:rPr/>
+        <w:t>suppressed</w:t>
+      </w:r>
+      <w:r>
+        <w:rPr/>
+        <w:t xml:space="preserve"> a frown. “I mean… </w:t>
+      </w:r>
+      <w:r>
+        <w:rPr/>
+        <w:t>I'm sure that...</w:t>
+      </w:r>
+      <w:r>
+        <w:rPr/>
+        <w:t>”</w:t>
+      </w:r>
+    </w:p>
+    <w:p>
+      <w:pPr>
+        <w:pStyle w:val="Normal"/>
+        <w:rPr/>
+      </w:pPr>
+      <w:r>
+        <w:rPr/>
+        <w:t>“</w:t>
+      </w:r>
+      <w:r>
+        <w:rPr/>
+        <w:t>H</w:t>
+      </w:r>
+      <w:r>
+        <w:rPr/>
+        <w:t xml:space="preserve">ow long </w:t>
+      </w:r>
+      <w:r>
+        <w:rPr/>
+        <w:t>has it been</w:t>
+      </w:r>
+      <w:r>
+        <w:rPr/>
+        <w:t>?”</w:t>
+      </w:r>
+    </w:p>
+    <w:p>
+      <w:pPr>
+        <w:pStyle w:val="Normal"/>
+        <w:rPr/>
+      </w:pPr>
+      <w:r>
+        <w:rPr/>
+      </w:r>
+    </w:p>
+    <w:p>
+      <w:pPr>
+        <w:pStyle w:val="Normal"/>
+        <w:rPr/>
+      </w:pPr>
+      <w:r>
+        <w:rPr/>
+        <w:t>“</w:t>
+      </w:r>
+      <w:r>
+        <w:rPr/>
+        <w:t xml:space="preserve">I don't know, two years I think? I </w:t>
+      </w:r>
+      <w:r>
+        <w:rPr/>
+        <w:t>never</w:t>
+      </w:r>
+      <w:r>
+        <w:rPr/>
+        <w:t xml:space="preserve"> saw them once when I was with you, you remember, the family was out </w:t>
+      </w:r>
+      <w:r>
+        <w:rPr/>
+        <w:t xml:space="preserve">the one time </w:t>
+      </w:r>
+      <w:r>
+        <w:rPr/>
+        <w:t>I tried.”</w:t>
       </w:r>
     </w:p>
     <w:p>
@@ -7964,7 +8008,7 @@
           <w:i w:val="false"/>
           <w:iCs w:val="false"/>
         </w:rPr>
-        <w:t xml:space="preserve">More pain lanced through his body. The masked man had hit before him. Haverson's attack quivered and his arms slumped. Haverson had been stabbed through the stomach. He coughed and tried to catch a breath, but only blood came out. </w:t>
+        <w:t xml:space="preserve">More pain lanced through his body. The masked man had hit before him. Haverson's attack quivered and his arms slumped. Haverson had been stabbed through the stomach. He coughed and tried to catch a breath. </w:t>
       </w:r>
     </w:p>
     <w:p>
@@ -8145,7 +8189,21 @@
           <w:i w:val="false"/>
           <w:iCs w:val="false"/>
         </w:rPr>
-        <w:t xml:space="preserve">There was only one way now. Only one way forward. He coughed up blood, until his throat finally cleared. His muscles bulged as he held himself upwards with his arm. He was looking at Aster. Aster was dead. The masked man had killed Aster. He had killed Aster. Haverson's face contorted into a hideous grimace. </w:t>
+        <w:t xml:space="preserve">There was only one way now. Only one way forward. He coughed up blood, </w:t>
+      </w:r>
+      <w:r>
+        <w:rPr>
+          <w:i w:val="false"/>
+          <w:iCs w:val="false"/>
+        </w:rPr>
+        <w:t>again and again</w:t>
+      </w:r>
+      <w:r>
+        <w:rPr>
+          <w:i w:val="false"/>
+          <w:iCs w:val="false"/>
+        </w:rPr>
+        <w:t xml:space="preserve"> until his throat finally cleared. His muscles bulged as he held himself upwards with his arm. He was looking at Aster. Aster was dead. The masked man had killed Aster. He had killed Aster. Haverson's face contorted into a hideous grimace. </w:t>
       </w:r>
     </w:p>
     <w:p>
@@ -8398,7 +8456,14 @@
           <w:i w:val="false"/>
           <w:iCs w:val="false"/>
         </w:rPr>
-        <w:t xml:space="preserve">He was slammed into the ground, he could feel the inexorable pressure of the flames pushing him into the stone beneath him. He could smell his leather burning and then his skin and hair burning. </w:t>
+        <w:t xml:space="preserve">He was slammed into the ground, he could feel the inexorable pressure of the flames pushing him into the stone beneath him. He could smell his leather burning and then his skin and hair burning </w:t>
+      </w:r>
+      <w:r>
+        <w:rPr>
+          <w:i w:val="false"/>
+          <w:iCs w:val="false"/>
+        </w:rPr>
+        <w:t>as well. He was surrounded by the light, the fire around him, engulfing him, searing onto him, into him...</w:t>
       </w:r>
     </w:p>
     <w:p>
@@ -8543,7 +8608,7 @@
           <w:i w:val="false"/>
           <w:iCs w:val="false"/>
         </w:rPr>
-        <w:t xml:space="preserve">His feet planted themselves and his body followed almost unbidden as he rose. His stomach wounds were sealing before his eyes blood flowing freely and the muscles ripping and reforming, squiggling like worms before his eyes. The pink flesh quivered and aligned, his skin sloughing off the burned layers, his hair bursting through his scalp. </w:t>
+        <w:t xml:space="preserve">His feet planted themselves and his body followed almost unbidden as he rose. His stomach wounds were sealing before his eyes, blood flowing freely and the muscles ripping and reforming, squiggling like worms before his eyes. The pink flesh quivered and aligned, his skin sloughing off the burned layers, his hair bursting through his scalp. </w:t>
       </w:r>
     </w:p>
     <w:p>
@@ -8796,36 +8861,78 @@
           <w:i w:val="false"/>
           <w:iCs w:val="false"/>
         </w:rPr>
-        <w:t xml:space="preserve">Clearly the other man was surprised as well, since he just barely managed to get his sword free when Haverson's first blow connected with him. Haverson had left his sowrd where he had originally fallen, so it was his first which connected with the other man's stomach. Haverson heard a satisfying exhale as the wind was driven from the man. </w:t>
-      </w:r>
-    </w:p>
-    <w:p>
-      <w:pPr>
-        <w:pStyle w:val="Normal"/>
-        <w:rPr>
-          <w:i w:val="false"/>
-          <w:i w:val="false"/>
-          <w:iCs w:val="false"/>
-        </w:rPr>
-      </w:pPr>
-      <w:r>
-        <w:rPr>
-          <w:i w:val="false"/>
-          <w:iCs w:val="false"/>
-        </w:rPr>
-      </w:r>
-    </w:p>
-    <w:p>
-      <w:pPr>
-        <w:pStyle w:val="Normal"/>
-        <w:rPr/>
-      </w:pPr>
-      <w:r>
-        <w:rPr>
-          <w:i w:val="false"/>
-          <w:iCs w:val="false"/>
-        </w:rPr>
-        <w:t>One after another he rained the blows into the man, each one causing the man to visibly shutter. The mask showed an expression of surprise for the first time.</w:t>
+        <w:t xml:space="preserve">Clearly the other man was surprised as well, since he just barely managed to get his sword free when Haverson's first blow connected with him. Haverson had left his </w:t>
+      </w:r>
+      <w:r>
+        <w:rPr>
+          <w:i w:val="false"/>
+          <w:iCs w:val="false"/>
+        </w:rPr>
+        <w:t>sword</w:t>
+      </w:r>
+      <w:r>
+        <w:rPr>
+          <w:i w:val="false"/>
+          <w:iCs w:val="false"/>
+        </w:rPr>
+        <w:t xml:space="preserve"> where he had originally fallen, so it was his </w:t>
+      </w:r>
+      <w:r>
+        <w:rPr>
+          <w:i w:val="false"/>
+          <w:iCs w:val="false"/>
+        </w:rPr>
+        <w:t>fist</w:t>
+      </w:r>
+      <w:r>
+        <w:rPr>
+          <w:i w:val="false"/>
+          <w:iCs w:val="false"/>
+        </w:rPr>
+        <w:t xml:space="preserve"> which connected with the other man's stomach. Haverson heard a satisfying exhale as the wind was driven from the man. </w:t>
+      </w:r>
+    </w:p>
+    <w:p>
+      <w:pPr>
+        <w:pStyle w:val="Normal"/>
+        <w:rPr>
+          <w:i w:val="false"/>
+          <w:i w:val="false"/>
+          <w:iCs w:val="false"/>
+        </w:rPr>
+      </w:pPr>
+      <w:r>
+        <w:rPr>
+          <w:i w:val="false"/>
+          <w:iCs w:val="false"/>
+        </w:rPr>
+      </w:r>
+    </w:p>
+    <w:p>
+      <w:pPr>
+        <w:pStyle w:val="Normal"/>
+        <w:rPr/>
+      </w:pPr>
+      <w:r>
+        <w:rPr>
+          <w:i w:val="false"/>
+          <w:iCs w:val="false"/>
+        </w:rPr>
+        <w:t xml:space="preserve">One after another he rained the blows into the man, each one causing the man to visibly shutter. </w:t>
+      </w:r>
+      <w:r>
+        <w:rPr>
+          <w:i w:val="false"/>
+          <w:iCs w:val="false"/>
+        </w:rPr>
+        <w:t>The knuckles of his hands broke with the tenth impact, but he continued his onslaught with the wreaked remains, and was pleased to find, through the pain, that they had rehealed by the time he had raised his hands again for the next attack.</w:t>
+      </w:r>
+      <w:r>
+        <w:rPr>
+          <w:i w:val="false"/>
+          <w:iCs w:val="false"/>
+        </w:rPr>
+        <w:t xml:space="preserve"> The mask showed an expression of surprise for the first time.</w:t>
       </w:r>
     </w:p>
     <w:p>
@@ -9558,6 +9665,508 @@
           <w:iCs w:val="false"/>
         </w:rPr>
         <w:t xml:space="preserve">Satisfied, Haverson staggered over to Aster's body and collapsed.  </w:t>
+      </w:r>
+    </w:p>
+    <w:p>
+      <w:pPr>
+        <w:pStyle w:val="Normal"/>
+        <w:pBdr>
+          <w:bottom w:val="single" w:sz="2" w:space="2" w:color="000001"/>
+        </w:pBdr>
+        <w:rPr/>
+      </w:pPr>
+      <w:r>
+        <w:rPr/>
+      </w:r>
+    </w:p>
+    <w:p>
+      <w:pPr>
+        <w:pStyle w:val="Normal"/>
+        <w:rPr/>
+      </w:pPr>
+      <w:r>
+        <w:rPr/>
+      </w:r>
+    </w:p>
+    <w:p>
+      <w:pPr>
+        <w:pStyle w:val="Normal"/>
+        <w:rPr/>
+      </w:pPr>
+      <w:r>
+        <w:rPr/>
+        <w:t xml:space="preserve">Ansalom had served the La Rouche family for decades. His service extended back to his childhood, but when he had followed his uncle around the old corridors of the La Rouche manor, learning how to keep the house properly. Except for a brief stint as a low ranking official in the millitary, it was nearly thirty years of unbroken service. He was a consummate butler and a decent chef. He single handedly commanded a small army of housekeepers, and under his control they kept the house presentable for the La Rouches and especially the Patriarch, Mathis. </w:t>
+      </w:r>
+    </w:p>
+    <w:p>
+      <w:pPr>
+        <w:pStyle w:val="Normal"/>
+        <w:rPr/>
+      </w:pPr>
+      <w:r>
+        <w:rPr/>
+      </w:r>
+    </w:p>
+    <w:p>
+      <w:pPr>
+        <w:pStyle w:val="Normal"/>
+        <w:rPr/>
+      </w:pPr>
+      <w:r>
+        <w:rPr/>
+        <w:t>However, late at night, after the others had gone off to sleep and the he saw to it that the guards on duty that night had their orders, he sometimes slipped off to the gravel yard, where he would frequent a dimly lit dive called the Underdrink</w:t>
+      </w:r>
+    </w:p>
+    <w:p>
+      <w:pPr>
+        <w:pStyle w:val="Normal"/>
+        <w:rPr/>
+      </w:pPr>
+      <w:r>
+        <w:rPr/>
+      </w:r>
+    </w:p>
+    <w:p>
+      <w:pPr>
+        <w:pStyle w:val="Normal"/>
+        <w:rPr/>
+      </w:pPr>
+      <w:r>
+        <w:rPr/>
+        <w:t xml:space="preserve">The other denizens of that gloomy business were not ones to talk, but after about a year, some of the regulars opened up about their pasts. </w:t>
+      </w:r>
+    </w:p>
+    <w:p>
+      <w:pPr>
+        <w:pStyle w:val="Normal"/>
+        <w:rPr/>
+      </w:pPr>
+      <w:r>
+        <w:rPr/>
+      </w:r>
+    </w:p>
+    <w:p>
+      <w:pPr>
+        <w:pStyle w:val="Normal"/>
+        <w:rPr/>
+      </w:pPr>
+      <w:r>
+        <w:rPr/>
+        <w:t xml:space="preserve">Because of his position, Ansalom had gotten them to swear they would never reveal where he went at night, but few of them cared. They found a caustic humor that one so well off should come into a place such as the Underdrink. </w:t>
+      </w:r>
+    </w:p>
+    <w:p>
+      <w:pPr>
+        <w:pStyle w:val="Normal"/>
+        <w:rPr/>
+      </w:pPr>
+      <w:r>
+        <w:rPr/>
+      </w:r>
+    </w:p>
+    <w:p>
+      <w:pPr>
+        <w:pStyle w:val="Normal"/>
+        <w:rPr/>
+      </w:pPr>
+      <w:r>
+        <w:rPr/>
+        <w:t xml:space="preserve">In such company, after a few drinks, and when pressed, he would admit that he had wanted more in life. When further pressed, he could not explain what more he wanted. </w:t>
+      </w:r>
+    </w:p>
+    <w:p>
+      <w:pPr>
+        <w:pStyle w:val="Normal"/>
+        <w:rPr/>
+      </w:pPr>
+      <w:r>
+        <w:rPr/>
+      </w:r>
+    </w:p>
+    <w:p>
+      <w:pPr>
+        <w:pStyle w:val="Normal"/>
+        <w:rPr/>
+      </w:pPr>
+      <w:r>
+        <w:rPr/>
+        <w:t xml:space="preserve">They always joked he needed a wife, but had rejected that suggestion so many times it had become trite. </w:t>
+      </w:r>
+    </w:p>
+    <w:p>
+      <w:pPr>
+        <w:pStyle w:val="Normal"/>
+        <w:rPr/>
+      </w:pPr>
+      <w:r>
+        <w:rPr/>
+      </w:r>
+    </w:p>
+    <w:p>
+      <w:pPr>
+        <w:pStyle w:val="Normal"/>
+        <w:rPr/>
+      </w:pPr>
+      <w:r>
+        <w:rPr/>
+        <w:t xml:space="preserve">Truthfully, Ansalom knew that even working under one of the most powerful merchant families of the North, and despite the benefits that his position afforded him, he perhaps would have been more satisfied as his own man, working day and night for himself, and himself only.  </w:t>
+      </w:r>
+    </w:p>
+    <w:p>
+      <w:pPr>
+        <w:pStyle w:val="Normal"/>
+        <w:rPr/>
+      </w:pPr>
+      <w:r>
+        <w:rPr/>
+      </w:r>
+    </w:p>
+    <w:p>
+      <w:pPr>
+        <w:pStyle w:val="Normal"/>
+        <w:rPr/>
+      </w:pPr>
+      <w:r>
+        <w:rPr/>
+        <w:t>Yet, years after Ansalom recognized this truth, it was still him on that day, after all the other staff had gone to sleep, who opened the door that night.</w:t>
+      </w:r>
+    </w:p>
+    <w:p>
+      <w:pPr>
+        <w:pStyle w:val="Normal"/>
+        <w:rPr/>
+      </w:pPr>
+      <w:r>
+        <w:rPr/>
+      </w:r>
+    </w:p>
+    <w:p>
+      <w:pPr>
+        <w:pStyle w:val="Normal"/>
+        <w:rPr/>
+      </w:pPr>
+      <w:r>
+        <w:rPr/>
+        <w:t xml:space="preserve">The storm had passed, but the weather was still foul. Because of this, the knocking had come as a surprise. </w:t>
+      </w:r>
+    </w:p>
+    <w:p>
+      <w:pPr>
+        <w:pStyle w:val="Normal"/>
+        <w:rPr/>
+      </w:pPr>
+      <w:r>
+        <w:rPr/>
+      </w:r>
+    </w:p>
+    <w:p>
+      <w:pPr>
+        <w:pStyle w:val="Normal"/>
+        <w:rPr/>
+      </w:pPr>
+      <w:r>
+        <w:rPr/>
+        <w:t xml:space="preserve">Ansalom whiped the tiredness from his eyes and put down the stack of accounts he had been preparing for Mr. La Rouche. He stopped for a moment, leaning back in his chair, the wood creaking as he did so. The light of the two candles illuminating the small office flickered from some unseen gust of air and made the shadows of himself and his chair dance upon the walls. </w:t>
+      </w:r>
+    </w:p>
+    <w:p>
+      <w:pPr>
+        <w:pStyle w:val="Normal"/>
+        <w:rPr/>
+      </w:pPr>
+      <w:r>
+        <w:rPr/>
+      </w:r>
+    </w:p>
+    <w:p>
+      <w:pPr>
+        <w:pStyle w:val="Normal"/>
+        <w:rPr/>
+      </w:pPr>
+      <w:r>
+        <w:rPr/>
+        <w:t>He stared out the door to the office and past the foot of the stairs to the front door. Had he just imagined it?</w:t>
+      </w:r>
+    </w:p>
+    <w:p>
+      <w:pPr>
+        <w:pStyle w:val="Normal"/>
+        <w:rPr/>
+      </w:pPr>
+      <w:r>
+        <w:rPr/>
+      </w:r>
+    </w:p>
+    <w:p>
+      <w:pPr>
+        <w:pStyle w:val="Normal"/>
+        <w:rPr/>
+      </w:pPr>
+      <w:r>
+        <w:rPr/>
+        <w:t xml:space="preserve">The knock came again, this time more insistent. No, he had not. It must be important for the guards to have let whoever it was in at such a late hour. </w:t>
+      </w:r>
+    </w:p>
+    <w:p>
+      <w:pPr>
+        <w:pStyle w:val="Normal"/>
+        <w:rPr/>
+      </w:pPr>
+      <w:r>
+        <w:rPr/>
+      </w:r>
+    </w:p>
+    <w:p>
+      <w:pPr>
+        <w:pStyle w:val="Normal"/>
+        <w:rPr/>
+      </w:pPr>
+      <w:r>
+        <w:rPr/>
+        <w:t xml:space="preserve">The knock came again. </w:t>
+      </w:r>
+    </w:p>
+    <w:p>
+      <w:pPr>
+        <w:pStyle w:val="Normal"/>
+        <w:rPr/>
+      </w:pPr>
+      <w:r>
+        <w:rPr/>
+      </w:r>
+    </w:p>
+    <w:p>
+      <w:pPr>
+        <w:pStyle w:val="Normal"/>
+        <w:rPr/>
+      </w:pPr>
+      <w:r>
+        <w:rPr/>
+        <w:t xml:space="preserve">Ansalom's eyes narrowed, and he rose suddenly and quickly, striding down the hallway. It must be an emergency. His feet swished across the </w:t>
+      </w:r>
+      <w:r>
+        <w:rPr/>
+        <w:t>luxurious</w:t>
+      </w:r>
+      <w:r>
+        <w:rPr/>
+        <w:t xml:space="preserve"> red carpet, the portraits of his </w:t>
+      </w:r>
+      <w:r>
+        <w:rPr/>
+        <w:t>uncle and his uncle's father hung on the cream colored walls of the hall, their frozen eyes staring straight forwards as he rapidly walked past them.</w:t>
+      </w:r>
+    </w:p>
+    <w:p>
+      <w:pPr>
+        <w:pStyle w:val="Normal"/>
+        <w:rPr/>
+      </w:pPr>
+      <w:r>
+        <w:rPr/>
+        <w:t>Ansalom came to the foot of the stairs as the knock came again, but weaker this time. His had stretched out to reach towards the doorknob. But something made him stop.</w:t>
+      </w:r>
+    </w:p>
+    <w:p>
+      <w:pPr>
+        <w:pStyle w:val="Normal"/>
+        <w:rPr/>
+      </w:pPr>
+      <w:r>
+        <w:rPr/>
+      </w:r>
+    </w:p>
+    <w:p>
+      <w:pPr>
+        <w:pStyle w:val="Normal"/>
+        <w:rPr/>
+      </w:pPr>
+      <w:r>
+        <w:rPr/>
+        <w:t>He looked up the dark stairs to where Mr. La Rouche and his wife most likely slept, if the patriarch was not still in his own office. Ansalom's eyes narrowed again, and he slipped the knife that he kept by the door into his palm and held it behind him. It never hurt to be careful. It never hurt to be prepared. There had been previous troubles like this, and guards, even old friends, were not always reliable.</w:t>
+      </w:r>
+    </w:p>
+    <w:p>
+      <w:pPr>
+        <w:pStyle w:val="Normal"/>
+        <w:rPr/>
+      </w:pPr>
+      <w:r>
+        <w:rPr/>
+      </w:r>
+    </w:p>
+    <w:p>
+      <w:pPr>
+        <w:pStyle w:val="Normal"/>
+        <w:rPr/>
+      </w:pPr>
+      <w:r>
+        <w:rPr/>
+        <w:t>Mentally readying himself, he reached out and opened the door.</w:t>
+      </w:r>
+    </w:p>
+    <w:p>
+      <w:pPr>
+        <w:pStyle w:val="Normal"/>
+        <w:rPr/>
+      </w:pPr>
+      <w:r>
+        <w:rPr/>
+      </w:r>
+    </w:p>
+    <w:p>
+      <w:pPr>
+        <w:pStyle w:val="Normal"/>
+        <w:rPr/>
+      </w:pPr>
+      <w:r>
+        <w:rPr/>
+        <w:t xml:space="preserve">The cold night air rushed into the warmth of the house, and the curtains on either side of him billowed. His face took the full force of the gust, a cold and wet force. </w:t>
+      </w:r>
+    </w:p>
+    <w:p>
+      <w:pPr>
+        <w:pStyle w:val="Normal"/>
+        <w:rPr/>
+      </w:pPr>
+      <w:r>
+        <w:rPr/>
+      </w:r>
+    </w:p>
+    <w:p>
+      <w:pPr>
+        <w:pStyle w:val="Normal"/>
+        <w:rPr/>
+      </w:pPr>
+      <w:r>
+        <w:rPr/>
+        <w:t>Before him was a unknown man with an arm wrapped around his own chest, a dark liquid stained his clothing, and from the smell Ansalom knew instantly what it was. His hand tightened around the knife and he began to move forward.</w:t>
+      </w:r>
+    </w:p>
+    <w:p>
+      <w:pPr>
+        <w:pStyle w:val="Normal"/>
+        <w:rPr/>
+      </w:pPr>
+      <w:r>
+        <w:rPr/>
+      </w:r>
+    </w:p>
+    <w:p>
+      <w:pPr>
+        <w:pStyle w:val="Normal"/>
+        <w:rPr/>
+      </w:pPr>
+      <w:r>
+        <w:rPr/>
+        <w:t>“</w:t>
+      </w:r>
+      <w:r>
+        <w:rPr/>
+        <w:t xml:space="preserve">Please...” The man said, pleading. </w:t>
+      </w:r>
+    </w:p>
+    <w:p>
+      <w:pPr>
+        <w:pStyle w:val="Normal"/>
+        <w:rPr/>
+      </w:pPr>
+      <w:r>
+        <w:rPr/>
+      </w:r>
+    </w:p>
+    <w:p>
+      <w:pPr>
+        <w:pStyle w:val="Normal"/>
+        <w:rPr/>
+      </w:pPr>
+      <w:r>
+        <w:rPr/>
+        <w:t xml:space="preserve">Ansalom stopped in mid motion, the knife still concealed. This man was much older than he at first expected. He was definitely not one of the guards. His hair had just started to go white, and his clothing, a great cloak, and ripped at the edges. Assassins were not usually old men. Assassins did not plead with their targets. Assassins did not appear drenched in blood. </w:t>
+      </w:r>
+    </w:p>
+    <w:p>
+      <w:pPr>
+        <w:pStyle w:val="Normal"/>
+        <w:rPr/>
+      </w:pPr>
+      <w:r>
+        <w:rPr/>
+      </w:r>
+    </w:p>
+    <w:p>
+      <w:pPr>
+        <w:pStyle w:val="Normal"/>
+        <w:rPr/>
+      </w:pPr>
+      <w:r>
+        <w:rPr/>
+        <w:t>Then Ansalom saw that the man wasn't alone. Slumped on the stoop next to the man, wrapped in a further cloak was immastakably another person, but from its position, it was clear that it was unconscious. But on closer inspection, that cloak was dark as well with blood. A body.</w:t>
+      </w:r>
+    </w:p>
+    <w:p>
+      <w:pPr>
+        <w:pStyle w:val="Normal"/>
+        <w:rPr/>
+      </w:pPr>
+      <w:r>
+        <w:rPr/>
+      </w:r>
+    </w:p>
+    <w:p>
+      <w:pPr>
+        <w:pStyle w:val="Normal"/>
+        <w:rPr/>
+      </w:pPr>
+      <w:r>
+        <w:rPr/>
+        <w:t>“</w:t>
+      </w:r>
+      <w:r>
+        <w:rPr/>
+        <w:t>Who are you? What is the meaning of this?” Ansalom commanded, his voice like steel.</w:t>
+      </w:r>
+    </w:p>
+    <w:p>
+      <w:pPr>
+        <w:pStyle w:val="Normal"/>
+        <w:rPr/>
+      </w:pPr>
+      <w:r>
+        <w:rPr/>
+      </w:r>
+    </w:p>
+    <w:p>
+      <w:pPr>
+        <w:pStyle w:val="Normal"/>
+        <w:rPr/>
+      </w:pPr>
+      <w:r>
+        <w:rPr/>
+        <w:t>The man shook his head. It was only now that Ansalom noticed that the man seemed to be weeping. For some reason, and for the first moment in a very long time, fear shot through Ansalom.</w:t>
+      </w:r>
+    </w:p>
+    <w:p>
+      <w:pPr>
+        <w:pStyle w:val="Normal"/>
+        <w:rPr/>
+      </w:pPr>
+      <w:r>
+        <w:rPr/>
+      </w:r>
+    </w:p>
+    <w:p>
+      <w:pPr>
+        <w:pStyle w:val="Normal"/>
+        <w:rPr/>
+      </w:pPr>
+      <w:r>
+        <w:rPr/>
+        <w:t>“</w:t>
+      </w:r>
+      <w:r>
+        <w:rPr/>
+        <w:t>Please…” The man said again, then looking up at Ansalom, “Its Aster… Gods, its Aster.”</w:t>
       </w:r>
     </w:p>
     <w:p>
@@ -9588,169 +10197,731 @@
       </w:pPr>
       <w:r>
         <w:rPr/>
-        <w:t xml:space="preserve">Ansalom had served the La Rouche family </w:t>
-      </w:r>
-      <w:r>
-        <w:rPr/>
-        <w:t xml:space="preserve">for decades. His service extended back to his childhood, but when he had followed his uncle around the old corridors of the La Rouche manor, learning how to keep the house properly. Except for a brief stint as a low ranking official in the millitary, it was nearly thirty years of unbroken service. He was a consummate butler and a decent chef. He single handedly commanded a small army of housekeepers, and under his control they kept the house presentable for the La Rouches and especially the Patriarch, Mathis. </w:t>
-      </w:r>
-    </w:p>
-    <w:p>
-      <w:pPr>
-        <w:pStyle w:val="Normal"/>
-        <w:rPr/>
-      </w:pPr>
-      <w:r>
-        <w:rPr/>
-      </w:r>
-    </w:p>
-    <w:p>
-      <w:pPr>
-        <w:pStyle w:val="Normal"/>
-        <w:rPr/>
-      </w:pPr>
-      <w:r>
-        <w:rPr/>
-        <w:t xml:space="preserve">However, late at night, after the others had gone off to sleep and the he saw to it that the guards on duty that night had their orders, he sometimes slipped off to the gravel yard, where </w:t>
-      </w:r>
-      <w:r>
-        <w:rPr/>
-        <w:t xml:space="preserve">he would frequent </w:t>
-      </w:r>
-      <w:r>
-        <w:rPr/>
-        <w:t>a dimly lit dive called the Underdrink</w:t>
-      </w:r>
-    </w:p>
-    <w:p>
-      <w:pPr>
-        <w:pStyle w:val="Normal"/>
-        <w:rPr/>
-      </w:pPr>
-      <w:r>
-        <w:rPr/>
-      </w:r>
-    </w:p>
-    <w:p>
-      <w:pPr>
-        <w:pStyle w:val="Normal"/>
-        <w:rPr/>
-      </w:pPr>
-      <w:r>
-        <w:rPr/>
-        <w:t xml:space="preserve">The other </w:t>
-      </w:r>
-      <w:r>
-        <w:rPr/>
-        <w:t>denizens</w:t>
-      </w:r>
-      <w:r>
-        <w:rPr/>
-        <w:t xml:space="preserve"> of that </w:t>
-      </w:r>
-      <w:r>
-        <w:rPr/>
-        <w:t>gloomy</w:t>
-      </w:r>
-      <w:r>
-        <w:rPr/>
-        <w:t xml:space="preserve"> business were not ones to talk, but after about a year, some of the regulars opened up about their pasts. </w:t>
-      </w:r>
-    </w:p>
-    <w:p>
-      <w:pPr>
-        <w:pStyle w:val="Normal"/>
-        <w:rPr/>
-      </w:pPr>
-      <w:r>
-        <w:rPr/>
-      </w:r>
-    </w:p>
-    <w:p>
-      <w:pPr>
-        <w:pStyle w:val="Normal"/>
-        <w:rPr/>
-      </w:pPr>
-      <w:r>
-        <w:rPr/>
-        <w:t xml:space="preserve">Because of his position, </w:t>
-      </w:r>
-      <w:r>
-        <w:rPr/>
-        <w:t xml:space="preserve">Ansalom </w:t>
-      </w:r>
-      <w:r>
-        <w:rPr/>
-        <w:t xml:space="preserve">had gotten them to swear they would never reveal where he went at night, but few of them cared. They found a caustic humor that one so well off should come into a place such as the Underdrink. </w:t>
-      </w:r>
-    </w:p>
-    <w:p>
-      <w:pPr>
-        <w:pStyle w:val="Normal"/>
-        <w:rPr/>
-      </w:pPr>
-      <w:r>
-        <w:rPr/>
-      </w:r>
-    </w:p>
-    <w:p>
-      <w:pPr>
-        <w:pStyle w:val="Normal"/>
-        <w:rPr/>
-      </w:pPr>
-      <w:r>
-        <w:rPr/>
-        <w:t xml:space="preserve">In such company, </w:t>
-      </w:r>
-      <w:r>
-        <w:rPr/>
-        <w:t>after a few drinks, and</w:t>
-      </w:r>
-      <w:r>
-        <w:rPr/>
-        <w:t xml:space="preserve"> when pressed, he would admit that he had wanted more in life. </w:t>
-      </w:r>
-      <w:r>
-        <w:rPr/>
-        <w:t xml:space="preserve">When further pressed, he could not explain what more he wanted. </w:t>
-      </w:r>
-    </w:p>
-    <w:p>
-      <w:pPr>
-        <w:pStyle w:val="Normal"/>
-        <w:rPr/>
-      </w:pPr>
-      <w:r>
-        <w:rPr/>
-      </w:r>
-    </w:p>
-    <w:p>
-      <w:pPr>
-        <w:pStyle w:val="Normal"/>
-        <w:rPr/>
-      </w:pPr>
-      <w:r>
-        <w:rPr/>
-        <w:t xml:space="preserve">They always joked he needed a wife, but had rejected that suggestion so many times it had become trite. </w:t>
-      </w:r>
-    </w:p>
-    <w:p>
-      <w:pPr>
-        <w:pStyle w:val="Normal"/>
-        <w:rPr/>
-      </w:pPr>
-      <w:r>
-        <w:rPr/>
-      </w:r>
-    </w:p>
-    <w:p>
-      <w:pPr>
-        <w:pStyle w:val="Normal"/>
-        <w:rPr/>
-      </w:pPr>
-      <w:r>
-        <w:rPr/>
-        <w:t xml:space="preserve">Truthfully, Ansalom knew that even working under one of the most powerful merchant families of the North, and despite the benefits that his position afforded him, he perhaps would have been more satisfied as his own man, working day and night for himself, and himself only.  </w:t>
+        <w:t>“</w:t>
+      </w:r>
+      <w:r>
+        <w:rPr/>
+        <w:t>Ansalom! This isn't like you at all. I can't remember the last time you've come into my study this late at night, let alone like this.”</w:t>
+      </w:r>
+    </w:p>
+    <w:p>
+      <w:pPr>
+        <w:pStyle w:val="Normal"/>
+        <w:rPr/>
+      </w:pPr>
+      <w:r>
+        <w:rPr/>
+      </w:r>
+    </w:p>
+    <w:p>
+      <w:pPr>
+        <w:pStyle w:val="Normal"/>
+        <w:rPr/>
+      </w:pPr>
+      <w:r>
+        <w:rPr/>
+        <w:t>“</w:t>
+      </w:r>
+      <w:r>
+        <w:rPr/>
+        <w:t xml:space="preserve">Sir. You must come at once.” Ansalom said, having just burst into the office unannounced. </w:t>
+      </w:r>
+    </w:p>
+    <w:p>
+      <w:pPr>
+        <w:pStyle w:val="Normal"/>
+        <w:rPr/>
+      </w:pPr>
+      <w:r>
+        <w:rPr/>
+      </w:r>
+    </w:p>
+    <w:p>
+      <w:pPr>
+        <w:pStyle w:val="Normal"/>
+        <w:rPr/>
+      </w:pPr>
+      <w:r>
+        <w:rPr/>
+        <w:t>“</w:t>
+      </w:r>
+      <w:r>
+        <w:rPr/>
+        <w:t xml:space="preserve">Fine, fine, but what could possibly be...” Mathis La Rouche looked up and suddenly locked eyes with the old confidant. Ansalom's wiry frame filled the doorway, illuminated from behind by the sconce in the hallway. His face was cast into shadow, but from that shadow, his eyes blazed. A chill descended upon the patriarch. </w:t>
+      </w:r>
+    </w:p>
+    <w:p>
+      <w:pPr>
+        <w:pStyle w:val="Normal"/>
+        <w:rPr/>
+      </w:pPr>
+      <w:r>
+        <w:rPr/>
+      </w:r>
+    </w:p>
+    <w:p>
+      <w:pPr>
+        <w:pStyle w:val="Normal"/>
+        <w:rPr/>
+      </w:pPr>
+      <w:r>
+        <w:rPr/>
+        <w:t>“</w:t>
+      </w:r>
+      <w:r>
+        <w:rPr/>
+        <w:t xml:space="preserve">Sir. You must come at once.” He repeated, his voice firm. The tone wasn't a suggestion. It was a command. </w:t>
+      </w:r>
+    </w:p>
+    <w:p>
+      <w:pPr>
+        <w:pStyle w:val="Normal"/>
+        <w:rPr/>
+      </w:pPr>
+      <w:r>
+        <w:rPr/>
+      </w:r>
+    </w:p>
+    <w:p>
+      <w:pPr>
+        <w:pStyle w:val="Normal"/>
+        <w:rPr/>
+      </w:pPr>
+      <w:r>
+        <w:rPr/>
+        <w:t xml:space="preserve">Mathis's eyes widened and he grabbed the letter opener on his desk as he rose. There had only been two times Ansalom had ever spoken to him like that. Both had been attempts on his life. </w:t>
+      </w:r>
+    </w:p>
+    <w:p>
+      <w:pPr>
+        <w:pStyle w:val="Normal"/>
+        <w:rPr/>
+      </w:pPr>
+      <w:r>
+        <w:rPr/>
+      </w:r>
+    </w:p>
+    <w:p>
+      <w:pPr>
+        <w:pStyle w:val="Normal"/>
+        <w:rPr/>
+      </w:pPr>
+      <w:r>
+        <w:rPr/>
+        <w:t>“</w:t>
+      </w:r>
+      <w:r>
+        <w:rPr/>
+        <w:t xml:space="preserve">Where are they? We need to wake Ethalia! She is in the second bedroom.” He said, leaping to his feet. </w:t>
+      </w:r>
+    </w:p>
+    <w:p>
+      <w:pPr>
+        <w:pStyle w:val="Normal"/>
+        <w:rPr/>
+      </w:pPr>
+      <w:r>
+        <w:rPr/>
+      </w:r>
+    </w:p>
+    <w:p>
+      <w:pPr>
+        <w:pStyle w:val="Normal"/>
+        <w:rPr/>
+      </w:pPr>
+      <w:r>
+        <w:rPr/>
+        <w:t>“</w:t>
+      </w:r>
+      <w:r>
+        <w:rPr/>
+        <w:t>This is not an attack on your life.” Ansalom said. “Yet you must come at once. It would not be proper of me to describe this. You should see it yourself.”</w:t>
+      </w:r>
+    </w:p>
+    <w:p>
+      <w:pPr>
+        <w:pStyle w:val="Normal"/>
+        <w:rPr/>
+      </w:pPr>
+      <w:r>
+        <w:rPr/>
+      </w:r>
+    </w:p>
+    <w:p>
+      <w:pPr>
+        <w:pStyle w:val="Normal"/>
+        <w:rPr/>
+      </w:pPr>
+      <w:r>
+        <w:rPr/>
+        <w:t>Ansalom lead Mathis towards the front door at a quick pace. The mansion passed around them like a blur, and as Mathis's mind raced, Ansalom clarified, “And it is not Ethalia either. She is well, but I do not think you should wake her just yet.”</w:t>
+      </w:r>
+    </w:p>
+    <w:p>
+      <w:pPr>
+        <w:pStyle w:val="Normal"/>
+        <w:rPr/>
+      </w:pPr>
+      <w:r>
+        <w:rPr/>
+      </w:r>
+    </w:p>
+    <w:p>
+      <w:pPr>
+        <w:pStyle w:val="Normal"/>
+        <w:rPr/>
+      </w:pPr>
+      <w:r>
+        <w:rPr/>
+        <w:t xml:space="preserve">Ansalom took a quick series of turns, bringing them through the servants corridors and through the seldom used dark ballroom. The hard wood echoed as their strides resounded on the floor, echoing through the empty house. Their shadows cast long against the sliver of light from behind them, running along the expensive wallpaper, countless paintings and reflecting in the inky pools of dark mirrors. </w:t>
+      </w:r>
+    </w:p>
+    <w:p>
+      <w:pPr>
+        <w:pStyle w:val="Normal"/>
+        <w:rPr/>
+      </w:pPr>
+      <w:r>
+        <w:rPr/>
+      </w:r>
+    </w:p>
+    <w:p>
+      <w:pPr>
+        <w:pStyle w:val="Normal"/>
+        <w:rPr/>
+      </w:pPr>
+      <w:r>
+        <w:rPr/>
+        <w:t>“</w:t>
+      </w:r>
+      <w:r>
+        <w:rPr/>
+        <w:t>I have already sent for Mr. Marteband.” Ansalom said, the two exiting the ballroom. “Although honestly I believe there is little he can do at this stage.”</w:t>
+      </w:r>
+    </w:p>
+    <w:p>
+      <w:pPr>
+        <w:pStyle w:val="Normal"/>
+        <w:rPr/>
+      </w:pPr>
+      <w:r>
+        <w:rPr/>
+      </w:r>
+    </w:p>
+    <w:p>
+      <w:pPr>
+        <w:pStyle w:val="Normal"/>
+        <w:rPr/>
+      </w:pPr>
+      <w:r>
+        <w:rPr/>
+        <w:t>“</w:t>
+      </w:r>
+      <w:r>
+        <w:rPr/>
+        <w:t>Mr. Marteband? Is someone injured?” Mathis asked. But Ansalom was silent, and merely threw open the door to the kitchen.</w:t>
+      </w:r>
+    </w:p>
+    <w:p>
+      <w:pPr>
+        <w:pStyle w:val="Normal"/>
+        <w:rPr/>
+      </w:pPr>
+      <w:r>
+        <w:rPr/>
+      </w:r>
+    </w:p>
+    <w:p>
+      <w:pPr>
+        <w:pStyle w:val="Normal"/>
+        <w:rPr/>
+      </w:pPr>
+      <w:r>
+        <w:rPr/>
+        <w:t xml:space="preserve">Mathis entered the room, one of the many that he did not frequent often, and looked straight ahead of him as Ansalom held the door. A body lay on the large preparation table in the center of the room. Several sconses had been lit, but the kitchen had not been designed to be used at night. The room was still dark and he could not make out the features of the body. </w:t>
+      </w:r>
+    </w:p>
+    <w:p>
+      <w:pPr>
+        <w:pStyle w:val="Normal"/>
+        <w:rPr/>
+      </w:pPr>
+      <w:r>
+        <w:rPr/>
+      </w:r>
+    </w:p>
+    <w:p>
+      <w:pPr>
+        <w:pStyle w:val="Normal"/>
+        <w:rPr/>
+      </w:pPr>
+      <w:r>
+        <w:rPr/>
+        <w:t xml:space="preserve">He heard a sound from the side of the room and saw a man, his head buried deep in his knees, his hands folded in submission beneath his forehead. </w:t>
+      </w:r>
+    </w:p>
+    <w:p>
+      <w:pPr>
+        <w:pStyle w:val="Normal"/>
+        <w:rPr/>
+      </w:pPr>
+      <w:r>
+        <w:rPr/>
+      </w:r>
+    </w:p>
+    <w:p>
+      <w:pPr>
+        <w:pStyle w:val="Normal"/>
+        <w:rPr/>
+      </w:pPr>
+      <w:r>
+        <w:rPr/>
+        <w:t>“</w:t>
+      </w:r>
+      <w:r>
+        <w:rPr/>
+        <w:t xml:space="preserve">Ansalom. What is this? Who is this?” He demanded, spinning to look at the butler. </w:t>
+      </w:r>
+    </w:p>
+    <w:p>
+      <w:pPr>
+        <w:pStyle w:val="Normal"/>
+        <w:rPr/>
+      </w:pPr>
+      <w:r>
+        <w:rPr/>
+      </w:r>
+    </w:p>
+    <w:p>
+      <w:pPr>
+        <w:pStyle w:val="Normal"/>
+        <w:rPr/>
+      </w:pPr>
+      <w:r>
+        <w:rPr/>
+        <w:t>The old man's face was creased deeply, a horrible frown printed on his countenance. Ansalom shook his head and winced. “I'm so sorry old friend. Its Aster.”</w:t>
+      </w:r>
+    </w:p>
+    <w:p>
+      <w:pPr>
+        <w:pStyle w:val="Normal"/>
+        <w:rPr/>
+      </w:pPr>
+      <w:r>
+        <w:rPr/>
+      </w:r>
+    </w:p>
+    <w:p>
+      <w:pPr>
+        <w:pStyle w:val="Normal"/>
+        <w:rPr/>
+      </w:pPr>
+      <w:r>
+        <w:rPr/>
+        <w:t xml:space="preserve">The room spun. The shadows ran a deep blue across the ground, across the body, the dark shapes of kitchen equipment resting on the counters. The individual cobblestones became apparent to Mathis, each one pressfitted snugly against the rest. Atop these, the same shadows lay, before burning bright across that divide into the imprint that the sconces left. Flickering orange and blue. </w:t>
+      </w:r>
+    </w:p>
+    <w:p>
+      <w:pPr>
+        <w:pStyle w:val="Normal"/>
+        <w:rPr/>
+      </w:pPr>
+      <w:r>
+        <w:rPr/>
+      </w:r>
+    </w:p>
+    <w:p>
+      <w:pPr>
+        <w:pStyle w:val="Normal"/>
+        <w:rPr/>
+      </w:pPr>
+      <w:r>
+        <w:rPr/>
+        <w:t>He remembered walking slowly across the room. The table lay before him, and even though the task was insurmountable, his feet bore him there. He remembered every footstep. His hand reached forward by its own volition and when it exteneded infront of his vision, Mathis could see that it shook. The body lay before him, already starting to stain the wood of the table underneath.</w:t>
+      </w:r>
+    </w:p>
+    <w:p>
+      <w:pPr>
+        <w:pStyle w:val="Normal"/>
+        <w:rPr/>
+      </w:pPr>
+      <w:r>
+        <w:rPr/>
+      </w:r>
+    </w:p>
+    <w:p>
+      <w:pPr>
+        <w:pStyle w:val="Normal"/>
+        <w:rPr/>
+      </w:pPr>
+      <w:r>
+        <w:rPr/>
+        <w:t xml:space="preserve">His fingers wrapped around wet and cold, blood soaked cloak. He felt the coarse material between his fingers. The top side was slick and cold to the touch, the bottom only slightly less so. He gritted his teeth, and his hand slid to the side, </w:t>
+      </w:r>
+      <w:r>
+        <w:rPr/>
+        <w:t>peeling away the covering from the body's face.</w:t>
+      </w:r>
+    </w:p>
+    <w:p>
+      <w:pPr>
+        <w:pStyle w:val="Normal"/>
+        <w:rPr/>
+      </w:pPr>
+      <w:r>
+        <w:rPr/>
+        <w:t xml:space="preserve">An inhuman cry issued from his mouth and echoed down the hall and through the dark and empty house. </w:t>
+      </w:r>
+    </w:p>
+    <w:p>
+      <w:pPr>
+        <w:pStyle w:val="Normal"/>
+        <w:rPr/>
+      </w:pPr>
+      <w:r>
+        <w:rPr/>
+      </w:r>
+    </w:p>
+    <w:p>
+      <w:pPr>
+        <w:pStyle w:val="Normal"/>
+        <w:rPr/>
+      </w:pPr>
+      <w:r>
+        <w:rPr/>
+        <w:t xml:space="preserve">Tears streamed down from his face unstoppably. His hand holding the blood stained cloak shook more violently. He found himself breathing large breaths of air, yet somehow all of them refused to fill his </w:t>
+      </w:r>
+      <w:r>
+        <w:rPr/>
+        <w:t>lungs</w:t>
+      </w:r>
+      <w:r>
+        <w:rPr/>
+        <w:t xml:space="preserve">, forcing him to take one after another. </w:t>
+      </w:r>
+    </w:p>
+    <w:p>
+      <w:pPr>
+        <w:pStyle w:val="Normal"/>
+        <w:rPr/>
+      </w:pPr>
+      <w:r>
+        <w:rPr/>
+      </w:r>
+    </w:p>
+    <w:p>
+      <w:pPr>
+        <w:pStyle w:val="Normal"/>
+        <w:rPr/>
+      </w:pPr>
+      <w:r>
+        <w:rPr/>
+        <w:t>Before him, Aster lay. And it could only be her. The long blond hair that had always tangled so horribly, the mark on the left cheek from when she had burned herself on something from the stovetop… But the face… Gods… It was a broken shattered thing, still spilling blood, wet with rain and other fluids. Beneath the fleshy mess of the wound, he could stare straight into… and there were fragments of bone peaking out from the gash, little pieces of white shards, like the first fallen flakes of snow among red fall leaves… One eye still lay in its socket, the pupil a small pool of green brown staring lifelessly up at the ceiling.</w:t>
+      </w:r>
+    </w:p>
+    <w:p>
+      <w:pPr>
+        <w:pStyle w:val="Normal"/>
+        <w:rPr/>
+      </w:pPr>
+      <w:r>
+        <w:rPr/>
+      </w:r>
+    </w:p>
+    <w:p>
+      <w:pPr>
+        <w:pStyle w:val="Normal"/>
+        <w:rPr/>
+      </w:pPr>
+      <w:r>
+        <w:rPr/>
+        <w:t>“</w:t>
+      </w:r>
+      <w:r>
+        <w:rPr/>
+        <w:t>Aster...” he choaked, his hands letting the fabric fall from his fingers. He forced himself to look straight at the ruined face, to remember the little girl who had left him so long ago. His fingers traced the iintact parts of her forehead before running into the mess of sandy hair. There they caught and refused to go further. When he looked, he saw the strands had caked together with dried blood.</w:t>
+      </w:r>
+    </w:p>
+    <w:p>
+      <w:pPr>
+        <w:pStyle w:val="Normal"/>
+        <w:rPr/>
+      </w:pPr>
+      <w:r>
+        <w:rPr/>
+      </w:r>
+    </w:p>
+    <w:p>
+      <w:pPr>
+        <w:pStyle w:val="Normal"/>
+        <w:rPr/>
+      </w:pPr>
+      <w:r>
+        <w:rPr/>
+        <w:t>Bile rose swiftly in his stomach and Ansalom appeared out of nowhere with a large pot. The butler looked away.</w:t>
+      </w:r>
+    </w:p>
+    <w:p>
+      <w:pPr>
+        <w:pStyle w:val="Normal"/>
+        <w:rPr/>
+      </w:pPr>
+      <w:r>
+        <w:rPr/>
+      </w:r>
+    </w:p>
+    <w:p>
+      <w:pPr>
+        <w:pStyle w:val="Normal"/>
+        <w:rPr/>
+      </w:pPr>
+      <w:r>
+        <w:rPr/>
+        <w:t>Mathis wiped his mouth and looked again at Aster. He had not seen her for almost ten years, and in that time had welly and truly changed from a rebellious child into a young woman. He figured she would have rivaled him in height. He could not look away.</w:t>
+      </w:r>
+    </w:p>
+    <w:p>
+      <w:pPr>
+        <w:pStyle w:val="Normal"/>
+        <w:rPr/>
+      </w:pPr>
+      <w:r>
+        <w:rPr/>
+      </w:r>
+    </w:p>
+    <w:p>
+      <w:pPr>
+        <w:pStyle w:val="Normal"/>
+        <w:rPr/>
+      </w:pPr>
+      <w:r>
+        <w:rPr/>
+        <w:t xml:space="preserve">She wore leather armor, dark bands held the collection together. He did not ignore the many scores along that armor, nor the fact that by her side there </w:t>
+      </w:r>
+      <w:r>
+        <w:rPr/>
+        <w:t xml:space="preserve">was an empty scabbard. She wore simple tan trousers, the kind of outdoor gear they issued the members of the military. There were dark leather boots on her feet, still dripping mud. Across her arms, which lay bare, were several scars, some inches long.  </w:t>
+      </w:r>
+    </w:p>
+    <w:p>
+      <w:pPr>
+        <w:pStyle w:val="Normal"/>
+        <w:rPr/>
+      </w:pPr>
+      <w:r>
+        <w:rPr/>
+      </w:r>
+    </w:p>
+    <w:p>
+      <w:pPr>
+        <w:pStyle w:val="Normal"/>
+        <w:rPr/>
+      </w:pPr>
+      <w:r>
+        <w:rPr/>
+        <w:t xml:space="preserve">He choked again. He could not deny what he was seeing, yet his mind could not allow him to understand it either. Wasn't it just yesterday that he had been running after her through the gardens? Or scolding her when she sneaked into his office? Had it been so long when he used to hear of her misadventures with her two younger brothers or the constant fights with Ethalia or her tutor over her lessons? </w:t>
+      </w:r>
+    </w:p>
+    <w:p>
+      <w:pPr>
+        <w:pStyle w:val="Normal"/>
+        <w:rPr/>
+      </w:pPr>
+      <w:r>
+        <w:rPr/>
+      </w:r>
+    </w:p>
+    <w:p>
+      <w:pPr>
+        <w:pStyle w:val="Normal"/>
+        <w:rPr/>
+      </w:pPr>
+      <w:r>
+        <w:rPr/>
+        <w:t xml:space="preserve">It had. It had been a long time. Winters had come and gone. Summers had changed into Autumn and the hope that he had held of seeing her again had faded, when his men had found nothing and no one, and it became clear that she was gone for good. </w:t>
+      </w:r>
+    </w:p>
+    <w:p>
+      <w:pPr>
+        <w:pStyle w:val="Normal"/>
+        <w:rPr/>
+      </w:pPr>
+      <w:r>
+        <w:rPr/>
+      </w:r>
+    </w:p>
+    <w:p>
+      <w:pPr>
+        <w:pStyle w:val="Normal"/>
+        <w:rPr/>
+      </w:pPr>
+      <w:r>
+        <w:rPr/>
+        <w:t>Perhaps that had been the worst part of it. There had been no ransom note, there had been so sign of a struggle. No body, no sightings. She had simply disappeared on a cold winter day when the frost had gathered on the windows.  And that had been the end of it.</w:t>
+      </w:r>
+    </w:p>
+    <w:p>
+      <w:pPr>
+        <w:pStyle w:val="Normal"/>
+        <w:rPr/>
+      </w:pPr>
+      <w:r>
+        <w:rPr/>
+        <w:t xml:space="preserve">And after almost half a year of searching, and thousands of gold spent, when Ethalia refused to talk to him about it any more and even his business partners tried to convince him to move on, only then had he the audacity to understand that she was gone. </w:t>
+      </w:r>
+    </w:p>
+    <w:p>
+      <w:pPr>
+        <w:pStyle w:val="Normal"/>
+        <w:rPr/>
+      </w:pPr>
+      <w:r>
+        <w:rPr/>
+      </w:r>
+    </w:p>
+    <w:p>
+      <w:pPr>
+        <w:pStyle w:val="Normal"/>
+        <w:rPr/>
+      </w:pPr>
+      <w:r>
+        <w:rPr/>
+        <w:t xml:space="preserve">But now she was back. But in what state? Gods… There was nothing Mr. Martebrand could do for her. That much was clear. That had been clear from the beginning, from the first second he had revealed the damage. Whoever had done this had been brutal. </w:t>
+      </w:r>
+    </w:p>
+    <w:p>
+      <w:pPr>
+        <w:pStyle w:val="Normal"/>
+        <w:rPr/>
+      </w:pPr>
+      <w:r>
+        <w:rPr/>
+      </w:r>
+    </w:p>
+    <w:p>
+      <w:pPr>
+        <w:pStyle w:val="Normal"/>
+        <w:rPr/>
+      </w:pPr>
+      <w:r>
+        <w:rPr/>
+        <w:t xml:space="preserve">He stopped and looked up at the unknown man in the chair off to the side. Ansalom gave him something to wipe his mouth with other than his hand, and he did so. </w:t>
+      </w:r>
+    </w:p>
+    <w:p>
+      <w:pPr>
+        <w:pStyle w:val="Normal"/>
+        <w:rPr/>
+      </w:pPr>
+      <w:r>
+        <w:rPr/>
+      </w:r>
+    </w:p>
+    <w:p>
+      <w:pPr>
+        <w:pStyle w:val="Normal"/>
+        <w:rPr/>
+      </w:pPr>
+      <w:r>
+        <w:rPr/>
+        <w:t>“</w:t>
+      </w:r>
+      <w:r>
+        <w:rPr/>
+        <w:t xml:space="preserve">And w-who are you?” he managed, voice still cracking with residual emotion. The last word tinged with a bit of venom. Who was this man who had brought his daughter to him, dead and mutilated so? </w:t>
+      </w:r>
+    </w:p>
+    <w:p>
+      <w:pPr>
+        <w:pStyle w:val="Normal"/>
+        <w:rPr/>
+      </w:pPr>
+      <w:r>
+        <w:rPr/>
+      </w:r>
+    </w:p>
+    <w:p>
+      <w:pPr>
+        <w:pStyle w:val="Normal"/>
+        <w:rPr/>
+      </w:pPr>
+      <w:r>
+        <w:rPr/>
+        <w:t>“</w:t>
+      </w:r>
+      <w:r>
+        <w:rPr/>
+        <w:t xml:space="preserve">D-Did you do this?” He asked, fists tightening. His eyes focused on the bent over figure. </w:t>
+      </w:r>
+    </w:p>
+    <w:p>
+      <w:pPr>
+        <w:pStyle w:val="Normal"/>
+        <w:rPr/>
+      </w:pPr>
+      <w:r>
+        <w:rPr/>
+      </w:r>
+    </w:p>
+    <w:p>
+      <w:pPr>
+        <w:pStyle w:val="Normal"/>
+        <w:rPr/>
+      </w:pPr>
+      <w:r>
+        <w:rPr/>
+        <w:t>The man in the chair let out some sort of exhausted choke, and looked up. The man's eyes were bloodshot and his clothing stained deep with blood. Interestingly, despite the man still favoring his side,  and the tearing of the clothing at that location, Mathis could see no fresh blood. Had the man healed himself?</w:t>
+      </w:r>
+    </w:p>
+    <w:p>
+      <w:pPr>
+        <w:pStyle w:val="Normal"/>
+        <w:rPr/>
+      </w:pPr>
+      <w:r>
+        <w:rPr/>
+      </w:r>
+    </w:p>
+    <w:p>
+      <w:pPr>
+        <w:pStyle w:val="Normal"/>
+        <w:rPr/>
+      </w:pPr>
+      <w:r>
+        <w:rPr/>
+        <w:t>The man shook his head and stared at Mathis, his eyes filling with dispair as they slid past the patriarch and back to Aster's body.</w:t>
+      </w:r>
+    </w:p>
+    <w:p>
+      <w:pPr>
+        <w:pStyle w:val="Normal"/>
+        <w:rPr/>
+      </w:pPr>
+      <w:r>
+        <w:rPr/>
+      </w:r>
+    </w:p>
+    <w:p>
+      <w:pPr>
+        <w:pStyle w:val="Normal"/>
+        <w:rPr/>
+      </w:pPr>
+      <w:r>
+        <w:rPr/>
+        <w:t>“</w:t>
+      </w:r>
+      <w:r>
+        <w:rPr/>
+        <w:t>No.” The man said, finally. “But I killed the one who did.”</w:t>
+      </w:r>
+    </w:p>
+    <w:p>
+      <w:pPr>
+        <w:pStyle w:val="Normal"/>
+        <w:rPr/>
+      </w:pPr>
+      <w:r>
+        <w:rPr/>
       </w:r>
     </w:p>
     <w:sectPr>

</xml_diff>

<commit_message>
More of aster's death
</commit_message>
<xml_diff>
--- a/Stories/Outbox/D&D World/The Death of Aster/The Death of Aster.docx
+++ b/Stories/Outbox/D&D World/The Death of Aster/The Death of Aster.docx
@@ -1279,88 +1279,44 @@
       </w:pPr>
       <w:r>
         <w:rPr/>
-        <w:t xml:space="preserve">Aster exhaled sharply, and she </w:t>
-      </w:r>
-      <w:r>
-        <w:rPr/>
-        <w:t>suppressed</w:t>
-      </w:r>
-      <w:r>
-        <w:rPr/>
-        <w:t xml:space="preserve"> a frown. “I mean… </w:t>
-      </w:r>
-      <w:r>
-        <w:rPr/>
-        <w:t>I'm sure that...</w:t>
-      </w:r>
-      <w:r>
-        <w:rPr/>
-        <w:t>”</w:t>
-      </w:r>
-    </w:p>
-    <w:p>
-      <w:pPr>
-        <w:pStyle w:val="Normal"/>
-        <w:rPr/>
-      </w:pPr>
-      <w:r>
-        <w:rPr/>
-        <w:t>“</w:t>
-      </w:r>
-      <w:r>
-        <w:rPr/>
-        <w:t>H</w:t>
-      </w:r>
-      <w:r>
-        <w:rPr/>
-        <w:t xml:space="preserve">ow long </w:t>
-      </w:r>
-      <w:r>
-        <w:rPr/>
-        <w:t>has it been</w:t>
-      </w:r>
-      <w:r>
-        <w:rPr/>
-        <w:t>?”</w:t>
-      </w:r>
-    </w:p>
-    <w:p>
-      <w:pPr>
-        <w:pStyle w:val="Normal"/>
-        <w:rPr/>
-      </w:pPr>
-      <w:r>
-        <w:rPr/>
-      </w:r>
-    </w:p>
-    <w:p>
-      <w:pPr>
-        <w:pStyle w:val="Normal"/>
-        <w:rPr/>
-      </w:pPr>
-      <w:r>
-        <w:rPr/>
-        <w:t>“</w:t>
-      </w:r>
-      <w:r>
-        <w:rPr/>
-        <w:t xml:space="preserve">I don't know, two years I think? I </w:t>
-      </w:r>
-      <w:r>
-        <w:rPr/>
-        <w:t>never</w:t>
-      </w:r>
-      <w:r>
-        <w:rPr/>
-        <w:t xml:space="preserve"> saw them once when I was with you, you remember, the family was out </w:t>
-      </w:r>
-      <w:r>
-        <w:rPr/>
-        <w:t xml:space="preserve">the one time </w:t>
-      </w:r>
-      <w:r>
-        <w:rPr/>
-        <w:t>I tried.”</w:t>
+        <w:t>Aster exhaled sharply, and she suppressed a frown. “I mean… I'm sure that...”</w:t>
+      </w:r>
+    </w:p>
+    <w:p>
+      <w:pPr>
+        <w:pStyle w:val="Normal"/>
+        <w:rPr/>
+      </w:pPr>
+      <w:r>
+        <w:rPr/>
+        <w:t>“</w:t>
+      </w:r>
+      <w:r>
+        <w:rPr/>
+        <w:t>How long has it been?”</w:t>
+      </w:r>
+    </w:p>
+    <w:p>
+      <w:pPr>
+        <w:pStyle w:val="Normal"/>
+        <w:rPr/>
+      </w:pPr>
+      <w:r>
+        <w:rPr/>
+      </w:r>
+    </w:p>
+    <w:p>
+      <w:pPr>
+        <w:pStyle w:val="Normal"/>
+        <w:rPr/>
+      </w:pPr>
+      <w:r>
+        <w:rPr/>
+        <w:t>“</w:t>
+      </w:r>
+      <w:r>
+        <w:rPr/>
+        <w:t>I don't know, two years I think? I never saw them once when I was with you, you remember, the family was out the one time I tried.”</w:t>
       </w:r>
     </w:p>
     <w:p>
@@ -8189,21 +8145,7 @@
           <w:i w:val="false"/>
           <w:iCs w:val="false"/>
         </w:rPr>
-        <w:t xml:space="preserve">There was only one way now. Only one way forward. He coughed up blood, </w:t>
-      </w:r>
-      <w:r>
-        <w:rPr>
-          <w:i w:val="false"/>
-          <w:iCs w:val="false"/>
-        </w:rPr>
-        <w:t>again and again</w:t>
-      </w:r>
-      <w:r>
-        <w:rPr>
-          <w:i w:val="false"/>
-          <w:iCs w:val="false"/>
-        </w:rPr>
-        <w:t xml:space="preserve"> until his throat finally cleared. His muscles bulged as he held himself upwards with his arm. He was looking at Aster. Aster was dead. The masked man had killed Aster. He had killed Aster. Haverson's face contorted into a hideous grimace. </w:t>
+        <w:t xml:space="preserve">There was only one way now. Only one way forward. He coughed up blood, again and again until his throat finally cleared. His muscles bulged as he held himself upwards with his arm. He was looking at Aster. Aster was dead. The masked man had killed Aster. He had killed Aster. Haverson's face contorted into a hideous grimace. </w:t>
       </w:r>
     </w:p>
     <w:p>
@@ -8456,14 +8398,7 @@
           <w:i w:val="false"/>
           <w:iCs w:val="false"/>
         </w:rPr>
-        <w:t xml:space="preserve">He was slammed into the ground, he could feel the inexorable pressure of the flames pushing him into the stone beneath him. He could smell his leather burning and then his skin and hair burning </w:t>
-      </w:r>
-      <w:r>
-        <w:rPr>
-          <w:i w:val="false"/>
-          <w:iCs w:val="false"/>
-        </w:rPr>
-        <w:t>as well. He was surrounded by the light, the fire around him, engulfing him, searing onto him, into him...</w:t>
+        <w:t>He was slammed into the ground, he could feel the inexorable pressure of the flames pushing him into the stone beneath him. He could smell his leather burning and then his skin and hair burning as well. He was surrounded by the light, the fire around him, engulfing him, searing onto him, into him...</w:t>
       </w:r>
     </w:p>
     <w:p>
@@ -8861,78 +8796,36 @@
           <w:i w:val="false"/>
           <w:iCs w:val="false"/>
         </w:rPr>
-        <w:t xml:space="preserve">Clearly the other man was surprised as well, since he just barely managed to get his sword free when Haverson's first blow connected with him. Haverson had left his </w:t>
-      </w:r>
-      <w:r>
-        <w:rPr>
-          <w:i w:val="false"/>
-          <w:iCs w:val="false"/>
-        </w:rPr>
-        <w:t>sword</w:t>
-      </w:r>
-      <w:r>
-        <w:rPr>
-          <w:i w:val="false"/>
-          <w:iCs w:val="false"/>
-        </w:rPr>
-        <w:t xml:space="preserve"> where he had originally fallen, so it was his </w:t>
-      </w:r>
-      <w:r>
-        <w:rPr>
-          <w:i w:val="false"/>
-          <w:iCs w:val="false"/>
-        </w:rPr>
-        <w:t>fist</w:t>
-      </w:r>
-      <w:r>
-        <w:rPr>
-          <w:i w:val="false"/>
-          <w:iCs w:val="false"/>
-        </w:rPr>
-        <w:t xml:space="preserve"> which connected with the other man's stomach. Haverson heard a satisfying exhale as the wind was driven from the man. </w:t>
-      </w:r>
-    </w:p>
-    <w:p>
-      <w:pPr>
-        <w:pStyle w:val="Normal"/>
-        <w:rPr>
-          <w:i w:val="false"/>
-          <w:i w:val="false"/>
-          <w:iCs w:val="false"/>
-        </w:rPr>
-      </w:pPr>
-      <w:r>
-        <w:rPr>
-          <w:i w:val="false"/>
-          <w:iCs w:val="false"/>
-        </w:rPr>
-      </w:r>
-    </w:p>
-    <w:p>
-      <w:pPr>
-        <w:pStyle w:val="Normal"/>
-        <w:rPr/>
-      </w:pPr>
-      <w:r>
-        <w:rPr>
-          <w:i w:val="false"/>
-          <w:iCs w:val="false"/>
-        </w:rPr>
-        <w:t xml:space="preserve">One after another he rained the blows into the man, each one causing the man to visibly shutter. </w:t>
-      </w:r>
-      <w:r>
-        <w:rPr>
-          <w:i w:val="false"/>
-          <w:iCs w:val="false"/>
-        </w:rPr>
-        <w:t>The knuckles of his hands broke with the tenth impact, but he continued his onslaught with the wreaked remains, and was pleased to find, through the pain, that they had rehealed by the time he had raised his hands again for the next attack.</w:t>
-      </w:r>
-      <w:r>
-        <w:rPr>
-          <w:i w:val="false"/>
-          <w:iCs w:val="false"/>
-        </w:rPr>
-        <w:t xml:space="preserve"> The mask showed an expression of surprise for the first time.</w:t>
+        <w:t xml:space="preserve">Clearly the other man was surprised as well, since he just barely managed to get his sword free when Haverson's first blow connected with him. Haverson had left his sword where he had originally fallen, so it was his fist which connected with the other man's stomach. Haverson heard a satisfying exhale as the wind was driven from the man. </w:t>
+      </w:r>
+    </w:p>
+    <w:p>
+      <w:pPr>
+        <w:pStyle w:val="Normal"/>
+        <w:rPr>
+          <w:i w:val="false"/>
+          <w:i w:val="false"/>
+          <w:iCs w:val="false"/>
+        </w:rPr>
+      </w:pPr>
+      <w:r>
+        <w:rPr>
+          <w:i w:val="false"/>
+          <w:iCs w:val="false"/>
+        </w:rPr>
+      </w:r>
+    </w:p>
+    <w:p>
+      <w:pPr>
+        <w:pStyle w:val="Normal"/>
+        <w:rPr/>
+      </w:pPr>
+      <w:r>
+        <w:rPr>
+          <w:i w:val="false"/>
+          <w:iCs w:val="false"/>
+        </w:rPr>
+        <w:t>One after another he rained the blows into the man, each one causing the man to visibly shutter. The knuckles of his hands broke with the tenth impact, but he continued his onslaught with the wreaked remains, and was pleased to find, through the pain, that they had rehealed by the time he had raised his hands again for the next attack. The mask showed an expression of surprise for the first time.</w:t>
       </w:r>
     </w:p>
     <w:p>
@@ -9942,19 +9835,7 @@
       </w:pPr>
       <w:r>
         <w:rPr/>
-        <w:t xml:space="preserve">Ansalom's eyes narrowed, and he rose suddenly and quickly, striding down the hallway. It must be an emergency. His feet swished across the </w:t>
-      </w:r>
-      <w:r>
-        <w:rPr/>
-        <w:t>luxurious</w:t>
-      </w:r>
-      <w:r>
-        <w:rPr/>
-        <w:t xml:space="preserve"> red carpet, the portraits of his </w:t>
-      </w:r>
-      <w:r>
-        <w:rPr/>
-        <w:t>uncle and his uncle's father hung on the cream colored walls of the hall, their frozen eyes staring straight forwards as he rapidly walked past them.</w:t>
+        <w:t>Ansalom's eyes narrowed, and he rose suddenly and quickly, striding down the hallway. It must be an emergency. His feet swished across the luxurious red carpet, the portraits of his uncle and his uncle's father hung on the cream colored walls of the hall, their frozen eyes staring straight forwards as he rapidly walked past them.</w:t>
       </w:r>
     </w:p>
     <w:p>
@@ -10173,7 +10054,7 @@
       <w:pPr>
         <w:pStyle w:val="Normal"/>
         <w:pBdr>
-          <w:bottom w:val="single" w:sz="2" w:space="2" w:color="000000"/>
+          <w:bottom w:val="single" w:sz="2" w:space="2" w:color="000001"/>
         </w:pBdr>
         <w:rPr/>
       </w:pPr>
@@ -10556,11 +10437,7 @@
       </w:pPr>
       <w:r>
         <w:rPr/>
-        <w:t xml:space="preserve">His fingers wrapped around wet and cold, blood soaked cloak. He felt the coarse material between his fingers. The top side was slick and cold to the touch, the bottom only slightly less so. He gritted his teeth, and his hand slid to the side, </w:t>
-      </w:r>
-      <w:r>
-        <w:rPr/>
-        <w:t>peeling away the covering from the body's face.</w:t>
+        <w:t>His fingers wrapped around wet and cold, blood soaked cloak. He felt the coarse material between his fingers. The top side was slick and cold to the touch, the bottom only slightly less so. He gritted his teeth, and his hand slid to the side, peeling away the covering from the body's face.</w:t>
       </w:r>
     </w:p>
     <w:p>
@@ -10589,15 +10466,7 @@
       </w:pPr>
       <w:r>
         <w:rPr/>
-        <w:t xml:space="preserve">Tears streamed down from his face unstoppably. His hand holding the blood stained cloak shook more violently. He found himself breathing large breaths of air, yet somehow all of them refused to fill his </w:t>
-      </w:r>
-      <w:r>
-        <w:rPr/>
-        <w:t>lungs</w:t>
-      </w:r>
-      <w:r>
-        <w:rPr/>
-        <w:t xml:space="preserve">, forcing him to take one after another. </w:t>
+        <w:t xml:space="preserve">Tears streamed down from his face unstoppably. His hand holding the blood stained cloak shook more violently. He found himself breathing large breaths of air, yet somehow all of them refused to fill his lungs, forcing him to take one after another. </w:t>
       </w:r>
     </w:p>
     <w:p>
@@ -10696,11 +10565,7 @@
       </w:pPr>
       <w:r>
         <w:rPr/>
-        <w:t xml:space="preserve">She wore leather armor, dark bands held the collection together. He did not ignore the many scores along that armor, nor the fact that by her side there </w:t>
-      </w:r>
-      <w:r>
-        <w:rPr/>
-        <w:t xml:space="preserve">was an empty scabbard. She wore simple tan trousers, the kind of outdoor gear they issued the members of the military. There were dark leather boots on her feet, still dripping mud. Across her arms, which lay bare, were several scars, some inches long.  </w:t>
+        <w:t xml:space="preserve">She wore leather armor, dark bands held the collection together. He did not ignore the many scores along that armor, nor the fact that by her side there was an empty scabbard. She wore simple tan trousers, the kind of outdoor gear they issued the members of the military. There were dark leather boots on her feet, still dripping mud. Across her arms, which lay bare, were several scars, some inches long.  </w:t>
       </w:r>
     </w:p>
     <w:p>
@@ -10870,26 +10735,34 @@
       </w:pPr>
       <w:r>
         <w:rPr/>
-        <w:t>The man in the chair let out some sort of exhausted choke, and looked up. The man's eyes were bloodshot and his clothing stained deep with blood. Interestingly, despite the man still favoring his side,  and the tearing of the clothing at that location, Mathis could see no fresh blood. Had the man healed himself?</w:t>
-      </w:r>
-    </w:p>
-    <w:p>
-      <w:pPr>
-        <w:pStyle w:val="Normal"/>
-        <w:rPr/>
-      </w:pPr>
-      <w:r>
-        <w:rPr/>
-      </w:r>
-    </w:p>
-    <w:p>
-      <w:pPr>
-        <w:pStyle w:val="Normal"/>
-        <w:rPr/>
-      </w:pPr>
-      <w:r>
-        <w:rPr/>
-        <w:t>The man shook his head and stared at Mathis, his eyes filling with dispair as they slid past the patriarch and back to Aster's body.</w:t>
+        <w:t>The man in the chair let out some sort of exhausted choke, and looked up. The man's eyes were bloodshot and his clothing stained deep with blood. Interestingly, despite the man still favoring his side,  and the tearing of the clothing at that location, Mathis could see no fresh blood.</w:t>
+      </w:r>
+    </w:p>
+    <w:p>
+      <w:pPr>
+        <w:pStyle w:val="Normal"/>
+        <w:rPr/>
+      </w:pPr>
+      <w:r>
+        <w:rPr/>
+      </w:r>
+    </w:p>
+    <w:p>
+      <w:pPr>
+        <w:pStyle w:val="Normal"/>
+        <w:rPr/>
+      </w:pPr>
+      <w:r>
+        <w:rPr/>
+        <w:t xml:space="preserve">The man shook his head and stared at Mathis, his eyes filling with </w:t>
+      </w:r>
+      <w:r>
+        <w:rPr/>
+        <w:t>despair</w:t>
+      </w:r>
+      <w:r>
+        <w:rPr/>
+        <w:t xml:space="preserve"> as they slid past the patriarch and back to Aster's body.</w:t>
       </w:r>
     </w:p>
     <w:p>
@@ -10913,6 +10786,2135 @@
       <w:r>
         <w:rPr/>
         <w:t>No.” The man said, finally. “But I killed the one who did.”</w:t>
+      </w:r>
+    </w:p>
+    <w:p>
+      <w:pPr>
+        <w:pStyle w:val="Normal"/>
+        <w:rPr/>
+      </w:pPr>
+      <w:r>
+        <w:rPr/>
+      </w:r>
+    </w:p>
+    <w:p>
+      <w:pPr>
+        <w:pStyle w:val="Normal"/>
+        <w:rPr/>
+      </w:pPr>
+      <w:r>
+        <w:rPr/>
+        <w:t>“</w:t>
+      </w:r>
+      <w:r>
+        <w:rPr/>
+        <w:t>And what villain did this?</w:t>
+      </w:r>
+      <w:r>
+        <w:rPr/>
+        <w:t xml:space="preserve">” </w:t>
+      </w:r>
+      <w:r>
+        <w:rPr/>
+        <w:t>Mathis asked, staring down at the wretched man.</w:t>
+      </w:r>
+    </w:p>
+    <w:p>
+      <w:pPr>
+        <w:pStyle w:val="Normal"/>
+        <w:rPr/>
+      </w:pPr>
+      <w:r>
+        <w:rPr/>
+      </w:r>
+    </w:p>
+    <w:p>
+      <w:pPr>
+        <w:pStyle w:val="Normal"/>
+        <w:rPr/>
+      </w:pPr>
+      <w:r>
+        <w:rPr/>
+        <w:t xml:space="preserve">The man sighed but met Mathis's stare. There was something raw about the other man's eyes, something that in one look Mathis's gut told him that the other man had nothing to do with Aster's death. </w:t>
+      </w:r>
+    </w:p>
+    <w:p>
+      <w:pPr>
+        <w:pStyle w:val="Normal"/>
+        <w:rPr/>
+      </w:pPr>
+      <w:r>
+        <w:rPr/>
+      </w:r>
+    </w:p>
+    <w:p>
+      <w:pPr>
+        <w:pStyle w:val="Normal"/>
+        <w:rPr/>
+      </w:pPr>
+      <w:r>
+        <w:rPr/>
+        <w:t>“</w:t>
+      </w:r>
+      <w:r>
+        <w:rPr/>
+        <w:t>I do not know much of the man. He was some assassin of some kind. He boasted to the two of us that he had never failed to get his mark. He was an ungodly swordsman; I have never seen the like.”</w:t>
+      </w:r>
+    </w:p>
+    <w:p>
+      <w:pPr>
+        <w:pStyle w:val="Normal"/>
+        <w:rPr/>
+      </w:pPr>
+      <w:r>
+        <w:rPr/>
+      </w:r>
+    </w:p>
+    <w:p>
+      <w:pPr>
+        <w:pStyle w:val="Normal"/>
+        <w:rPr/>
+      </w:pPr>
+      <w:r>
+        <w:rPr/>
+        <w:t>“</w:t>
+      </w:r>
+      <w:r>
+        <w:rPr/>
+        <w:t xml:space="preserve">Is that true?” Ansalom said suddenly off from the side. </w:t>
+      </w:r>
+    </w:p>
+    <w:p>
+      <w:pPr>
+        <w:pStyle w:val="Normal"/>
+        <w:rPr/>
+      </w:pPr>
+      <w:r>
+        <w:rPr/>
+      </w:r>
+    </w:p>
+    <w:p>
+      <w:pPr>
+        <w:pStyle w:val="Normal"/>
+        <w:rPr/>
+      </w:pPr>
+      <w:r>
+        <w:rPr/>
+        <w:t>Mathis turned his head slightly to look at Ansalom's expression. It was stern as usual, and skeptical.</w:t>
+      </w:r>
+    </w:p>
+    <w:p>
+      <w:pPr>
+        <w:pStyle w:val="Normal"/>
+        <w:rPr/>
+      </w:pPr>
+      <w:r>
+        <w:rPr/>
+      </w:r>
+    </w:p>
+    <w:p>
+      <w:pPr>
+        <w:pStyle w:val="Normal"/>
+        <w:rPr/>
+      </w:pPr>
+      <w:r>
+        <w:rPr/>
+        <w:t>The man sitting on the chair looked to the source of the interjection as well. His eyes narrowed as if trying to remember something.</w:t>
+      </w:r>
+    </w:p>
+    <w:p>
+      <w:pPr>
+        <w:pStyle w:val="Normal"/>
+        <w:rPr/>
+      </w:pPr>
+      <w:r>
+        <w:rPr/>
+      </w:r>
+    </w:p>
+    <w:p>
+      <w:pPr>
+        <w:pStyle w:val="Normal"/>
+        <w:rPr/>
+      </w:pPr>
+      <w:r>
+        <w:rPr/>
+        <w:t>“</w:t>
+      </w:r>
+      <w:r>
+        <w:rPr/>
+        <w:t xml:space="preserve">Do I know you?” The man asked. </w:t>
+      </w:r>
+    </w:p>
+    <w:p>
+      <w:pPr>
+        <w:pStyle w:val="Normal"/>
+        <w:rPr/>
+      </w:pPr>
+      <w:r>
+        <w:rPr/>
+      </w:r>
+    </w:p>
+    <w:p>
+      <w:pPr>
+        <w:pStyle w:val="Normal"/>
+        <w:rPr/>
+      </w:pPr>
+      <w:r>
+        <w:rPr/>
+        <w:t>But Ansalom shook his head. “No. I should think not. But I think I know you, although I never thought we would meet in a situation such as this.”</w:t>
+      </w:r>
+    </w:p>
+    <w:p>
+      <w:pPr>
+        <w:pStyle w:val="Normal"/>
+        <w:rPr/>
+      </w:pPr>
+      <w:r>
+        <w:rPr/>
+      </w:r>
+    </w:p>
+    <w:p>
+      <w:pPr>
+        <w:pStyle w:val="Normal"/>
+        <w:rPr/>
+      </w:pPr>
+      <w:r>
+        <w:rPr/>
+        <w:t>“</w:t>
+      </w:r>
+      <w:r>
+        <w:rPr/>
+        <w:t>Who is this, Ansalom?</w:t>
+      </w:r>
+      <w:r>
+        <w:rPr/>
+        <w:t>”</w:t>
+      </w:r>
+    </w:p>
+    <w:p>
+      <w:pPr>
+        <w:pStyle w:val="Normal"/>
+        <w:rPr/>
+      </w:pPr>
+      <w:r>
+        <w:rPr/>
+      </w:r>
+    </w:p>
+    <w:p>
+      <w:pPr>
+        <w:pStyle w:val="Normal"/>
+        <w:rPr/>
+      </w:pPr>
+      <w:r>
+        <w:rPr/>
+        <w:t xml:space="preserve">Ansalom leveled a gloved finger at the man. </w:t>
+      </w:r>
+    </w:p>
+    <w:p>
+      <w:pPr>
+        <w:pStyle w:val="Normal"/>
+        <w:rPr/>
+      </w:pPr>
+      <w:r>
+        <w:rPr/>
+      </w:r>
+    </w:p>
+    <w:p>
+      <w:pPr>
+        <w:pStyle w:val="Normal"/>
+        <w:rPr/>
+      </w:pPr>
+      <w:r>
+        <w:rPr/>
+        <w:t>“</w:t>
+      </w:r>
+      <w:r>
+        <w:rPr/>
+        <w:t>I think I recognize you. You're voidwalker aren't you? You're the terror of mages. Two assassins? One to kill and the other to deliver the message? An odd strategy.”</w:t>
+      </w:r>
+    </w:p>
+    <w:p>
+      <w:pPr>
+        <w:pStyle w:val="Normal"/>
+        <w:rPr/>
+      </w:pPr>
+      <w:r>
+        <w:rPr/>
+      </w:r>
+    </w:p>
+    <w:p>
+      <w:pPr>
+        <w:pStyle w:val="Normal"/>
+        <w:rPr/>
+      </w:pPr>
+      <w:r>
+        <w:rPr/>
+        <w:t>“</w:t>
+      </w:r>
+      <w:r>
+        <w:rPr/>
+        <w:t xml:space="preserve">Voidwalker!” Mathis said, breath catching. He took an involuntary step back. </w:t>
+      </w:r>
+    </w:p>
+    <w:p>
+      <w:pPr>
+        <w:pStyle w:val="Normal"/>
+        <w:rPr/>
+      </w:pPr>
+      <w:r>
+        <w:rPr/>
+      </w:r>
+    </w:p>
+    <w:p>
+      <w:pPr>
+        <w:pStyle w:val="Normal"/>
+        <w:rPr/>
+      </w:pPr>
+      <w:r>
+        <w:rPr/>
+        <w:t>The man on the chair got up and held out his hands to show that he had no weapons. “Yes. I suppose I am, or was that man. But I gave it up. I gave it all up. I'm just an adventurer, a nobody.”</w:t>
+      </w:r>
+    </w:p>
+    <w:p>
+      <w:pPr>
+        <w:pStyle w:val="Normal"/>
+        <w:rPr/>
+      </w:pPr>
+      <w:r>
+        <w:rPr/>
+      </w:r>
+    </w:p>
+    <w:p>
+      <w:pPr>
+        <w:pStyle w:val="Normal"/>
+        <w:rPr/>
+      </w:pPr>
+      <w:r>
+        <w:rPr/>
+        <w:t>“</w:t>
+      </w:r>
+      <w:r>
+        <w:rPr/>
+        <w:t>So you deny that you were the one to do… this?!</w:t>
+      </w:r>
+      <w:r>
+        <w:rPr/>
+        <w:t xml:space="preserve">” </w:t>
+      </w:r>
+      <w:r>
+        <w:rPr/>
+        <w:t xml:space="preserve">Mathis said, gesturing with a face full of hatred at the body on the table. </w:t>
+      </w:r>
+    </w:p>
+    <w:p>
+      <w:pPr>
+        <w:pStyle w:val="Normal"/>
+        <w:rPr/>
+      </w:pPr>
+      <w:r>
+        <w:rPr/>
+      </w:r>
+    </w:p>
+    <w:p>
+      <w:pPr>
+        <w:pStyle w:val="Normal"/>
+        <w:rPr/>
+      </w:pPr>
+      <w:r>
+        <w:rPr/>
+        <w:t xml:space="preserve">The man took a step forward, and ripped a part of his shirt open, where the wound was. A ugly festering, half healed stab wound revealed itself. Next to it, another. </w:t>
+      </w:r>
+    </w:p>
+    <w:p>
+      <w:pPr>
+        <w:pStyle w:val="Normal"/>
+        <w:rPr/>
+      </w:pPr>
+      <w:r>
+        <w:rPr/>
+      </w:r>
+    </w:p>
+    <w:p>
+      <w:pPr>
+        <w:pStyle w:val="Normal"/>
+        <w:rPr/>
+      </w:pPr>
+      <w:r>
+        <w:rPr/>
+        <w:t>“</w:t>
+      </w:r>
+      <w:r>
+        <w:rPr/>
+        <w:t>These were made by the same sword as the one that did that to Aster. But this is just the recent proof. Aster and I knew one another. Or at least we did. We adventured together for six years. I do not go by voidwalker, that was never my name. I am Enton Haverson.”</w:t>
+      </w:r>
+    </w:p>
+    <w:p>
+      <w:pPr>
+        <w:pStyle w:val="Normal"/>
+        <w:rPr/>
+      </w:pPr>
+      <w:r>
+        <w:rPr/>
+      </w:r>
+    </w:p>
+    <w:p>
+      <w:pPr>
+        <w:pStyle w:val="Normal"/>
+        <w:rPr/>
+      </w:pPr>
+      <w:r>
+        <w:rPr/>
+        <w:t>Mathis exhaled and Ansalom backed up until he was again behind Mathis.</w:t>
+      </w:r>
+    </w:p>
+    <w:p>
+      <w:pPr>
+        <w:pStyle w:val="Normal"/>
+        <w:rPr/>
+      </w:pPr>
+      <w:r>
+        <w:rPr/>
+      </w:r>
+    </w:p>
+    <w:p>
+      <w:pPr>
+        <w:pStyle w:val="Normal"/>
+        <w:rPr/>
+      </w:pPr>
+      <w:r>
+        <w:rPr/>
+        <w:t>“</w:t>
+      </w:r>
+      <w:r>
+        <w:rPr/>
+        <w:t xml:space="preserve">Excuse me. I just thought...” Ansalom said. </w:t>
+      </w:r>
+    </w:p>
+    <w:p>
+      <w:pPr>
+        <w:pStyle w:val="Normal"/>
+        <w:rPr/>
+      </w:pPr>
+      <w:r>
+        <w:rPr/>
+      </w:r>
+    </w:p>
+    <w:p>
+      <w:pPr>
+        <w:pStyle w:val="Normal"/>
+        <w:rPr/>
+      </w:pPr>
+      <w:r>
+        <w:rPr/>
+        <w:t xml:space="preserve"> </w:t>
+      </w:r>
+      <w:r>
+        <w:rPr/>
+        <w:t xml:space="preserve">Mathis stared at Haverson so a long time, until the man grew restless. Just as Haverson thought he would be forced to talk more, a man in a long grey coat accompanied by a young messenger boy arrived in the kitchen. </w:t>
+      </w:r>
+      <w:r>
+        <w:rPr/>
+        <w:t xml:space="preserve">The messenger boy took one look at the room and satisfied his task was done, fearfully fled the room. </w:t>
+      </w:r>
+    </w:p>
+    <w:p>
+      <w:pPr>
+        <w:pStyle w:val="Normal"/>
+        <w:rPr/>
+      </w:pPr>
+      <w:r>
+        <w:rPr/>
+      </w:r>
+    </w:p>
+    <w:p>
+      <w:pPr>
+        <w:pStyle w:val="Normal"/>
+        <w:rPr/>
+      </w:pPr>
+      <w:r>
+        <w:rPr/>
+        <w:t>The man in the grey coat</w:t>
+      </w:r>
+      <w:r>
+        <w:rPr/>
+        <w:t xml:space="preserve"> bowed to Mathis and produced a bag. </w:t>
+      </w:r>
+    </w:p>
+    <w:p>
+      <w:pPr>
+        <w:pStyle w:val="Normal"/>
+        <w:rPr/>
+      </w:pPr>
+      <w:r>
+        <w:rPr/>
+      </w:r>
+    </w:p>
+    <w:p>
+      <w:pPr>
+        <w:pStyle w:val="Normal"/>
+        <w:rPr/>
+      </w:pPr>
+      <w:r>
+        <w:rPr/>
+        <w:t>“</w:t>
+      </w:r>
+      <w:r>
+        <w:rPr/>
+        <w:t>I am sorry. I came as soon as I heard.” The man said.</w:t>
+      </w:r>
+    </w:p>
+    <w:p>
+      <w:pPr>
+        <w:pStyle w:val="Normal"/>
+        <w:rPr/>
+      </w:pPr>
+      <w:r>
+        <w:rPr/>
+      </w:r>
+    </w:p>
+    <w:p>
+      <w:pPr>
+        <w:pStyle w:val="Normal"/>
+        <w:rPr/>
+      </w:pPr>
+      <w:r>
+        <w:rPr/>
+        <w:t>“</w:t>
+      </w:r>
+      <w:r>
+        <w:rPr/>
+        <w:t xml:space="preserve">May I?” he asked, gesturing towards the body. </w:t>
+      </w:r>
+    </w:p>
+    <w:p>
+      <w:pPr>
+        <w:pStyle w:val="Normal"/>
+        <w:rPr/>
+      </w:pPr>
+      <w:r>
+        <w:rPr/>
+      </w:r>
+    </w:p>
+    <w:p>
+      <w:pPr>
+        <w:pStyle w:val="Normal"/>
+        <w:rPr/>
+      </w:pPr>
+      <w:r>
+        <w:rPr/>
+        <w:t>Mathis grimaced. “You may try what you wish Mr. Martebrand, but I do not think your skills can be of use here. It is… too late.” He said, the words hanging in the air as if he was slowly understanding the truth of his own words.</w:t>
+      </w:r>
+    </w:p>
+    <w:p>
+      <w:pPr>
+        <w:pStyle w:val="Normal"/>
+        <w:rPr/>
+      </w:pPr>
+      <w:r>
+        <w:rPr/>
+      </w:r>
+    </w:p>
+    <w:p>
+      <w:pPr>
+        <w:pStyle w:val="Normal"/>
+        <w:rPr/>
+      </w:pPr>
+      <w:r>
+        <w:rPr/>
+        <w:t xml:space="preserve">The priest approached the body and breathed out slowly as he revealed the damage. </w:t>
+      </w:r>
+    </w:p>
+    <w:p>
+      <w:pPr>
+        <w:pStyle w:val="Normal"/>
+        <w:rPr/>
+      </w:pPr>
+      <w:r>
+        <w:rPr/>
+      </w:r>
+    </w:p>
+    <w:p>
+      <w:pPr>
+        <w:pStyle w:val="Normal"/>
+        <w:rPr/>
+      </w:pPr>
+      <w:r>
+        <w:rPr/>
+        <w:t>“</w:t>
+      </w:r>
+      <w:r>
+        <w:rPr/>
+        <w:t>Oh…” He said, his hands dropping the cloak that hid Aster from the mortal world.</w:t>
+      </w:r>
+    </w:p>
+    <w:p>
+      <w:pPr>
+        <w:pStyle w:val="Normal"/>
+        <w:rPr/>
+      </w:pPr>
+      <w:r>
+        <w:rPr/>
+      </w:r>
+    </w:p>
+    <w:p>
+      <w:pPr>
+        <w:pStyle w:val="Normal"/>
+        <w:rPr/>
+      </w:pPr>
+      <w:r>
+        <w:rPr/>
+        <w:t>“</w:t>
+      </w:r>
+      <w:r>
+        <w:rPr/>
+        <w:t xml:space="preserve">From your expression, I suppose there is nothing to be done? Is that the case?” Mathis said, turning suddenly towards the well </w:t>
+      </w:r>
+      <w:r>
+        <w:rPr/>
+        <w:t>intentioned</w:t>
+      </w:r>
+      <w:r>
+        <w:rPr/>
+        <w:t xml:space="preserve"> priest with fire in his eyes. </w:t>
+      </w:r>
+    </w:p>
+    <w:p>
+      <w:pPr>
+        <w:pStyle w:val="Normal"/>
+        <w:rPr/>
+      </w:pPr>
+      <w:r>
+        <w:rPr/>
+      </w:r>
+    </w:p>
+    <w:p>
+      <w:pPr>
+        <w:pStyle w:val="Normal"/>
+        <w:rPr/>
+      </w:pPr>
+      <w:r>
+        <w:rPr/>
+        <w:t>“</w:t>
+      </w:r>
+      <w:r>
+        <w:rPr/>
+        <w:t xml:space="preserve">My daughter is dead Vulris. She is with your god now.” He said, still angry. “After all this time… Can there be nothing that can save her? I-I… money is no object Vulris. Diamonds, gold, anything you require for your rituals, anything!” Mathis said, clenching his hands and pleading towards the acolyte. </w:t>
+      </w:r>
+    </w:p>
+    <w:p>
+      <w:pPr>
+        <w:pStyle w:val="Normal"/>
+        <w:rPr/>
+      </w:pPr>
+      <w:r>
+        <w:rPr/>
+      </w:r>
+    </w:p>
+    <w:p>
+      <w:pPr>
+        <w:pStyle w:val="Normal"/>
+        <w:rPr/>
+      </w:pPr>
+      <w:r>
+        <w:rPr/>
+        <w:t xml:space="preserve">Martebrand looked wearily towards Aster on the table. “I am so sorry Mathis my old friend. Even with my power, there is nothing I can do. It is not within Geremon's domain to restore life to the dead. He is the </w:t>
+      </w:r>
+      <w:r>
+        <w:rPr/>
+        <w:t>infinite repose. He calms those who are ill, but does not cure them, he begrudgingly allows us to heal with his power, but none can return the dead.</w:t>
+      </w:r>
+      <w:r>
+        <w:rPr/>
+        <w:t>”</w:t>
+      </w:r>
+    </w:p>
+    <w:p>
+      <w:pPr>
+        <w:pStyle w:val="Normal"/>
+        <w:rPr/>
+      </w:pPr>
+      <w:r>
+        <w:rPr/>
+      </w:r>
+    </w:p>
+    <w:p>
+      <w:pPr>
+        <w:pStyle w:val="Normal"/>
+        <w:rPr/>
+      </w:pPr>
+      <w:r>
+        <w:rPr/>
+        <w:t xml:space="preserve">But Mathis's eyes were wild and large. He threw his </w:t>
+      </w:r>
+      <w:r>
+        <w:rPr/>
+        <w:t>handkerchief</w:t>
+      </w:r>
+      <w:r>
+        <w:rPr/>
+        <w:t xml:space="preserve"> to the ground and pointed at Aster. “Vulris. I know that such things are not possible to you. I know that is impossible, but perhaps the head of your order? I know such things are theoretically possible. There are stories...”</w:t>
+      </w:r>
+    </w:p>
+    <w:p>
+      <w:pPr>
+        <w:pStyle w:val="Normal"/>
+        <w:rPr/>
+      </w:pPr>
+      <w:r>
+        <w:rPr/>
+      </w:r>
+    </w:p>
+    <w:p>
+      <w:pPr>
+        <w:pStyle w:val="Normal"/>
+        <w:rPr/>
+      </w:pPr>
+      <w:r>
+        <w:rPr/>
+        <w:t>“</w:t>
+      </w:r>
+      <w:r>
+        <w:rPr/>
+        <w:t>Legends!” Vulris said, suddenly angry as well. “I know you want such a thing, but even if it were in my chapterlord's power, he would not do it. He… could not. His power is Geremon's and Geremon does not bend nor waver. And his voice has been weak as of late…” He added, trailing off.</w:t>
+      </w:r>
+    </w:p>
+    <w:p>
+      <w:pPr>
+        <w:pStyle w:val="Normal"/>
+        <w:rPr/>
+      </w:pPr>
+      <w:r>
+        <w:rPr/>
+      </w:r>
+    </w:p>
+    <w:p>
+      <w:pPr>
+        <w:pStyle w:val="Normal"/>
+        <w:rPr/>
+      </w:pPr>
+      <w:r>
+        <w:rPr/>
+        <w:t xml:space="preserve">Mathis clenched and unclenched his hands, pacing furiously back and forth. </w:t>
+      </w:r>
+    </w:p>
+    <w:p>
+      <w:pPr>
+        <w:pStyle w:val="Normal"/>
+        <w:rPr/>
+      </w:pPr>
+      <w:r>
+        <w:rPr/>
+      </w:r>
+    </w:p>
+    <w:p>
+      <w:pPr>
+        <w:pStyle w:val="Normal"/>
+        <w:rPr/>
+      </w:pPr>
+      <w:r>
+        <w:rPr/>
+        <w:t xml:space="preserve">The other men in the room looked at him, on edge. </w:t>
+      </w:r>
+    </w:p>
+    <w:p>
+      <w:pPr>
+        <w:pStyle w:val="Normal"/>
+        <w:rPr/>
+      </w:pPr>
+      <w:r>
+        <w:rPr/>
+      </w:r>
+    </w:p>
+    <w:p>
+      <w:pPr>
+        <w:pStyle w:val="Normal"/>
+        <w:rPr/>
+      </w:pPr>
+      <w:r>
+        <w:rPr/>
+        <w:t>“</w:t>
+      </w:r>
+      <w:r>
+        <w:rPr/>
+        <w:t>You!” he said, shouting at Haverson. Haverson looked up.</w:t>
+      </w:r>
+    </w:p>
+    <w:p>
+      <w:pPr>
+        <w:pStyle w:val="Normal"/>
+        <w:rPr/>
+      </w:pPr>
+      <w:r>
+        <w:rPr/>
+      </w:r>
+    </w:p>
+    <w:p>
+      <w:pPr>
+        <w:pStyle w:val="Normal"/>
+        <w:rPr/>
+      </w:pPr>
+      <w:r>
+        <w:rPr/>
+        <w:t>“</w:t>
+      </w:r>
+      <w:r>
+        <w:rPr/>
+        <w:t xml:space="preserve">How did you escape death by this </w:t>
+      </w:r>
+      <w:r>
+        <w:rPr/>
+        <w:t>assassin</w:t>
+      </w:r>
+      <w:r>
+        <w:rPr/>
+        <w:t>? You said you killed him. How was it that he killed my daughter but you escaped? Those wounds look foul and fatal! How is it that you are here?”</w:t>
+      </w:r>
+    </w:p>
+    <w:p>
+      <w:pPr>
+        <w:pStyle w:val="Normal"/>
+        <w:rPr/>
+      </w:pPr>
+      <w:r>
+        <w:rPr/>
+      </w:r>
+    </w:p>
+    <w:p>
+      <w:pPr>
+        <w:pStyle w:val="Normal"/>
+        <w:rPr/>
+      </w:pPr>
+      <w:r>
+        <w:rPr/>
+        <w:t xml:space="preserve">Martebrand looked at Haverson, and directed his attention to the aforementioned wounds. </w:t>
+      </w:r>
+    </w:p>
+    <w:p>
+      <w:pPr>
+        <w:pStyle w:val="Normal"/>
+        <w:rPr/>
+      </w:pPr>
+      <w:r>
+        <w:rPr/>
+      </w:r>
+    </w:p>
+    <w:p>
+      <w:pPr>
+        <w:pStyle w:val="Normal"/>
+        <w:rPr/>
+      </w:pPr>
+      <w:r>
+        <w:rPr/>
+        <w:t>“</w:t>
+      </w:r>
+      <w:r>
+        <w:rPr/>
+        <w:t>I-I didn't know. The man was on us so quickly. I never thought...”</w:t>
+      </w:r>
+    </w:p>
+    <w:p>
+      <w:pPr>
+        <w:pStyle w:val="Normal"/>
+        <w:rPr/>
+      </w:pPr>
+      <w:r>
+        <w:rPr/>
+      </w:r>
+    </w:p>
+    <w:p>
+      <w:pPr>
+        <w:pStyle w:val="Normal"/>
+        <w:rPr/>
+      </w:pPr>
+      <w:r>
+        <w:rPr/>
+        <w:t>Mathis took one threatening step towards Haverson. “Answer me! I was told voidwalker was dead. I was told the man who that used to be had given up the power, and died long ago.”</w:t>
+      </w:r>
+    </w:p>
+    <w:p>
+      <w:pPr>
+        <w:pStyle w:val="Normal"/>
+        <w:rPr/>
+      </w:pPr>
+      <w:r>
+        <w:rPr/>
+      </w:r>
+    </w:p>
+    <w:p>
+      <w:pPr>
+        <w:pStyle w:val="Normal"/>
+        <w:rPr/>
+      </w:pPr>
+      <w:r>
+        <w:rPr/>
+        <w:t>“</w:t>
+      </w:r>
+      <w:r>
+        <w:rPr/>
+        <w:t>Yes. I gave up the power.” Haverson admitted. “But perhaps if I had known ahead what the man was capable of, I might have been tempted to use it again, even if it had destroyed me. But no. Aster and I came up the lift and were attacked.”</w:t>
+      </w:r>
+    </w:p>
+    <w:p>
+      <w:pPr>
+        <w:pStyle w:val="Normal"/>
+        <w:rPr/>
+      </w:pPr>
+      <w:r>
+        <w:rPr/>
+      </w:r>
+    </w:p>
+    <w:p>
+      <w:pPr>
+        <w:pStyle w:val="Normal"/>
+        <w:rPr/>
+      </w:pPr>
+      <w:r>
+        <w:rPr/>
+        <w:t>“</w:t>
+      </w:r>
+      <w:r>
+        <w:rPr/>
+        <w:t xml:space="preserve">She was the target. We fought him but the blow was struck. I attacked him and was stabbed through. I lay bleeding out. In that moment of death, I-I knew rage. I hated myself for not embracing that void, there would have been a chance if I had. If I only had…” </w:t>
+      </w:r>
+    </w:p>
+    <w:p>
+      <w:pPr>
+        <w:pStyle w:val="Normal"/>
+        <w:rPr/>
+      </w:pPr>
+      <w:r>
+        <w:rPr/>
+      </w:r>
+    </w:p>
+    <w:p>
+      <w:pPr>
+        <w:pStyle w:val="Normal"/>
+        <w:rPr/>
+      </w:pPr>
+      <w:r>
+        <w:rPr/>
+        <w:t>“</w:t>
+      </w:r>
+      <w:r>
+        <w:rPr/>
+        <w:t>...But the deed was done and there was only the seething hatred left. Kerack, he… knows of me, despite my best efforts. I had rescued an old friend of mine, who happened to be the headpriest of rage. Kerack gave me the power to destroy the assassin. But not to bring Aster back. When I awoke it was all gone.”</w:t>
+      </w:r>
+    </w:p>
+    <w:p>
+      <w:pPr>
+        <w:pStyle w:val="Normal"/>
+        <w:rPr/>
+      </w:pPr>
+      <w:r>
+        <w:rPr/>
+      </w:r>
+    </w:p>
+    <w:p>
+      <w:pPr>
+        <w:pStyle w:val="Normal"/>
+        <w:rPr/>
+      </w:pPr>
+      <w:r>
+        <w:rPr/>
+        <w:t xml:space="preserve">Martebrand looked at Haverson with equal parts hesitation and revulsion. “Kerack is mad. His power is an unstable hatred. Even if you had tried, I do not think the result would have been pleasant.” Martebrand said, with not a small amount of detain. </w:t>
+      </w:r>
+    </w:p>
+    <w:p>
+      <w:pPr>
+        <w:pStyle w:val="Normal"/>
+        <w:rPr/>
+      </w:pPr>
+      <w:r>
+        <w:rPr/>
+      </w:r>
+    </w:p>
+    <w:p>
+      <w:pPr>
+        <w:pStyle w:val="Normal"/>
+        <w:rPr/>
+      </w:pPr>
+      <w:r>
+        <w:rPr/>
+        <w:t xml:space="preserve">But Mathis interjected. “I do not care for these ecclesiastic differences. I mean to have my daughter back.” he stated forcefully, attracting the attention of everyone in the room. </w:t>
+      </w:r>
+    </w:p>
+    <w:p>
+      <w:pPr>
+        <w:pStyle w:val="Normal"/>
+        <w:rPr/>
+      </w:pPr>
+      <w:r>
+        <w:rPr/>
+      </w:r>
+    </w:p>
+    <w:p>
+      <w:pPr>
+        <w:pStyle w:val="Normal"/>
+        <w:rPr/>
+      </w:pPr>
+      <w:r>
+        <w:rPr/>
+        <w:t>“</w:t>
+      </w:r>
+      <w:r>
+        <w:rPr/>
+        <w:t>But that simply isn't possible.” Martebrand said gruffly, throwing up his hands.</w:t>
+      </w:r>
+    </w:p>
+    <w:p>
+      <w:pPr>
+        <w:pStyle w:val="Normal"/>
+        <w:rPr/>
+      </w:pPr>
+      <w:r>
+        <w:rPr/>
+        <w:t>“</w:t>
+      </w:r>
+      <w:r>
+        <w:rPr/>
+        <w:t xml:space="preserve">Vulris. You have been my friend for years and helped my family many time. But I must say, you are being quite unhelpful!” Mathis said, loudly. “So. The god of madness and He of the infinite repose will not help me. Is it the case that only the gods can provide this service? </w:t>
+      </w:r>
+      <w:r>
+        <w:rPr/>
+        <w:t>Surely the Shadowmaster will be no more helpful. He is more likely to have help her killer!</w:t>
+      </w:r>
+      <w:r>
+        <w:rPr/>
+        <w:t xml:space="preserve"> </w:t>
+      </w:r>
+      <w:r>
+        <w:rPr/>
+        <w:t xml:space="preserve">Is </w:t>
+      </w:r>
+      <w:r>
+        <w:rPr/>
+        <w:t>there no power among men to turn back the vale of death?”</w:t>
+      </w:r>
+    </w:p>
+    <w:p>
+      <w:pPr>
+        <w:pStyle w:val="Normal"/>
+        <w:rPr/>
+      </w:pPr>
+      <w:r>
+        <w:rPr/>
+      </w:r>
+    </w:p>
+    <w:p>
+      <w:pPr>
+        <w:pStyle w:val="Normal"/>
+        <w:rPr/>
+      </w:pPr>
+      <w:r>
+        <w:rPr/>
+        <w:t xml:space="preserve">The room was silent. </w:t>
+      </w:r>
+    </w:p>
+    <w:p>
+      <w:pPr>
+        <w:pStyle w:val="Normal"/>
+        <w:rPr/>
+      </w:pPr>
+      <w:r>
+        <w:rPr/>
+      </w:r>
+    </w:p>
+    <w:p>
+      <w:pPr>
+        <w:pStyle w:val="Normal"/>
+        <w:rPr/>
+      </w:pPr>
+      <w:r>
+        <w:rPr/>
+        <w:t>“</w:t>
+      </w:r>
+      <w:r>
+        <w:rPr/>
+        <w:t>D-Do you speak of… necromancy?” Martebrand said fearfully.</w:t>
+      </w:r>
+    </w:p>
+    <w:p>
+      <w:pPr>
+        <w:pStyle w:val="Normal"/>
+        <w:rPr/>
+      </w:pPr>
+      <w:r>
+        <w:rPr/>
+      </w:r>
+    </w:p>
+    <w:p>
+      <w:pPr>
+        <w:pStyle w:val="Normal"/>
+        <w:rPr/>
+      </w:pPr>
+      <w:r>
+        <w:rPr/>
+        <w:t>“</w:t>
+      </w:r>
+      <w:r>
+        <w:rPr/>
+        <w:t>No!” Mathis said. “I will have my daughter back whole and sound, not as a corpse! There are those with great power. I know this! Those at the university perhaps?” Mathis ventured.</w:t>
+      </w:r>
+    </w:p>
+    <w:p>
+      <w:pPr>
+        <w:pStyle w:val="Normal"/>
+        <w:rPr/>
+      </w:pPr>
+      <w:r>
+        <w:rPr/>
+      </w:r>
+    </w:p>
+    <w:p>
+      <w:pPr>
+        <w:pStyle w:val="Normal"/>
+        <w:rPr/>
+      </w:pPr>
+      <w:r>
+        <w:rPr/>
+        <w:t>“</w:t>
+      </w:r>
+      <w:r>
+        <w:rPr/>
+        <w:t xml:space="preserve">They look only to their books. They squabble among themselves. Even Rathar Cuebonh, their head scrivenor lacks anywhere close to the art needed.” Martebrand said.       </w:t>
+      </w:r>
+    </w:p>
+    <w:p>
+      <w:pPr>
+        <w:pStyle w:val="Normal"/>
+        <w:rPr/>
+      </w:pPr>
+      <w:r>
+        <w:rPr/>
+      </w:r>
+    </w:p>
+    <w:p>
+      <w:pPr>
+        <w:pStyle w:val="Normal"/>
+        <w:rPr/>
+      </w:pPr>
+      <w:r>
+        <w:rPr/>
+        <w:t xml:space="preserve"> </w:t>
+      </w:r>
+      <w:r>
+        <w:rPr/>
+        <w:t>Mathis growled. “So who shall I turn to?  The Shani then, and their dread lord? Their mad king? Shall I acquiesce to the southerners and their battlemages?”</w:t>
+      </w:r>
+    </w:p>
+    <w:p>
+      <w:pPr>
+        <w:pStyle w:val="Normal"/>
+        <w:rPr/>
+      </w:pPr>
+      <w:r>
+        <w:rPr/>
+      </w:r>
+    </w:p>
+    <w:p>
+      <w:pPr>
+        <w:pStyle w:val="Normal"/>
+        <w:rPr/>
+      </w:pPr>
+      <w:r>
+        <w:rPr/>
+        <w:t>Martebrand shook his head. “I do not know Mathis. The battlemages would probably not be capable of such a feat, even if you weren't a Northerner. The Shani and their strange rituals? I can only guess Mathis! You could run to the far north for all I know and commune with the spirits! I don't know!”</w:t>
+      </w:r>
+    </w:p>
+    <w:p>
+      <w:pPr>
+        <w:pStyle w:val="Normal"/>
+        <w:rPr/>
+      </w:pPr>
+      <w:r>
+        <w:rPr/>
+      </w:r>
+    </w:p>
+    <w:p>
+      <w:pPr>
+        <w:pStyle w:val="Normal"/>
+        <w:rPr/>
+      </w:pPr>
+      <w:r>
+        <w:rPr/>
+        <w:t>“</w:t>
+      </w:r>
+      <w:r>
+        <w:rPr/>
+        <w:t>You're a priest Vulris! You are supposed to know of such things!”</w:t>
+      </w:r>
+    </w:p>
+    <w:p>
+      <w:pPr>
+        <w:pStyle w:val="Normal"/>
+        <w:rPr/>
+      </w:pPr>
+      <w:r>
+        <w:rPr/>
+      </w:r>
+    </w:p>
+    <w:p>
+      <w:pPr>
+        <w:pStyle w:val="Normal"/>
+        <w:rPr/>
+      </w:pPr>
+      <w:r>
+        <w:rPr/>
+        <w:t>“</w:t>
+      </w:r>
+      <w:r>
+        <w:rPr/>
+        <w:t>I know of know of no human or Shani that for certain is capable of raising the dead. As a priest of Geremon, my goal is acceptance! It is not only useless but counterproductive to deny reality. True understanding come when you are at peace with the world, when you accept fate.”</w:t>
+      </w:r>
+    </w:p>
+    <w:p>
+      <w:pPr>
+        <w:pStyle w:val="Normal"/>
+        <w:rPr/>
+      </w:pPr>
+      <w:r>
+        <w:rPr/>
+      </w:r>
+    </w:p>
+    <w:p>
+      <w:pPr>
+        <w:pStyle w:val="Normal"/>
+        <w:rPr/>
+      </w:pPr>
+      <w:r>
+        <w:rPr/>
+        <w:t>“</w:t>
+      </w:r>
+      <w:r>
+        <w:rPr/>
+        <w:t xml:space="preserve">Well, I'm not going to accept fate!” Mathis almost screamed, slamming his hand down hard against the table. </w:t>
+      </w:r>
+    </w:p>
+    <w:p>
+      <w:pPr>
+        <w:pStyle w:val="Normal"/>
+        <w:rPr/>
+      </w:pPr>
+      <w:r>
+        <w:rPr/>
+      </w:r>
+    </w:p>
+    <w:p>
+      <w:pPr>
+        <w:pStyle w:val="Normal"/>
+        <w:rPr/>
+      </w:pPr>
+      <w:r>
+        <w:rPr/>
+        <w:t>“</w:t>
+      </w:r>
+      <w:r>
+        <w:rPr/>
+        <w:t xml:space="preserve">Am I right in thinking that Aster… fought to the end?” He said, turning to Haverson. </w:t>
+      </w:r>
+    </w:p>
+    <w:p>
+      <w:pPr>
+        <w:pStyle w:val="Normal"/>
+        <w:rPr/>
+      </w:pPr>
+      <w:r>
+        <w:rPr/>
+      </w:r>
+    </w:p>
+    <w:p>
+      <w:pPr>
+        <w:pStyle w:val="Normal"/>
+        <w:rPr/>
+      </w:pPr>
+      <w:r>
+        <w:rPr/>
+        <w:t>Haverson nodded.</w:t>
+      </w:r>
+    </w:p>
+    <w:p>
+      <w:pPr>
+        <w:pStyle w:val="Normal"/>
+        <w:rPr/>
+      </w:pPr>
+      <w:r>
+        <w:rPr/>
+      </w:r>
+    </w:p>
+    <w:p>
+      <w:pPr>
+        <w:pStyle w:val="Normal"/>
+        <w:rPr/>
+      </w:pPr>
+      <w:r>
+        <w:rPr/>
+        <w:t>“</w:t>
+      </w:r>
+      <w:r>
+        <w:rPr/>
+        <w:t>Then I will not falter? How could I stop and 'accept'? How could I simply 'accept' such a fate?! How could I not fight until the end?”</w:t>
+      </w:r>
+    </w:p>
+    <w:p>
+      <w:pPr>
+        <w:pStyle w:val="Normal"/>
+        <w:rPr/>
+      </w:pPr>
+      <w:r>
+        <w:rPr/>
+      </w:r>
+    </w:p>
+    <w:p>
+      <w:pPr>
+        <w:pStyle w:val="Normal"/>
+        <w:rPr/>
+      </w:pPr>
+      <w:r>
+        <w:rPr/>
+        <w:t xml:space="preserve">Martebrand clearly disagreed vehemently with this line of emotional reasoning, but said nothing. Haverson saw that Ansalom also was silent. </w:t>
+      </w:r>
+    </w:p>
+    <w:p>
+      <w:pPr>
+        <w:pStyle w:val="Normal"/>
+        <w:rPr/>
+      </w:pPr>
+      <w:r>
+        <w:rPr/>
+      </w:r>
+    </w:p>
+    <w:p>
+      <w:pPr>
+        <w:pStyle w:val="Normal"/>
+        <w:rPr/>
+      </w:pPr>
+      <w:r>
+        <w:rPr/>
+        <w:t>“</w:t>
+      </w:r>
+      <w:r>
+        <w:rPr/>
+        <w:t xml:space="preserve">If only </w:t>
+      </w:r>
+      <w:r>
+        <w:rPr/>
+        <w:t>Pluor</w:t>
+      </w:r>
+      <w:r>
+        <w:rPr/>
+        <w:t xml:space="preserve"> and his fetid opulence still granted power for wealth. Were this my grandfather or great grandfather, I could simply buy this favor.”</w:t>
+      </w:r>
+    </w:p>
+    <w:p>
+      <w:pPr>
+        <w:pStyle w:val="Normal"/>
+        <w:rPr/>
+      </w:pPr>
+      <w:r>
+        <w:rPr/>
+      </w:r>
+    </w:p>
+    <w:p>
+      <w:pPr>
+        <w:pStyle w:val="Normal"/>
+        <w:rPr/>
+      </w:pPr>
+      <w:r>
+        <w:rPr/>
+        <w:t>“</w:t>
+      </w:r>
+      <w:r>
+        <w:rPr/>
+        <w:t xml:space="preserve">The price was severe if I recall from my readings. Pourr was no kind soul.” Martebrand said. </w:t>
+      </w:r>
+    </w:p>
+    <w:p>
+      <w:pPr>
+        <w:pStyle w:val="Normal"/>
+        <w:rPr/>
+      </w:pPr>
+      <w:r>
+        <w:rPr/>
+      </w:r>
+    </w:p>
+    <w:p>
+      <w:pPr>
+        <w:pStyle w:val="Normal"/>
+        <w:rPr/>
+      </w:pPr>
+      <w:r>
+        <w:rPr/>
+        <w:t>“</w:t>
+      </w:r>
+      <w:r>
+        <w:rPr/>
+        <w:t xml:space="preserve">Does it look like I care?!” Mathis raged. He stopped, realizing he was scaring the priest. “I am sorry my old friend. But truthfully I would give it all away, the house, the name, the mines, the trade, all of it. I would give it all away for Aster. There was a time when others said to stop, and to let her go, to 'accept', when my heart wanted nothing more than to find her. I listened to them and now Aster has gone to a place where I cannot find her. </w:t>
+      </w:r>
+      <w:r>
+        <w:rPr/>
+        <w:t>Where all this is meaningless.</w:t>
+      </w:r>
+      <w:r>
+        <w:rPr/>
+        <w:t xml:space="preserve">” He said, seething, hands again clenching and unclenching as he paced. </w:t>
+      </w:r>
+    </w:p>
+    <w:p>
+      <w:pPr>
+        <w:pStyle w:val="Normal"/>
+        <w:rPr/>
+      </w:pPr>
+      <w:r>
+        <w:rPr/>
+      </w:r>
+    </w:p>
+    <w:p>
+      <w:pPr>
+        <w:pStyle w:val="Normal"/>
+        <w:rPr/>
+      </w:pPr>
+      <w:r>
+        <w:rPr/>
+        <w:t>“</w:t>
+      </w:r>
+      <w:r>
+        <w:rPr/>
+        <w:t xml:space="preserve">I will listen to my heart this time.” </w:t>
+      </w:r>
+      <w:r>
+        <w:rPr/>
+        <w:t xml:space="preserve">he said. </w:t>
+      </w:r>
+    </w:p>
+    <w:p>
+      <w:pPr>
+        <w:pStyle w:val="Normal"/>
+        <w:rPr/>
+      </w:pPr>
+      <w:r>
+        <w:rPr/>
+      </w:r>
+    </w:p>
+    <w:p>
+      <w:pPr>
+        <w:pStyle w:val="Normal"/>
+        <w:rPr/>
+      </w:pPr>
+      <w:r>
+        <w:rPr/>
+        <w:t xml:space="preserve">Martebrand scratched his beard, and took a seat next to where Haverson eventually ended up sitting. </w:t>
+      </w:r>
+    </w:p>
+    <w:p>
+      <w:pPr>
+        <w:pStyle w:val="Normal"/>
+        <w:rPr/>
+      </w:pPr>
+      <w:r>
+        <w:rPr/>
+      </w:r>
+    </w:p>
+    <w:p>
+      <w:pPr>
+        <w:pStyle w:val="Normal"/>
+        <w:rPr/>
+      </w:pPr>
+      <w:r>
+        <w:rPr/>
+        <w:t>Mathis thought and spoke to himself, odd words and plans slipping into actual speech from time to time as he paced.</w:t>
+      </w:r>
+    </w:p>
+    <w:p>
+      <w:pPr>
+        <w:pStyle w:val="Normal"/>
+        <w:rPr/>
+      </w:pPr>
+      <w:r>
+        <w:rPr/>
+      </w:r>
+    </w:p>
+    <w:p>
+      <w:pPr>
+        <w:pStyle w:val="Normal"/>
+        <w:rPr/>
+      </w:pPr>
+      <w:r>
+        <w:rPr/>
+        <w:t>“</w:t>
+      </w:r>
+      <w:r>
+        <w:rPr/>
+        <w:t>I'm sorry stranger. I don't know how you are involved in all of this, but I did notice you have a set of nasty wounds. I can only assume you were involved in whatever happened to Aster.”</w:t>
+      </w:r>
+    </w:p>
+    <w:p>
+      <w:pPr>
+        <w:pStyle w:val="Normal"/>
+        <w:rPr/>
+      </w:pPr>
+      <w:r>
+        <w:rPr/>
+      </w:r>
+    </w:p>
+    <w:p>
+      <w:pPr>
+        <w:pStyle w:val="Normal"/>
+        <w:rPr/>
+      </w:pPr>
+      <w:r>
+        <w:rPr/>
+        <w:t>Haverson nodded and let Martebrand look at the wounds. After consulting a tome from his bag, Martebrand's hands began to glow as he healed Haverson's side.</w:t>
+      </w:r>
+    </w:p>
+    <w:p>
+      <w:pPr>
+        <w:pStyle w:val="Normal"/>
+        <w:rPr/>
+      </w:pPr>
+      <w:r>
+        <w:rPr/>
+      </w:r>
+    </w:p>
+    <w:p>
+      <w:pPr>
+        <w:pStyle w:val="Normal"/>
+        <w:rPr/>
+      </w:pPr>
+      <w:r>
+        <w:rPr/>
+        <w:t>He was just finishing when Haverson sprung up. Martebrand lurched backwards, with surprise.</w:t>
+      </w:r>
+    </w:p>
+    <w:p>
+      <w:pPr>
+        <w:pStyle w:val="Normal"/>
+        <w:rPr/>
+      </w:pPr>
+      <w:r>
+        <w:rPr/>
+      </w:r>
+    </w:p>
+    <w:p>
+      <w:pPr>
+        <w:pStyle w:val="Normal"/>
+        <w:rPr/>
+      </w:pPr>
+      <w:r>
+        <w:rPr/>
+        <w:t>“</w:t>
+      </w:r>
+      <w:r>
+        <w:rPr/>
+        <w:t>The elves.” Haverson said. “I heard stories once from a traveler who had been all across this world. He had been himself to the deserts. He said that there is a fragment of their mother goddess Ishira whom they call the Suture Queen. He said she can cure any illness, any disease.”</w:t>
+      </w:r>
+    </w:p>
+    <w:p>
+      <w:pPr>
+        <w:pStyle w:val="Normal"/>
+        <w:rPr/>
+      </w:pPr>
+      <w:r>
+        <w:rPr/>
+      </w:r>
+    </w:p>
+    <w:p>
+      <w:pPr>
+        <w:pStyle w:val="Normal"/>
+        <w:rPr/>
+      </w:pPr>
+      <w:r>
+        <w:rPr/>
+        <w:t>“</w:t>
+      </w:r>
+      <w:r>
+        <w:rPr/>
+        <w:t>And did this traveler say anything about returning people from the dead?” Mathis asked, quietly.</w:t>
+      </w:r>
+    </w:p>
+    <w:p>
+      <w:pPr>
+        <w:pStyle w:val="Normal"/>
+        <w:rPr/>
+      </w:pPr>
+      <w:r>
+        <w:rPr/>
+      </w:r>
+    </w:p>
+    <w:p>
+      <w:pPr>
+        <w:pStyle w:val="Normal"/>
+        <w:rPr/>
+      </w:pPr>
+      <w:r>
+        <w:rPr/>
+        <w:t>“</w:t>
+      </w:r>
+      <w:r>
+        <w:rPr/>
+        <w:t xml:space="preserve">He… he did not, not explicitly. But he spoke of her power, that only the desperate seek her, and that she has never rebuffed any supplicant regardless of the malady. </w:t>
+      </w:r>
+      <w:r>
+        <w:rPr/>
+        <w:t>And she always fulfilled any request for the betterment of the body. It is her gift.</w:t>
+      </w:r>
+      <w:r>
+        <w:rPr/>
+        <w:t>”</w:t>
+      </w:r>
+    </w:p>
+    <w:p>
+      <w:pPr>
+        <w:pStyle w:val="Normal"/>
+        <w:rPr/>
+      </w:pPr>
+      <w:r>
+        <w:rPr/>
+      </w:r>
+    </w:p>
+    <w:p>
+      <w:pPr>
+        <w:pStyle w:val="Normal"/>
+        <w:rPr/>
+      </w:pPr>
+      <w:r>
+        <w:rPr/>
+        <w:t>“</w:t>
+      </w:r>
+      <w:r>
+        <w:rPr/>
+        <w:t xml:space="preserve">Hmm. The elves you say… This suture queen...” Mathis said, running his fingers through his hair. </w:t>
+      </w:r>
+    </w:p>
+    <w:p>
+      <w:pPr>
+        <w:pStyle w:val="Normal"/>
+        <w:rPr/>
+      </w:pPr>
+      <w:r>
+        <w:rPr/>
+      </w:r>
+    </w:p>
+    <w:p>
+      <w:pPr>
+        <w:pStyle w:val="Normal"/>
+        <w:rPr/>
+      </w:pPr>
+      <w:r>
+        <w:rPr/>
+        <w:t>“</w:t>
+      </w:r>
+      <w:r>
+        <w:rPr/>
+        <w:t>Oh...” Martebrand said, making a disquieting noise. “I… would not necessarily go to her. It is not as easy as this traveler spoke of. It might have been a century ago, but Ishira's power is almost gone. The elves are nothing these days. Their king, Aumnum-Ra might also be able to do something. His power is great, perhaps greater than any other human on this earth, but he does not act, he only grieves.”</w:t>
+      </w:r>
+    </w:p>
+    <w:p>
+      <w:pPr>
+        <w:pStyle w:val="Normal"/>
+        <w:rPr/>
+      </w:pPr>
+      <w:r>
+        <w:rPr/>
+      </w:r>
+    </w:p>
+    <w:p>
+      <w:pPr>
+        <w:pStyle w:val="Normal"/>
+        <w:rPr/>
+      </w:pPr>
+      <w:r>
+        <w:rPr/>
+        <w:t>“</w:t>
+      </w:r>
+      <w:r>
+        <w:rPr/>
+        <w:t xml:space="preserve">And do you blame him?” Mathis said, still quietly. “What they did… No. What we did, us humans, was truly </w:t>
+      </w:r>
+      <w:r>
+        <w:rPr/>
+        <w:t>monstrous.</w:t>
+      </w:r>
+      <w:r>
+        <w:rPr/>
+        <w:t xml:space="preserve"> I </w:t>
+      </w:r>
+      <w:r>
+        <w:rPr/>
+        <w:t>have been to Ankhsomar once. I stared from that grief into that desert, and I could not understand the desolation.</w:t>
+      </w:r>
+      <w:r>
+        <w:rPr/>
+        <w:t xml:space="preserve">” </w:t>
+      </w:r>
+      <w:r>
+        <w:rPr/>
+        <w:t xml:space="preserve">Mathis said, staring at the ceiling. </w:t>
+      </w:r>
+    </w:p>
+    <w:p>
+      <w:pPr>
+        <w:pStyle w:val="Normal"/>
+        <w:rPr/>
+      </w:pPr>
+      <w:r>
+        <w:rPr/>
+      </w:r>
+    </w:p>
+    <w:p>
+      <w:pPr>
+        <w:pStyle w:val="Normal"/>
+        <w:rPr/>
+      </w:pPr>
+      <w:r>
+        <w:rPr/>
+        <w:t>“</w:t>
+      </w:r>
+      <w:r>
+        <w:rPr/>
+        <w:t>Do you know where this Suture Queen is? I have heard of her, I once had dealing with the elves, but I have distanced myself from them in the recent years.</w:t>
+      </w:r>
+      <w:r>
+        <w:rPr/>
+        <w:t>”</w:t>
+      </w:r>
+    </w:p>
+    <w:p>
+      <w:pPr>
+        <w:pStyle w:val="Normal"/>
+        <w:rPr/>
+      </w:pPr>
+      <w:r>
+        <w:rPr/>
+      </w:r>
+    </w:p>
+    <w:p>
+      <w:pPr>
+        <w:pStyle w:val="Normal"/>
+        <w:rPr/>
+      </w:pPr>
+      <w:r>
+        <w:rPr/>
+        <w:t>“</w:t>
+      </w:r>
+      <w:r>
+        <w:rPr/>
+        <w:t>Ethalia.</w:t>
+      </w:r>
+      <w:r>
+        <w:rPr/>
+        <w:t xml:space="preserve">” </w:t>
+      </w:r>
+      <w:r>
+        <w:rPr/>
+        <w:t>Martebrand mumbled under his breath.</w:t>
+      </w:r>
+    </w:p>
+    <w:p>
+      <w:pPr>
+        <w:pStyle w:val="Normal"/>
+        <w:rPr/>
+      </w:pPr>
+      <w:r>
+        <w:rPr/>
+      </w:r>
+    </w:p>
+    <w:p>
+      <w:pPr>
+        <w:pStyle w:val="Normal"/>
+        <w:rPr/>
+      </w:pPr>
+      <w:r>
+        <w:rPr/>
+        <w:t>“</w:t>
+      </w:r>
+      <w:r>
+        <w:rPr/>
+        <w:t>She is at the Fell. I recall no more than that.”</w:t>
+      </w:r>
+    </w:p>
+    <w:p>
+      <w:pPr>
+        <w:pStyle w:val="Normal"/>
+        <w:rPr/>
+      </w:pPr>
+      <w:r>
+        <w:rPr/>
+      </w:r>
+    </w:p>
+    <w:p>
+      <w:pPr>
+        <w:pStyle w:val="Normal"/>
+        <w:rPr/>
+      </w:pPr>
+      <w:r>
+        <w:rPr/>
+        <w:t>“</w:t>
+      </w:r>
+      <w:r>
+        <w:rPr/>
+        <w:t>The fell...</w:t>
+      </w:r>
+      <w:r>
+        <w:rPr/>
+        <w:t xml:space="preserve">” </w:t>
+      </w:r>
+      <w:r>
+        <w:rPr/>
+        <w:t>Martebrand repeated, “that is a foul place.”</w:t>
+      </w:r>
+    </w:p>
+    <w:p>
+      <w:pPr>
+        <w:pStyle w:val="Normal"/>
+        <w:rPr/>
+      </w:pPr>
+      <w:r>
+        <w:rPr/>
+      </w:r>
+    </w:p>
+    <w:p>
+      <w:pPr>
+        <w:pStyle w:val="Normal"/>
+        <w:rPr/>
+      </w:pPr>
+      <w:r>
+        <w:rPr/>
+        <w:t>“</w:t>
+      </w:r>
+      <w:r>
+        <w:rPr/>
+        <w:t>Foul or not, it seems the Suture Queen is the only being that has a chance of saving Aster.</w:t>
+      </w:r>
+      <w:r>
+        <w:rPr/>
+        <w:t xml:space="preserve">” </w:t>
+      </w:r>
+      <w:r>
+        <w:rPr/>
+        <w:t>Mathis said, grimly.</w:t>
+      </w:r>
+    </w:p>
+    <w:p>
+      <w:pPr>
+        <w:pStyle w:val="Normal"/>
+        <w:rPr/>
+      </w:pPr>
+      <w:r>
+        <w:rPr/>
+      </w:r>
+    </w:p>
+    <w:p>
+      <w:pPr>
+        <w:pStyle w:val="Normal"/>
+        <w:rPr/>
+      </w:pPr>
+      <w:r>
+        <w:rPr/>
+        <w:t>“</w:t>
+      </w:r>
+      <w:r>
+        <w:rPr/>
+        <w:t>Mathis. She can not be saved. There is nothing to save.</w:t>
+      </w:r>
+      <w:r>
+        <w:rPr/>
+        <w:t xml:space="preserve">” </w:t>
+      </w:r>
+      <w:r>
+        <w:rPr/>
+        <w:t xml:space="preserve">he said softly. </w:t>
+      </w:r>
+    </w:p>
+    <w:p>
+      <w:pPr>
+        <w:pStyle w:val="Normal"/>
+        <w:rPr/>
+      </w:pPr>
+      <w:r>
+        <w:rPr/>
+      </w:r>
+    </w:p>
+    <w:p>
+      <w:pPr>
+        <w:pStyle w:val="Normal"/>
+        <w:rPr/>
+      </w:pPr>
+      <w:r>
+        <w:rPr/>
+        <w:t>“</w:t>
+      </w:r>
+      <w:r>
+        <w:rPr/>
+        <w:t>Vulris. I understand that this entire errand runs counter to your ideology. I do not expect you to help for this reason. However, in order to even attempt the journey, I must not have the body decay. That is what they say in the legends no? You must keep the body preserved.</w:t>
+      </w:r>
+      <w:r>
+        <w:rPr/>
+        <w:t>”</w:t>
+      </w:r>
+    </w:p>
+    <w:p>
+      <w:pPr>
+        <w:pStyle w:val="Normal"/>
+        <w:rPr/>
+      </w:pPr>
+      <w:r>
+        <w:rPr/>
+      </w:r>
+    </w:p>
+    <w:p>
+      <w:pPr>
+        <w:pStyle w:val="Normal"/>
+        <w:rPr/>
+      </w:pPr>
+      <w:r>
+        <w:rPr/>
+        <w:t>“</w:t>
+      </w:r>
+      <w:r>
+        <w:rPr/>
+        <w:t>I suppose…</w:t>
+      </w:r>
+      <w:r>
+        <w:rPr/>
+        <w:t xml:space="preserve">” </w:t>
+      </w:r>
+      <w:r>
+        <w:rPr/>
+        <w:t>Martebrand said hesitantly.</w:t>
+      </w:r>
+    </w:p>
+    <w:p>
+      <w:pPr>
+        <w:pStyle w:val="Normal"/>
+        <w:rPr/>
+      </w:pPr>
+      <w:r>
+        <w:rPr/>
+      </w:r>
+    </w:p>
+    <w:p>
+      <w:pPr>
+        <w:pStyle w:val="Normal"/>
+        <w:rPr/>
+      </w:pPr>
+      <w:r>
+        <w:rPr/>
+        <w:t>“</w:t>
+      </w:r>
+      <w:r>
+        <w:rPr/>
+        <w:t>Then I will ask for your help. I have need of your infinite repose. Grant your master's gift to Aster if not to me. Do your ritual. If I understand, the body is preserved following that?</w:t>
+      </w:r>
+      <w:r>
+        <w:rPr/>
+        <w:t>”</w:t>
+      </w:r>
+    </w:p>
+    <w:p>
+      <w:pPr>
+        <w:pStyle w:val="Normal"/>
+        <w:rPr/>
+      </w:pPr>
+      <w:r>
+        <w:rPr/>
+      </w:r>
+    </w:p>
+    <w:p>
+      <w:pPr>
+        <w:pStyle w:val="Normal"/>
+        <w:rPr/>
+      </w:pPr>
+      <w:r>
+        <w:rPr/>
+        <w:t>“</w:t>
+      </w:r>
+      <w:r>
+        <w:rPr/>
+        <w:t>Yes. It can be if I should wish it.</w:t>
+      </w:r>
+      <w:r>
+        <w:rPr/>
+        <w:t>”</w:t>
+      </w:r>
+    </w:p>
+    <w:p>
+      <w:pPr>
+        <w:pStyle w:val="Normal"/>
+        <w:rPr/>
+      </w:pPr>
+      <w:r>
+        <w:rPr/>
+      </w:r>
+    </w:p>
+    <w:p>
+      <w:pPr>
+        <w:pStyle w:val="Normal"/>
+        <w:rPr/>
+      </w:pPr>
+      <w:r>
+        <w:rPr/>
+        <w:t>“</w:t>
+      </w:r>
+      <w:r>
+        <w:rPr/>
+        <w:t>Then, friend, can you do that for me? No. For Aster?</w:t>
+      </w:r>
+      <w:r>
+        <w:rPr/>
+        <w:t xml:space="preserve">” </w:t>
+      </w:r>
+      <w:r>
+        <w:rPr/>
+        <w:t>Mathis pleaded.</w:t>
+      </w:r>
+    </w:p>
+    <w:p>
+      <w:pPr>
+        <w:pStyle w:val="Normal"/>
+        <w:rPr/>
+      </w:pPr>
+      <w:r>
+        <w:rPr/>
+      </w:r>
+    </w:p>
+    <w:p>
+      <w:pPr>
+        <w:pStyle w:val="Normal"/>
+        <w:rPr/>
+      </w:pPr>
+      <w:r>
+        <w:rPr/>
+        <w:t xml:space="preserve">Martebrand gritted his teeth and looked at Aster. </w:t>
+      </w:r>
+    </w:p>
+    <w:p>
+      <w:pPr>
+        <w:pStyle w:val="Normal"/>
+        <w:rPr/>
+      </w:pPr>
+      <w:r>
+        <w:rPr/>
+      </w:r>
+    </w:p>
+    <w:p>
+      <w:pPr>
+        <w:pStyle w:val="Normal"/>
+        <w:rPr/>
+      </w:pPr>
+      <w:r>
+        <w:rPr/>
+        <w:t>“</w:t>
+      </w:r>
+      <w:r>
+        <w:rPr/>
+        <w:t>This whole proposed quest is an affront. You should accept rather than reject this truth. I understand this is horrible, and unforeseen but...”</w:t>
+      </w:r>
+    </w:p>
+    <w:p>
+      <w:pPr>
+        <w:pStyle w:val="Normal"/>
+        <w:rPr/>
+      </w:pPr>
+      <w:r>
+        <w:rPr/>
+      </w:r>
+    </w:p>
+    <w:p>
+      <w:pPr>
+        <w:pStyle w:val="Normal"/>
+        <w:rPr/>
+      </w:pPr>
+      <w:r>
+        <w:rPr/>
+        <w:t>“</w:t>
+      </w:r>
+      <w:r>
+        <w:rPr/>
+        <w:t>But will you do it?” Mathis said, a bit more forcefully, staring straight at the priest of Gerremon.</w:t>
+      </w:r>
+    </w:p>
+    <w:p>
+      <w:pPr>
+        <w:pStyle w:val="Normal"/>
+        <w:rPr/>
+      </w:pPr>
+      <w:r>
+        <w:rPr/>
+      </w:r>
+    </w:p>
+    <w:p>
+      <w:pPr>
+        <w:pStyle w:val="Normal"/>
+        <w:rPr/>
+      </w:pPr>
+      <w:r>
+        <w:rPr/>
+        <w:t xml:space="preserve">Martebrand sighed. </w:t>
+      </w:r>
+    </w:p>
+    <w:p>
+      <w:pPr>
+        <w:pStyle w:val="Normal"/>
+        <w:rPr/>
+      </w:pPr>
+      <w:r>
+        <w:rPr/>
+      </w:r>
+    </w:p>
+    <w:p>
+      <w:pPr>
+        <w:pStyle w:val="Normal"/>
+        <w:rPr/>
+      </w:pPr>
+      <w:r>
+        <w:rPr/>
+        <w:t>“</w:t>
+      </w:r>
+      <w:r>
+        <w:rPr/>
+        <w:t>I will. But Mathis, it will be the last favor I preform for this family. This whole thing is too close to breaking my vows, the intent if not the word.”</w:t>
+      </w:r>
+    </w:p>
+    <w:p>
+      <w:pPr>
+        <w:pStyle w:val="Normal"/>
+        <w:rPr/>
+      </w:pPr>
+      <w:r>
+        <w:rPr/>
+      </w:r>
+    </w:p>
+    <w:p>
+      <w:pPr>
+        <w:pStyle w:val="Normal"/>
+        <w:rPr/>
+      </w:pPr>
+      <w:r>
+        <w:rPr/>
+        <w:t>“</w:t>
+      </w:r>
+      <w:r>
+        <w:rPr/>
+        <w:t>So be it.” Mathis said. “I must attend to something. I will return shortly. Thank you for your help Vulris. Ansalom, with me. I will need your help.”</w:t>
+      </w:r>
+    </w:p>
+    <w:p>
+      <w:pPr>
+        <w:pStyle w:val="Normal"/>
+        <w:rPr/>
+      </w:pPr>
+      <w:r>
+        <w:rPr/>
+      </w:r>
+    </w:p>
+    <w:p>
+      <w:pPr>
+        <w:pStyle w:val="Normal"/>
+        <w:rPr/>
+      </w:pPr>
+      <w:r>
+        <w:rPr/>
+        <w:t xml:space="preserve">Martebrand sighed again and started chanting, running his hand slowly along the table where Aster lay. Haverson watched him. </w:t>
       </w:r>
     </w:p>
     <w:p>

</xml_diff>

<commit_message>
Added more death of aster.
</commit_message>
<xml_diff>
--- a/Stories/Outbox/D&D World/The Death of Aster/The Death of Aster.docx
+++ b/Stories/Outbox/D&D World/The Death of Aster/The Death of Aster.docx
@@ -12870,35 +12870,7 @@
       </w:pPr>
       <w:r>
         <w:rPr/>
-        <w:t xml:space="preserve">That ritual, a circle formed, </w:t>
-      </w:r>
-      <w:r>
-        <w:rPr/>
-        <w:t>two flows revolving in opposite patterns, circling each other again and again</w:t>
-      </w:r>
-      <w:r>
-        <w:rPr/>
-        <w:t xml:space="preserve">; Haverson could just imagine the lines of power </w:t>
-      </w:r>
-      <w:r>
-        <w:rPr/>
-        <w:t>coalescing</w:t>
-      </w:r>
-      <w:r>
-        <w:rPr/>
-        <w:t xml:space="preserve"> in the </w:t>
-      </w:r>
-      <w:r>
-        <w:rPr/>
-        <w:t>priests</w:t>
-      </w:r>
-      <w:r>
-        <w:rPr/>
-        <w:t xml:space="preserve"> hands. It was a gentle ritual. It was like a farewell. It was </w:t>
-      </w:r>
-      <w:r>
-        <w:rPr/>
-        <w:t>solemn.</w:t>
+        <w:t>That ritual, a circle formed, two flows revolving in opposite patterns, circling each other again and again; Haverson could just imagine the lines of power coalescing in the priests hands. It was a gentle ritual. It was like a farewell. It was solemn.</w:t>
       </w:r>
     </w:p>
     <w:p>
@@ -12982,7 +12954,832 @@
       </w:r>
       <w:r>
         <w:rPr/>
-        <w:t>Yes.</w:t>
+        <w:t xml:space="preserve">Yes.” Haverson said simply, his eyes darting to Aster's body, where Martebrand had replaced the cloak. Haverson motioned to the chair next to him, if only to get the man's damn hand off his shoulder. </w:t>
+      </w:r>
+    </w:p>
+    <w:p>
+      <w:pPr>
+        <w:pStyle w:val="Normal"/>
+        <w:rPr/>
+      </w:pPr>
+      <w:r>
+        <w:rPr/>
+      </w:r>
+    </w:p>
+    <w:p>
+      <w:pPr>
+        <w:pStyle w:val="Normal"/>
+        <w:rPr/>
+      </w:pPr>
+      <w:r>
+        <w:rPr/>
+        <w:t>“</w:t>
+      </w:r>
+      <w:r>
+        <w:rPr/>
+        <w:t xml:space="preserve">You were in the war then?” Martebrand asked, lowering slowly into the chair. </w:t>
+      </w:r>
+    </w:p>
+    <w:p>
+      <w:pPr>
+        <w:pStyle w:val="Normal"/>
+        <w:rPr/>
+      </w:pPr>
+      <w:r>
+        <w:rPr/>
+      </w:r>
+    </w:p>
+    <w:p>
+      <w:pPr>
+        <w:pStyle w:val="Normal"/>
+        <w:rPr/>
+      </w:pPr>
+      <w:r>
+        <w:rPr/>
+        <w:t>“</w:t>
+      </w:r>
+      <w:r>
+        <w:rPr/>
+        <w:t>I was.” Haverson replied. “I got to know your friends well, usually saying rites over more of my friends.”</w:t>
+      </w:r>
+    </w:p>
+    <w:p>
+      <w:pPr>
+        <w:pStyle w:val="Normal"/>
+        <w:rPr/>
+      </w:pPr>
+      <w:r>
+        <w:rPr/>
+      </w:r>
+    </w:p>
+    <w:p>
+      <w:pPr>
+        <w:pStyle w:val="Normal"/>
+        <w:rPr/>
+      </w:pPr>
+      <w:r>
+        <w:rPr/>
+        <w:t>“</w:t>
+      </w:r>
+      <w:r>
+        <w:rPr/>
+        <w:t>Geremon simply seeks to find peace in the emptiness. Find a contentness in the truth of death. It is inevitable no? Why destroy yourself fleeing from the implacable hand?”</w:t>
+      </w:r>
+    </w:p>
+    <w:p>
+      <w:pPr>
+        <w:pStyle w:val="Normal"/>
+        <w:rPr/>
+      </w:pPr>
+      <w:r>
+        <w:rPr/>
+      </w:r>
+    </w:p>
+    <w:p>
+      <w:pPr>
+        <w:pStyle w:val="Normal"/>
+        <w:rPr/>
+      </w:pPr>
+      <w:r>
+        <w:rPr/>
+        <w:t>Haverson turned towards the old man. “Such platitudes grind against my mind.” Haverson said, frowning.</w:t>
+      </w:r>
+    </w:p>
+    <w:p>
+      <w:pPr>
+        <w:pStyle w:val="Normal"/>
+        <w:rPr/>
+      </w:pPr>
+      <w:r>
+        <w:rPr/>
+      </w:r>
+    </w:p>
+    <w:p>
+      <w:pPr>
+        <w:pStyle w:val="Normal"/>
+        <w:rPr/>
+      </w:pPr>
+      <w:r>
+        <w:rPr/>
+        <w:t>Martebrand put up his hands. “I did not mean to offend. I take it you knew Aster? Were you two...”</w:t>
+      </w:r>
+    </w:p>
+    <w:p>
+      <w:pPr>
+        <w:pStyle w:val="Normal"/>
+        <w:rPr/>
+      </w:pPr>
+      <w:r>
+        <w:rPr/>
+      </w:r>
+    </w:p>
+    <w:p>
+      <w:pPr>
+        <w:pStyle w:val="Normal"/>
+        <w:rPr/>
+      </w:pPr>
+      <w:r>
+        <w:rPr/>
+        <w:t>“</w:t>
+      </w:r>
+      <w:r>
+        <w:rPr/>
+        <w:t>We adventured together if that is what you mean.” Haverson said, eye narrowing slightly.</w:t>
+      </w:r>
+    </w:p>
+    <w:p>
+      <w:pPr>
+        <w:pStyle w:val="Normal"/>
+        <w:rPr/>
+      </w:pPr>
+      <w:r>
+        <w:rPr/>
+      </w:r>
+    </w:p>
+    <w:p>
+      <w:pPr>
+        <w:pStyle w:val="Normal"/>
+        <w:rPr/>
+      </w:pPr>
+      <w:r>
+        <w:rPr/>
+        <w:t>“</w:t>
+      </w:r>
+      <w:r>
+        <w:rPr/>
+        <w:t>I see.” Martebrand said. “Then what do you think of Master La Rouche's impossible idea?”</w:t>
+      </w:r>
+    </w:p>
+    <w:p>
+      <w:pPr>
+        <w:pStyle w:val="Normal"/>
+        <w:rPr/>
+      </w:pPr>
+      <w:r>
+        <w:rPr/>
+      </w:r>
+    </w:p>
+    <w:p>
+      <w:pPr>
+        <w:pStyle w:val="Normal"/>
+        <w:rPr/>
+      </w:pPr>
+      <w:r>
+        <w:rPr/>
+        <w:t>Haverson looked down at his hands. “I understand his motivation.”</w:t>
+      </w:r>
+    </w:p>
+    <w:p>
+      <w:pPr>
+        <w:pStyle w:val="Normal"/>
+        <w:rPr/>
+      </w:pPr>
+      <w:r>
+        <w:rPr/>
+      </w:r>
+    </w:p>
+    <w:p>
+      <w:pPr>
+        <w:pStyle w:val="Normal"/>
+        <w:rPr/>
+      </w:pPr>
+      <w:r>
+        <w:rPr/>
+        <w:t>“</w:t>
+      </w:r>
+      <w:r>
+        <w:rPr/>
+        <w:t>And do you not agree that physically, actually, nothing can be done? We are literally talking about gods here! Asking favors from gods! The elves are a strange and muted voice. I see no way that whoever this Queen is will help Mathis, regardless of his resolve. And furthermore, I regret the anguish that my friend will feel when he truly realizes that his hope is gone. It is better to recognize the truth than to fight it: to understand your place within the world.”</w:t>
+      </w:r>
+    </w:p>
+    <w:p>
+      <w:pPr>
+        <w:pStyle w:val="Normal"/>
+        <w:rPr/>
+      </w:pPr>
+      <w:r>
+        <w:rPr/>
+      </w:r>
+    </w:p>
+    <w:p>
+      <w:pPr>
+        <w:pStyle w:val="Normal"/>
+        <w:rPr/>
+      </w:pPr>
+      <w:r>
+        <w:rPr/>
+        <w:t>“</w:t>
+      </w:r>
+      <w:r>
+        <w:rPr/>
+        <w:t>Do you think so?” Haverson said, looking up at the man, skeptically. A breeze filtered through the room, rustling the cloak on the body. Faintly, they could hear two people arguing from somewhere deeper in the house.</w:t>
+      </w:r>
+    </w:p>
+    <w:p>
+      <w:pPr>
+        <w:pStyle w:val="Normal"/>
+        <w:rPr/>
+      </w:pPr>
+      <w:r>
+        <w:rPr/>
+      </w:r>
+    </w:p>
+    <w:p>
+      <w:pPr>
+        <w:pStyle w:val="Normal"/>
+        <w:rPr/>
+      </w:pPr>
+      <w:r>
+        <w:rPr/>
+        <w:t>“</w:t>
+      </w:r>
+      <w:r>
+        <w:rPr/>
+        <w:t>There was a time when I thought I understood my place in this world, when I thought I understood what it was I woke up every day for.” Haverson said, staring at Martebrand.</w:t>
+      </w:r>
+    </w:p>
+    <w:p>
+      <w:pPr>
+        <w:pStyle w:val="Normal"/>
+        <w:rPr/>
+      </w:pPr>
+      <w:r>
+        <w:rPr/>
+      </w:r>
+    </w:p>
+    <w:p>
+      <w:pPr>
+        <w:pStyle w:val="Normal"/>
+        <w:rPr/>
+      </w:pPr>
+      <w:r>
+        <w:rPr/>
+        <w:t>“</w:t>
+      </w:r>
+      <w:r>
+        <w:rPr/>
+        <w:t>I truly was at peace with myself. Even now, I do not regret my decisions that I made during that time. Only that I did not realize my true position until so long after.”</w:t>
+      </w:r>
+    </w:p>
+    <w:p>
+      <w:pPr>
+        <w:pStyle w:val="Normal"/>
+        <w:rPr/>
+      </w:pPr>
+      <w:r>
+        <w:rPr/>
+      </w:r>
+    </w:p>
+    <w:p>
+      <w:pPr>
+        <w:pStyle w:val="Normal"/>
+        <w:rPr/>
+      </w:pPr>
+      <w:r>
+        <w:rPr/>
+        <w:t>“</w:t>
+      </w:r>
+      <w:r>
+        <w:rPr/>
+        <w:t>And what did you do?” Martebrand asked.</w:t>
+      </w:r>
+    </w:p>
+    <w:p>
+      <w:pPr>
+        <w:pStyle w:val="Normal"/>
+        <w:rPr/>
+      </w:pPr>
+      <w:r>
+        <w:rPr/>
+      </w:r>
+    </w:p>
+    <w:p>
+      <w:pPr>
+        <w:pStyle w:val="Normal"/>
+        <w:rPr/>
+      </w:pPr>
+      <w:r>
+        <w:rPr/>
+        <w:t>Haverson locked eyes with the old man. “I killed men.”</w:t>
+      </w:r>
+    </w:p>
+    <w:p>
+      <w:pPr>
+        <w:pStyle w:val="Normal"/>
+        <w:rPr/>
+      </w:pPr>
+      <w:r>
+        <w:rPr/>
+      </w:r>
+    </w:p>
+    <w:p>
+      <w:pPr>
+        <w:pStyle w:val="Normal"/>
+        <w:rPr/>
+      </w:pPr>
+      <w:r>
+        <w:rPr/>
+        <w:t>“</w:t>
+      </w:r>
+      <w:r>
+        <w:rPr/>
+        <w:t>Perhaps hundreds. I was the calm of the storm. Swords and shields washed over me, fire broke against my skin thousands of times and through all of it I emerged unscathed. I had found, no, been taught a power that came from the lack of emotion, a state which my teacher had called the void.”</w:t>
+      </w:r>
+    </w:p>
+    <w:p>
+      <w:pPr>
+        <w:pStyle w:val="Normal"/>
+        <w:rPr/>
+      </w:pPr>
+      <w:r>
+        <w:rPr/>
+      </w:r>
+    </w:p>
+    <w:p>
+      <w:pPr>
+        <w:pStyle w:val="Normal"/>
+        <w:rPr/>
+      </w:pPr>
+      <w:r>
+        <w:rPr/>
+        <w:t>Martebrand's eyes widened. “What power is this!” He moved ever so little away from Haverson. “That sounds unnatural.”</w:t>
+      </w:r>
+    </w:p>
+    <w:p>
+      <w:pPr>
+        <w:pStyle w:val="Normal"/>
+        <w:rPr/>
+      </w:pPr>
+      <w:r>
+        <w:rPr/>
+      </w:r>
+    </w:p>
+    <w:p>
+      <w:pPr>
+        <w:pStyle w:val="Normal"/>
+        <w:rPr/>
+      </w:pPr>
+      <w:r>
+        <w:rPr/>
+        <w:t>Haverson laughed. “Quite the opposite. It was the most natural thing. Once you learn, it is like breathing. It comes to you on a whim. But there is a problem with calm. It is intoxicating in its… safeness.” Haverson said, gesturing.</w:t>
+      </w:r>
+    </w:p>
+    <w:p>
+      <w:pPr>
+        <w:pStyle w:val="Normal"/>
+        <w:rPr/>
+      </w:pPr>
+      <w:r>
+        <w:rPr/>
+      </w:r>
+    </w:p>
+    <w:p>
+      <w:pPr>
+        <w:pStyle w:val="Normal"/>
+        <w:rPr/>
+      </w:pPr>
+      <w:r>
+        <w:rPr/>
+        <w:t>“</w:t>
+      </w:r>
+      <w:r>
+        <w:rPr/>
+        <w:t xml:space="preserve">I am not sure I follow.” Martebrand said. </w:t>
+      </w:r>
+    </w:p>
+    <w:p>
+      <w:pPr>
+        <w:pStyle w:val="Normal"/>
+        <w:rPr/>
+      </w:pPr>
+      <w:r>
+        <w:rPr/>
+      </w:r>
+    </w:p>
+    <w:p>
+      <w:pPr>
+        <w:pStyle w:val="Normal"/>
+        <w:rPr/>
+      </w:pPr>
+      <w:r>
+        <w:rPr/>
+        <w:t>“</w:t>
+      </w:r>
+      <w:r>
+        <w:rPr/>
+        <w:t>Imagine you could observe any act, and not feel remorse or sadness, or doubt:  a state in which you always felt assured of your actions, because they were made from a state of pure emotionless.”</w:t>
+      </w:r>
+    </w:p>
+    <w:p>
+      <w:pPr>
+        <w:pStyle w:val="Normal"/>
+        <w:rPr/>
+      </w:pPr>
+      <w:r>
+        <w:rPr/>
+      </w:r>
+    </w:p>
+    <w:p>
+      <w:pPr>
+        <w:pStyle w:val="Normal"/>
+        <w:rPr/>
+      </w:pPr>
+      <w:r>
+        <w:rPr/>
+        <w:t>“</w:t>
+      </w:r>
+      <w:r>
+        <w:rPr/>
+        <w:t>What you are describing is not too dissimilar to Geremon's teaching, but in a way drastically more detached.”</w:t>
+      </w:r>
+    </w:p>
+    <w:p>
+      <w:pPr>
+        <w:pStyle w:val="Normal"/>
+        <w:rPr/>
+      </w:pPr>
+      <w:r>
+        <w:rPr/>
+      </w:r>
+    </w:p>
+    <w:p>
+      <w:pPr>
+        <w:pStyle w:val="Normal"/>
+        <w:rPr/>
+      </w:pPr>
+      <w:r>
+        <w:rPr/>
+        <w:t>Haverson nodded. “Now, isn't it possible that you might begin to commit acts that previously would have horrified you? Is it possible that with no restraint of emotion, others might begin to regard you as some sort of monster?”</w:t>
+      </w:r>
+    </w:p>
+    <w:p>
+      <w:pPr>
+        <w:pStyle w:val="Normal"/>
+        <w:rPr/>
+      </w:pPr>
+      <w:r>
+        <w:rPr/>
+      </w:r>
+    </w:p>
+    <w:p>
+      <w:pPr>
+        <w:pStyle w:val="Normal"/>
+        <w:rPr/>
+      </w:pPr>
+      <w:r>
+        <w:rPr/>
+        <w:t>“</w:t>
+      </w:r>
+      <w:r>
+        <w:rPr/>
+        <w:t>Now hold on. I said there are similarities between the two teachings. Geremon does not encourage intervention. And the goal is not to rid yourself of emotion. You think I do not feel sadness? I do! This death is a horrible nasty thing. I simply understand the world and my role in it.”</w:t>
+      </w:r>
+    </w:p>
+    <w:p>
+      <w:pPr>
+        <w:pStyle w:val="Normal"/>
+        <w:rPr/>
+      </w:pPr>
+      <w:r>
+        <w:rPr/>
+      </w:r>
+    </w:p>
+    <w:p>
+      <w:pPr>
+        <w:pStyle w:val="Normal"/>
+        <w:rPr/>
+      </w:pPr>
+      <w:r>
+        <w:rPr/>
+        <w:t>“</w:t>
+      </w:r>
+      <w:r>
+        <w:rPr/>
+        <w:t>I only meant to draw parallels. I understand the psychological differences.” Haverson said, waving his hands. “My point is, after a time, I found how wrong I was. To be passive, even while being empathetic, is directly against the truth of humanity as I understand it. We are cast here with little direction, even from the gods, and we struggle against the world around us and the world we make for ourselves.”</w:t>
+      </w:r>
+    </w:p>
+    <w:p>
+      <w:pPr>
+        <w:pStyle w:val="Normal"/>
+        <w:rPr/>
+      </w:pPr>
+      <w:r>
+        <w:rPr/>
+      </w:r>
+    </w:p>
+    <w:p>
+      <w:pPr>
+        <w:pStyle w:val="Normal"/>
+        <w:rPr/>
+      </w:pPr>
+      <w:r>
+        <w:rPr/>
+        <w:t>“</w:t>
+      </w:r>
+      <w:r>
+        <w:rPr/>
+        <w:t>We are meant to rage, and howl, and throw ourselves against our barriers, together, as a human wave, futilely or not. It is that struggle which defines us, which separates us from the elves or the shani. To not act on your emotions is to be as a corpse, a brainless fleshy golem, as true as your god. And to throw your emotions to the void… it is to be nothing at all, not even a human, not even a dead one.”</w:t>
+      </w:r>
+    </w:p>
+    <w:p>
+      <w:pPr>
+        <w:pStyle w:val="Normal"/>
+        <w:rPr/>
+      </w:pPr>
+      <w:r>
+        <w:rPr/>
+      </w:r>
+    </w:p>
+    <w:p>
+      <w:pPr>
+        <w:pStyle w:val="Normal"/>
+        <w:rPr/>
+      </w:pPr>
+      <w:r>
+        <w:rPr/>
+        <w:t>Martebrand straightened and thought for a long while, but by the expression on his face, Haverson could tell that the man did not agree with him, even if Haverson had been able to explain his ideology to the man properly.</w:t>
+      </w:r>
+    </w:p>
+    <w:p>
+      <w:pPr>
+        <w:pStyle w:val="Normal"/>
+        <w:rPr/>
+      </w:pPr>
+      <w:r>
+        <w:rPr/>
+      </w:r>
+    </w:p>
+    <w:p>
+      <w:pPr>
+        <w:pStyle w:val="Normal"/>
+        <w:rPr/>
+      </w:pPr>
+      <w:r>
+        <w:rPr/>
+        <w:t>“</w:t>
+      </w:r>
+      <w:r>
+        <w:rPr/>
+        <w:t xml:space="preserve">That is why I understand Mathis, as you call him, his reaction. After all, I too would give up most of the things in my life to have Aster back.” The words came from Haverson's mouth, but he found that he was the one who had to think about them. </w:t>
+      </w:r>
+    </w:p>
+    <w:p>
+      <w:pPr>
+        <w:pStyle w:val="Normal"/>
+        <w:rPr/>
+      </w:pPr>
+      <w:r>
+        <w:rPr/>
+      </w:r>
+    </w:p>
+    <w:p>
+      <w:pPr>
+        <w:pStyle w:val="Normal"/>
+        <w:rPr/>
+      </w:pPr>
+      <w:r>
+        <w:rPr/>
+        <w:t xml:space="preserve">That was true, wasn't it. Aster was not his child; she was not his daughter. Yet the had been together, and faced so many life threatening situations that it would have been a lie to say that Haverson didn't feel some sort of paternal bond towards the young woman. </w:t>
+      </w:r>
+    </w:p>
+    <w:p>
+      <w:pPr>
+        <w:pStyle w:val="Normal"/>
+        <w:rPr/>
+      </w:pPr>
+      <w:r>
+        <w:rPr/>
+      </w:r>
+    </w:p>
+    <w:p>
+      <w:pPr>
+        <w:pStyle w:val="Normal"/>
+        <w:rPr/>
+      </w:pPr>
+      <w:r>
+        <w:rPr/>
+        <w:t>That was perhaps why it had hurt him so deep when she…</w:t>
+      </w:r>
+    </w:p>
+    <w:p>
+      <w:pPr>
+        <w:pStyle w:val="Normal"/>
+        <w:rPr/>
+      </w:pPr>
+      <w:r>
+        <w:rPr/>
+      </w:r>
+    </w:p>
+    <w:p>
+      <w:pPr>
+        <w:pStyle w:val="Normal"/>
+        <w:rPr/>
+      </w:pPr>
+      <w:r>
+        <w:rPr/>
+        <w:t xml:space="preserve">Mathis strode through the doorway. </w:t>
+      </w:r>
+    </w:p>
+    <w:p>
+      <w:pPr>
+        <w:pStyle w:val="Normal"/>
+        <w:rPr/>
+      </w:pPr>
+      <w:r>
+        <w:rPr/>
+      </w:r>
+    </w:p>
+    <w:p>
+      <w:pPr>
+        <w:pStyle w:val="Normal"/>
+        <w:rPr/>
+      </w:pPr>
+      <w:r>
+        <w:rPr/>
+        <w:t>“</w:t>
+      </w:r>
+      <w:r>
+        <w:rPr/>
+        <w:t xml:space="preserve">Dear gods, what is that?” Martebrand said, surprise clear in his voice. </w:t>
+      </w:r>
+    </w:p>
+    <w:p>
+      <w:pPr>
+        <w:pStyle w:val="Normal"/>
+        <w:rPr/>
+      </w:pPr>
+      <w:r>
+        <w:rPr/>
+      </w:r>
+    </w:p>
+    <w:p>
+      <w:pPr>
+        <w:pStyle w:val="Normal"/>
+        <w:rPr/>
+      </w:pPr>
+      <w:r>
+        <w:rPr/>
+        <w:t>Haverson turned towards the door Mathis had just entered.</w:t>
+      </w:r>
+    </w:p>
+    <w:p>
+      <w:pPr>
+        <w:pStyle w:val="Normal"/>
+        <w:rPr/>
+      </w:pPr>
+      <w:r>
+        <w:rPr/>
+      </w:r>
+    </w:p>
+    <w:p>
+      <w:pPr>
+        <w:pStyle w:val="Normal"/>
+        <w:rPr/>
+      </w:pPr>
+      <w:r>
+        <w:rPr/>
+        <w:t xml:space="preserve">The other man lumbered through the entrance of the kitchen fully armored. But it wasn't just the prescense of armor that astonished the two, but its make. The suit was complete made of some gold alloy, the glint off it was unmistakeable. </w:t>
+      </w:r>
+    </w:p>
+    <w:p>
+      <w:pPr>
+        <w:pStyle w:val="Normal"/>
+        <w:rPr/>
+      </w:pPr>
+      <w:r>
+        <w:rPr/>
+      </w:r>
+    </w:p>
+    <w:p>
+      <w:pPr>
+        <w:pStyle w:val="Normal"/>
+        <w:rPr/>
+      </w:pPr>
+      <w:r>
+        <w:rPr/>
+        <w:t xml:space="preserve">Plate armor was rather rare in the north, the military preferred chain mail and more lightly armored soldiers. So for the patriarch to have such a set of armor… there was no way! The thing had to be custom made! </w:t>
+      </w:r>
+    </w:p>
+    <w:p>
+      <w:pPr>
+        <w:pStyle w:val="Normal"/>
+        <w:rPr/>
+      </w:pPr>
+      <w:r>
+        <w:rPr/>
+      </w:r>
+    </w:p>
+    <w:p>
+      <w:pPr>
+        <w:pStyle w:val="Normal"/>
+        <w:rPr/>
+      </w:pPr>
+      <w:r>
+        <w:rPr/>
+        <w:t xml:space="preserve">The old man's white hair and head popped out from a solid collar which flowed seemlessly into a breast plate made of two pieces, held together by some internal mechanism. The shoulders were two more seperate pieces, two more further pieces, one join and a vambrace finished the arms. There were two embossed circles guarding the underarms which completed the upper half of the body. </w:t>
+      </w:r>
+    </w:p>
+    <w:p>
+      <w:pPr>
+        <w:pStyle w:val="Normal"/>
+        <w:rPr/>
+      </w:pPr>
+      <w:r>
+        <w:rPr/>
+      </w:r>
+    </w:p>
+    <w:p>
+      <w:pPr>
+        <w:pStyle w:val="Normal"/>
+        <w:rPr/>
+      </w:pPr>
+      <w:r>
+        <w:rPr/>
+        <w:t xml:space="preserve">However, the set did not end there. Continuing downward was a fanned waist underwhich were the thigh guards, knee guards straight down to the ankles. Even the boots themselves had a small piece of metal covering the top. </w:t>
+      </w:r>
+    </w:p>
+    <w:p>
+      <w:pPr>
+        <w:pStyle w:val="Normal"/>
+        <w:rPr/>
+      </w:pPr>
+      <w:r>
+        <w:rPr/>
+      </w:r>
+    </w:p>
+    <w:p>
+      <w:pPr>
+        <w:pStyle w:val="Normal"/>
+        <w:rPr/>
+      </w:pPr>
+      <w:r>
+        <w:rPr/>
+        <w:t xml:space="preserve">Haverson and Martebrand stood in awe. </w:t>
+      </w:r>
+    </w:p>
+    <w:p>
+      <w:pPr>
+        <w:pStyle w:val="Normal"/>
+        <w:rPr/>
+      </w:pPr>
+      <w:r>
+        <w:rPr/>
+      </w:r>
+    </w:p>
+    <w:p>
+      <w:pPr>
+        <w:pStyle w:val="Normal"/>
+        <w:rPr/>
+      </w:pPr>
+      <w:r>
+        <w:rPr/>
+        <w:t>As the man strode into the room, Haverson caught a glimse of a sword fastened to Mathis's side, almost as an afterthought. A stark departure from the impossibly and eye rendingly ostentatious set of armor, the sword was a pure silver, and even in the dim light, Haverson could tell it was simply made. Or was it?</w:t>
+      </w:r>
+    </w:p>
+    <w:p>
+      <w:pPr>
+        <w:pStyle w:val="Normal"/>
+        <w:rPr/>
+      </w:pPr>
+      <w:r>
+        <w:rPr/>
+      </w:r>
+    </w:p>
+    <w:p>
+      <w:pPr>
+        <w:pStyle w:val="Normal"/>
+        <w:rPr/>
+      </w:pPr>
+      <w:r>
+        <w:rPr/>
+        <w:t xml:space="preserve">As he looked closer, Mathis now aproaching the table, he realized that its material was not steel as he had previously thought. The metal was at once both </w:t>
+      </w:r>
+      <w:r>
+        <w:rPr/>
+        <w:t>more dull and finer than he had initially seen. It had only a straight taper, almost running completely straight. Its cross guard was a simple piece of metal, and its length had no embellishments save for a single word etched into the sword down its length. Haverson could not tell what it said.</w:t>
+      </w:r>
+    </w:p>
+    <w:p>
+      <w:pPr>
+        <w:pStyle w:val="Normal"/>
+        <w:rPr/>
+      </w:pPr>
+      <w:r>
+        <w:rPr/>
+      </w:r>
+    </w:p>
+    <w:p>
+      <w:pPr>
+        <w:pStyle w:val="Normal"/>
+        <w:rPr/>
+      </w:pPr>
+      <w:r>
+        <w:rPr/>
+        <w:t>“</w:t>
+      </w:r>
+      <w:r>
+        <w:rPr/>
+        <w:t>Gods, Mathis. You're serious about this!</w:t>
       </w:r>
       <w:r>
         <w:rPr/>
@@ -12990,30 +13787,30 @@
       </w:r>
       <w:r>
         <w:rPr/>
-        <w:t xml:space="preserve">Haverson said simply, his eyes darting to Aster's body, where Martebrand had replaced the cloak. Haverson motioned to the chair next to him, if only to get the man's damn hand off his shoulder. </w:t>
-      </w:r>
-    </w:p>
-    <w:p>
-      <w:pPr>
-        <w:pStyle w:val="Normal"/>
-        <w:rPr/>
-      </w:pPr>
-      <w:r>
-        <w:rPr/>
-      </w:r>
-    </w:p>
-    <w:p>
-      <w:pPr>
-        <w:pStyle w:val="Normal"/>
-        <w:rPr/>
-      </w:pPr>
-      <w:r>
-        <w:rPr/>
-        <w:t>“</w:t>
-      </w:r>
-      <w:r>
-        <w:rPr/>
-        <w:t>You were in the war then?</w:t>
+        <w:t xml:space="preserve">Martebrand said. </w:t>
+      </w:r>
+    </w:p>
+    <w:p>
+      <w:pPr>
+        <w:pStyle w:val="Normal"/>
+        <w:rPr/>
+      </w:pPr>
+      <w:r>
+        <w:rPr/>
+      </w:r>
+    </w:p>
+    <w:p>
+      <w:pPr>
+        <w:pStyle w:val="Normal"/>
+        <w:rPr/>
+      </w:pPr>
+      <w:r>
+        <w:rPr/>
+        <w:t>“</w:t>
+      </w:r>
+      <w:r>
+        <w:rPr/>
+        <w:t>Of course I am!</w:t>
       </w:r>
       <w:r>
         <w:rPr/>
@@ -13021,30 +13818,30 @@
       </w:r>
       <w:r>
         <w:rPr/>
-        <w:t xml:space="preserve">Martebrand asked, lowering slowly into the chair. </w:t>
-      </w:r>
-    </w:p>
-    <w:p>
-      <w:pPr>
-        <w:pStyle w:val="Normal"/>
-        <w:rPr/>
-      </w:pPr>
-      <w:r>
-        <w:rPr/>
-      </w:r>
-    </w:p>
-    <w:p>
-      <w:pPr>
-        <w:pStyle w:val="Normal"/>
-        <w:rPr/>
-      </w:pPr>
-      <w:r>
-        <w:rPr/>
-        <w:t>“</w:t>
-      </w:r>
-      <w:r>
-        <w:rPr/>
-        <w:t>I was.</w:t>
+        <w:t xml:space="preserve">Mathis rumbled, swiveling around in the set to face the preist. </w:t>
+      </w:r>
+    </w:p>
+    <w:p>
+      <w:pPr>
+        <w:pStyle w:val="Normal"/>
+        <w:rPr/>
+      </w:pPr>
+      <w:r>
+        <w:rPr/>
+      </w:r>
+    </w:p>
+    <w:p>
+      <w:pPr>
+        <w:pStyle w:val="Normal"/>
+        <w:rPr/>
+      </w:pPr>
+      <w:r>
+        <w:rPr/>
+        <w:t>“</w:t>
+      </w:r>
+      <w:r>
+        <w:rPr/>
+        <w:t>But are you really going out in that? What do you hope to accomplish? Where are you going to go?</w:t>
       </w:r>
       <w:r>
         <w:rPr/>
@@ -13052,30 +13849,30 @@
       </w:r>
       <w:r>
         <w:rPr/>
-        <w:t>Haverson replied. “I got to know your friends well, usually saying rites over more of my friends.”</w:t>
-      </w:r>
-    </w:p>
-    <w:p>
-      <w:pPr>
-        <w:pStyle w:val="Normal"/>
-        <w:rPr/>
-      </w:pPr>
-      <w:r>
-        <w:rPr/>
-      </w:r>
-    </w:p>
-    <w:p>
-      <w:pPr>
-        <w:pStyle w:val="Normal"/>
-        <w:rPr/>
-      </w:pPr>
-      <w:r>
-        <w:rPr/>
-        <w:t>“</w:t>
-      </w:r>
-      <w:r>
-        <w:rPr/>
-        <w:t>Geremon simply seeks to find peace in the emptiness. Find a contentness in the truth of death. It is inevitable no? Why destroy yourself fleeing from the implacable hand?</w:t>
+        <w:t>The old man asked, shaking his head.</w:t>
+      </w:r>
+    </w:p>
+    <w:p>
+      <w:pPr>
+        <w:pStyle w:val="Normal"/>
+        <w:rPr/>
+      </w:pPr>
+      <w:r>
+        <w:rPr/>
+      </w:r>
+    </w:p>
+    <w:p>
+      <w:pPr>
+        <w:pStyle w:val="Normal"/>
+        <w:rPr/>
+      </w:pPr>
+      <w:r>
+        <w:rPr/>
+        <w:t>“</w:t>
+      </w:r>
+      <w:r>
+        <w:rPr/>
+        <w:t>Were you not listening? Haverson and I are going to travel west and then dead south, deep into the deserted wastes of the fell, to its heart, where the forgotten core of the elven kingdom lies. There we will convince the Suture Queen to restore my daughter to life.</w:t>
       </w:r>
       <w:r>
         <w:rPr/>
@@ -13098,114 +13895,887 @@
       </w:pPr>
       <w:r>
         <w:rPr/>
-        <w:t>Haverson turned towards the old man. “Such platitudes grind against my mind.” Haverson said, frowning.</w:t>
-      </w:r>
-    </w:p>
-    <w:p>
-      <w:pPr>
-        <w:pStyle w:val="Normal"/>
-        <w:rPr/>
-      </w:pPr>
-      <w:r>
-        <w:rPr/>
-      </w:r>
-    </w:p>
-    <w:p>
-      <w:pPr>
-        <w:pStyle w:val="Normal"/>
-        <w:rPr/>
-      </w:pPr>
-      <w:r>
-        <w:rPr/>
-        <w:t>Martebrand put up his hands. “I did not mean to offend. I take it you knew Aster? Were you two...”</w:t>
-      </w:r>
-    </w:p>
-    <w:p>
-      <w:pPr>
-        <w:pStyle w:val="Normal"/>
-        <w:rPr/>
-      </w:pPr>
-      <w:r>
-        <w:rPr/>
-      </w:r>
-    </w:p>
-    <w:p>
-      <w:pPr>
-        <w:pStyle w:val="Normal"/>
-        <w:rPr/>
-      </w:pPr>
-      <w:r>
-        <w:rPr/>
-        <w:t>“</w:t>
-      </w:r>
-      <w:r>
-        <w:rPr/>
-        <w:t>We adventured together if that is what you mean.” Haverson said, eye narrowing slightly.</w:t>
-      </w:r>
-    </w:p>
-    <w:p>
-      <w:pPr>
-        <w:pStyle w:val="Normal"/>
-        <w:rPr/>
-      </w:pPr>
-      <w:r>
-        <w:rPr/>
-      </w:r>
-    </w:p>
-    <w:p>
-      <w:pPr>
-        <w:pStyle w:val="Normal"/>
-        <w:rPr/>
-      </w:pPr>
-      <w:r>
-        <w:rPr/>
-        <w:t>“</w:t>
-      </w:r>
-      <w:r>
-        <w:rPr/>
-        <w:t>I see.” Martebrand said. “Then what do you think of Master La Rouche's impossible idea?”</w:t>
-      </w:r>
-    </w:p>
-    <w:p>
-      <w:pPr>
-        <w:pStyle w:val="Normal"/>
-        <w:rPr/>
-      </w:pPr>
-      <w:r>
-        <w:rPr/>
-      </w:r>
-    </w:p>
-    <w:p>
-      <w:pPr>
-        <w:pStyle w:val="Normal"/>
-        <w:rPr/>
-      </w:pPr>
-      <w:r>
-        <w:rPr/>
-        <w:t>Haverson looked down at his hands. “I understand his motivation.”</w:t>
-      </w:r>
-    </w:p>
-    <w:p>
-      <w:pPr>
-        <w:pStyle w:val="Normal"/>
-        <w:rPr/>
-      </w:pPr>
-      <w:r>
-        <w:rPr/>
-      </w:r>
-    </w:p>
-    <w:p>
-      <w:pPr>
-        <w:pStyle w:val="Normal"/>
-        <w:rPr/>
-      </w:pPr>
-      <w:r>
-        <w:rPr/>
-        <w:t>“</w:t>
-      </w:r>
-      <w:r>
-        <w:rPr/>
-        <w:t>And do you not agree that physically, actually, nothing can be done? We are literally talking about gods here! Asking favors from gods! The elves are a strange and muted voice. I see no way that whoever this Queen is will help Mathis, regardless of his resolve. And furthermore, I regret the anguish that my friend will feel when he truly realizes that his hope is gone. It is better to recognize the truth than to fight it: to understand your place within the world.</w:t>
+        <w:t>If the two of them could be even more astonished, they became so. Just hearing the rediculousness of the plan, its impossibility, was mind blowing.</w:t>
+      </w:r>
+    </w:p>
+    <w:p>
+      <w:pPr>
+        <w:pStyle w:val="Normal"/>
+        <w:rPr/>
+      </w:pPr>
+      <w:r>
+        <w:rPr/>
+      </w:r>
+    </w:p>
+    <w:p>
+      <w:pPr>
+        <w:pStyle w:val="Normal"/>
+        <w:rPr/>
+      </w:pPr>
+      <w:r>
+        <w:rPr/>
+        <w:t>Then, a detail of what Mathis had said connected in Haverson's head.</w:t>
+      </w:r>
+    </w:p>
+    <w:p>
+      <w:pPr>
+        <w:pStyle w:val="Normal"/>
+        <w:rPr/>
+      </w:pPr>
+      <w:r>
+        <w:rPr/>
+      </w:r>
+    </w:p>
+    <w:p>
+      <w:pPr>
+        <w:pStyle w:val="Normal"/>
+        <w:rPr/>
+      </w:pPr>
+      <w:r>
+        <w:rPr/>
+        <w:t>“</w:t>
+      </w:r>
+      <w:r>
+        <w:rPr/>
+        <w:t>Hold on a moment. Did you say I was going as well?” he said, flabbergasted.</w:t>
+      </w:r>
+    </w:p>
+    <w:p>
+      <w:pPr>
+        <w:pStyle w:val="Normal"/>
+        <w:rPr/>
+      </w:pPr>
+      <w:r>
+        <w:rPr/>
+      </w:r>
+    </w:p>
+    <w:p>
+      <w:pPr>
+        <w:pStyle w:val="Normal"/>
+        <w:rPr/>
+      </w:pPr>
+      <w:r>
+        <w:rPr/>
+        <w:t>“</w:t>
+      </w:r>
+      <w:r>
+        <w:rPr/>
+        <w:t>Of course. I don't think I would get very far by myself, with the skills I have. I am no fighter; I am no adventurer. Gods above, I am approaching my sixtieth year. But I cannot trust another to do this in my place, and we must leave at once!”</w:t>
+      </w:r>
+    </w:p>
+    <w:p>
+      <w:pPr>
+        <w:pStyle w:val="Normal"/>
+        <w:rPr/>
+      </w:pPr>
+      <w:r>
+        <w:rPr/>
+      </w:r>
+    </w:p>
+    <w:p>
+      <w:pPr>
+        <w:pStyle w:val="Normal"/>
+        <w:rPr/>
+      </w:pPr>
+      <w:r>
+        <w:rPr/>
+        <w:t>“</w:t>
+      </w:r>
+      <w:r>
+        <w:rPr/>
+        <w:t>Haverson, you have the skills of an adventurer. You know how to fight, what to expect of living outside of the city: I must have your help.”</w:t>
+      </w:r>
+    </w:p>
+    <w:p>
+      <w:pPr>
+        <w:pStyle w:val="Normal"/>
+        <w:rPr/>
+      </w:pPr>
+      <w:r>
+        <w:rPr/>
+      </w:r>
+    </w:p>
+    <w:p>
+      <w:pPr>
+        <w:pStyle w:val="Normal"/>
+        <w:rPr/>
+      </w:pPr>
+      <w:r>
+        <w:rPr/>
+        <w:t>“</w:t>
+      </w:r>
+      <w:r>
+        <w:rPr/>
+        <w:t>I-I, I didn't think about this!” Haverson babbled.</w:t>
+      </w:r>
+    </w:p>
+    <w:p>
+      <w:pPr>
+        <w:pStyle w:val="Normal"/>
+        <w:rPr/>
+      </w:pPr>
+      <w:r>
+        <w:rPr/>
+      </w:r>
+    </w:p>
+    <w:p>
+      <w:pPr>
+        <w:pStyle w:val="Normal"/>
+        <w:rPr/>
+      </w:pPr>
+      <w:r>
+        <w:rPr/>
+        <w:t>“</w:t>
+      </w:r>
+      <w:r>
+        <w:rPr/>
+        <w:t>Don't you want to see Aster alive? If I understand correctly, you traveled with her for a long time. Surely from all that time you wish to see her again?”</w:t>
+      </w:r>
+    </w:p>
+    <w:p>
+      <w:pPr>
+        <w:pStyle w:val="Normal"/>
+        <w:rPr/>
+      </w:pPr>
+      <w:r>
+        <w:rPr/>
+      </w:r>
+    </w:p>
+    <w:p>
+      <w:pPr>
+        <w:pStyle w:val="Normal"/>
+        <w:rPr/>
+      </w:pPr>
+      <w:r>
+        <w:rPr/>
+        <w:t>“</w:t>
+      </w:r>
+      <w:r>
+        <w:rPr/>
+        <w:t>Y-Yes, undoubtably.” Haverson said.</w:t>
+      </w:r>
+    </w:p>
+    <w:p>
+      <w:pPr>
+        <w:pStyle w:val="Normal"/>
+        <w:rPr/>
+      </w:pPr>
+      <w:r>
+        <w:rPr/>
+      </w:r>
+    </w:p>
+    <w:p>
+      <w:pPr>
+        <w:pStyle w:val="Normal"/>
+        <w:rPr/>
+      </w:pPr>
+      <w:r>
+        <w:rPr/>
+        <w:t>“</w:t>
+      </w:r>
+      <w:r>
+        <w:rPr/>
+        <w:t>Well, get ready. This is the only way to do that. We are leaving tonight.”</w:t>
+      </w:r>
+    </w:p>
+    <w:p>
+      <w:pPr>
+        <w:pStyle w:val="Normal"/>
+        <w:rPr/>
+      </w:pPr>
+      <w:r>
+        <w:rPr/>
+      </w:r>
+    </w:p>
+    <w:p>
+      <w:pPr>
+        <w:pStyle w:val="Normal"/>
+        <w:rPr/>
+      </w:pPr>
+      <w:r>
+        <w:rPr/>
+        <w:t>“</w:t>
+      </w:r>
+      <w:r>
+        <w:rPr/>
+        <w:t>Hold on. Hold on.” Haverson said. “The lift is broken! How are we going to carry… carry her body?”</w:t>
+      </w:r>
+    </w:p>
+    <w:p>
+      <w:pPr>
+        <w:pStyle w:val="Normal"/>
+        <w:rPr/>
+      </w:pPr>
+      <w:r>
+        <w:rPr/>
+      </w:r>
+    </w:p>
+    <w:p>
+      <w:pPr>
+        <w:pStyle w:val="Normal"/>
+        <w:rPr/>
+      </w:pPr>
+      <w:r>
+        <w:rPr/>
+        <w:t>The impossibility of the venture slammed into Haverson again. “I don't know anything about the desert! I just know stories! I'm not much younger than you! And how are you even moving in that? Its going to be a huge target to theives, even in the northern lands. Its a god damns suit of gold! How does such a thing even exist?” He protested.</w:t>
+      </w:r>
+    </w:p>
+    <w:p>
+      <w:pPr>
+        <w:pStyle w:val="Normal"/>
+        <w:rPr/>
+      </w:pPr>
+      <w:r>
+        <w:rPr/>
+      </w:r>
+    </w:p>
+    <w:p>
+      <w:pPr>
+        <w:pStyle w:val="Normal"/>
+        <w:rPr/>
+      </w:pPr>
+      <w:r>
+        <w:rPr/>
+        <w:t>“</w:t>
+      </w:r>
+      <w:r>
+        <w:rPr/>
+        <w:t>Details.” Mathis dismissed the barrage with a wave of one gold encrusted hand.</w:t>
+      </w:r>
+    </w:p>
+    <w:p>
+      <w:pPr>
+        <w:pStyle w:val="Normal"/>
+        <w:rPr/>
+      </w:pPr>
+      <w:r>
+        <w:rPr/>
+      </w:r>
+    </w:p>
+    <w:p>
+      <w:pPr>
+        <w:pStyle w:val="Normal"/>
+        <w:rPr/>
+      </w:pPr>
+      <w:r>
+        <w:rPr/>
+        <w:t>Ansalom entered the room, his hands full of equipment which he set on another counter and hastily stuffed into a traveling bag.</w:t>
+      </w:r>
+    </w:p>
+    <w:p>
+      <w:pPr>
+        <w:pStyle w:val="Normal"/>
+        <w:rPr/>
+      </w:pPr>
+      <w:r>
+        <w:rPr/>
+      </w:r>
+    </w:p>
+    <w:p>
+      <w:pPr>
+        <w:pStyle w:val="Normal"/>
+        <w:rPr/>
+      </w:pPr>
+      <w:r>
+        <w:rPr/>
+        <w:t xml:space="preserve">Haverson's mind reeled. </w:t>
+      </w:r>
+    </w:p>
+    <w:p>
+      <w:pPr>
+        <w:pStyle w:val="Normal"/>
+        <w:rPr/>
+      </w:pPr>
+      <w:r>
+        <w:rPr/>
+      </w:r>
+    </w:p>
+    <w:p>
+      <w:pPr>
+        <w:pStyle w:val="Normal"/>
+        <w:rPr/>
+      </w:pPr>
+      <w:r>
+        <w:rPr/>
+        <w:t>“</w:t>
+      </w:r>
+      <w:r>
+        <w:rPr/>
+        <w:t>Ah, Ansalom, thank you.” Mathis said, grabbing a long cloak from the man. With some effort he threw it over the gold armor, mostly hiding it. He grabbed a further set of oversized gloves from the butler, covering his hands.</w:t>
+      </w:r>
+    </w:p>
+    <w:p>
+      <w:pPr>
+        <w:pStyle w:val="Normal"/>
+        <w:rPr/>
+      </w:pPr>
+      <w:r>
+        <w:rPr/>
+      </w:r>
+    </w:p>
+    <w:p>
+      <w:pPr>
+        <w:pStyle w:val="Normal"/>
+        <w:rPr/>
+      </w:pPr>
+      <w:r>
+        <w:rPr/>
+        <w:t>Only on closer inspection could you now tell the details of what lay underneath, although instantly someone would be able to tell Mathis was wearing some kind of encumbering armor. There was no hiding that.</w:t>
+      </w:r>
+    </w:p>
+    <w:p>
+      <w:pPr>
+        <w:pStyle w:val="Normal"/>
+        <w:rPr/>
+      </w:pPr>
+      <w:r>
+        <w:rPr/>
+      </w:r>
+    </w:p>
+    <w:p>
+      <w:pPr>
+        <w:pStyle w:val="Normal"/>
+        <w:rPr/>
+      </w:pPr>
+      <w:r>
+        <w:rPr/>
+        <w:t>When Ansalom finshed packing the bag, Mathis grabbed it with one mailed hand and closed it, tosing it suddenly towards Haverson.</w:t>
+      </w:r>
+    </w:p>
+    <w:p>
+      <w:pPr>
+        <w:pStyle w:val="Normal"/>
+        <w:rPr/>
+      </w:pPr>
+      <w:r>
+        <w:rPr/>
+      </w:r>
+    </w:p>
+    <w:p>
+      <w:pPr>
+        <w:pStyle w:val="Normal"/>
+        <w:rPr/>
+      </w:pPr>
+      <w:r>
+        <w:rPr/>
+        <w:t xml:space="preserve">In shock, Haverson stood from the chair and caught the oversized back. </w:t>
+      </w:r>
+    </w:p>
+    <w:p>
+      <w:pPr>
+        <w:pStyle w:val="Normal"/>
+        <w:rPr/>
+      </w:pPr>
+      <w:r>
+        <w:rPr/>
+      </w:r>
+    </w:p>
+    <w:p>
+      <w:pPr>
+        <w:pStyle w:val="Normal"/>
+        <w:rPr/>
+      </w:pPr>
+      <w:r>
+        <w:rPr/>
+        <w:t>“</w:t>
+      </w:r>
+      <w:r>
+        <w:rPr/>
+        <w:t>And what is all this?” he said, the situation still struggling to process.</w:t>
+      </w:r>
+    </w:p>
+    <w:p>
+      <w:pPr>
+        <w:pStyle w:val="Normal"/>
+        <w:rPr/>
+      </w:pPr>
+      <w:r>
+        <w:rPr/>
+      </w:r>
+    </w:p>
+    <w:p>
+      <w:pPr>
+        <w:pStyle w:val="Normal"/>
+        <w:rPr/>
+      </w:pPr>
+      <w:r>
+        <w:rPr/>
+        <w:t>“</w:t>
+      </w:r>
+      <w:r>
+        <w:rPr/>
+        <w:t>Provisions, a map, bedrolls, a tent, a touch, firestarting equipment and some rope. Ansalom and I guessed that we didn't have the space for foul weather equipment with all that, so we will just have to hope that it does not rain again before we get to the desert. Right, and you're carrying all of that.”</w:t>
+      </w:r>
+    </w:p>
+    <w:p>
+      <w:pPr>
+        <w:pStyle w:val="Normal"/>
+        <w:rPr/>
+      </w:pPr>
+      <w:r>
+        <w:rPr/>
+      </w:r>
+    </w:p>
+    <w:p>
+      <w:pPr>
+        <w:pStyle w:val="Normal"/>
+        <w:rPr/>
+      </w:pPr>
+      <w:r>
+        <w:rPr/>
+        <w:t>“</w:t>
+      </w:r>
+      <w:r>
+        <w:rPr/>
+        <w:t xml:space="preserve">This is crazy!” Martebrand repeated. </w:t>
+      </w:r>
+    </w:p>
+    <w:p>
+      <w:pPr>
+        <w:pStyle w:val="Normal"/>
+        <w:rPr/>
+      </w:pPr>
+      <w:r>
+        <w:rPr/>
+      </w:r>
+    </w:p>
+    <w:p>
+      <w:pPr>
+        <w:pStyle w:val="Normal"/>
+        <w:rPr/>
+      </w:pPr>
+      <w:r>
+        <w:rPr/>
+        <w:t xml:space="preserve">Mathis turned on him, but as he did so, Haverson's face had changed. The astonished and wide eyed expression had compressed, withered away, to a grim and steely face of creases. Haverson shouldered the pack. </w:t>
+      </w:r>
+    </w:p>
+    <w:p>
+      <w:pPr>
+        <w:pStyle w:val="Normal"/>
+        <w:rPr/>
+      </w:pPr>
+      <w:r>
+        <w:rPr/>
+      </w:r>
+    </w:p>
+    <w:p>
+      <w:pPr>
+        <w:pStyle w:val="Normal"/>
+        <w:rPr/>
+      </w:pPr>
+      <w:r>
+        <w:rPr/>
+        <w:t>“</w:t>
+      </w:r>
+      <w:r>
+        <w:rPr/>
+        <w:t>Ok.” Haverson said. “But we will surely die of thirst in the desert.”</w:t>
+      </w:r>
+    </w:p>
+    <w:p>
+      <w:pPr>
+        <w:pStyle w:val="Normal"/>
+        <w:rPr/>
+      </w:pPr>
+      <w:r>
+        <w:rPr/>
+      </w:r>
+    </w:p>
+    <w:p>
+      <w:pPr>
+        <w:pStyle w:val="Normal"/>
+        <w:rPr/>
+      </w:pPr>
+      <w:r>
+        <w:rPr/>
+        <w:t>“</w:t>
+      </w:r>
+      <w:r>
+        <w:rPr/>
+        <w:t>Right. Ansalom?” The butler had been fiddling with something nearby, and upon hearin his name, swiftly appeared holding two waterskins, presumably filled with water. Mathis tossed one to Haverson.</w:t>
+      </w:r>
+    </w:p>
+    <w:p>
+      <w:pPr>
+        <w:pStyle w:val="Normal"/>
+        <w:rPr/>
+      </w:pPr>
+      <w:r>
+        <w:rPr/>
+      </w:r>
+    </w:p>
+    <w:p>
+      <w:pPr>
+        <w:pStyle w:val="Normal"/>
+        <w:rPr/>
+      </w:pPr>
+      <w:r>
+        <w:rPr/>
+        <w:t>“</w:t>
+      </w:r>
+      <w:r>
+        <w:rPr/>
+        <w:t>If we can get close, I might be of some help. I had dealings with the elves once.” he said, now looking at Aster. “My child...” He said softly, leaning over the covered body.</w:t>
+      </w:r>
+    </w:p>
+    <w:p>
+      <w:pPr>
+        <w:pStyle w:val="Normal"/>
+        <w:rPr/>
+      </w:pPr>
+      <w:r>
+        <w:rPr/>
+      </w:r>
+    </w:p>
+    <w:p>
+      <w:pPr>
+        <w:pStyle w:val="Normal"/>
+        <w:rPr/>
+      </w:pPr>
+      <w:r>
+        <w:rPr/>
+        <w:t>“</w:t>
+      </w:r>
+      <w:r>
+        <w:rPr/>
+        <w:t xml:space="preserve">Ansalom, do you have it?” Mathis asked. </w:t>
+      </w:r>
+    </w:p>
+    <w:p>
+      <w:pPr>
+        <w:pStyle w:val="Normal"/>
+        <w:rPr/>
+      </w:pPr>
+      <w:r>
+        <w:rPr/>
+      </w:r>
+    </w:p>
+    <w:p>
+      <w:pPr>
+        <w:pStyle w:val="Normal"/>
+        <w:rPr/>
+      </w:pPr>
+      <w:r>
+        <w:rPr/>
+        <w:t>“</w:t>
+      </w:r>
+      <w:r>
+        <w:rPr/>
+        <w:t xml:space="preserve">Not quite yet sir. It will take a moment to get it up from the cellar sir.” he said, before </w:t>
+      </w:r>
+      <w:r>
+        <w:rPr/>
+        <w:t>disappearing</w:t>
+      </w:r>
+      <w:r>
+        <w:rPr/>
+        <w:t xml:space="preserve"> </w:t>
+      </w:r>
+      <w:r>
+        <w:rPr/>
+        <w:t>out through another entrance way.</w:t>
+      </w:r>
+    </w:p>
+    <w:p>
+      <w:pPr>
+        <w:pStyle w:val="Normal"/>
+        <w:rPr/>
+      </w:pPr>
+      <w:r>
+        <w:rPr/>
+      </w:r>
+    </w:p>
+    <w:p>
+      <w:pPr>
+        <w:pStyle w:val="Normal"/>
+        <w:rPr/>
+      </w:pPr>
+      <w:r>
+        <w:rPr/>
+        <w:t>Haverson shouldered the back pack. “You have yet to tell me how you can move in that thing.”</w:t>
+      </w:r>
+    </w:p>
+    <w:p>
+      <w:pPr>
+        <w:pStyle w:val="Normal"/>
+        <w:rPr/>
+      </w:pPr>
+      <w:r>
+        <w:rPr/>
+      </w:r>
+    </w:p>
+    <w:p>
+      <w:pPr>
+        <w:pStyle w:val="Normal"/>
+        <w:rPr/>
+      </w:pPr>
+      <w:r>
+        <w:rPr/>
+        <w:t>“</w:t>
+      </w:r>
+      <w:r>
+        <w:rPr/>
+        <w:t>Fine, we have time before Ansalom comes back. It was almost thirty, no fourty years ago. I had my first several investments and I had secured the rights to a mine shaft. As mining progressed, it became clear it was more plentiful than the engineer's I had hired had supposed. I was awash with offers for transportation, deals for smelting, distribution to Swan, even offers of equipment through and intermediate to the military.”</w:t>
+      </w:r>
+    </w:p>
+    <w:p>
+      <w:pPr>
+        <w:pStyle w:val="Normal"/>
+        <w:rPr/>
+      </w:pPr>
+      <w:r>
+        <w:rPr/>
+      </w:r>
+    </w:p>
+    <w:p>
+      <w:pPr>
+        <w:pStyle w:val="Normal"/>
+        <w:rPr/>
+      </w:pPr>
+      <w:r>
+        <w:rPr/>
+        <w:t>“</w:t>
+      </w:r>
+      <w:r>
+        <w:rPr/>
+        <w:t>But I was a brash and stupid young man, and I spent my money foolishly. This was my pièce de résistance, a status item more ridiculous than that of my peers by far, a shining beacon of my wealth, and more importantly, lack of common sense. In short, it is, as you have no doubt guessed, not true gold, which would dent much to easily, but instead, the formula of an alchemist smith I contacted. He and a team of three spent almost half a year making this for me. Then I had it enchanted.”</w:t>
+      </w:r>
+    </w:p>
+    <w:p>
+      <w:pPr>
+        <w:pStyle w:val="Normal"/>
+        <w:rPr/>
+      </w:pPr>
+      <w:r>
+        <w:rPr/>
+      </w:r>
+    </w:p>
+    <w:p>
+      <w:pPr>
+        <w:pStyle w:val="Normal"/>
+        <w:rPr/>
+      </w:pPr>
+      <w:r>
+        <w:rPr/>
+        <w:t>“</w:t>
+      </w:r>
+      <w:r>
+        <w:rPr/>
+        <w:t>You cannot imagine how expensive it was. But of course, that was the point. But I retain a bit of my sanity during that show of profligate spending; I know I wasn't a fighter or a soldier, no matter what I played at. I had the suit ensorcelled such that it allows its wearer tremendous strength, although at my age and body, that means I can move around comfortably and lift perhaps tree times what I normally could.”</w:t>
+      </w:r>
+    </w:p>
+    <w:p>
+      <w:pPr>
+        <w:pStyle w:val="Normal"/>
+        <w:rPr/>
+      </w:pPr>
+      <w:r>
+        <w:rPr/>
+      </w:r>
+    </w:p>
+    <w:p>
+      <w:pPr>
+        <w:pStyle w:val="Normal"/>
+        <w:rPr/>
+      </w:pPr>
+      <w:r>
+        <w:rPr/>
+        <w:t>“</w:t>
+      </w:r>
+      <w:r>
+        <w:rPr/>
+        <w:t xml:space="preserve">Such an artifact!” Haverson said. </w:t>
+      </w:r>
+    </w:p>
+    <w:p>
+      <w:pPr>
+        <w:pStyle w:val="Normal"/>
+        <w:rPr/>
+      </w:pPr>
+      <w:r>
+        <w:rPr/>
+      </w:r>
+    </w:p>
+    <w:p>
+      <w:pPr>
+        <w:pStyle w:val="Normal"/>
+        <w:rPr/>
+      </w:pPr>
+      <w:r>
+        <w:rPr/>
+        <w:t>“</w:t>
+      </w:r>
+      <w:r>
+        <w:rPr/>
+        <w:t xml:space="preserve">What a spectacular waste. Im sure the armorer was not amused, regardless of how he appeared.” Martebrand said with scorn. </w:t>
+      </w:r>
+    </w:p>
+    <w:p>
+      <w:pPr>
+        <w:pStyle w:val="Normal"/>
+        <w:rPr/>
+      </w:pPr>
+      <w:r>
+        <w:rPr/>
+      </w:r>
+    </w:p>
+    <w:p>
+      <w:pPr>
+        <w:pStyle w:val="Normal"/>
+        <w:rPr/>
+      </w:pPr>
+      <w:r>
+        <w:rPr/>
+        <w:t>“</w:t>
+      </w:r>
+      <w:r>
+        <w:rPr/>
+        <w:t>It does not matter. I soon learned of my foolishness in the best and worst way possible. My spending came to an end, and the lesson was learned…Perhaps one does not learn until one has suffered...”</w:t>
+      </w:r>
+    </w:p>
+    <w:p>
+      <w:pPr>
+        <w:pStyle w:val="Normal"/>
+        <w:rPr/>
+      </w:pPr>
+      <w:r>
+        <w:rPr/>
+        <w:t xml:space="preserve"> </w:t>
+      </w:r>
+      <w:r>
+        <w:rPr/>
+        <w:t>Mathis said. “This will prove to be such a time, I believe. It is in such hardships, not death, Vulris, that the truth of men is revealed.”</w:t>
+      </w:r>
+    </w:p>
+    <w:p>
+      <w:pPr>
+        <w:pStyle w:val="Normal"/>
+        <w:rPr/>
+      </w:pPr>
+      <w:r>
+        <w:rPr/>
+        <w:t xml:space="preserve"> </w:t>
+      </w:r>
+    </w:p>
+    <w:p>
+      <w:pPr>
+        <w:pStyle w:val="Normal"/>
+        <w:rPr/>
+      </w:pPr>
+      <w:r>
+        <w:rPr/>
+        <w:t xml:space="preserve">Ansalom entered the room carrying a simple pine coffin. </w:t>
+      </w:r>
+    </w:p>
+    <w:p>
+      <w:pPr>
+        <w:pStyle w:val="Normal"/>
+        <w:rPr/>
+      </w:pPr>
+      <w:r>
+        <w:rPr/>
+      </w:r>
+    </w:p>
+    <w:p>
+      <w:pPr>
+        <w:pStyle w:val="Normal"/>
+        <w:rPr/>
+      </w:pPr>
+      <w:r>
+        <w:rPr/>
+        <w:t>“</w:t>
+      </w:r>
+      <w:r>
+        <w:rPr/>
+        <w:t xml:space="preserve">I shall not ask why you have that.” Martebrand said, scowling again. </w:t>
+      </w:r>
+    </w:p>
+    <w:p>
+      <w:pPr>
+        <w:pStyle w:val="Normal"/>
+        <w:rPr/>
+      </w:pPr>
+      <w:r>
+        <w:rPr/>
+      </w:r>
+    </w:p>
+    <w:p>
+      <w:pPr>
+        <w:pStyle w:val="Normal"/>
+        <w:rPr/>
+      </w:pPr>
+      <w:r>
+        <w:rPr/>
+        <w:t xml:space="preserve">The rest of the assembled people stepped back as Martis saw to Aster. </w:t>
+      </w:r>
+    </w:p>
+    <w:p>
+      <w:pPr>
+        <w:pStyle w:val="Normal"/>
+        <w:rPr/>
+      </w:pPr>
+      <w:r>
+        <w:rPr/>
+      </w:r>
+    </w:p>
+    <w:p>
+      <w:pPr>
+        <w:pStyle w:val="Normal"/>
+        <w:rPr/>
+      </w:pPr>
+      <w:r>
+        <w:rPr/>
+        <w:t xml:space="preserve">He shut the coffin and secured the latches. </w:t>
+      </w:r>
+    </w:p>
+    <w:p>
+      <w:pPr>
+        <w:pStyle w:val="Normal"/>
+        <w:rPr/>
+      </w:pPr>
+      <w:r>
+        <w:rPr/>
+      </w:r>
+    </w:p>
+    <w:p>
+      <w:pPr>
+        <w:pStyle w:val="Normal"/>
+        <w:rPr/>
+      </w:pPr>
+      <w:r>
+        <w:rPr/>
+        <w:t>“</w:t>
+      </w:r>
+      <w:r>
+        <w:rPr/>
+        <w:t xml:space="preserve">Your art will last Vulris?” Mathis asked, looking at the old man. </w:t>
+      </w:r>
+    </w:p>
+    <w:p>
+      <w:pPr>
+        <w:pStyle w:val="Normal"/>
+        <w:rPr/>
+      </w:pPr>
+      <w:r>
+        <w:rPr/>
+      </w:r>
+    </w:p>
+    <w:p>
+      <w:pPr>
+        <w:pStyle w:val="Normal"/>
+        <w:rPr/>
+      </w:pPr>
+      <w:r>
+        <w:rPr/>
+        <w:t>“</w:t>
+      </w:r>
+      <w:r>
+        <w:rPr/>
+        <w:t xml:space="preserve">It will, for a time. You might be able to make it, provided you do not get lost. </w:t>
+      </w:r>
+      <w:r>
+        <w:rPr/>
+        <w:t>I have no idea of the distance. It will not last forever though. And you best keep that coffin closed. That will help. Now, I think I'd best be off. I don't think...</w:t>
       </w:r>
       <w:r>
         <w:rPr/>
@@ -13228,11 +14798,240 @@
       </w:pPr>
       <w:r>
         <w:rPr/>
-        <w:t>“</w:t>
-      </w:r>
-      <w:r>
-        <w:rPr/>
-        <w:t>Do you think so?</w:t>
+        <w:t xml:space="preserve">Ansalom stiffened and Haverson followed his gaze to one of the doorways. </w:t>
+      </w:r>
+    </w:p>
+    <w:p>
+      <w:pPr>
+        <w:pStyle w:val="Normal"/>
+        <w:rPr/>
+      </w:pPr>
+      <w:r>
+        <w:rPr/>
+      </w:r>
+    </w:p>
+    <w:p>
+      <w:pPr>
+        <w:pStyle w:val="Normal"/>
+        <w:rPr/>
+      </w:pPr>
+      <w:r>
+        <w:rPr/>
+        <w:t xml:space="preserve">Shortly after, a woman, perhaps a handful of years younger than Haverson, entered the room. </w:t>
+      </w:r>
+    </w:p>
+    <w:p>
+      <w:pPr>
+        <w:pStyle w:val="Normal"/>
+        <w:rPr/>
+      </w:pPr>
+      <w:r>
+        <w:rPr/>
+      </w:r>
+    </w:p>
+    <w:p>
+      <w:pPr>
+        <w:pStyle w:val="Normal"/>
+        <w:rPr/>
+      </w:pPr>
+      <w:r>
+        <w:rPr/>
+        <w:t>“</w:t>
+      </w:r>
+      <w:r>
+        <w:rPr/>
+        <w:t>My lady.” Haverson said, giving a small bow. Such a curtisy was not common in the North, and Haverson did it simply to be respectful, especially to someone who had just suffered a loss.</w:t>
+      </w:r>
+    </w:p>
+    <w:p>
+      <w:pPr>
+        <w:pStyle w:val="Normal"/>
+        <w:rPr/>
+      </w:pPr>
+      <w:r>
+        <w:rPr/>
+      </w:r>
+    </w:p>
+    <w:p>
+      <w:pPr>
+        <w:pStyle w:val="Normal"/>
+        <w:rPr/>
+      </w:pPr>
+      <w:r>
+        <w:rPr/>
+        <w:t>However, the woman simply glared at Haverson, then seemed to dismiss him.</w:t>
+      </w:r>
+    </w:p>
+    <w:p>
+      <w:pPr>
+        <w:pStyle w:val="Normal"/>
+        <w:rPr/>
+      </w:pPr>
+      <w:r>
+        <w:rPr/>
+      </w:r>
+    </w:p>
+    <w:p>
+      <w:pPr>
+        <w:pStyle w:val="Normal"/>
+        <w:rPr/>
+      </w:pPr>
+      <w:r>
+        <w:rPr/>
+        <w:t>Her voice was clearly unhappy.</w:t>
+      </w:r>
+    </w:p>
+    <w:p>
+      <w:pPr>
+        <w:pStyle w:val="Normal"/>
+        <w:rPr/>
+      </w:pPr>
+      <w:r>
+        <w:rPr/>
+      </w:r>
+    </w:p>
+    <w:p>
+      <w:pPr>
+        <w:pStyle w:val="Normal"/>
+        <w:rPr/>
+      </w:pPr>
+      <w:r>
+        <w:rPr/>
+        <w:t>“</w:t>
+      </w:r>
+      <w:r>
+        <w:rPr/>
+        <w:t xml:space="preserve">So you're actually doing this Mathis?” She said, emphasizing the man's name. </w:t>
+      </w:r>
+    </w:p>
+    <w:p>
+      <w:pPr>
+        <w:pStyle w:val="Normal"/>
+        <w:rPr/>
+      </w:pPr>
+      <w:r>
+        <w:rPr/>
+      </w:r>
+    </w:p>
+    <w:p>
+      <w:pPr>
+        <w:pStyle w:val="Normal"/>
+        <w:rPr/>
+      </w:pPr>
+      <w:r>
+        <w:rPr/>
+        <w:t>“</w:t>
+      </w:r>
+      <w:r>
+        <w:rPr/>
+        <w:t xml:space="preserve">Yes. I should not have thought that you would doubt me, Ethalia.” Mathis said. “I have always been a man of my word.” He added. </w:t>
+      </w:r>
+    </w:p>
+    <w:p>
+      <w:pPr>
+        <w:pStyle w:val="Normal"/>
+        <w:rPr/>
+      </w:pPr>
+      <w:r>
+        <w:rPr/>
+      </w:r>
+    </w:p>
+    <w:p>
+      <w:pPr>
+        <w:pStyle w:val="Normal"/>
+        <w:rPr/>
+      </w:pPr>
+      <w:r>
+        <w:rPr/>
+        <w:t>Haverson somehow understood that the line meant something additional to the two people, but could not tell what it was.</w:t>
+      </w:r>
+    </w:p>
+    <w:p>
+      <w:pPr>
+        <w:pStyle w:val="Normal"/>
+        <w:rPr/>
+      </w:pPr>
+      <w:r>
+        <w:rPr/>
+      </w:r>
+    </w:p>
+    <w:p>
+      <w:pPr>
+        <w:pStyle w:val="Normal"/>
+        <w:rPr/>
+      </w:pPr>
+      <w:r>
+        <w:rPr/>
+        <w:t>The woman, apparently Ethalia, shook her head and laughed slightly. It was not a pleasant laugh though.</w:t>
+      </w:r>
+    </w:p>
+    <w:p>
+      <w:pPr>
+        <w:pStyle w:val="Normal"/>
+        <w:rPr/>
+      </w:pPr>
+      <w:r>
+        <w:rPr/>
+      </w:r>
+    </w:p>
+    <w:p>
+      <w:pPr>
+        <w:pStyle w:val="Normal"/>
+        <w:rPr/>
+      </w:pPr>
+      <w:r>
+        <w:rPr/>
+        <w:t>“</w:t>
+      </w:r>
+      <w:r>
+        <w:rPr/>
+        <w:t xml:space="preserve">No. I suppose I should not have doubted you.” She said, pausing and looking at the coffin on the table. </w:t>
+      </w:r>
+    </w:p>
+    <w:p>
+      <w:pPr>
+        <w:pStyle w:val="Normal"/>
+        <w:rPr/>
+      </w:pPr>
+      <w:r>
+        <w:rPr/>
+      </w:r>
+    </w:p>
+    <w:p>
+      <w:pPr>
+        <w:pStyle w:val="Normal"/>
+        <w:rPr/>
+      </w:pPr>
+      <w:r>
+        <w:rPr/>
+        <w:t>“</w:t>
+      </w:r>
+      <w:r>
+        <w:rPr/>
+        <w:t>This is for her?” She asked, locking eyes with Mathis.</w:t>
+      </w:r>
+    </w:p>
+    <w:p>
+      <w:pPr>
+        <w:pStyle w:val="Normal"/>
+        <w:rPr/>
+      </w:pPr>
+      <w:r>
+        <w:rPr/>
+      </w:r>
+    </w:p>
+    <w:p>
+      <w:pPr>
+        <w:pStyle w:val="Normal"/>
+        <w:rPr/>
+      </w:pPr>
+      <w:r>
+        <w:rPr/>
+        <w:t>“</w:t>
+      </w:r>
+      <w:r>
+        <w:rPr/>
+        <w:t>It is.</w:t>
       </w:r>
       <w:r>
         <w:rPr/>
@@ -13240,30 +15039,30 @@
       </w:r>
       <w:r>
         <w:rPr/>
-        <w:t>Haverson said, looking up at the man, skeptically. A breeze filtered through the room, rustling the cloak on the body. Faintly, they could hear two people arguing from somewhere deeper in the house.</w:t>
-      </w:r>
-    </w:p>
-    <w:p>
-      <w:pPr>
-        <w:pStyle w:val="Normal"/>
-        <w:rPr/>
-      </w:pPr>
-      <w:r>
-        <w:rPr/>
-      </w:r>
-    </w:p>
-    <w:p>
-      <w:pPr>
-        <w:pStyle w:val="Normal"/>
-        <w:rPr/>
-      </w:pPr>
-      <w:r>
-        <w:rPr/>
-        <w:t>“</w:t>
-      </w:r>
-      <w:r>
-        <w:rPr/>
-        <w:t>There was a time when I thought I understood my place in this world, when I thought I understood what it was I woke up every day for.</w:t>
+        <w:t>He said firmly. “I will not apologize for anything Ethalia.” Mathis looked around the room quickly and clenched his fists. Then, he suddenly strode forward and grabbed the coffin with both hands and lifted it in to the air, with audible effort. It sat rather uncomfortably on his shoulder, but he seemed to be able to bear the weight, at least for now.</w:t>
+      </w:r>
+    </w:p>
+    <w:p>
+      <w:pPr>
+        <w:pStyle w:val="Normal"/>
+        <w:rPr/>
+      </w:pPr>
+      <w:r>
+        <w:rPr/>
+      </w:r>
+    </w:p>
+    <w:p>
+      <w:pPr>
+        <w:pStyle w:val="Normal"/>
+        <w:rPr/>
+      </w:pPr>
+      <w:r>
+        <w:rPr/>
+        <w:t>“</w:t>
+      </w:r>
+      <w:r>
+        <w:rPr/>
+        <w:t>I am leaving at once.</w:t>
       </w:r>
       <w:r>
         <w:rPr/>
@@ -13271,502 +15070,337 @@
       </w:r>
       <w:r>
         <w:rPr/>
-        <w:t>Haverson said, staring at Martebrand.</w:t>
-      </w:r>
-    </w:p>
-    <w:p>
-      <w:pPr>
-        <w:pStyle w:val="Normal"/>
-        <w:rPr/>
-      </w:pPr>
-      <w:r>
-        <w:rPr/>
-      </w:r>
-    </w:p>
-    <w:p>
-      <w:pPr>
-        <w:pStyle w:val="Normal"/>
-        <w:rPr/>
-      </w:pPr>
-      <w:r>
-        <w:rPr/>
-        <w:t>“</w:t>
-      </w:r>
-      <w:r>
-        <w:rPr/>
-        <w:t>I truly was at peace with myself. Even now, I do not regret my decisions that I made during that time. Only that I did not realize my true position until so long after.</w:t>
-      </w:r>
-      <w:r>
-        <w:rPr/>
-        <w:t>”</w:t>
-      </w:r>
-    </w:p>
-    <w:p>
-      <w:pPr>
-        <w:pStyle w:val="Normal"/>
-        <w:rPr/>
-      </w:pPr>
-      <w:r>
-        <w:rPr/>
-      </w:r>
-    </w:p>
-    <w:p>
-      <w:pPr>
-        <w:pStyle w:val="Normal"/>
-        <w:rPr/>
-      </w:pPr>
-      <w:r>
-        <w:rPr/>
-        <w:t>“</w:t>
-      </w:r>
-      <w:r>
-        <w:rPr/>
-        <w:t>And what did you do?</w:t>
-      </w:r>
-      <w:r>
-        <w:rPr/>
-        <w:t xml:space="preserve">” </w:t>
-      </w:r>
-      <w:r>
-        <w:rPr/>
-        <w:t>Martebrand asked.</w:t>
-      </w:r>
-    </w:p>
-    <w:p>
-      <w:pPr>
-        <w:pStyle w:val="Normal"/>
-        <w:rPr/>
-      </w:pPr>
-      <w:r>
-        <w:rPr/>
-      </w:r>
-    </w:p>
-    <w:p>
-      <w:pPr>
-        <w:pStyle w:val="Normal"/>
-        <w:rPr/>
-      </w:pPr>
-      <w:r>
-        <w:rPr/>
-        <w:t>Haverson locked eyes with the old man. “I killed men.”</w:t>
-      </w:r>
-    </w:p>
-    <w:p>
-      <w:pPr>
-        <w:pStyle w:val="Normal"/>
-        <w:rPr/>
-      </w:pPr>
-      <w:r>
-        <w:rPr/>
-      </w:r>
-    </w:p>
-    <w:p>
-      <w:pPr>
-        <w:pStyle w:val="Normal"/>
-        <w:rPr/>
-      </w:pPr>
-      <w:r>
-        <w:rPr/>
-        <w:t>“</w:t>
-      </w:r>
-      <w:r>
-        <w:rPr/>
-        <w:t>Perhaps hundreds. I was the calm of the storm. Swords and shields washed over me, fire broke against my skin thousands of times and through all of it I emerged unscathed. I had found, no, been taught a power that came from the lack of emotion, a state which my teacher had called the void.”</w:t>
-      </w:r>
-    </w:p>
-    <w:p>
-      <w:pPr>
-        <w:pStyle w:val="Normal"/>
-        <w:rPr/>
-      </w:pPr>
-      <w:r>
-        <w:rPr/>
-      </w:r>
-    </w:p>
-    <w:p>
-      <w:pPr>
-        <w:pStyle w:val="Normal"/>
-        <w:rPr/>
-      </w:pPr>
-      <w:r>
-        <w:rPr/>
-        <w:t>Martebrand's eyes widened. “What power is this!” He moved ever so little away from Haverson. “That sounds unnatural.”</w:t>
-      </w:r>
-    </w:p>
-    <w:p>
-      <w:pPr>
-        <w:pStyle w:val="Normal"/>
-        <w:rPr/>
-      </w:pPr>
-      <w:r>
-        <w:rPr/>
-      </w:r>
-    </w:p>
-    <w:p>
-      <w:pPr>
-        <w:pStyle w:val="Normal"/>
-        <w:rPr/>
-      </w:pPr>
-      <w:r>
-        <w:rPr/>
-        <w:t>Haverson laughed. “Quite the opposite. It was the most natural thing. Once you learn, it is like breathing. It comes to you on a whim. But there is a problem with calm. It is intoxicating in its… safeness.” Haverson said, gesturing.</w:t>
-      </w:r>
-    </w:p>
-    <w:p>
-      <w:pPr>
-        <w:pStyle w:val="Normal"/>
-        <w:rPr/>
-      </w:pPr>
-      <w:r>
-        <w:rPr/>
-      </w:r>
-    </w:p>
-    <w:p>
-      <w:pPr>
-        <w:pStyle w:val="Normal"/>
-        <w:rPr/>
-      </w:pPr>
-      <w:r>
-        <w:rPr/>
-        <w:t>“</w:t>
-      </w:r>
-      <w:r>
-        <w:rPr/>
-        <w:t xml:space="preserve">I am not sure I follow.” Martebrand said. </w:t>
-      </w:r>
-    </w:p>
-    <w:p>
-      <w:pPr>
-        <w:pStyle w:val="Normal"/>
-        <w:rPr/>
-      </w:pPr>
-      <w:r>
-        <w:rPr/>
-      </w:r>
-    </w:p>
-    <w:p>
-      <w:pPr>
-        <w:pStyle w:val="Normal"/>
-        <w:rPr/>
-      </w:pPr>
-      <w:r>
-        <w:rPr/>
-        <w:t>“</w:t>
-      </w:r>
-      <w:r>
-        <w:rPr/>
-        <w:t>Imagine you could observe any act, and not feel remorse or sadness, or doubt:  a state in which you always felt assured of your actions, because they were made from a state of pure emotionless.”</w:t>
-      </w:r>
-    </w:p>
-    <w:p>
-      <w:pPr>
-        <w:pStyle w:val="Normal"/>
-        <w:rPr/>
-      </w:pPr>
-      <w:r>
-        <w:rPr/>
-      </w:r>
-    </w:p>
-    <w:p>
-      <w:pPr>
-        <w:pStyle w:val="Normal"/>
-        <w:rPr/>
-      </w:pPr>
-      <w:r>
-        <w:rPr/>
-        <w:t>“</w:t>
-      </w:r>
-      <w:r>
-        <w:rPr/>
-        <w:t>What you are describing is not too dissimilar to Geremon's teaching, but in a way drastically more detached.”</w:t>
-      </w:r>
-    </w:p>
-    <w:p>
-      <w:pPr>
-        <w:pStyle w:val="Normal"/>
-        <w:rPr/>
-      </w:pPr>
-      <w:r>
-        <w:rPr/>
-      </w:r>
-    </w:p>
-    <w:p>
-      <w:pPr>
-        <w:pStyle w:val="Normal"/>
-        <w:rPr/>
-      </w:pPr>
-      <w:r>
-        <w:rPr/>
-        <w:t>Haverson nodded. “Now, isn't it possible that you might begin to commit acts that previously would have horrified you? Is it possible that with no restraint of emotion, others might begin to regard you as some sort of monster?”</w:t>
-      </w:r>
-    </w:p>
-    <w:p>
-      <w:pPr>
-        <w:pStyle w:val="Normal"/>
-        <w:rPr/>
-      </w:pPr>
-      <w:r>
-        <w:rPr/>
-      </w:r>
-    </w:p>
-    <w:p>
-      <w:pPr>
-        <w:pStyle w:val="Normal"/>
-        <w:rPr/>
-      </w:pPr>
-      <w:r>
-        <w:rPr/>
-        <w:t>“</w:t>
-      </w:r>
-      <w:r>
-        <w:rPr/>
-        <w:t>Now hold on. I said there are similarities between the two teachings. Geremon does not encourage intervention. And the goal is not to rid yourself of emotion. You think I do not feel sadness? I do! This death is a horrible nasty thing. I simply understand the world and my role in it.”</w:t>
-      </w:r>
-    </w:p>
-    <w:p>
-      <w:pPr>
-        <w:pStyle w:val="Normal"/>
-        <w:rPr/>
-      </w:pPr>
-      <w:r>
-        <w:rPr/>
-      </w:r>
-    </w:p>
-    <w:p>
-      <w:pPr>
-        <w:pStyle w:val="Normal"/>
-        <w:rPr/>
-      </w:pPr>
-      <w:r>
-        <w:rPr/>
-        <w:t>“</w:t>
-      </w:r>
-      <w:r>
-        <w:rPr/>
-        <w:t>I only meant to draw parallels. I understand the psychological differences</w:t>
-      </w:r>
-      <w:r>
-        <w:rPr/>
-        <w:t xml:space="preserve">.” Haverson said, </w:t>
-      </w:r>
-      <w:r>
-        <w:rPr/>
-        <w:t>waving his hands. “My point is, after a time, I found how wrong I was. To be passive, even while being empathetic, is directly against the truth of humanity as I understand it. We are cast here with little direction, even from the gods, and we struggle against the world around us and the world we make for ourselves.”</w:t>
-      </w:r>
-    </w:p>
-    <w:p>
-      <w:pPr>
-        <w:pStyle w:val="Normal"/>
-        <w:rPr/>
-      </w:pPr>
-      <w:r>
-        <w:rPr/>
-      </w:r>
-    </w:p>
-    <w:p>
-      <w:pPr>
-        <w:pStyle w:val="Normal"/>
-        <w:rPr/>
-      </w:pPr>
-      <w:r>
-        <w:rPr/>
-        <w:t>“</w:t>
-      </w:r>
-      <w:r>
-        <w:rPr/>
-        <w:t>We are meant to rage, and howl, and throw ourselves against our barriers, together, as a human wave, futilely or not. It is that struggle which defines us, which separates us from the elves or the shani. To not act on your emotions is to be as a corpse, a brainless fleshy golem, as true as your god. And to throw your emotions to the void… it is to be nothing at all, not even a human, not even a dead one.</w:t>
-      </w:r>
-      <w:r>
-        <w:rPr/>
-        <w:t>”</w:t>
-      </w:r>
-    </w:p>
-    <w:p>
-      <w:pPr>
-        <w:pStyle w:val="Normal"/>
-        <w:rPr/>
-      </w:pPr>
-      <w:r>
-        <w:rPr/>
-      </w:r>
-    </w:p>
-    <w:p>
-      <w:pPr>
-        <w:pStyle w:val="Normal"/>
-        <w:rPr/>
-      </w:pPr>
-      <w:r>
-        <w:rPr/>
-        <w:t>Martebrand straightened and thought for a long while, but by the expression on his face, Haverson could tell that the man did not agree with him, even if Haverson had been able to explain his ideology to the man properly.</w:t>
-      </w:r>
-    </w:p>
-    <w:p>
-      <w:pPr>
-        <w:pStyle w:val="Normal"/>
-        <w:rPr/>
-      </w:pPr>
-      <w:r>
-        <w:rPr/>
-      </w:r>
-    </w:p>
-    <w:p>
-      <w:pPr>
-        <w:pStyle w:val="Normal"/>
-        <w:rPr/>
-      </w:pPr>
-      <w:r>
-        <w:rPr/>
-        <w:t>“</w:t>
-      </w:r>
-      <w:r>
-        <w:rPr/>
-        <w:t xml:space="preserve">That is why I understand Mathis, as you call him, his reaction. After all, I too would give up most of the things in my life to have Aster back.” The words came from Haverson's mouth, but he found that he was the one who had to think about them. </w:t>
-      </w:r>
-    </w:p>
-    <w:p>
-      <w:pPr>
-        <w:pStyle w:val="Normal"/>
-        <w:rPr/>
-      </w:pPr>
-      <w:r>
-        <w:rPr/>
-      </w:r>
-    </w:p>
-    <w:p>
-      <w:pPr>
-        <w:pStyle w:val="Normal"/>
-        <w:rPr/>
-      </w:pPr>
-      <w:r>
-        <w:rPr/>
-        <w:t xml:space="preserve">That was true, wasn't it. Aster was not his child; she was not his daughter. Yet the had been together, and faced so many life threatening situations that it would have been a lie to say that Haverson didn't feel some sort of paternal bond towards the young woman. </w:t>
-      </w:r>
-    </w:p>
-    <w:p>
-      <w:pPr>
-        <w:pStyle w:val="Normal"/>
-        <w:rPr/>
-      </w:pPr>
-      <w:r>
-        <w:rPr/>
-      </w:r>
-    </w:p>
-    <w:p>
-      <w:pPr>
-        <w:pStyle w:val="Normal"/>
-        <w:rPr/>
-      </w:pPr>
-      <w:r>
-        <w:rPr/>
-        <w:t>That was perhaps why it had hurt him so deep when she…</w:t>
-      </w:r>
-    </w:p>
-    <w:p>
-      <w:pPr>
-        <w:pStyle w:val="Normal"/>
-        <w:rPr/>
-      </w:pPr>
-      <w:r>
-        <w:rPr/>
-      </w:r>
-    </w:p>
-    <w:p>
-      <w:pPr>
-        <w:pStyle w:val="Normal"/>
-        <w:rPr/>
-      </w:pPr>
-      <w:r>
-        <w:rPr/>
-        <w:t xml:space="preserve">Mathis strode through the doorway. </w:t>
-      </w:r>
-    </w:p>
-    <w:p>
-      <w:pPr>
-        <w:pStyle w:val="Normal"/>
-        <w:rPr/>
-      </w:pPr>
-      <w:r>
-        <w:rPr/>
-      </w:r>
-    </w:p>
-    <w:p>
-      <w:pPr>
-        <w:pStyle w:val="Normal"/>
-        <w:rPr/>
-      </w:pPr>
-      <w:r>
-        <w:rPr/>
-        <w:t>“</w:t>
-      </w:r>
-      <w:r>
-        <w:rPr/>
-        <w:t xml:space="preserve">Dear gods, what is that?” Martebrand said, surprise clear in his voice. </w:t>
-      </w:r>
-    </w:p>
-    <w:p>
-      <w:pPr>
-        <w:pStyle w:val="Normal"/>
-        <w:rPr/>
-      </w:pPr>
-      <w:r>
-        <w:rPr/>
-      </w:r>
-    </w:p>
-    <w:p>
-      <w:pPr>
-        <w:pStyle w:val="Normal"/>
-        <w:rPr/>
-      </w:pPr>
-      <w:r>
-        <w:rPr/>
-        <w:t>Haverson turned towards the door Mathis had just entered.</w:t>
-      </w:r>
-    </w:p>
-    <w:p>
-      <w:pPr>
-        <w:pStyle w:val="Normal"/>
-        <w:rPr/>
-      </w:pPr>
-      <w:r>
-        <w:rPr/>
-        <w:t>--armor--</w:t>
-      </w:r>
-    </w:p>
-    <w:p>
-      <w:pPr>
-        <w:pStyle w:val="Normal"/>
-        <w:rPr/>
-      </w:pPr>
-      <w:r>
-        <w:rPr/>
-      </w:r>
-    </w:p>
-    <w:p>
-      <w:pPr>
-        <w:pStyle w:val="Normal"/>
-        <w:rPr/>
-      </w:pPr>
-      <w:r>
-        <w:rPr/>
-      </w:r>
-    </w:p>
-    <w:p>
-      <w:pPr>
-        <w:pStyle w:val="Normal"/>
-        <w:rPr/>
-      </w:pPr>
-      <w:r>
-        <w:rPr/>
-      </w:r>
-    </w:p>
-    <w:p>
-      <w:pPr>
-        <w:pStyle w:val="Normal"/>
-        <w:rPr/>
-      </w:pPr>
+        <w:t>he announced. “You are all my formal witnesses for this procedure, Ansalom, you may record this in writing later; Ethalia Childebert, you are now the acting Patriarch of the La Rouche family. Felix and then Alain are to follow. All of its resources and servants are at your disposal, save Ansalom.  Try to keep them off our back while I am gone. They will no doubt come like wolves when they hear of my departure.”</w:t>
+      </w:r>
+    </w:p>
+    <w:p>
+      <w:pPr>
+        <w:pStyle w:val="Normal"/>
+        <w:rPr/>
+      </w:pPr>
+      <w:r>
+        <w:rPr/>
+      </w:r>
+    </w:p>
+    <w:p>
+      <w:pPr>
+        <w:pStyle w:val="Normal"/>
+        <w:rPr/>
+      </w:pPr>
+      <w:r>
+        <w:rPr/>
+        <w:t xml:space="preserve">Ethalia laughed again. Haverson realized that the sound was a strained thing, like something pulled taught over an opening, threatening to snap. </w:t>
+      </w:r>
+    </w:p>
+    <w:p>
+      <w:pPr>
+        <w:pStyle w:val="Normal"/>
+        <w:rPr/>
+      </w:pPr>
+      <w:r>
+        <w:rPr/>
+      </w:r>
+    </w:p>
+    <w:p>
+      <w:pPr>
+        <w:pStyle w:val="Normal"/>
+        <w:rPr/>
+      </w:pPr>
+      <w:r>
+        <w:rPr/>
+        <w:t>“</w:t>
+      </w:r>
+      <w:r>
+        <w:rPr/>
+        <w:t xml:space="preserve">I will do what I wish. Do not worry. I will take care of your… empire, my dear; even as you abandon the civilized world on your mad errand. I will pass on </w:t>
+      </w:r>
+      <w:r>
+        <w:rPr/>
+        <w:t>good news to your sons.”</w:t>
+      </w:r>
+    </w:p>
+    <w:p>
+      <w:pPr>
+        <w:pStyle w:val="Normal"/>
+        <w:rPr/>
+      </w:pPr>
+      <w:r>
+        <w:rPr/>
+      </w:r>
+    </w:p>
+    <w:p>
+      <w:pPr>
+        <w:pStyle w:val="Normal"/>
+        <w:rPr/>
+      </w:pPr>
+      <w:r>
+        <w:rPr/>
+        <w:t xml:space="preserve">Mathis motioned Haverson to follow him with his free hand, and Haverson wordlessly came, not wanting to get caught in whatever was happening. </w:t>
+      </w:r>
+    </w:p>
+    <w:p>
+      <w:pPr>
+        <w:pStyle w:val="Normal"/>
+        <w:rPr/>
+      </w:pPr>
+      <w:r>
+        <w:rPr/>
+      </w:r>
+    </w:p>
+    <w:p>
+      <w:pPr>
+        <w:pStyle w:val="Normal"/>
+        <w:rPr/>
+      </w:pPr>
+      <w:r>
+        <w:rPr/>
+        <w:t>“</w:t>
+      </w:r>
+      <w:r>
+        <w:rPr/>
+        <w:t xml:space="preserve">But Mathis… I agree that I will take care of your empire. Perhaps I will take care of it too well. Don't expect me to turn it back over to so easily.” She warned. </w:t>
+      </w:r>
+    </w:p>
+    <w:p>
+      <w:pPr>
+        <w:pStyle w:val="Normal"/>
+        <w:rPr/>
+      </w:pPr>
+      <w:r>
+        <w:rPr/>
+      </w:r>
+    </w:p>
+    <w:p>
+      <w:pPr>
+        <w:pStyle w:val="Normal"/>
+        <w:rPr/>
+      </w:pPr>
+      <w:r>
+        <w:rPr/>
+        <w:t xml:space="preserve">Now it was Mathis's turn to laugh. “Lovely. Now I remember why I married you.” </w:t>
+      </w:r>
       <w:r>
         <w:rPr/>
         <w:t xml:space="preserve"> </w:t>
+      </w:r>
+      <w:r>
+        <w:rPr/>
+        <w:t>He said, with a weak, passive aggressive chuckle.</w:t>
+      </w:r>
+    </w:p>
+    <w:p>
+      <w:pPr>
+        <w:pStyle w:val="Normal"/>
+        <w:rPr/>
+      </w:pPr>
+      <w:r>
+        <w:rPr/>
+      </w:r>
+    </w:p>
+    <w:p>
+      <w:pPr>
+        <w:pStyle w:val="Normal"/>
+        <w:rPr/>
+      </w:pPr>
+      <w:r>
+        <w:rPr/>
+        <w:t>He, perhaps purposefully, turned his back to the woman and started to walk out of the kitchen, apparently towards some sort of back door.</w:t>
+      </w:r>
+    </w:p>
+    <w:p>
+      <w:pPr>
+        <w:pStyle w:val="Normal"/>
+        <w:rPr/>
+      </w:pPr>
+      <w:r>
+        <w:rPr/>
+      </w:r>
+    </w:p>
+    <w:p>
+      <w:pPr>
+        <w:pStyle w:val="Normal"/>
+        <w:rPr/>
+      </w:pPr>
+      <w:r>
+        <w:rPr/>
+        <w:t>“</w:t>
+      </w:r>
+      <w:r>
+        <w:rPr/>
+        <w:t>Hold on, noble knight. One last thing.” Ethalia said. “I'm curious, what is Ansalom's role while you are gone? Is he to follow my orders?” She looked at the Butler, who stood impassively.</w:t>
+      </w:r>
+    </w:p>
+    <w:p>
+      <w:pPr>
+        <w:pStyle w:val="Normal"/>
+        <w:rPr/>
+      </w:pPr>
+      <w:r>
+        <w:rPr/>
+      </w:r>
+    </w:p>
+    <w:p>
+      <w:pPr>
+        <w:pStyle w:val="Normal"/>
+        <w:rPr/>
+      </w:pPr>
+      <w:r>
+        <w:rPr/>
+        <w:t>“</w:t>
+      </w:r>
+      <w:r>
+        <w:rPr/>
+        <w:t>Certainly not.” Mathis said with a smile. He turned half back around so Ethalia could see his face. “Ansalom's role? Follow your orders? Certainly not. He will be following my orders, namely, to keep an eye on you!”</w:t>
+      </w:r>
+    </w:p>
+    <w:p>
+      <w:pPr>
+        <w:pStyle w:val="Normal"/>
+        <w:rPr/>
+      </w:pPr>
+      <w:r>
+        <w:rPr/>
+      </w:r>
+    </w:p>
+    <w:p>
+      <w:pPr>
+        <w:pStyle w:val="Normal"/>
+        <w:rPr/>
+      </w:pPr>
+      <w:r>
+        <w:rPr/>
+        <w:t xml:space="preserve">Ethalia's smile vanished and she glared murderously at the butler, who made no combative reply. However, there was a hint of aloofness to his lack of response somehow, as if concept of a rivalry between the two were inconceivable. </w:t>
+      </w:r>
+    </w:p>
+    <w:p>
+      <w:pPr>
+        <w:pStyle w:val="Normal"/>
+        <w:rPr/>
+      </w:pPr>
+      <w:r>
+        <w:rPr/>
+      </w:r>
+    </w:p>
+    <w:p>
+      <w:pPr>
+        <w:pStyle w:val="Normal"/>
+        <w:rPr/>
+      </w:pPr>
+      <w:r>
+        <w:rPr/>
+        <w:t>Satisfied, Mathis motioned again to Haverson, and the two left the room.</w:t>
+      </w:r>
+    </w:p>
+    <w:p>
+      <w:pPr>
+        <w:pStyle w:val="Normal"/>
+        <w:rPr/>
+      </w:pPr>
+      <w:r>
+        <w:rPr/>
+      </w:r>
+    </w:p>
+    <w:p>
+      <w:pPr>
+        <w:pStyle w:val="Normal"/>
+        <w:rPr/>
+      </w:pPr>
+      <w:r>
+        <w:rPr/>
+        <w:t xml:space="preserve"> </w:t>
+      </w:r>
+      <w:r>
+        <w:rPr/>
+        <w:t xml:space="preserve"> </w:t>
+      </w:r>
+    </w:p>
+    <w:p>
+      <w:pPr>
+        <w:pStyle w:val="Normal"/>
+        <w:rPr/>
+      </w:pPr>
+      <w:r>
+        <w:rPr/>
+      </w:r>
+    </w:p>
+    <w:p>
+      <w:pPr>
+        <w:pStyle w:val="Normal"/>
+        <w:rPr/>
+      </w:pPr>
+      <w:r>
+        <w:rPr/>
+      </w:r>
+    </w:p>
+    <w:p>
+      <w:pPr>
+        <w:pStyle w:val="Normal"/>
+        <w:rPr/>
+      </w:pPr>
+      <w:r>
+        <w:rPr/>
+      </w:r>
+    </w:p>
+    <w:p>
+      <w:pPr>
+        <w:pStyle w:val="Normal"/>
+        <w:rPr/>
+      </w:pPr>
+      <w:r>
+        <w:rPr/>
+        <w:t xml:space="preserve"> </w:t>
+      </w:r>
+      <w:r>
+        <w:rPr/>
+        <w:t>----</w:t>
+      </w:r>
+    </w:p>
+    <w:p>
+      <w:pPr>
+        <w:pStyle w:val="Normal"/>
+        <w:rPr/>
+      </w:pPr>
+      <w:r>
+        <w:rPr/>
+        <w:t>Why did you do it? How could you do it?</w:t>
+      </w:r>
+    </w:p>
+    <w:p>
+      <w:pPr>
+        <w:pStyle w:val="Normal"/>
+        <w:rPr/>
+      </w:pPr>
+      <w:r>
+        <w:rPr/>
+      </w:r>
+    </w:p>
+    <w:p>
+      <w:pPr>
+        <w:pStyle w:val="Normal"/>
+        <w:rPr/>
+      </w:pPr>
+      <w:r>
+        <w:rPr/>
+        <w:t>I thought of all the reasons why I wouldn't one by one</w:t>
+      </w:r>
+    </w:p>
+    <w:p>
+      <w:pPr>
+        <w:pStyle w:val="Normal"/>
+        <w:rPr/>
+      </w:pPr>
+      <w:r>
+        <w:rPr/>
+      </w:r>
+    </w:p>
+    <w:p>
+      <w:pPr>
+        <w:pStyle w:val="Normal"/>
+        <w:rPr/>
+      </w:pPr>
+      <w:r>
+        <w:rPr/>
+        <w:t>too expensive, relationship with Ethalia, I might die, and none were more important to me than Aster.</w:t>
       </w:r>
     </w:p>
     <w:sectPr>

</xml_diff>

<commit_message>
More with death of Aster
</commit_message>
<xml_diff>
--- a/Stories/Outbox/D&D World/The Death of Aster/The Death of Aster.docx
+++ b/Stories/Outbox/D&D World/The Death of Aster/The Death of Aster.docx
@@ -16594,34 +16594,655 @@
       </w:r>
       <w:r>
         <w:rPr/>
-        <w:t xml:space="preserve">Gods.” He </w:t>
-      </w:r>
-      <w:r>
-        <w:rPr/>
-        <w:t xml:space="preserve">said, slowly sinking into the mud. </w:t>
-      </w:r>
-    </w:p>
-    <w:p>
-      <w:pPr>
-        <w:pStyle w:val="Normal"/>
-        <w:rPr/>
-      </w:pPr>
-      <w:r>
-        <w:rPr/>
-      </w:r>
-    </w:p>
-    <w:p>
-      <w:pPr>
-        <w:pStyle w:val="Normal"/>
-        <w:rPr/>
-      </w:pPr>
-      <w:r>
-        <w:rPr/>
-        <w:t>“</w:t>
-      </w:r>
-      <w:r>
-        <w:rPr/>
-        <w:t>Its not easy, roughing it. I assume this is the first you've done something like that?</w:t>
+        <w:t xml:space="preserve">Gods.” He said, slowly sinking into the mud. </w:t>
+      </w:r>
+    </w:p>
+    <w:p>
+      <w:pPr>
+        <w:pStyle w:val="Normal"/>
+        <w:rPr/>
+      </w:pPr>
+      <w:r>
+        <w:rPr/>
+      </w:r>
+    </w:p>
+    <w:p>
+      <w:pPr>
+        <w:pStyle w:val="Normal"/>
+        <w:rPr/>
+      </w:pPr>
+      <w:r>
+        <w:rPr/>
+        <w:t>“</w:t>
+      </w:r>
+      <w:r>
+        <w:rPr/>
+        <w:t>Its not easy, roughing it. I assume this is the first you've done something like that?” Haverson said, sitting next to him, catching his breath, one eye still tracking the surface currents on the water.</w:t>
+      </w:r>
+    </w:p>
+    <w:p>
+      <w:pPr>
+        <w:pStyle w:val="Normal"/>
+        <w:rPr/>
+      </w:pPr>
+      <w:r>
+        <w:rPr/>
+      </w:r>
+    </w:p>
+    <w:p>
+      <w:pPr>
+        <w:pStyle w:val="Normal"/>
+        <w:rPr/>
+      </w:pPr>
+      <w:r>
+        <w:rPr/>
+        <w:t>Mathis coughed and spat into the water. “I used to be quite adventurous when I was young. But mostly within the cities. I'm a city man, I admit. I have gotten used to the stones and the wood. And Ansalom.”</w:t>
+      </w:r>
+    </w:p>
+    <w:p>
+      <w:pPr>
+        <w:pStyle w:val="Normal"/>
+        <w:rPr/>
+      </w:pPr>
+      <w:r>
+        <w:rPr/>
+        <w:t xml:space="preserve"> </w:t>
+      </w:r>
+    </w:p>
+    <w:p>
+      <w:pPr>
+        <w:pStyle w:val="Normal"/>
+        <w:rPr/>
+      </w:pPr>
+      <w:r>
+        <w:rPr/>
+        <w:t xml:space="preserve">He sighed again and groaned, putting his hands on his knees as he rose. </w:t>
+      </w:r>
+    </w:p>
+    <w:p>
+      <w:pPr>
+        <w:pStyle w:val="Normal"/>
+        <w:rPr/>
+      </w:pPr>
+      <w:r>
+        <w:rPr/>
+      </w:r>
+    </w:p>
+    <w:p>
+      <w:pPr>
+        <w:pStyle w:val="Normal"/>
+        <w:rPr/>
+      </w:pPr>
+      <w:r>
+        <w:rPr/>
+        <w:t>Even under his travel cloak, it was clear that the golden armor was soiled. Bits of leaves were still trapped in between the joints from when they were moving through the underbrush, now sodden with water. On the knees and boots, you almost couldn't make out the gold with all the mud. It almost pained Haverson to see such an expensive set of armor in such a state. But perhaps it was a good thing if they ever wanted to pay unmolested with such a rare item.</w:t>
+      </w:r>
+    </w:p>
+    <w:p>
+      <w:pPr>
+        <w:pStyle w:val="Normal"/>
+        <w:rPr/>
+      </w:pPr>
+      <w:r>
+        <w:rPr/>
+      </w:r>
+    </w:p>
+    <w:p>
+      <w:pPr>
+        <w:pStyle w:val="Normal"/>
+        <w:rPr/>
+      </w:pPr>
+      <w:r>
+        <w:rPr/>
+        <w:t xml:space="preserve">Haverson rose with Mathis. </w:t>
+      </w:r>
+    </w:p>
+    <w:p>
+      <w:pPr>
+        <w:pStyle w:val="Normal"/>
+        <w:rPr/>
+      </w:pPr>
+      <w:r>
+        <w:rPr/>
+      </w:r>
+    </w:p>
+    <w:p>
+      <w:pPr>
+        <w:pStyle w:val="Normal"/>
+        <w:rPr/>
+      </w:pPr>
+      <w:r>
+        <w:rPr/>
+        <w:t>“</w:t>
+      </w:r>
+      <w:r>
+        <w:rPr/>
+        <w:t>Ready to do that again?”</w:t>
+      </w:r>
+    </w:p>
+    <w:p>
+      <w:pPr>
+        <w:pStyle w:val="Normal"/>
+        <w:rPr/>
+      </w:pPr>
+      <w:r>
+        <w:rPr/>
+      </w:r>
+    </w:p>
+    <w:p>
+      <w:pPr>
+        <w:pStyle w:val="Normal"/>
+        <w:rPr/>
+      </w:pPr>
+      <w:r>
+        <w:rPr/>
+        <w:t xml:space="preserve">Mathis froze, turning slowing to the adventurer. </w:t>
+      </w:r>
+    </w:p>
+    <w:p>
+      <w:pPr>
+        <w:pStyle w:val="Normal"/>
+        <w:rPr/>
+      </w:pPr>
+      <w:r>
+        <w:rPr/>
+      </w:r>
+    </w:p>
+    <w:p>
+      <w:pPr>
+        <w:pStyle w:val="Normal"/>
+        <w:rPr/>
+      </w:pPr>
+      <w:r>
+        <w:rPr/>
+        <w:t>“</w:t>
+      </w:r>
+      <w:r>
+        <w:rPr/>
+        <w:t>What?” He said, gruffly, straightening. His white hair was slicked back with water, making him look almost regal.</w:t>
+      </w:r>
+    </w:p>
+    <w:p>
+      <w:pPr>
+        <w:pStyle w:val="Normal"/>
+        <w:rPr/>
+      </w:pPr>
+      <w:r>
+        <w:rPr/>
+      </w:r>
+    </w:p>
+    <w:p>
+      <w:pPr>
+        <w:pStyle w:val="Normal"/>
+        <w:rPr/>
+      </w:pPr>
+      <w:r>
+        <w:rPr/>
+        <w:t>“</w:t>
+      </w:r>
+      <w:r>
+        <w:rPr/>
+        <w:t>Well, we're not on the other side. There's a bit of an island here and then we have to cross the other channel.”</w:t>
+      </w:r>
+    </w:p>
+    <w:p>
+      <w:pPr>
+        <w:pStyle w:val="Normal"/>
+        <w:rPr/>
+      </w:pPr>
+      <w:r>
+        <w:rPr/>
+      </w:r>
+    </w:p>
+    <w:p>
+      <w:pPr>
+        <w:pStyle w:val="Normal"/>
+        <w:rPr/>
+      </w:pPr>
+      <w:r>
+        <w:rPr/>
+        <w:t xml:space="preserve">Mathis grumbled something under his breath, but with some effort lifted the coffin again to his shoulder. </w:t>
+      </w:r>
+    </w:p>
+    <w:p>
+      <w:pPr>
+        <w:pStyle w:val="Normal"/>
+        <w:rPr/>
+      </w:pPr>
+      <w:r>
+        <w:rPr/>
+      </w:r>
+    </w:p>
+    <w:p>
+      <w:pPr>
+        <w:pStyle w:val="Normal"/>
+        <w:rPr/>
+      </w:pPr>
+      <w:r>
+        <w:rPr/>
+        <w:t>The island was low and swampy, and the path was almost indicernable. Fortunately, the island also wasn't very big, harboring many trees but nothing much of import.</w:t>
+      </w:r>
+    </w:p>
+    <w:p>
+      <w:pPr>
+        <w:pStyle w:val="Normal"/>
+        <w:rPr/>
+      </w:pPr>
+      <w:r>
+        <w:rPr/>
+      </w:r>
+    </w:p>
+    <w:p>
+      <w:pPr>
+        <w:pStyle w:val="Normal"/>
+        <w:rPr/>
+      </w:pPr>
+      <w:r>
+        <w:rPr/>
+        <w:t>The tramped through the damp earth, brushing past cattails and other shore plants, even as they were swallowed up under the overhead branches of gnarly twisted swamp trees.</w:t>
+      </w:r>
+    </w:p>
+    <w:p>
+      <w:pPr>
+        <w:pStyle w:val="Normal"/>
+        <w:rPr/>
+      </w:pPr>
+      <w:r>
+        <w:rPr/>
+      </w:r>
+    </w:p>
+    <w:p>
+      <w:pPr>
+        <w:pStyle w:val="Normal"/>
+        <w:rPr/>
+      </w:pPr>
+      <w:r>
+        <w:rPr/>
+        <w:t xml:space="preserve">The walked for several minutes in silence until Haverson could no longer see the channel behind them. He relaxed somewhat, and looked around. The ground was saturated, and bug flitted from stagnant puddle to puddle. It was clear that the island flooded often, and it wasn't a surprise that there wasn't much left of the path. </w:t>
+      </w:r>
+    </w:p>
+    <w:p>
+      <w:pPr>
+        <w:pStyle w:val="Normal"/>
+        <w:rPr/>
+      </w:pPr>
+      <w:r>
+        <w:rPr/>
+      </w:r>
+    </w:p>
+    <w:p>
+      <w:pPr>
+        <w:pStyle w:val="Normal"/>
+        <w:rPr/>
+      </w:pPr>
+      <w:r>
+        <w:rPr/>
+        <w:t xml:space="preserve">They followed what they could make out, secure in the knowledge that all they really needed to do was go straight. </w:t>
+      </w:r>
+    </w:p>
+    <w:p>
+      <w:pPr>
+        <w:pStyle w:val="Normal"/>
+        <w:rPr/>
+      </w:pPr>
+      <w:r>
+        <w:rPr/>
+      </w:r>
+    </w:p>
+    <w:p>
+      <w:pPr>
+        <w:pStyle w:val="Normal"/>
+        <w:rPr/>
+      </w:pPr>
+      <w:r>
+        <w:rPr/>
+        <w:t>“</w:t>
+      </w:r>
+      <w:r>
+        <w:rPr/>
+        <w:t>Hey, whats that?” Mathis asked, pointing at something off to the side of the path.</w:t>
+      </w:r>
+    </w:p>
+    <w:p>
+      <w:pPr>
+        <w:pStyle w:val="Normal"/>
+        <w:rPr/>
+      </w:pPr>
+      <w:r>
+        <w:rPr/>
+      </w:r>
+    </w:p>
+    <w:p>
+      <w:pPr>
+        <w:pStyle w:val="Normal"/>
+        <w:rPr/>
+      </w:pPr>
+      <w:r>
+        <w:rPr/>
+        <w:t xml:space="preserve">Haverson directed his attention to where the other man was pointing. </w:t>
+      </w:r>
+    </w:p>
+    <w:p>
+      <w:pPr>
+        <w:pStyle w:val="Normal"/>
+        <w:rPr/>
+      </w:pPr>
+      <w:r>
+        <w:rPr/>
+      </w:r>
+    </w:p>
+    <w:p>
+      <w:pPr>
+        <w:pStyle w:val="Normal"/>
+        <w:rPr/>
+      </w:pPr>
+      <w:r>
+        <w:rPr/>
+        <w:t>There, amid the twisted trunks of trees and peaking through the choking growth of innumerable vines, was a dilapidated.</w:t>
+      </w:r>
+    </w:p>
+    <w:p>
+      <w:pPr>
+        <w:pStyle w:val="Normal"/>
+        <w:rPr/>
+      </w:pPr>
+      <w:r>
+        <w:rPr/>
+        <w:t xml:space="preserve">The roof had long since lost its integrity, and the whole second floor had seemed to have melted into the first, the wood no doubt rotting in the damp environment and frequent flooding. </w:t>
+      </w:r>
+    </w:p>
+    <w:p>
+      <w:pPr>
+        <w:pStyle w:val="Normal"/>
+        <w:rPr/>
+      </w:pPr>
+      <w:r>
+        <w:rPr/>
+      </w:r>
+    </w:p>
+    <w:p>
+      <w:pPr>
+        <w:pStyle w:val="Normal"/>
+        <w:rPr/>
+      </w:pPr>
+      <w:r>
+        <w:rPr/>
+        <w:t xml:space="preserve">But what was more striking was the manner of the wood. If it was at first painted, that effect was now years gone, and the puffy wet rotten wood, heaved black rot along every surface. That, combined with vacant lower windows and doors lent the whole building a kind of sad and forboding look. </w:t>
+      </w:r>
+    </w:p>
+    <w:p>
+      <w:pPr>
+        <w:pStyle w:val="Normal"/>
+        <w:rPr/>
+      </w:pPr>
+      <w:r>
+        <w:rPr/>
+      </w:r>
+    </w:p>
+    <w:p>
+      <w:pPr>
+        <w:pStyle w:val="Normal"/>
+        <w:rPr/>
+      </w:pPr>
+      <w:r>
+        <w:rPr/>
+        <w:t>“</w:t>
+      </w:r>
+      <w:r>
+        <w:rPr/>
+        <w:t>Ah, I'd forgotten this was here. Some fool a while back, maybe as long ago as when I was a child, decided to make a house here. I suppose he wanted to bring back the old road, maybe collect some tolls for his trouble. Problem is that this area floods often as you can see.”</w:t>
+      </w:r>
+    </w:p>
+    <w:p>
+      <w:pPr>
+        <w:pStyle w:val="Normal"/>
+        <w:rPr/>
+      </w:pPr>
+      <w:r>
+        <w:rPr/>
+      </w:r>
+    </w:p>
+    <w:p>
+      <w:pPr>
+        <w:pStyle w:val="Normal"/>
+        <w:rPr/>
+      </w:pPr>
+      <w:r>
+        <w:rPr/>
+        <w:t>“</w:t>
+      </w:r>
+      <w:r>
+        <w:rPr/>
+        <w:t>Hmm. Doesn't look like its inhabited now.” Mathis said, peering closer.</w:t>
+      </w:r>
+    </w:p>
+    <w:p>
+      <w:pPr>
+        <w:pStyle w:val="Normal"/>
+        <w:rPr/>
+      </w:pPr>
+      <w:r>
+        <w:rPr/>
+      </w:r>
+    </w:p>
+    <w:p>
+      <w:pPr>
+        <w:pStyle w:val="Normal"/>
+        <w:rPr/>
+      </w:pPr>
+      <w:r>
+        <w:rPr/>
+        <w:t>“</w:t>
+      </w:r>
+      <w:r>
+        <w:rPr/>
+        <w:t>That because he abandoned it of course. You can't fight nature, especially not here.”</w:t>
+      </w:r>
+    </w:p>
+    <w:p>
+      <w:pPr>
+        <w:pStyle w:val="Normal"/>
+        <w:rPr/>
+      </w:pPr>
+      <w:r>
+        <w:rPr/>
+      </w:r>
+    </w:p>
+    <w:p>
+      <w:pPr>
+        <w:pStyle w:val="Normal"/>
+        <w:rPr/>
+      </w:pPr>
+      <w:r>
+        <w:rPr/>
+        <w:t xml:space="preserve">Mathis stared into the blackened empty house, and he felt a stale breeze move by him. It could have been his imagination, but he could have sworn there was someone's voice on the breeze, just one long steady exhale, like a sigh. </w:t>
+      </w:r>
+    </w:p>
+    <w:p>
+      <w:pPr>
+        <w:pStyle w:val="Normal"/>
+        <w:rPr/>
+      </w:pPr>
+      <w:r>
+        <w:rPr/>
+      </w:r>
+    </w:p>
+    <w:p>
+      <w:pPr>
+        <w:pStyle w:val="Normal"/>
+        <w:rPr/>
+      </w:pPr>
+      <w:r>
+        <w:rPr/>
+        <w:t>Mathis shivered, and shouldered the coffin.</w:t>
+      </w:r>
+    </w:p>
+    <w:p>
+      <w:pPr>
+        <w:pStyle w:val="Normal"/>
+        <w:rPr/>
+      </w:pPr>
+      <w:r>
+        <w:rPr/>
+      </w:r>
+    </w:p>
+    <w:p>
+      <w:pPr>
+        <w:pStyle w:val="Normal"/>
+        <w:rPr/>
+      </w:pPr>
+      <w:r>
+        <w:rPr/>
+        <w:t>“</w:t>
+      </w:r>
+      <w:r>
+        <w:rPr/>
+        <w:t xml:space="preserve">Lets keep on moving.” He said, glancing one last time at the house. </w:t>
+      </w:r>
+    </w:p>
+    <w:p>
+      <w:pPr>
+        <w:pStyle w:val="Normal"/>
+        <w:rPr/>
+      </w:pPr>
+      <w:r>
+        <w:rPr/>
+      </w:r>
+    </w:p>
+    <w:p>
+      <w:pPr>
+        <w:pStyle w:val="Normal"/>
+        <w:rPr/>
+      </w:pPr>
+      <w:r>
+        <w:rPr/>
+        <w:t>Haverson nodded and they left the decrepit wreak to continue its steady decline into nothingness.</w:t>
+      </w:r>
+    </w:p>
+    <w:p>
+      <w:pPr>
+        <w:pStyle w:val="Normal"/>
+        <w:rPr/>
+      </w:pPr>
+      <w:r>
+        <w:rPr/>
+      </w:r>
+    </w:p>
+    <w:p>
+      <w:pPr>
+        <w:pStyle w:val="Normal"/>
+        <w:rPr/>
+      </w:pPr>
+      <w:r>
+        <w:rPr/>
+        <w:t>The rest of the island was unintersting and within a few minutes they had traversed its length, cutting through the overgrown path.</w:t>
+      </w:r>
+    </w:p>
+    <w:p>
+      <w:pPr>
+        <w:pStyle w:val="Normal"/>
+        <w:rPr/>
+      </w:pPr>
+      <w:r>
+        <w:rPr/>
+      </w:r>
+    </w:p>
+    <w:p>
+      <w:pPr>
+        <w:pStyle w:val="Normal"/>
+        <w:rPr/>
+      </w:pPr>
+      <w:r>
+        <w:rPr/>
+        <w:t>They emerged on the other side to see the second channel Haverson had talked about.</w:t>
+      </w:r>
+    </w:p>
+    <w:p>
+      <w:pPr>
+        <w:pStyle w:val="Normal"/>
+        <w:rPr/>
+      </w:pPr>
+      <w:r>
+        <w:rPr/>
+      </w:r>
+    </w:p>
+    <w:p>
+      <w:pPr>
+        <w:pStyle w:val="Normal"/>
+        <w:rPr/>
+      </w:pPr>
+      <w:r>
+        <w:rPr/>
+        <w:t xml:space="preserve">The second channel was slightly smaller than the first, but not by much. If anything though the water seemed to flow more swiftly through its passage. </w:t>
+      </w:r>
+    </w:p>
+    <w:p>
+      <w:pPr>
+        <w:pStyle w:val="Normal"/>
+        <w:rPr/>
+      </w:pPr>
+      <w:r>
+        <w:rPr/>
+      </w:r>
+    </w:p>
+    <w:p>
+      <w:pPr>
+        <w:pStyle w:val="Normal"/>
+        <w:rPr/>
+      </w:pPr>
+      <w:r>
+        <w:rPr/>
+        <w:t xml:space="preserve">Mathis looked at it with clear unhappiness. </w:t>
+      </w:r>
+    </w:p>
+    <w:p>
+      <w:pPr>
+        <w:pStyle w:val="Normal"/>
+        <w:rPr/>
+      </w:pPr>
+      <w:r>
+        <w:rPr/>
+      </w:r>
+    </w:p>
+    <w:p>
+      <w:pPr>
+        <w:pStyle w:val="Normal"/>
+        <w:rPr/>
+      </w:pPr>
+      <w:r>
+        <w:rPr/>
+        <w:t>“</w:t>
+      </w:r>
+      <w:r>
+        <w:rPr/>
+        <w:t xml:space="preserve">Oh. Actually, we may not have to get wet at all.” Haverson said, pointing to an </w:t>
+      </w:r>
+      <w:r>
+        <w:rPr/>
+        <w:t>object off to the side.</w:t>
+      </w:r>
+    </w:p>
+    <w:p>
+      <w:pPr>
+        <w:pStyle w:val="Normal"/>
+        <w:rPr/>
+      </w:pPr>
+      <w:r>
+        <w:rPr/>
+      </w:r>
+    </w:p>
+    <w:p>
+      <w:pPr>
+        <w:pStyle w:val="Normal"/>
+        <w:rPr/>
+      </w:pPr>
+      <w:r>
+        <w:rPr/>
+        <w:t>“</w:t>
+      </w:r>
+      <w:r>
+        <w:rPr/>
+        <w:t>A boat?</w:t>
       </w:r>
       <w:r>
         <w:rPr/>
@@ -16629,33 +17250,165 @@
       </w:r>
       <w:r>
         <w:rPr/>
-        <w:t>Haverson said, sitting next to him, catching his breath, one eye still tracking the surface currents on the water.</w:t>
-      </w:r>
-    </w:p>
-    <w:p>
-      <w:pPr>
-        <w:pStyle w:val="Normal"/>
-        <w:rPr/>
-      </w:pPr>
-      <w:r>
-        <w:rPr/>
-      </w:r>
-    </w:p>
-    <w:p>
-      <w:pPr>
-        <w:pStyle w:val="Normal"/>
-        <w:rPr/>
-      </w:pPr>
-      <w:r>
-        <w:rPr/>
-        <w:t>Mathis coughed and spat into the water. “I used to be quite adventurous when I was young. But mostly within the cities. I'm a city man, I admit. I have gotten used to the stones and the wood. And Ansalom.”</w:t>
-      </w:r>
-    </w:p>
-    <w:p>
-      <w:pPr>
-        <w:pStyle w:val="Normal"/>
-        <w:rPr/>
-      </w:pPr>
+        <w:t xml:space="preserve">Mathis asked, turning slowly with the large box still on his shoulder. </w:t>
+      </w:r>
+    </w:p>
+    <w:p>
+      <w:pPr>
+        <w:pStyle w:val="Normal"/>
+        <w:rPr/>
+      </w:pPr>
+      <w:r>
+        <w:rPr/>
+      </w:r>
+    </w:p>
+    <w:p>
+      <w:pPr>
+        <w:pStyle w:val="Normal"/>
+        <w:rPr/>
+      </w:pPr>
+      <w:r>
+        <w:rPr/>
+        <w:t>“</w:t>
+      </w:r>
+      <w:r>
+        <w:rPr/>
+        <w:t>Not a chance, but it seems the storm last night did us some help. Look.</w:t>
+      </w:r>
+      <w:r>
+        <w:rPr/>
+        <w:t xml:space="preserve">” </w:t>
+      </w:r>
+      <w:r>
+        <w:rPr/>
+        <w:t>Haverson said.</w:t>
+      </w:r>
+    </w:p>
+    <w:p>
+      <w:pPr>
+        <w:pStyle w:val="Normal"/>
+        <w:rPr/>
+      </w:pPr>
+      <w:r>
+        <w:rPr/>
+      </w:r>
+    </w:p>
+    <w:p>
+      <w:pPr>
+        <w:pStyle w:val="Normal"/>
+        <w:rPr/>
+      </w:pPr>
+      <w:r>
+        <w:rPr/>
+        <w:t>A massive tree lay halfway across the channel, lodged in the ground. They wouldn't be able to avoid getting wet, but they wouldn't have to swim. Or at least that’s what it looked like, and if they could stay on the trunk.</w:t>
+      </w:r>
+    </w:p>
+    <w:p>
+      <w:pPr>
+        <w:pStyle w:val="Normal"/>
+        <w:rPr/>
+      </w:pPr>
+      <w:r>
+        <w:rPr/>
+      </w:r>
+    </w:p>
+    <w:p>
+      <w:pPr>
+        <w:pStyle w:val="Normal"/>
+        <w:rPr/>
+      </w:pPr>
+      <w:r>
+        <w:rPr/>
+        <w:t>“</w:t>
+      </w:r>
+      <w:r>
+        <w:rPr/>
+        <w:t>I'll go first. Come to think about it, it may have come down in the storm, or it may have sat here a while. The whole thing could be rotten. With your armor, you might break right through. At least with me, I'll have a chance of swimming if the thing breaks.”</w:t>
+      </w:r>
+    </w:p>
+    <w:p>
+      <w:pPr>
+        <w:pStyle w:val="Normal"/>
+        <w:rPr/>
+      </w:pPr>
+      <w:r>
+        <w:rPr/>
+      </w:r>
+    </w:p>
+    <w:p>
+      <w:pPr>
+        <w:pStyle w:val="Normal"/>
+        <w:rPr/>
+      </w:pPr>
+      <w:r>
+        <w:rPr/>
+        <w:t xml:space="preserve">Mathis nodded, and Haverson approached the edge of the second channel. </w:t>
+      </w:r>
+    </w:p>
+    <w:p>
+      <w:pPr>
+        <w:pStyle w:val="Normal"/>
+        <w:rPr/>
+      </w:pPr>
+      <w:r>
+        <w:rPr/>
+      </w:r>
+    </w:p>
+    <w:p>
+      <w:pPr>
+        <w:pStyle w:val="Normal"/>
+        <w:rPr/>
+      </w:pPr>
+      <w:r>
+        <w:rPr/>
+        <w:t>“</w:t>
+      </w:r>
+      <w:r>
+        <w:rPr/>
+        <w:t xml:space="preserve">Here goes nothing.” he said, and began slogging through the mud again. </w:t>
+      </w:r>
+    </w:p>
+    <w:p>
+      <w:pPr>
+        <w:pStyle w:val="Normal"/>
+        <w:rPr/>
+      </w:pPr>
+      <w:r>
+        <w:rPr/>
+      </w:r>
+    </w:p>
+    <w:p>
+      <w:pPr>
+        <w:pStyle w:val="Normal"/>
+        <w:rPr/>
+      </w:pPr>
+      <w:r>
+        <w:rPr/>
+        <w:t xml:space="preserve">He knew Mathis was watching him, and for some reason that made him a bit nervous, as if he had to prove himself, or show his skills as an adventurer </w:t>
+      </w:r>
+      <w:r>
+        <w:rPr/>
+        <w:t xml:space="preserve">to the old merchant. </w:t>
+      </w:r>
+    </w:p>
+    <w:p>
+      <w:pPr>
+        <w:pStyle w:val="Normal"/>
+        <w:rPr/>
+      </w:pPr>
+      <w:r>
+        <w:rPr/>
+      </w:r>
+    </w:p>
+    <w:p>
+      <w:pPr>
+        <w:pStyle w:val="Normal"/>
+        <w:rPr/>
+      </w:pPr>
+      <w:r>
+        <w:rPr/>
+        <w:t xml:space="preserve">But such thoughts were useless. There was something Haverson was more concerned about. There was something that had attacked them in the water, and he had no desire to be attacked again. Although they wouldn't be swimming, with any luck, from experience, he knew things that lived in the water and freely attacked people were always nasty. </w:t>
+      </w:r>
       <w:r>
         <w:rPr/>
         <w:t xml:space="preserve"> </w:t>
@@ -16668,467 +17421,337 @@
       </w:pPr>
       <w:r>
         <w:rPr/>
-        <w:t xml:space="preserve">He sighed again and groaned, putting his hands on his knees as he rose. </w:t>
-      </w:r>
-    </w:p>
-    <w:p>
-      <w:pPr>
-        <w:pStyle w:val="Normal"/>
-        <w:rPr/>
-      </w:pPr>
-      <w:r>
-        <w:rPr/>
-      </w:r>
-    </w:p>
-    <w:p>
-      <w:pPr>
-        <w:pStyle w:val="Normal"/>
-        <w:rPr/>
-      </w:pPr>
-      <w:r>
-        <w:rPr/>
-        <w:t>Even under his travel cloak, it was clear that the golden armor was soiled. Bits of leaves were still trapped in between the joints from when they were moving through the underbrush, now sodden with water. On the knees and boots, you almost couldn't make out the gold with all the mud. It almost pained Haverson to see such an expensive set of armor in such a state. But perhaps it was a good thing if they ever wanted to pay unmolested with such a rare item.</w:t>
-      </w:r>
-    </w:p>
-    <w:p>
-      <w:pPr>
-        <w:pStyle w:val="Normal"/>
-        <w:rPr/>
-      </w:pPr>
-      <w:r>
-        <w:rPr/>
-      </w:r>
-    </w:p>
-    <w:p>
-      <w:pPr>
-        <w:pStyle w:val="Normal"/>
-        <w:rPr/>
-      </w:pPr>
-      <w:r>
-        <w:rPr/>
-        <w:t xml:space="preserve">Haverson rose with Mathis. </w:t>
-      </w:r>
-    </w:p>
-    <w:p>
-      <w:pPr>
-        <w:pStyle w:val="Normal"/>
-        <w:rPr/>
-      </w:pPr>
-      <w:r>
-        <w:rPr/>
-      </w:r>
-    </w:p>
-    <w:p>
-      <w:pPr>
-        <w:pStyle w:val="Normal"/>
-        <w:rPr/>
-      </w:pPr>
-      <w:r>
-        <w:rPr/>
-        <w:t>“</w:t>
-      </w:r>
-      <w:r>
-        <w:rPr/>
-        <w:t>Ready to do that again?”</w:t>
-      </w:r>
-    </w:p>
-    <w:p>
-      <w:pPr>
-        <w:pStyle w:val="Normal"/>
-        <w:rPr/>
-      </w:pPr>
-      <w:r>
-        <w:rPr/>
-      </w:r>
-    </w:p>
-    <w:p>
-      <w:pPr>
-        <w:pStyle w:val="Normal"/>
-        <w:rPr/>
-      </w:pPr>
-      <w:r>
-        <w:rPr/>
-        <w:t xml:space="preserve">Mathis froze, turning slowing to the adventurer. </w:t>
-      </w:r>
-    </w:p>
-    <w:p>
-      <w:pPr>
-        <w:pStyle w:val="Normal"/>
-        <w:rPr/>
-      </w:pPr>
-      <w:r>
-        <w:rPr/>
-      </w:r>
-    </w:p>
-    <w:p>
-      <w:pPr>
-        <w:pStyle w:val="Normal"/>
-        <w:rPr/>
-      </w:pPr>
-      <w:r>
-        <w:rPr/>
-        <w:t>“</w:t>
-      </w:r>
-      <w:r>
-        <w:rPr/>
-        <w:t>What?” He said, gruffly, straightening. His white hair was slicked back with water, making him look almost regal.</w:t>
-      </w:r>
-    </w:p>
-    <w:p>
-      <w:pPr>
-        <w:pStyle w:val="Normal"/>
-        <w:rPr/>
-      </w:pPr>
-      <w:r>
-        <w:rPr/>
-      </w:r>
-    </w:p>
-    <w:p>
-      <w:pPr>
-        <w:pStyle w:val="Normal"/>
-        <w:rPr/>
-      </w:pPr>
-      <w:r>
-        <w:rPr/>
-        <w:t>“</w:t>
-      </w:r>
-      <w:r>
-        <w:rPr/>
-        <w:t>Well, we're not on the other side. There's a bit of an island here and then we have to cross the other channel.”</w:t>
-      </w:r>
-    </w:p>
-    <w:p>
-      <w:pPr>
-        <w:pStyle w:val="Normal"/>
-        <w:rPr/>
-      </w:pPr>
-      <w:r>
-        <w:rPr/>
-      </w:r>
-    </w:p>
-    <w:p>
-      <w:pPr>
-        <w:pStyle w:val="Normal"/>
-        <w:rPr/>
-      </w:pPr>
-      <w:r>
-        <w:rPr/>
-        <w:t xml:space="preserve">Mathis grumbled something under his breath, but with some effort lifted the coffin again to his shoulder. </w:t>
-      </w:r>
-    </w:p>
-    <w:p>
-      <w:pPr>
-        <w:pStyle w:val="Normal"/>
-        <w:rPr/>
-      </w:pPr>
-      <w:r>
-        <w:rPr/>
-      </w:r>
-    </w:p>
-    <w:p>
-      <w:pPr>
-        <w:pStyle w:val="Normal"/>
-        <w:rPr/>
-      </w:pPr>
-      <w:r>
-        <w:rPr/>
-        <w:t>The island was low and swampy, and the path was almost indicernable. Fortunately, the island also wasn't very big, harboring many trees but nothing much of import.</w:t>
-      </w:r>
-    </w:p>
-    <w:p>
-      <w:pPr>
-        <w:pStyle w:val="Normal"/>
-        <w:rPr/>
-      </w:pPr>
-      <w:r>
-        <w:rPr/>
-      </w:r>
-    </w:p>
-    <w:p>
-      <w:pPr>
-        <w:pStyle w:val="Normal"/>
-        <w:rPr/>
-      </w:pPr>
-      <w:r>
-        <w:rPr/>
-        <w:t>The tramped through the damp earth, brushing past cattails and other shore plants, even as they were swallowed up under the overhead branches of gnarly twisted swamp trees.</w:t>
-      </w:r>
-    </w:p>
-    <w:p>
-      <w:pPr>
-        <w:pStyle w:val="Normal"/>
-        <w:rPr/>
-      </w:pPr>
-      <w:r>
-        <w:rPr/>
-      </w:r>
-    </w:p>
-    <w:p>
-      <w:pPr>
-        <w:pStyle w:val="Normal"/>
-        <w:rPr/>
-      </w:pPr>
-      <w:r>
-        <w:rPr/>
-        <w:t xml:space="preserve">The walked for several minutes in silence until Haverson could no longer see the channel behind them. He relaxed somewhat, and looked around. The ground was saturated, and bug flitted from stagnant puddle to puddle. It was clear that the island flooded often, and it wasn't a surprise that there wasn't much left of the path. </w:t>
-      </w:r>
-    </w:p>
-    <w:p>
-      <w:pPr>
-        <w:pStyle w:val="Normal"/>
-        <w:rPr/>
-      </w:pPr>
-      <w:r>
-        <w:rPr/>
-      </w:r>
-    </w:p>
-    <w:p>
-      <w:pPr>
-        <w:pStyle w:val="Normal"/>
-        <w:rPr/>
-      </w:pPr>
-      <w:r>
-        <w:rPr/>
-        <w:t xml:space="preserve">They followed what they could make out, secure in the knowledge that all they really needed to do was go straight. </w:t>
-      </w:r>
-    </w:p>
-    <w:p>
-      <w:pPr>
-        <w:pStyle w:val="Normal"/>
-        <w:rPr/>
-      </w:pPr>
-      <w:r>
-        <w:rPr/>
-      </w:r>
-    </w:p>
-    <w:p>
-      <w:pPr>
-        <w:pStyle w:val="Normal"/>
-        <w:rPr/>
-      </w:pPr>
-      <w:r>
-        <w:rPr/>
-        <w:t>“</w:t>
-      </w:r>
-      <w:r>
-        <w:rPr/>
-        <w:t>Hey, whats that?” Mathis asked, pointing at something off to the side of the path.</w:t>
-      </w:r>
-    </w:p>
-    <w:p>
-      <w:pPr>
-        <w:pStyle w:val="Normal"/>
-        <w:rPr/>
-      </w:pPr>
-      <w:r>
-        <w:rPr/>
-      </w:r>
-    </w:p>
-    <w:p>
-      <w:pPr>
-        <w:pStyle w:val="Normal"/>
-        <w:rPr/>
-      </w:pPr>
-      <w:r>
-        <w:rPr/>
-        <w:t xml:space="preserve">Haverson directed his attention to where the other man was pointing. </w:t>
-      </w:r>
-    </w:p>
-    <w:p>
-      <w:pPr>
-        <w:pStyle w:val="Normal"/>
-        <w:rPr/>
-      </w:pPr>
-      <w:r>
-        <w:rPr/>
-      </w:r>
-    </w:p>
-    <w:p>
-      <w:pPr>
-        <w:pStyle w:val="Normal"/>
-        <w:rPr/>
-      </w:pPr>
-      <w:r>
-        <w:rPr/>
-        <w:t>There, amid the twisted trunks of trees and peaking through the choking growth of innumerable vines, was a dilapidated.</w:t>
-      </w:r>
-    </w:p>
-    <w:p>
-      <w:pPr>
-        <w:pStyle w:val="Normal"/>
-        <w:rPr/>
-      </w:pPr>
-      <w:r>
-        <w:rPr/>
-        <w:t xml:space="preserve">The roof had long since lost its integrity, and the whole second floor had seemed to have melted into the first, the wood no doubt rotting in the damp environment and frequent flooding. </w:t>
-      </w:r>
-    </w:p>
-    <w:p>
-      <w:pPr>
-        <w:pStyle w:val="Normal"/>
-        <w:rPr/>
-      </w:pPr>
-      <w:r>
-        <w:rPr/>
-      </w:r>
-    </w:p>
-    <w:p>
-      <w:pPr>
-        <w:pStyle w:val="Normal"/>
-        <w:rPr/>
-      </w:pPr>
-      <w:r>
-        <w:rPr/>
-        <w:t xml:space="preserve">But what was more striking was the manner of the wood. If it was at first painted, that effect was now years gone, and the puffy wet rotten wood, heaved black rot along every surface. That, combined with vacant lower windows and doors lent the whole building a kind of sad and forboding look. </w:t>
-      </w:r>
-    </w:p>
-    <w:p>
-      <w:pPr>
-        <w:pStyle w:val="Normal"/>
-        <w:rPr/>
-      </w:pPr>
-      <w:r>
-        <w:rPr/>
-      </w:r>
-    </w:p>
-    <w:p>
-      <w:pPr>
-        <w:pStyle w:val="Normal"/>
-        <w:rPr/>
-      </w:pPr>
-      <w:r>
-        <w:rPr/>
-        <w:t>“</w:t>
-      </w:r>
-      <w:r>
-        <w:rPr/>
-        <w:t>Ah, I'd forgotten this was here. Some fool a while back, maybe as long ago as when I was a child, decided to make a house here. I suppose he wanted to bring back the old road, maybe collect some tolls for his trouble. Problem is that this area floods often as you can see.”</w:t>
-      </w:r>
-    </w:p>
-    <w:p>
-      <w:pPr>
-        <w:pStyle w:val="Normal"/>
-        <w:rPr/>
-      </w:pPr>
-      <w:r>
-        <w:rPr/>
-      </w:r>
-    </w:p>
-    <w:p>
-      <w:pPr>
-        <w:pStyle w:val="Normal"/>
-        <w:rPr/>
-      </w:pPr>
-      <w:r>
-        <w:rPr/>
-        <w:t>“</w:t>
-      </w:r>
-      <w:r>
-        <w:rPr/>
-        <w:t>Hmm. Doesn't look like its inhabited now.” Mathis said, peering closer.</w:t>
-      </w:r>
-    </w:p>
-    <w:p>
-      <w:pPr>
-        <w:pStyle w:val="Normal"/>
-        <w:rPr/>
-      </w:pPr>
-      <w:r>
-        <w:rPr/>
-      </w:r>
-    </w:p>
-    <w:p>
-      <w:pPr>
-        <w:pStyle w:val="Normal"/>
-        <w:rPr/>
-      </w:pPr>
-      <w:r>
-        <w:rPr/>
-        <w:t>“</w:t>
-      </w:r>
-      <w:r>
-        <w:rPr/>
-        <w:t>That because he abandoned it of course. You can't fight nature, especially not here.”</w:t>
-      </w:r>
-    </w:p>
-    <w:p>
-      <w:pPr>
-        <w:pStyle w:val="Normal"/>
-        <w:rPr/>
-      </w:pPr>
-      <w:r>
-        <w:rPr/>
-      </w:r>
-    </w:p>
-    <w:p>
-      <w:pPr>
-        <w:pStyle w:val="Normal"/>
-        <w:rPr/>
-      </w:pPr>
-      <w:r>
-        <w:rPr/>
-        <w:t xml:space="preserve">Mathis stared into the blackened empty house, and he felt a stale breeze move by him. It could have been his imagination, but he could have sworn there was someone's voice on the breeze, just one long steady exhale, like a sigh. </w:t>
-      </w:r>
-    </w:p>
-    <w:p>
-      <w:pPr>
-        <w:pStyle w:val="Normal"/>
-        <w:rPr/>
-      </w:pPr>
-      <w:r>
-        <w:rPr/>
-      </w:r>
-    </w:p>
-    <w:p>
-      <w:pPr>
-        <w:pStyle w:val="Normal"/>
-        <w:rPr/>
-      </w:pPr>
-      <w:r>
-        <w:rPr/>
-        <w:t>Mathis shivered, and shouldered the coffin.</w:t>
-      </w:r>
-    </w:p>
-    <w:p>
-      <w:pPr>
-        <w:pStyle w:val="Normal"/>
-        <w:rPr/>
-      </w:pPr>
-      <w:r>
-        <w:rPr/>
-      </w:r>
-    </w:p>
-    <w:p>
-      <w:pPr>
-        <w:pStyle w:val="Normal"/>
-        <w:rPr/>
-      </w:pPr>
-      <w:r>
-        <w:rPr/>
-        <w:t>“</w:t>
-      </w:r>
-      <w:r>
-        <w:rPr/>
-        <w:t xml:space="preserve">Lets keep on moving.” He said, glancing one last time at the house. </w:t>
-      </w:r>
-    </w:p>
-    <w:p>
-      <w:pPr>
-        <w:pStyle w:val="Normal"/>
-        <w:rPr/>
-      </w:pPr>
-      <w:r>
-        <w:rPr/>
-      </w:r>
-    </w:p>
-    <w:p>
-      <w:pPr>
-        <w:pStyle w:val="Normal"/>
-        <w:rPr/>
-      </w:pPr>
-      <w:r>
-        <w:rPr/>
-        <w:t>Haverson nodded and they left the decrepit wreak to continue its steady decline into nothingness.</w:t>
+      </w:r>
+    </w:p>
+    <w:p>
+      <w:pPr>
+        <w:pStyle w:val="Normal"/>
+        <w:rPr/>
+      </w:pPr>
+      <w:r>
+        <w:rPr/>
+        <w:t xml:space="preserve">So he watched every ripple he could, every pattern across the water as it went up to his knees. The trunk was close, and it seemed the thing, whatever it was, would not make another appearance. </w:t>
+      </w:r>
+    </w:p>
+    <w:p>
+      <w:pPr>
+        <w:pStyle w:val="Normal"/>
+        <w:rPr/>
+      </w:pPr>
+      <w:r>
+        <w:rPr/>
+      </w:r>
+    </w:p>
+    <w:p>
+      <w:pPr>
+        <w:pStyle w:val="Normal"/>
+        <w:rPr/>
+      </w:pPr>
+      <w:r>
+        <w:rPr/>
+        <w:t xml:space="preserve">He made it to the trunk and tested it, breathing a sigh of relief. It seemed like it had been a fresh fall. It was not rotten after all. Scrambling up onto it was a bit of a dubious act, and he had found his hands struggling to find purchase as they slipped off the wet bark. </w:t>
+      </w:r>
+    </w:p>
+    <w:p>
+      <w:pPr>
+        <w:pStyle w:val="Normal"/>
+        <w:rPr/>
+      </w:pPr>
+      <w:r>
+        <w:rPr/>
+      </w:r>
+    </w:p>
+    <w:p>
+      <w:pPr>
+        <w:pStyle w:val="Normal"/>
+        <w:rPr/>
+      </w:pPr>
+      <w:r>
+        <w:rPr/>
+        <w:t>“</w:t>
+      </w:r>
+      <w:r>
+        <w:rPr/>
+        <w:t>Careful, the surface is slippery. Its hard to get up!” He yelled back to Mathis. “But it looks good. We should probably be good. Let me get to the end and then you should go.”</w:t>
+      </w:r>
+    </w:p>
+    <w:p>
+      <w:pPr>
+        <w:pStyle w:val="Normal"/>
+        <w:rPr/>
+      </w:pPr>
+      <w:r>
+        <w:rPr/>
+      </w:r>
+    </w:p>
+    <w:p>
+      <w:pPr>
+        <w:pStyle w:val="Normal"/>
+        <w:rPr/>
+      </w:pPr>
+      <w:r>
+        <w:rPr/>
+        <w:t xml:space="preserve">Haverson finally succeeded in pulling himself up, throwing the full top half of his body over the log and then shimmying slowly the rest of it on.  </w:t>
+      </w:r>
+    </w:p>
+    <w:p>
+      <w:pPr>
+        <w:pStyle w:val="Normal"/>
+        <w:rPr/>
+      </w:pPr>
+      <w:r>
+        <w:rPr/>
+      </w:r>
+    </w:p>
+    <w:p>
+      <w:pPr>
+        <w:pStyle w:val="Normal"/>
+        <w:rPr/>
+      </w:pPr>
+      <w:r>
+        <w:rPr/>
+        <w:t xml:space="preserve">He advanced on the log, careful to keep his balance. Against his better instincts, he checked the upstream channel as he crossed. </w:t>
+      </w:r>
+    </w:p>
+    <w:p>
+      <w:pPr>
+        <w:pStyle w:val="Normal"/>
+        <w:rPr/>
+      </w:pPr>
+      <w:r>
+        <w:rPr/>
+      </w:r>
+    </w:p>
+    <w:p>
+      <w:pPr>
+        <w:pStyle w:val="Normal"/>
+        <w:rPr/>
+      </w:pPr>
+      <w:r>
+        <w:rPr/>
+        <w:t xml:space="preserve">Was that a shape there moving in the water, or just something disturbing th current like another branch? He couldn't tell. They way the water moved and coursed around everything made it hard to tell the truth. Was it moving closer or was it just his imagination. </w:t>
+      </w:r>
+    </w:p>
+    <w:p>
+      <w:pPr>
+        <w:pStyle w:val="Normal"/>
+        <w:rPr/>
+      </w:pPr>
+      <w:r>
+        <w:rPr/>
+      </w:r>
+    </w:p>
+    <w:p>
+      <w:pPr>
+        <w:pStyle w:val="Normal"/>
+        <w:rPr/>
+      </w:pPr>
+      <w:r>
+        <w:rPr/>
+        <w:t>He shook the idea from his mind and continued along the tree.</w:t>
+      </w:r>
+    </w:p>
+    <w:p>
+      <w:pPr>
+        <w:pStyle w:val="Normal"/>
+        <w:rPr/>
+      </w:pPr>
+      <w:r>
+        <w:rPr/>
+      </w:r>
+    </w:p>
+    <w:p>
+      <w:pPr>
+        <w:pStyle w:val="Normal"/>
+        <w:rPr/>
+      </w:pPr>
+      <w:r>
+        <w:rPr/>
+        <w:t xml:space="preserve">About halfway his foot landed impropperly on the trunk, resting too long on an area where the sodden bark sloughed off beneath his step and he suddenly slipped. Luckily there was also an offshoot from the trunk and he instinctively grabbed it. </w:t>
+      </w:r>
+    </w:p>
+    <w:p>
+      <w:pPr>
+        <w:pStyle w:val="Normal"/>
+        <w:rPr/>
+      </w:pPr>
+      <w:r>
+        <w:rPr/>
+      </w:r>
+    </w:p>
+    <w:p>
+      <w:pPr>
+        <w:pStyle w:val="Normal"/>
+        <w:rPr/>
+      </w:pPr>
+      <w:r>
+        <w:rPr/>
+        <w:t>He found himself in an uncomfortable situation, straddling the tree and only still on it because on a vice like grip on the branch.</w:t>
+      </w:r>
+    </w:p>
+    <w:p>
+      <w:pPr>
+        <w:pStyle w:val="Normal"/>
+        <w:rPr/>
+      </w:pPr>
+      <w:r>
+        <w:rPr/>
+      </w:r>
+    </w:p>
+    <w:p>
+      <w:pPr>
+        <w:pStyle w:val="Normal"/>
+        <w:rPr/>
+      </w:pPr>
+      <w:r>
+        <w:rPr/>
+        <w:t xml:space="preserve">When a second had passed, he was able to regain his composure and stood back up. </w:t>
+      </w:r>
+    </w:p>
+    <w:p>
+      <w:pPr>
+        <w:pStyle w:val="Normal"/>
+        <w:rPr/>
+      </w:pPr>
+      <w:r>
+        <w:rPr/>
+      </w:r>
+    </w:p>
+    <w:p>
+      <w:pPr>
+        <w:pStyle w:val="Normal"/>
+        <w:rPr/>
+      </w:pPr>
+      <w:r>
+        <w:rPr/>
+        <w:t xml:space="preserve">He didn't look back this time to see if Mathis had seen him fall. It would have been pointless. With that out of the way he was able to get to the other side, massaging his bruised leg. </w:t>
+      </w:r>
+    </w:p>
+    <w:p>
+      <w:pPr>
+        <w:pStyle w:val="Normal"/>
+        <w:rPr/>
+      </w:pPr>
+      <w:r>
+        <w:rPr/>
+      </w:r>
+    </w:p>
+    <w:p>
+      <w:pPr>
+        <w:pStyle w:val="Normal"/>
+        <w:rPr/>
+      </w:pPr>
+      <w:r>
+        <w:rPr/>
+        <w:t>“</w:t>
+      </w:r>
+      <w:r>
+        <w:rPr/>
+        <w:t>Ok, its seems safe enough, come across.” Haverson yelled.</w:t>
+      </w:r>
+    </w:p>
+    <w:p>
+      <w:pPr>
+        <w:pStyle w:val="Normal"/>
+        <w:rPr/>
+      </w:pPr>
+      <w:r>
+        <w:rPr/>
+      </w:r>
+    </w:p>
+    <w:p>
+      <w:pPr>
+        <w:pStyle w:val="Normal"/>
+        <w:rPr/>
+      </w:pPr>
+      <w:r>
+        <w:rPr/>
+        <w:t xml:space="preserve">Mathis nodded, and strode out, keeping a grip on the coffin on his shoulder. Unlike Haverson, there was no hesitation. Haverson admired the man's drive, but wondered how much of it was resolve and how much of it was simply because the poor man didn't know what he was up against. Well, if they were doomed to fail, he was not going to be the one to tell him. Let him find out for himself. </w:t>
+      </w:r>
+    </w:p>
+    <w:p>
+      <w:pPr>
+        <w:pStyle w:val="Normal"/>
+        <w:rPr/>
+      </w:pPr>
+      <w:r>
+        <w:rPr/>
+      </w:r>
+    </w:p>
+    <w:p>
+      <w:pPr>
+        <w:pStyle w:val="Normal"/>
+        <w:rPr/>
+      </w:pPr>
+      <w:r>
+        <w:rPr/>
+        <w:t xml:space="preserve">Water scattered before Mathis's purposeful steps and with one swift action, leaped out of the water, coffin still in hand and landed on the trunk. </w:t>
+      </w:r>
+    </w:p>
+    <w:p>
+      <w:pPr>
+        <w:pStyle w:val="Normal"/>
+        <w:rPr/>
+      </w:pPr>
+      <w:r>
+        <w:rPr/>
+      </w:r>
+    </w:p>
+    <w:p>
+      <w:pPr>
+        <w:pStyle w:val="Normal"/>
+        <w:rPr/>
+      </w:pPr>
+      <w:r>
+        <w:rPr/>
+        <w:t>Haverson couldn't believe his eyes. Either the man was much stronger than he let on, or the magic of the suit was understated.</w:t>
+      </w:r>
+    </w:p>
+    <w:p>
+      <w:pPr>
+        <w:pStyle w:val="Normal"/>
+        <w:rPr/>
+      </w:pPr>
+      <w:r>
+        <w:rPr/>
+      </w:r>
+    </w:p>
+    <w:p>
+      <w:pPr>
+        <w:pStyle w:val="Normal"/>
+        <w:rPr/>
+      </w:pPr>
+      <w:r>
+        <w:rPr/>
+        <w:t>There was a worrying deep groaning noise as Mathis landed on the trunk, and even the merchant, driven as he was, paused for a moment, listening and feeling for further instability.</w:t>
+      </w:r>
+    </w:p>
+    <w:p>
+      <w:pPr>
+        <w:pStyle w:val="Normal"/>
+        <w:rPr/>
+      </w:pPr>
+      <w:r>
+        <w:rPr/>
+      </w:r>
+    </w:p>
+    <w:p>
+      <w:pPr>
+        <w:pStyle w:val="Normal"/>
+        <w:rPr/>
+      </w:pPr>
+      <w:r>
+        <w:rPr/>
+        <w:t xml:space="preserve">Haverson also scanned the water for movement. </w:t>
+      </w:r>
+    </w:p>
+    <w:p>
+      <w:pPr>
+        <w:pStyle w:val="Normal"/>
+        <w:rPr/>
+      </w:pPr>
+      <w:r>
+        <w:rPr/>
       </w:r>
     </w:p>
     <w:p>

</xml_diff>

<commit_message>
Continued with death of aster. Added some trees to dramatis personae
</commit_message>
<xml_diff>
--- a/Stories/Outbox/D&D World/The Death of Aster/The Death of Aster.docx
+++ b/Stories/Outbox/D&D World/The Death of Aster/The Death of Aster.docx
@@ -7393,21 +7393,7 @@
           <w:i w:val="false"/>
           <w:iCs w:val="false"/>
         </w:rPr>
-        <w:t>A blinding li</w:t>
-      </w:r>
-      <w:r>
-        <w:rPr>
-          <w:i w:val="false"/>
-          <w:iCs w:val="false"/>
-        </w:rPr>
-        <w:t>ght</w:t>
-      </w:r>
-      <w:r>
-        <w:rPr>
-          <w:i w:val="false"/>
-          <w:iCs w:val="false"/>
-        </w:rPr>
-        <w:t xml:space="preserve"> seared into Haverson's eyes, and the sudden whiteness blinded him. For just a moment, he was horrifyingly reminded of the incident. Fortunately, the moment was a brief one, and Haverson expected an attack. Because of this, the masked man's thrust hit him on the right side rather than the left.</w:t>
+        <w:t>A blinding light seared into Haverson's eyes, and the sudden whiteness blinded him. For just a moment, he was horrifyingly reminded of the incident. Fortunately, the moment was a brief one, and Haverson expected an attack. Because of this, the masked man's thrust hit him on the right side rather than the left.</w:t>
       </w:r>
     </w:p>
     <w:p>
@@ -17789,7 +17775,15 @@
       </w:r>
       <w:r>
         <w:rPr/>
-        <w:t>It seems my worries were unwarrented. Still, this expalins why no one comes down here often. And why no one fishes in the lake.”</w:t>
+        <w:t xml:space="preserve">It seems my worries were unwarrented. Still, this </w:t>
+      </w:r>
+      <w:r>
+        <w:rPr/>
+        <w:t>explains</w:t>
+      </w:r>
+      <w:r>
+        <w:rPr/>
+        <w:t xml:space="preserve"> why no one comes down here often. And why no one fishes in the lake.”</w:t>
       </w:r>
     </w:p>
     <w:p>
@@ -17883,6 +17877,10 @@
         <w:rPr/>
         <w:t xml:space="preserve">Umm, right, sure.” Haverson said awkwardly, staring off into the foliage, and planning their next move. </w:t>
       </w:r>
+      <w:r>
+        <w:rPr/>
+        <w:t>He also checked his backpack and was surprised to see that its contents were only partly sodden.  Oh well, they had had to swim, even if it meant his bed roll would be damp tonight. It would have been more of a problem if either of their weapons had detached in the water.</w:t>
+      </w:r>
     </w:p>
     <w:p>
       <w:pPr>
@@ -17965,15 +17963,7 @@
       </w:r>
       <w:r>
         <w:rPr/>
-        <w:t>Well, relatively easy. As easy as traveling goes. We won't need to cut through any wilderness for a day or two, though for sure. I'm just guessing though. I don't know where the turn off is for Ank</w:t>
-      </w:r>
-      <w:r>
-        <w:rPr/>
-        <w:t>h</w:t>
-      </w:r>
-      <w:r>
-        <w:rPr/>
-        <w:t>somar.” Haverson admitted.</w:t>
+        <w:t>Well, relatively easy. As easy as traveling goes. We won't need to cut through any wilderness for a day or two, though for sure. I'm just guessing though. I don't know where the turn off is for Ankhsomar.” Haverson admitted.</w:t>
       </w:r>
     </w:p>
     <w:p>
@@ -18001,15 +17991,7 @@
       <w:bookmarkStart w:id="1" w:name="__DdeLink__1045_1095447517"/>
       <w:r>
         <w:rPr/>
-        <w:t>Ank</w:t>
-      </w:r>
-      <w:r>
-        <w:rPr/>
-        <w:t>h</w:t>
-      </w:r>
-      <w:r>
-        <w:rPr/>
-        <w:t>somar</w:t>
+        <w:t>Ankhsomar</w:t>
       </w:r>
       <w:bookmarkEnd w:id="1"/>
       <w:r>
@@ -18060,66 +18042,30 @@
       </w:r>
       <w:r>
         <w:rPr/>
-        <w:t xml:space="preserve">I-I do not remember. Size and perspective is a strange thing in that desert. Its very hard to think there. Every breath and every movement is difficult, not even because of the </w:t>
-      </w:r>
-      <w:r>
-        <w:rPr/>
-        <w:t>oppressive</w:t>
-      </w:r>
-      <w:r>
-        <w:rPr/>
-        <w:t xml:space="preserve"> heat, but because of the feeling the land gives off. Its hard to explain. It</w:t>
-      </w:r>
-      <w:r>
-        <w:rPr/>
-        <w:t xml:space="preserve"> has been a long time since I was there, and many thing have happen since then which cloud my memories.</w:t>
-      </w:r>
-      <w:r>
-        <w:rPr/>
-        <w:t xml:space="preserve"> I suppose we will feel it soon.”</w:t>
-      </w:r>
-    </w:p>
-    <w:p>
-      <w:pPr>
-        <w:pStyle w:val="Normal"/>
-        <w:rPr/>
-      </w:pPr>
-      <w:r>
-        <w:rPr/>
-      </w:r>
-    </w:p>
-    <w:p>
-      <w:pPr>
-        <w:pStyle w:val="Normal"/>
-        <w:rPr/>
-      </w:pPr>
-      <w:r>
-        <w:rPr/>
-        <w:t>“</w:t>
-      </w:r>
-      <w:r>
-        <w:rPr/>
-        <w:t xml:space="preserve">In any case, making for </w:t>
-      </w:r>
-      <w:r>
-        <w:rPr/>
-        <w:t>Ank</w:t>
-      </w:r>
-      <w:r>
-        <w:rPr/>
-        <w:t>h</w:t>
-      </w:r>
-      <w:r>
-        <w:rPr/>
-        <w:t xml:space="preserve">somar </w:t>
-      </w:r>
-      <w:r>
-        <w:rPr/>
-        <w:t>is a start. Surely we will be able to find out way to the fell from there. I will try to remember the turn. Especially because I would be surprised if there are many people who remember it now a days.</w:t>
-      </w:r>
-      <w:r>
-        <w:rPr/>
-        <w:t>”</w:t>
+        <w:t>I-I do not remember. Size and perspective is a strange thing in that desert. Its very hard to think there. Every breath and every movement is difficult, not even because of the oppressive heat, but because of the feeling the land gives off. Its hard to explain. It has been a long time since I was there, and many thing have happen since then which cloud my memories. I suppose we will feel it soon.”</w:t>
+      </w:r>
+    </w:p>
+    <w:p>
+      <w:pPr>
+        <w:pStyle w:val="Normal"/>
+        <w:rPr/>
+      </w:pPr>
+      <w:r>
+        <w:rPr/>
+      </w:r>
+    </w:p>
+    <w:p>
+      <w:pPr>
+        <w:pStyle w:val="Normal"/>
+        <w:rPr/>
+      </w:pPr>
+      <w:r>
+        <w:rPr/>
+        <w:t>“</w:t>
+      </w:r>
+      <w:r>
+        <w:rPr/>
+        <w:t>In any case, making for Ankhsomar is a start. Surely we will be able to find out way to the fell from there. I will try to remember the turn. Especially because I would be surprised if there are many people who remember it now a days.”</w:t>
       </w:r>
     </w:p>
     <w:p>
@@ -18209,28 +18155,231 @@
     <w:p>
       <w:pPr>
         <w:pStyle w:val="Normal"/>
-        <w:rPr/>
-      </w:pPr>
-      <w:r>
-        <w:rPr/>
-      </w:r>
-    </w:p>
-    <w:p>
-      <w:pPr>
-        <w:pStyle w:val="Normal"/>
-        <w:rPr/>
-      </w:pPr>
-      <w:r>
-        <w:rPr/>
-      </w:r>
-    </w:p>
-    <w:p>
-      <w:pPr>
-        <w:pStyle w:val="Normal"/>
-        <w:rPr/>
-      </w:pPr>
-      <w:r>
-        <w:rPr/>
+        <w:pBdr>
+          <w:bottom w:val="single" w:sz="2" w:space="2" w:color="000000"/>
+        </w:pBdr>
+        <w:rPr/>
+      </w:pPr>
+      <w:r>
+        <w:rPr/>
+      </w:r>
+    </w:p>
+    <w:p>
+      <w:pPr>
+        <w:pStyle w:val="Normal"/>
+        <w:rPr/>
+      </w:pPr>
+      <w:r>
+        <w:rPr/>
+      </w:r>
+    </w:p>
+    <w:p>
+      <w:pPr>
+        <w:pStyle w:val="Normal"/>
+        <w:rPr/>
+      </w:pPr>
+      <w:r>
+        <w:rPr/>
+        <w:t xml:space="preserve">In less than an hour they had made their way through the rest of the old path, cutting and slashing their way. Above them, </w:t>
+      </w:r>
+      <w:r>
+        <w:rPr/>
+        <w:t xml:space="preserve">the trees towered, blocking the mid day sun. Through their leaves, rays of light filtered down into the dusty undergrowth. </w:t>
+      </w:r>
+    </w:p>
+    <w:p>
+      <w:pPr>
+        <w:pStyle w:val="Normal"/>
+        <w:rPr/>
+      </w:pPr>
+      <w:r>
+        <w:rPr/>
+      </w:r>
+    </w:p>
+    <w:p>
+      <w:pPr>
+        <w:pStyle w:val="Normal"/>
+        <w:rPr/>
+      </w:pPr>
+      <w:r>
+        <w:rPr/>
+        <w:t>Haverson, sword out, did his best to slash at the worst of the growth that had moved in after the path was abandoned. It was the same kind that they had encountered earlier on the edges of the channel, a kind of choking useless vine which tangled every which way, even on top of other plants.</w:t>
+      </w:r>
+    </w:p>
+    <w:p>
+      <w:pPr>
+        <w:pStyle w:val="Normal"/>
+        <w:rPr/>
+      </w:pPr>
+      <w:r>
+        <w:rPr/>
+      </w:r>
+    </w:p>
+    <w:p>
+      <w:pPr>
+        <w:pStyle w:val="Normal"/>
+        <w:rPr/>
+      </w:pPr>
+      <w:r>
+        <w:rPr/>
+        <w:t xml:space="preserve">Their steps crackled underneath them, as their boots tread on the dried leaves of years past. A musty aroma could be smelled, and somewhere off to the north they could faintly hear the sounds of the lake. </w:t>
+      </w:r>
+    </w:p>
+    <w:p>
+      <w:pPr>
+        <w:pStyle w:val="Normal"/>
+        <w:rPr/>
+      </w:pPr>
+      <w:r>
+        <w:rPr/>
+      </w:r>
+    </w:p>
+    <w:p>
+      <w:pPr>
+        <w:pStyle w:val="Normal"/>
+        <w:rPr/>
+      </w:pPr>
+      <w:r>
+        <w:rPr/>
+        <w:t>“</w:t>
+      </w:r>
+      <w:r>
+        <w:rPr/>
+        <w:t xml:space="preserve">Well now. This isn't so bad.” Mathis said, following Haverson. “If only they fixed that bridge, this would still make a lot of sense to take this passage. Not everyone from the eastern towns has business in Dor's Crag. Although I suppose as a merchant myself, I would be against that...” Mathis said, reflecting. </w:t>
+      </w:r>
+    </w:p>
+    <w:p>
+      <w:pPr>
+        <w:pStyle w:val="Normal"/>
+        <w:rPr/>
+      </w:pPr>
+      <w:r>
+        <w:rPr/>
+      </w:r>
+    </w:p>
+    <w:p>
+      <w:pPr>
+        <w:pStyle w:val="Normal"/>
+        <w:rPr/>
+      </w:pPr>
+      <w:r>
+        <w:rPr/>
+        <w:t>“</w:t>
+      </w:r>
+      <w:r>
+        <w:rPr/>
+        <w:t xml:space="preserve">The toll on that elevator is something I've grown to hate.” Haverson admitted. </w:t>
+      </w:r>
+    </w:p>
+    <w:p>
+      <w:pPr>
+        <w:pStyle w:val="Normal"/>
+        <w:rPr/>
+      </w:pPr>
+      <w:r>
+        <w:rPr/>
+      </w:r>
+    </w:p>
+    <w:p>
+      <w:pPr>
+        <w:pStyle w:val="Normal"/>
+        <w:rPr/>
+      </w:pPr>
+      <w:r>
+        <w:rPr/>
+        <w:t>“</w:t>
+      </w:r>
+      <w:r>
+        <w:rPr/>
+        <w:t>But you can see all the trouble you'd have to go through to open this back up. Maybe you can pay for it when you return.</w:t>
+      </w:r>
+      <w:r>
+        <w:rPr/>
+        <w:t xml:space="preserve">” </w:t>
+      </w:r>
+      <w:r>
+        <w:rPr/>
+        <w:t xml:space="preserve">Haverson joked, but it looked like Mathis was seriously thinking about it for a moment. </w:t>
+      </w:r>
+    </w:p>
+    <w:p>
+      <w:pPr>
+        <w:pStyle w:val="Normal"/>
+        <w:rPr/>
+      </w:pPr>
+      <w:r>
+        <w:rPr/>
+      </w:r>
+    </w:p>
+    <w:p>
+      <w:pPr>
+        <w:pStyle w:val="Normal"/>
+        <w:rPr/>
+      </w:pPr>
+      <w:r>
+        <w:rPr/>
+        <w:t>They continued for a few more minutes, making light conversation, mostly about the trees and the nature around them. Although Haverson spent a great deal of time outdoors, especially compared to the merchant, he was no naturewalker. He barely knew the names of even the common plants, much less what they could be used for. But he did his best to answer the merchant's questions.</w:t>
+      </w:r>
+    </w:p>
+    <w:p>
+      <w:pPr>
+        <w:pStyle w:val="Normal"/>
+        <w:rPr/>
+      </w:pPr>
+      <w:r>
+        <w:rPr/>
+      </w:r>
+    </w:p>
+    <w:p>
+      <w:pPr>
+        <w:pStyle w:val="Normal"/>
+        <w:rPr/>
+      </w:pPr>
+      <w:r>
+        <w:rPr/>
+        <w:t xml:space="preserve">Finally, they broke through one last patch of overgrowth and emerged onto an actual road. </w:t>
+      </w:r>
+    </w:p>
+    <w:p>
+      <w:pPr>
+        <w:pStyle w:val="Normal"/>
+        <w:rPr/>
+      </w:pPr>
+      <w:r>
+        <w:rPr/>
+      </w:r>
+    </w:p>
+    <w:p>
+      <w:pPr>
+        <w:pStyle w:val="Normal"/>
+        <w:rPr/>
+      </w:pPr>
+      <w:r>
+        <w:rPr/>
+        <w:t xml:space="preserve">The packed earth beneath them seemed almost foreign after the hours on the old road. </w:t>
+      </w:r>
+    </w:p>
+    <w:p>
+      <w:pPr>
+        <w:pStyle w:val="Normal"/>
+        <w:rPr/>
+      </w:pPr>
+      <w:r>
+        <w:rPr/>
+      </w:r>
+    </w:p>
+    <w:p>
+      <w:pPr>
+        <w:pStyle w:val="Normal"/>
+        <w:rPr/>
+      </w:pPr>
+      <w:r>
+        <w:rPr/>
+        <w:t>“</w:t>
+      </w:r>
+      <w:r>
+        <w:rPr/>
+        <w:t>Here we are.”</w:t>
       </w:r>
     </w:p>
     <w:p>

</xml_diff>

<commit_message>
More work on one shot and death. Lots of world building.
</commit_message>
<xml_diff>
--- a/Stories/Outbox/D&D World/The Death of Aster/The Death of Aster.docx
+++ b/Stories/Outbox/D&D World/The Death of Aster/The Death of Aster.docx
@@ -389,7 +389,15 @@
       </w:pPr>
       <w:r>
         <w:rPr/>
-        <w:t>Emerging from the trees, she crossed the Domhain at the base of the plateau where it etched the corner  of the rocky expanse. Below her, the sturdy bridge sat not quite as reassuring as it should have been. Beneath it ran a torrential amount of water, churning white as it raced itself towards the choppy depths of Allegoth Basin.</w:t>
+        <w:t xml:space="preserve">Emerging from the trees, she crossed the </w:t>
+      </w:r>
+      <w:r>
+        <w:rPr/>
+        <w:t>Arnon</w:t>
+      </w:r>
+      <w:r>
+        <w:rPr/>
+        <w:t xml:space="preserve"> at the base of the plateau where it etched the corner  of the rocky expanse. Below her, the sturdy bridge sat not quite as reassuring as it should have been. Beneath it ran a torrential amount of water, churning white as it raced itself towards the choppy depths of Allegoth Basin.</w:t>
       </w:r>
     </w:p>
     <w:p>
@@ -17775,15 +17783,7 @@
       </w:r>
       <w:r>
         <w:rPr/>
-        <w:t xml:space="preserve">It seems my worries were unwarrented. Still, this </w:t>
-      </w:r>
-      <w:r>
-        <w:rPr/>
-        <w:t>explains</w:t>
-      </w:r>
-      <w:r>
-        <w:rPr/>
-        <w:t xml:space="preserve"> why no one comes down here often. And why no one fishes in the lake.”</w:t>
+        <w:t>It seems my worries were unwarrented. Still, this explains why no one comes down here often. And why no one fishes in the lake.”</w:t>
       </w:r>
     </w:p>
     <w:p>
@@ -17875,11 +17875,7 @@
       </w:r>
       <w:r>
         <w:rPr/>
-        <w:t xml:space="preserve">Umm, right, sure.” Haverson said awkwardly, staring off into the foliage, and planning their next move. </w:t>
-      </w:r>
-      <w:r>
-        <w:rPr/>
-        <w:t>He also checked his backpack and was surprised to see that its contents were only partly sodden.  Oh well, they had had to swim, even if it meant his bed roll would be damp tonight. It would have been more of a problem if either of their weapons had detached in the water.</w:t>
+        <w:t>Umm, right, sure.” Haverson said awkwardly, staring off into the foliage, and planning their next move. He also checked his backpack and was surprised to see that its contents were only partly sodden.  Oh well, they had had to swim, even if it meant his bed roll would be damp tonight. It would have been more of a problem if either of their weapons had detached in the water.</w:t>
       </w:r>
     </w:p>
     <w:p>
@@ -18156,7 +18152,7 @@
       <w:pPr>
         <w:pStyle w:val="Normal"/>
         <w:pBdr>
-          <w:bottom w:val="single" w:sz="2" w:space="2" w:color="000000"/>
+          <w:bottom w:val="single" w:sz="2" w:space="2" w:color="000001"/>
         </w:pBdr>
         <w:rPr/>
       </w:pPr>
@@ -18180,11 +18176,7 @@
       </w:pPr>
       <w:r>
         <w:rPr/>
-        <w:t xml:space="preserve">In less than an hour they had made their way through the rest of the old path, cutting and slashing their way. Above them, </w:t>
-      </w:r>
-      <w:r>
-        <w:rPr/>
-        <w:t xml:space="preserve">the trees towered, blocking the mid day sun. Through their leaves, rays of light filtered down into the dusty undergrowth. </w:t>
+        <w:t xml:space="preserve">In less than an hour they had made their way through the rest of the old path, cutting and slashing their way. Above them, the trees towered, blocking the mid day sun. Through their leaves, rays of light filtered down into the dusty undergrowth. </w:t>
       </w:r>
     </w:p>
     <w:p>
@@ -18291,7 +18283,488 @@
       </w:r>
       <w:r>
         <w:rPr/>
-        <w:t>But you can see all the trouble you'd have to go through to open this back up. Maybe you can pay for it when you return.</w:t>
+        <w:t xml:space="preserve">But you can see all the trouble you'd have to go through to open this back up. Maybe you can pay for it when you return.” Haverson joked, but it looked like Mathis was seriously thinking about it for a moment. </w:t>
+      </w:r>
+    </w:p>
+    <w:p>
+      <w:pPr>
+        <w:pStyle w:val="Normal"/>
+        <w:rPr/>
+      </w:pPr>
+      <w:r>
+        <w:rPr/>
+      </w:r>
+    </w:p>
+    <w:p>
+      <w:pPr>
+        <w:pStyle w:val="Normal"/>
+        <w:rPr/>
+      </w:pPr>
+      <w:r>
+        <w:rPr/>
+        <w:t>They continued for a few more minutes, making light conversation, mostly about the trees and the nature around them. Although Haverson spent a great deal of time outdoors, especially compared to the merchant, he was no naturewalker. He barely knew the names of even the common plants, much less what they could be used for. But he did his best to answer the merchant's questions.</w:t>
+      </w:r>
+    </w:p>
+    <w:p>
+      <w:pPr>
+        <w:pStyle w:val="Normal"/>
+        <w:rPr/>
+      </w:pPr>
+      <w:r>
+        <w:rPr/>
+      </w:r>
+    </w:p>
+    <w:p>
+      <w:pPr>
+        <w:pStyle w:val="Normal"/>
+        <w:rPr/>
+      </w:pPr>
+      <w:r>
+        <w:rPr/>
+        <w:t xml:space="preserve">Finally, they broke through one last patch of overgrowth and emerged onto an actual road. </w:t>
+      </w:r>
+    </w:p>
+    <w:p>
+      <w:pPr>
+        <w:pStyle w:val="Normal"/>
+        <w:rPr/>
+      </w:pPr>
+      <w:r>
+        <w:rPr/>
+      </w:r>
+    </w:p>
+    <w:p>
+      <w:pPr>
+        <w:pStyle w:val="Normal"/>
+        <w:rPr/>
+      </w:pPr>
+      <w:r>
+        <w:rPr/>
+        <w:t xml:space="preserve">The packed earth beneath them seemed almost foreign after the hours on the old road. </w:t>
+      </w:r>
+    </w:p>
+    <w:p>
+      <w:pPr>
+        <w:pStyle w:val="Normal"/>
+        <w:rPr/>
+      </w:pPr>
+      <w:r>
+        <w:rPr/>
+      </w:r>
+    </w:p>
+    <w:p>
+      <w:pPr>
+        <w:pStyle w:val="Normal"/>
+        <w:rPr/>
+      </w:pPr>
+      <w:r>
+        <w:rPr/>
+        <w:t>“</w:t>
+      </w:r>
+      <w:r>
+        <w:rPr/>
+        <w:t xml:space="preserve">Here we are.” </w:t>
+      </w:r>
+      <w:r>
+        <w:rPr/>
+        <w:t>Haverson said as they stepped on to the road, “the road to the East.”</w:t>
+      </w:r>
+    </w:p>
+    <w:p>
+      <w:pPr>
+        <w:pStyle w:val="Normal"/>
+        <w:rPr/>
+      </w:pPr>
+      <w:r>
+        <w:rPr/>
+      </w:r>
+    </w:p>
+    <w:p>
+      <w:pPr>
+        <w:pStyle w:val="Normal"/>
+        <w:rPr/>
+      </w:pPr>
+      <w:r>
+        <w:rPr/>
+        <w:t>Mathis looked in both directions. “Seems vacant. Where is everyone?”</w:t>
+      </w:r>
+    </w:p>
+    <w:p>
+      <w:pPr>
+        <w:pStyle w:val="Normal"/>
+        <w:rPr/>
+      </w:pPr>
+      <w:r>
+        <w:rPr/>
+      </w:r>
+    </w:p>
+    <w:p>
+      <w:pPr>
+        <w:pStyle w:val="Normal"/>
+        <w:rPr/>
+      </w:pPr>
+      <w:r>
+        <w:rPr/>
+        <w:t>“</w:t>
+      </w:r>
+      <w:r>
+        <w:rPr/>
+        <w:t>Oh.” Haverson said, looking at the road which curved southward. “We're technically not on the main road yet. This is a spur which plunges south. They call it the elven road, although this is the best kept part of it. We go in the opposite direction.” He said, pointing northwards.</w:t>
+      </w:r>
+    </w:p>
+    <w:p>
+      <w:pPr>
+        <w:pStyle w:val="Normal"/>
+        <w:rPr/>
+      </w:pPr>
+      <w:r>
+        <w:rPr/>
+      </w:r>
+    </w:p>
+    <w:p>
+      <w:pPr>
+        <w:pStyle w:val="Normal"/>
+        <w:rPr/>
+      </w:pPr>
+      <w:r>
+        <w:rPr/>
+        <w:t>Mathis nodded.</w:t>
+      </w:r>
+    </w:p>
+    <w:p>
+      <w:pPr>
+        <w:pStyle w:val="Normal"/>
+        <w:rPr/>
+      </w:pPr>
+      <w:r>
+        <w:rPr/>
+      </w:r>
+    </w:p>
+    <w:p>
+      <w:pPr>
+        <w:pStyle w:val="Normal"/>
+        <w:rPr/>
+      </w:pPr>
+      <w:r>
+        <w:rPr/>
+        <w:t>The smell of wet bark from yesterday's rain filled their noses as they set forward on the road. There were surrounded now by taller evergreen trees, the geography having changed imperceptibly while the moved away from the basin.</w:t>
+      </w:r>
+    </w:p>
+    <w:p>
+      <w:pPr>
+        <w:pStyle w:val="Normal"/>
+        <w:rPr/>
+      </w:pPr>
+      <w:r>
+        <w:rPr/>
+      </w:r>
+    </w:p>
+    <w:p>
+      <w:pPr>
+        <w:pStyle w:val="Normal"/>
+        <w:rPr/>
+      </w:pPr>
+      <w:r>
+        <w:rPr/>
+        <w:t xml:space="preserve">Only a few minutes walk, they came upon a fork in the road as it curved from north to eastwards. </w:t>
+      </w:r>
+    </w:p>
+    <w:p>
+      <w:pPr>
+        <w:pStyle w:val="Normal"/>
+        <w:rPr/>
+      </w:pPr>
+      <w:r>
+        <w:rPr/>
+      </w:r>
+    </w:p>
+    <w:p>
+      <w:pPr>
+        <w:pStyle w:val="Normal"/>
+        <w:rPr/>
+      </w:pPr>
+      <w:r>
+        <w:rPr/>
+        <w:t>“</w:t>
+      </w:r>
+      <w:r>
+        <w:rPr/>
+        <w:t xml:space="preserve">To our east, the land rises into large halls, covered with evergreens. One branch of the road, to Harsos, the old elven town, goes that way. To our north though, the road skirts breifly back past the basin, then goes </w:t>
+      </w:r>
+      <w:r>
+        <w:rPr/>
+        <w:t>east. That is our path.”</w:t>
+      </w:r>
+    </w:p>
+    <w:p>
+      <w:pPr>
+        <w:pStyle w:val="Normal"/>
+        <w:rPr/>
+      </w:pPr>
+      <w:r>
+        <w:rPr/>
+      </w:r>
+    </w:p>
+    <w:p>
+      <w:pPr>
+        <w:pStyle w:val="Normal"/>
+        <w:rPr/>
+      </w:pPr>
+      <w:r>
+        <w:rPr/>
+        <w:t xml:space="preserve">So they turned north and walked along the road. Suddenly, and without warning, the trees to the west of them fell away into low marsh grasses, revealing the basin again. High above them, and to the north lay Dor's Crag. In the middle of the basin, the singular island in the lake proper. Off to their left, and mostly obscured with vegetation was the swamp island with the house they had just passed. </w:t>
+      </w:r>
+    </w:p>
+    <w:p>
+      <w:pPr>
+        <w:pStyle w:val="Normal"/>
+        <w:rPr/>
+      </w:pPr>
+      <w:r>
+        <w:rPr/>
+      </w:r>
+    </w:p>
+    <w:p>
+      <w:pPr>
+        <w:pStyle w:val="Normal"/>
+        <w:rPr/>
+      </w:pPr>
+      <w:r>
+        <w:rPr/>
+        <w:t>Haverson and Mathis grew quiet as they approached the city from the south.</w:t>
+      </w:r>
+    </w:p>
+    <w:p>
+      <w:pPr>
+        <w:pStyle w:val="Normal"/>
+        <w:rPr/>
+      </w:pPr>
+      <w:r>
+        <w:rPr/>
+      </w:r>
+    </w:p>
+    <w:p>
+      <w:pPr>
+        <w:pStyle w:val="Normal"/>
+        <w:rPr/>
+      </w:pPr>
+      <w:r>
+        <w:rPr/>
+        <w:t xml:space="preserve">She would have come this way, looking at the city as she did so. How many times had they taken the elven road, simply to avoid that place? It seemed silly. Horrible really, now that Haverson got to know Mathis, and he displayed his emotions for Aster. They could have visited at any time. </w:t>
+      </w:r>
+    </w:p>
+    <w:p>
+      <w:pPr>
+        <w:pStyle w:val="Normal"/>
+        <w:rPr/>
+      </w:pPr>
+      <w:r>
+        <w:rPr/>
+      </w:r>
+    </w:p>
+    <w:p>
+      <w:pPr>
+        <w:pStyle w:val="Normal"/>
+        <w:rPr/>
+      </w:pPr>
+      <w:r>
+        <w:rPr/>
+        <w:t xml:space="preserve">Gods, what had he been thinking? He had always let Aster do what she wanted. After all, he had treated her just as another adventurer. He knew of no other way to treat anyone, except for perhaps as an enemy. And so it was with all groups of wanderers, that the unspoken rule was king: never ask about a person's past. It was a person's preogative to reveal as little or as much about themselves as they felt. </w:t>
+      </w:r>
+    </w:p>
+    <w:p>
+      <w:pPr>
+        <w:pStyle w:val="Normal"/>
+        <w:rPr/>
+      </w:pPr>
+      <w:r>
+        <w:rPr/>
+      </w:r>
+    </w:p>
+    <w:p>
+      <w:pPr>
+        <w:pStyle w:val="Normal"/>
+        <w:rPr/>
+      </w:pPr>
+      <w:r>
+        <w:rPr/>
+        <w:t xml:space="preserve">But now Haverson felt like he had done wrong. All this time had Aster herself wanted to reconsile with her family? Surely she had time to do so, but what if she had been like he was, stuck and unable to come to terms with how she had changed? Wasn't it Haverson's fault that Mathis and his daughter had been seperated? </w:t>
+      </w:r>
+    </w:p>
+    <w:p>
+      <w:pPr>
+        <w:pStyle w:val="Normal"/>
+        <w:rPr/>
+      </w:pPr>
+      <w:r>
+        <w:rPr/>
+      </w:r>
+    </w:p>
+    <w:p>
+      <w:pPr>
+        <w:pStyle w:val="Normal"/>
+        <w:rPr/>
+      </w:pPr>
+      <w:r>
+        <w:rPr/>
+        <w:t>Gods…</w:t>
+      </w:r>
+    </w:p>
+    <w:p>
+      <w:pPr>
+        <w:pStyle w:val="Normal"/>
+        <w:rPr/>
+      </w:pPr>
+      <w:r>
+        <w:rPr/>
+      </w:r>
+    </w:p>
+    <w:p>
+      <w:pPr>
+        <w:pStyle w:val="Normal"/>
+        <w:rPr/>
+      </w:pPr>
+      <w:r>
+        <w:rPr/>
+        <w:t xml:space="preserve">These thoughts swirled around Haverson's head, casting him into a dour mood. As if to complement his feelings, the sun soon vanished as they walked along the shore of the lake. Gray skies ruled. A roiling mass of turning chaos. No storm but simply gray. A thick suffocating blanket. </w:t>
+      </w:r>
+    </w:p>
+    <w:p>
+      <w:pPr>
+        <w:pStyle w:val="Normal"/>
+        <w:rPr/>
+      </w:pPr>
+      <w:r>
+        <w:rPr/>
+      </w:r>
+    </w:p>
+    <w:p>
+      <w:pPr>
+        <w:pStyle w:val="Normal"/>
+        <w:rPr/>
+      </w:pPr>
+      <w:r>
+        <w:rPr/>
+        <w:t>“</w:t>
+      </w:r>
+      <w:r>
+        <w:rPr/>
+        <w:t>Which way now?” Mathis asked, gesturing to the road ahead of them.</w:t>
+      </w:r>
+    </w:p>
+    <w:p>
+      <w:pPr>
+        <w:pStyle w:val="Normal"/>
+        <w:rPr/>
+      </w:pPr>
+      <w:r>
+        <w:rPr/>
+      </w:r>
+    </w:p>
+    <w:p>
+      <w:pPr>
+        <w:pStyle w:val="Normal"/>
+        <w:rPr/>
+      </w:pPr>
+      <w:r>
+        <w:rPr/>
+        <w:t>“</w:t>
+      </w:r>
+      <w:r>
+        <w:rPr/>
+        <w:t>Oh, sorry, I got lost in thought.” Haverson admitted.</w:t>
+      </w:r>
+    </w:p>
+    <w:p>
+      <w:pPr>
+        <w:pStyle w:val="Normal"/>
+        <w:rPr/>
+      </w:pPr>
+      <w:r>
+        <w:rPr/>
+      </w:r>
+    </w:p>
+    <w:p>
+      <w:pPr>
+        <w:pStyle w:val="Normal"/>
+        <w:rPr/>
+      </w:pPr>
+      <w:r>
+        <w:rPr/>
+        <w:t>He looked up and surveyed where his feet had taken him.</w:t>
+      </w:r>
+    </w:p>
+    <w:p>
+      <w:pPr>
+        <w:pStyle w:val="Normal"/>
+        <w:rPr/>
+      </w:pPr>
+      <w:r>
+        <w:rPr/>
+      </w:r>
+    </w:p>
+    <w:p>
+      <w:pPr>
+        <w:pStyle w:val="Normal"/>
+        <w:rPr/>
+      </w:pPr>
+      <w:r>
+        <w:rPr/>
+        <w:t xml:space="preserve">The land lay open. Off to his left lay, strewn like rocks along a beach, several larger than person sized boulders amid short grass which lay on the bank of the </w:t>
+      </w:r>
+      <w:r>
+        <w:rPr/>
+        <w:t>Arnon. The road actually came to a proper crossing here. Off to their side was a small inn, around which several people milled. In the surrounding fields, they could make out the bent shape of further people. Most ignored them, but a few raised eyebrows at the pair, both old and one with such a large wooden box.</w:t>
+      </w:r>
+    </w:p>
+    <w:p>
+      <w:pPr>
+        <w:pStyle w:val="Normal"/>
+        <w:rPr/>
+      </w:pPr>
+      <w:r>
+        <w:rPr/>
+      </w:r>
+    </w:p>
+    <w:p>
+      <w:pPr>
+        <w:pStyle w:val="Normal"/>
+        <w:rPr/>
+      </w:pPr>
+      <w:r>
+        <w:rPr/>
+        <w:t>“</w:t>
+      </w:r>
+      <w:r>
+        <w:rPr/>
+        <w:t>I have seen this area many times on maps, as I do most of my travel, when I have to, to the west. I suppose we go East?</w:t>
+      </w:r>
+      <w:r>
+        <w:rPr/>
+        <w:t>”</w:t>
+      </w:r>
+    </w:p>
+    <w:p>
+      <w:pPr>
+        <w:pStyle w:val="Normal"/>
+        <w:rPr/>
+      </w:pPr>
+      <w:r>
+        <w:rPr/>
+      </w:r>
+    </w:p>
+    <w:p>
+      <w:pPr>
+        <w:pStyle w:val="Normal"/>
+        <w:rPr/>
+      </w:pPr>
+      <w:r>
+        <w:rPr/>
+        <w:t>“</w:t>
+      </w:r>
+      <w:r>
+        <w:rPr/>
+        <w:t>You're correct. The roads run fairly straight, even with the hills to the east. As you must know, this road here,</w:t>
       </w:r>
       <w:r>
         <w:rPr/>
@@ -18299,87 +18772,208 @@
       </w:r>
       <w:r>
         <w:rPr/>
-        <w:t xml:space="preserve">Haverson joked, but it looked like Mathis was seriously thinking about it for a moment. </w:t>
-      </w:r>
-    </w:p>
-    <w:p>
-      <w:pPr>
-        <w:pStyle w:val="Normal"/>
-        <w:rPr/>
-      </w:pPr>
-      <w:r>
-        <w:rPr/>
-      </w:r>
-    </w:p>
-    <w:p>
-      <w:pPr>
-        <w:pStyle w:val="Normal"/>
-        <w:rPr/>
-      </w:pPr>
-      <w:r>
-        <w:rPr/>
-        <w:t>They continued for a few more minutes, making light conversation, mostly about the trees and the nature around them. Although Haverson spent a great deal of time outdoors, especially compared to the merchant, he was no naturewalker. He barely knew the names of even the common plants, much less what they could be used for. But he did his best to answer the merchant's questions.</w:t>
-      </w:r>
-    </w:p>
-    <w:p>
-      <w:pPr>
-        <w:pStyle w:val="Normal"/>
-        <w:rPr/>
-      </w:pPr>
-      <w:r>
-        <w:rPr/>
-      </w:r>
-    </w:p>
-    <w:p>
-      <w:pPr>
-        <w:pStyle w:val="Normal"/>
-        <w:rPr/>
-      </w:pPr>
-      <w:r>
-        <w:rPr/>
-        <w:t xml:space="preserve">Finally, they broke through one last patch of overgrowth and emerged onto an actual road. </w:t>
-      </w:r>
-    </w:p>
-    <w:p>
-      <w:pPr>
-        <w:pStyle w:val="Normal"/>
-        <w:rPr/>
-      </w:pPr>
-      <w:r>
-        <w:rPr/>
-      </w:r>
-    </w:p>
-    <w:p>
-      <w:pPr>
-        <w:pStyle w:val="Normal"/>
-        <w:rPr/>
-      </w:pPr>
-      <w:r>
-        <w:rPr/>
-        <w:t xml:space="preserve">The packed earth beneath them seemed almost foreign after the hours on the old road. </w:t>
-      </w:r>
-    </w:p>
-    <w:p>
-      <w:pPr>
-        <w:pStyle w:val="Normal"/>
-        <w:rPr/>
-      </w:pPr>
-      <w:r>
-        <w:rPr/>
-      </w:r>
-    </w:p>
-    <w:p>
-      <w:pPr>
-        <w:pStyle w:val="Normal"/>
-        <w:rPr/>
-      </w:pPr>
-      <w:r>
-        <w:rPr/>
-        <w:t>“</w:t>
-      </w:r>
-      <w:r>
-        <w:rPr/>
-        <w:t>Here we are.”</w:t>
+        <w:t>he said throwing a hand northwards past golden fields and hills, disappearing in the haze of the mountain to the north, “goes north until Coldstone Pass.”</w:t>
+      </w:r>
+    </w:p>
+    <w:p>
+      <w:pPr>
+        <w:pStyle w:val="Normal"/>
+        <w:rPr/>
+      </w:pPr>
+      <w:r>
+        <w:rPr/>
+      </w:r>
+    </w:p>
+    <w:p>
+      <w:pPr>
+        <w:pStyle w:val="Normal"/>
+        <w:rPr/>
+      </w:pPr>
+      <w:r>
+        <w:rPr/>
+        <w:t>“</w:t>
+      </w:r>
+      <w:r>
+        <w:rPr/>
+        <w:t>A crucial link with the Fartherners. Have you ever been to the far north?</w:t>
+      </w:r>
+      <w:r>
+        <w:rPr/>
+        <w:t xml:space="preserve">” </w:t>
+      </w:r>
+      <w:r>
+        <w:rPr/>
+        <w:t xml:space="preserve">Mathis asked, starting towards the east road. </w:t>
+      </w:r>
+    </w:p>
+    <w:p>
+      <w:pPr>
+        <w:pStyle w:val="Normal"/>
+        <w:rPr/>
+      </w:pPr>
+      <w:r>
+        <w:rPr/>
+      </w:r>
+    </w:p>
+    <w:p>
+      <w:pPr>
+        <w:pStyle w:val="Normal"/>
+        <w:rPr/>
+      </w:pPr>
+      <w:r>
+        <w:rPr/>
+        <w:t>“</w:t>
+      </w:r>
+      <w:r>
+        <w:rPr/>
+        <w:t>No, although I've shared stories with many who have. I hear that they dislike people visiting them. Plus the weather is even worse than here if you can believe it.</w:t>
+      </w:r>
+      <w:r>
+        <w:rPr/>
+        <w:t>”</w:t>
+      </w:r>
+    </w:p>
+    <w:p>
+      <w:pPr>
+        <w:pStyle w:val="Normal"/>
+        <w:rPr/>
+      </w:pPr>
+      <w:r>
+        <w:rPr/>
+      </w:r>
+    </w:p>
+    <w:p>
+      <w:pPr>
+        <w:pStyle w:val="Normal"/>
+        <w:rPr/>
+      </w:pPr>
+      <w:r>
+        <w:rPr/>
+        <w:t>“</w:t>
+      </w:r>
+      <w:r>
+        <w:rPr/>
+        <w:t>Its true. I have not been myself, but I do business with a handful of the clans by correspondence and agent. They are honest but superstitious people. But you're right, they don't really like visitors. I think its simply because there is not enough food to go around some years, although interestingly enough, my last deal was actually importing grain from them.</w:t>
+      </w:r>
+      <w:r>
+        <w:rPr/>
+        <w:t>”</w:t>
+      </w:r>
+    </w:p>
+    <w:p>
+      <w:pPr>
+        <w:pStyle w:val="Normal"/>
+        <w:rPr/>
+      </w:pPr>
+      <w:r>
+        <w:rPr/>
+      </w:r>
+    </w:p>
+    <w:p>
+      <w:pPr>
+        <w:pStyle w:val="Normal"/>
+        <w:rPr/>
+      </w:pPr>
+      <w:r>
+        <w:rPr/>
+        <w:t>“</w:t>
+      </w:r>
+      <w:r>
+        <w:rPr/>
+        <w:t>Is that so?</w:t>
+      </w:r>
+      <w:r>
+        <w:rPr/>
+        <w:t xml:space="preserve">” </w:t>
+      </w:r>
+      <w:r>
+        <w:rPr/>
+        <w:t>Haverson asked, the two of them walking past stone walled fields. Every once and a while there appeared a large farmstead servicing the area around it, sometimes these would collect is a small collection, but never anything anyone would call a town. The largest might have a spare room, but they didn't intend to stay here. They had a long way to go.</w:t>
+      </w:r>
+    </w:p>
+    <w:p>
+      <w:pPr>
+        <w:pStyle w:val="Normal"/>
+        <w:rPr/>
+      </w:pPr>
+      <w:r>
+        <w:rPr/>
+      </w:r>
+    </w:p>
+    <w:p>
+      <w:pPr>
+        <w:pStyle w:val="Normal"/>
+        <w:rPr/>
+      </w:pPr>
+      <w:r>
+        <w:rPr/>
+        <w:t>“</w:t>
+      </w:r>
+      <w:r>
+        <w:rPr/>
+        <w:t>The balance of trade is shifting. Perhaps you have felt it in your travels. It used to be that the grain came from here. And as you can see, it still does. But Dor's crag, and the capital and all the western cities, they are so large, and the land around them is mostly poor. Every year it gets harder and harder to provide grain. Thats why trade has shifted. We trade more now with the southerners than we ever have in the past.</w:t>
+      </w:r>
+      <w:r>
+        <w:rPr/>
+        <w:t>”</w:t>
+      </w:r>
+    </w:p>
+    <w:p>
+      <w:pPr>
+        <w:pStyle w:val="Normal"/>
+        <w:rPr/>
+      </w:pPr>
+      <w:r>
+        <w:rPr/>
+      </w:r>
+    </w:p>
+    <w:p>
+      <w:pPr>
+        <w:pStyle w:val="Normal"/>
+        <w:rPr/>
+      </w:pPr>
+      <w:r>
+        <w:rPr/>
+        <w:t>“</w:t>
+      </w:r>
+      <w:r>
+        <w:rPr/>
+        <w:t>Is that true? The southerners?</w:t>
+      </w:r>
+      <w:r>
+        <w:rPr/>
+        <w:t xml:space="preserve">” </w:t>
+      </w:r>
+      <w:r>
+        <w:rPr/>
+        <w:t>Haverson asked, shocked. “And their king is fine with this? And our military is fine with this?”</w:t>
+      </w:r>
+    </w:p>
+    <w:p>
+      <w:pPr>
+        <w:pStyle w:val="Normal"/>
+        <w:rPr/>
+      </w:pPr>
+      <w:r>
+        <w:rPr/>
+      </w:r>
+    </w:p>
+    <w:p>
+      <w:pPr>
+        <w:pStyle w:val="Normal"/>
+        <w:rPr/>
+      </w:pPr>
+      <w:r>
+        <w:rPr/>
+        <w:t>“</w:t>
+      </w:r>
+      <w:r>
+        <w:rPr/>
+        <w:t xml:space="preserve">Well, true, sometimes deals are done under the table, but the vast majority are perfectly legal. The southerners have huge tracks of untapped land, but no the tools or the knowhow to make use of its resources. Their stifling system of hereditary land ownership forces people further and further away from the cities, unlike here, or keeps them in poverty, almost like slaves. But it is from these down trodden people that we get our food; them and the &lt;lowcountries&gt; </w:t>
+      </w:r>
+      <w:r>
+        <w:rPr/>
+        <w:t>”</w:t>
       </w:r>
     </w:p>
     <w:p>

</xml_diff>

<commit_message>
More aster and a new character
</commit_message>
<xml_diff>
--- a/Stories/Outbox/D&D World/The Death of Aster/The Death of Aster.docx
+++ b/Stories/Outbox/D&D World/The Death of Aster/The Death of Aster.docx
@@ -13455,15 +13455,7 @@
       </w:r>
       <w:r>
         <w:rPr/>
-        <w:t xml:space="preserve">I only meant to draw parallels. I understand the </w:t>
-      </w:r>
-      <w:r>
-        <w:rPr/>
-        <w:t>psychological</w:t>
-      </w:r>
-      <w:r>
-        <w:rPr/>
-        <w:t xml:space="preserve"> differences.” Haverson said, waving his hands. “My point is, after a time, I found how wrong I was. To be passive, even while being empathetic, is directly against the truth of humanity as I understand it. We are cast here with little direction, even from the gods, and we struggle against the world around us and the world we make for ourselves.”</w:t>
+        <w:t>I only meant to draw parallels. I understand the psychological differences.” Haverson said, waving his hands. “My point is, after a time, I found how wrong I was. To be passive, even while being empathetic, is directly against the truth of humanity as I understand it. We are cast here with little direction, even from the gods, and we struggle against the world around us and the world we make for ourselves.”</w:t>
       </w:r>
     </w:p>
     <w:p>
@@ -19722,69 +19714,45 @@
       </w:pPr>
       <w:r>
         <w:rPr/>
-        <w:t xml:space="preserve">He found himself sighing as well </w:t>
-      </w:r>
-      <w:r>
-        <w:rPr/>
-        <w:t xml:space="preserve">as he decided not to light a lantern. He could feel sleep crouching silently, waiting for him. </w:t>
-      </w:r>
-    </w:p>
-    <w:p>
-      <w:pPr>
-        <w:pStyle w:val="Normal"/>
-        <w:rPr/>
-      </w:pPr>
-      <w:r>
-        <w:rPr/>
-      </w:r>
-    </w:p>
-    <w:p>
-      <w:pPr>
-        <w:pStyle w:val="Normal"/>
-        <w:rPr/>
-      </w:pPr>
-      <w:r>
-        <w:rPr/>
-        <w:t xml:space="preserve">He looked himself over, wincing as he did so. Kerack's power was indisputable, but his </w:t>
-      </w:r>
-      <w:r>
-        <w:rPr/>
-        <w:t>personality</w:t>
-      </w:r>
-      <w:r>
-        <w:rPr/>
-        <w:t xml:space="preserve"> was wroth manifest. He cared little about his subjects or in fact the lives of any mortals, as Germain had warned him. </w:t>
-      </w:r>
-    </w:p>
-    <w:p>
-      <w:pPr>
-        <w:pStyle w:val="Normal"/>
-        <w:rPr/>
-      </w:pPr>
-      <w:r>
-        <w:rPr/>
-      </w:r>
-    </w:p>
-    <w:p>
-      <w:pPr>
-        <w:pStyle w:val="Normal"/>
-        <w:rPr/>
-      </w:pPr>
-      <w:r>
-        <w:rPr/>
-        <w:t xml:space="preserve">So now as Haverson stripped his shirt off, he was able to see what marks the </w:t>
-      </w:r>
-      <w:r>
-        <w:rPr/>
-        <w:t>assassin</w:t>
-      </w:r>
-      <w:r>
-        <w:rPr/>
-        <w:t xml:space="preserve"> had left, even through Kerack's power and </w:t>
-      </w:r>
-      <w:r>
-        <w:rPr/>
-        <w:t xml:space="preserve">the priest’s healing. </w:t>
+        <w:t xml:space="preserve">He found himself sighing as well as he decided not to light a lantern. He could feel sleep crouching silently, waiting for him. </w:t>
+      </w:r>
+    </w:p>
+    <w:p>
+      <w:pPr>
+        <w:pStyle w:val="Normal"/>
+        <w:rPr/>
+      </w:pPr>
+      <w:r>
+        <w:rPr/>
+      </w:r>
+    </w:p>
+    <w:p>
+      <w:pPr>
+        <w:pStyle w:val="Normal"/>
+        <w:rPr/>
+      </w:pPr>
+      <w:r>
+        <w:rPr/>
+        <w:t xml:space="preserve">He looked himself over, wincing as he did so. Kerack's power was indisputable, but his personality was wroth manifest. He cared little about his subjects or in fact the lives of any mortals, as Germain had warned him. </w:t>
+      </w:r>
+    </w:p>
+    <w:p>
+      <w:pPr>
+        <w:pStyle w:val="Normal"/>
+        <w:rPr/>
+      </w:pPr>
+      <w:r>
+        <w:rPr/>
+      </w:r>
+    </w:p>
+    <w:p>
+      <w:pPr>
+        <w:pStyle w:val="Normal"/>
+        <w:rPr/>
+      </w:pPr>
+      <w:r>
+        <w:rPr/>
+        <w:t xml:space="preserve">So now as Haverson stripped his shirt off, he was able to see what marks the assassin had left, even through Kerack's power and the priest’s healing. </w:t>
       </w:r>
     </w:p>
     <w:p>
@@ -19841,7 +19809,15 @@
       </w:pPr>
       <w:r>
         <w:rPr/>
-        <w:t>He sat down on the bed but was immediately prodded by an uncomfortable object: his sword. Running a hand through his hair, he stood again, noting how his muscled ached as he did so.</w:t>
+        <w:t>He sat down on the bed but was immediately prodded by an uncomfortable object: his sword. Running a hand through his hair, he stood again, noting how his muscle</w:t>
+      </w:r>
+      <w:r>
+        <w:rPr/>
+        <w:t>s</w:t>
+      </w:r>
+      <w:r>
+        <w:rPr/>
+        <w:t xml:space="preserve"> ached as he did so.</w:t>
       </w:r>
     </w:p>
     <w:p>
@@ -19981,12 +19957,423 @@
       <w:pPr>
         <w:pStyle w:val="Normal"/>
         <w:pBdr>
-          <w:bottom w:val="single" w:sz="2" w:space="2" w:color="000000"/>
+          <w:bottom w:val="single" w:sz="2" w:space="2" w:color="000001"/>
         </w:pBdr>
         <w:rPr/>
       </w:pPr>
       <w:r>
         <w:rPr/>
+      </w:r>
+    </w:p>
+    <w:p>
+      <w:pPr>
+        <w:pStyle w:val="Normal"/>
+        <w:rPr/>
+      </w:pPr>
+      <w:r>
+        <w:rPr/>
+      </w:r>
+    </w:p>
+    <w:p>
+      <w:pPr>
+        <w:pStyle w:val="Normal"/>
+        <w:rPr/>
+      </w:pPr>
+      <w:r>
+        <w:rPr/>
+        <w:t xml:space="preserve">Despite his weariness, Haverson awoke with the sun. Its red golden beams worked their way through the shutters on the windows and managed to sneak right into his eyes, arresting any further slumber. Or perhaps the intrusion was more violent. The solar force was undeniable, shaking him bodily from the great unconsciousness that had taken hold of him. </w:t>
+      </w:r>
+    </w:p>
+    <w:p>
+      <w:pPr>
+        <w:pStyle w:val="Normal"/>
+        <w:rPr/>
+      </w:pPr>
+      <w:r>
+        <w:rPr/>
+      </w:r>
+    </w:p>
+    <w:p>
+      <w:pPr>
+        <w:pStyle w:val="Normal"/>
+        <w:rPr/>
+      </w:pPr>
+      <w:r>
+        <w:rPr/>
+        <w:t xml:space="preserve">He awoke but resisted its force, staying in the straw bed staring at the ceiling. </w:t>
+      </w:r>
+    </w:p>
+    <w:p>
+      <w:pPr>
+        <w:pStyle w:val="Normal"/>
+        <w:rPr/>
+      </w:pPr>
+      <w:r>
+        <w:rPr/>
+      </w:r>
+    </w:p>
+    <w:p>
+      <w:pPr>
+        <w:pStyle w:val="Normal"/>
+        <w:rPr/>
+      </w:pPr>
+      <w:r>
+        <w:rPr/>
+        <w:t xml:space="preserve">For a moment the exigencies of his trip and even his immeadite surrounding were forgotten. He existed at a simplier level, simply staring at the ceiling, his body as if in suspended animation. </w:t>
+      </w:r>
+    </w:p>
+    <w:p>
+      <w:pPr>
+        <w:pStyle w:val="Normal"/>
+        <w:rPr/>
+      </w:pPr>
+      <w:r>
+        <w:rPr/>
+      </w:r>
+    </w:p>
+    <w:p>
+      <w:pPr>
+        <w:pStyle w:val="Normal"/>
+        <w:rPr/>
+      </w:pPr>
+      <w:r>
+        <w:rPr/>
+        <w:t>A thought entered this half dreamlike state.</w:t>
+      </w:r>
+    </w:p>
+    <w:p>
+      <w:pPr>
+        <w:pStyle w:val="Normal"/>
+        <w:rPr/>
+      </w:pPr>
+      <w:r>
+        <w:rPr/>
+      </w:r>
+    </w:p>
+    <w:p>
+      <w:pPr>
+        <w:pStyle w:val="Normal"/>
+        <w:rPr/>
+      </w:pPr>
+      <w:r>
+        <w:rPr/>
+        <w:t>Aster was dead.</w:t>
+      </w:r>
+    </w:p>
+    <w:p>
+      <w:pPr>
+        <w:pStyle w:val="Normal"/>
+        <w:rPr/>
+      </w:pPr>
+      <w:r>
+        <w:rPr/>
+      </w:r>
+    </w:p>
+    <w:p>
+      <w:pPr>
+        <w:pStyle w:val="Normal"/>
+        <w:rPr/>
+      </w:pPr>
+      <w:r>
+        <w:rPr/>
+        <w:t xml:space="preserve">His consciousness revolted against the idea, recoiling with horror and disbelief. A sick feeling rose in his stomach reinforced by the lack of proper meals the previous day. </w:t>
+      </w:r>
+    </w:p>
+    <w:p>
+      <w:pPr>
+        <w:pStyle w:val="Normal"/>
+        <w:rPr/>
+      </w:pPr>
+      <w:r>
+        <w:rPr/>
+      </w:r>
+    </w:p>
+    <w:p>
+      <w:pPr>
+        <w:pStyle w:val="Normal"/>
+        <w:rPr/>
+      </w:pPr>
+      <w:r>
+        <w:rPr/>
+        <w:t xml:space="preserve">Could such a thing be possible? The ceiling glared back at him, its timber beams revealing their cracks and splinters before his gaze. He covered his eyes with his hands, but still the light somehow shone through. </w:t>
+      </w:r>
+    </w:p>
+    <w:p>
+      <w:pPr>
+        <w:pStyle w:val="Normal"/>
+        <w:rPr/>
+      </w:pPr>
+      <w:r>
+        <w:rPr/>
+      </w:r>
+    </w:p>
+    <w:p>
+      <w:pPr>
+        <w:pStyle w:val="Normal"/>
+        <w:rPr/>
+      </w:pPr>
+      <w:r>
+        <w:rPr/>
+        <w:t xml:space="preserve">It couldn't be true. He was on his way to meet her. He would be able to explain everything; continue off where they had left one another. Perhaps she could even forgive him for his previous actions, he just had to explain, he just had to understand himself why he had been driven to acting the way he had when she had left. </w:t>
+      </w:r>
+    </w:p>
+    <w:p>
+      <w:pPr>
+        <w:pStyle w:val="Normal"/>
+        <w:rPr/>
+      </w:pPr>
+      <w:r>
+        <w:rPr/>
+      </w:r>
+    </w:p>
+    <w:p>
+      <w:pPr>
+        <w:pStyle w:val="Normal"/>
+        <w:rPr/>
+      </w:pPr>
+      <w:r>
+        <w:rPr/>
+        <w:t xml:space="preserve">But just as the sun could not be fought, so to could the truth not be hidden from his mind. A cold icy confirmation stabbed him agonizingly as he recalled her dying. </w:t>
+      </w:r>
+    </w:p>
+    <w:p>
+      <w:pPr>
+        <w:pStyle w:val="Normal"/>
+        <w:rPr/>
+      </w:pPr>
+      <w:r>
+        <w:rPr/>
+      </w:r>
+    </w:p>
+    <w:p>
+      <w:pPr>
+        <w:pStyle w:val="Normal"/>
+        <w:rPr/>
+      </w:pPr>
+      <w:r>
+        <w:rPr/>
+        <w:t xml:space="preserve">There would be no </w:t>
+      </w:r>
+      <w:r>
+        <w:rPr/>
+        <w:t>reconciliation</w:t>
+      </w:r>
+      <w:r>
+        <w:rPr/>
+        <w:t xml:space="preserve">, no forgiveness. It was… too late. </w:t>
+      </w:r>
+    </w:p>
+    <w:p>
+      <w:pPr>
+        <w:pStyle w:val="Normal"/>
+        <w:rPr/>
+      </w:pPr>
+      <w:r>
+        <w:rPr/>
+      </w:r>
+    </w:p>
+    <w:p>
+      <w:pPr>
+        <w:pStyle w:val="Normal"/>
+        <w:rPr/>
+      </w:pPr>
+      <w:r>
+        <w:rPr/>
+        <w:t xml:space="preserve">How could such a thing be fair? He gritted his teeth and whiped away the beginings of tears as his sadness and disbelief slowly turned themselves into anger. </w:t>
+      </w:r>
+    </w:p>
+    <w:p>
+      <w:pPr>
+        <w:pStyle w:val="Normal"/>
+        <w:rPr/>
+      </w:pPr>
+      <w:r>
+        <w:rPr/>
+      </w:r>
+    </w:p>
+    <w:p>
+      <w:pPr>
+        <w:pStyle w:val="Normal"/>
+        <w:rPr/>
+      </w:pPr>
+      <w:r>
+        <w:rPr/>
+        <w:t xml:space="preserve">He was suddenly on his feet. His hand shot out and grabbed his armor, discarded in a chair beside the bed. </w:t>
+      </w:r>
+      <w:r>
+        <w:rPr/>
+        <w:t>He donned it with hurried actions and swung the heavy pack from the floor to his shoulder.</w:t>
+      </w:r>
+    </w:p>
+    <w:p>
+      <w:pPr>
+        <w:pStyle w:val="Normal"/>
+        <w:rPr/>
+      </w:pPr>
+      <w:r>
+        <w:rPr/>
+      </w:r>
+    </w:p>
+    <w:p>
+      <w:pPr>
+        <w:pStyle w:val="Normal"/>
+        <w:rPr/>
+      </w:pPr>
+      <w:r>
+        <w:rPr/>
+        <w:t xml:space="preserve">He looked down at the floor at the last piece of equipment. His sword lay innocently on the ground. Even in its sheath he could tell he had somehow forgotten to clean it, and it still held blood from the encounter. His hands trembled, and found themselves in fists. </w:t>
+      </w:r>
+    </w:p>
+    <w:p>
+      <w:pPr>
+        <w:pStyle w:val="Normal"/>
+        <w:rPr/>
+      </w:pPr>
+      <w:r>
+        <w:rPr/>
+      </w:r>
+    </w:p>
+    <w:p>
+      <w:pPr>
+        <w:pStyle w:val="Normal"/>
+        <w:rPr/>
+      </w:pPr>
+      <w:r>
+        <w:rPr/>
+        <w:t>“</w:t>
+      </w:r>
+      <w:r>
+        <w:rPr/>
+        <w:t xml:space="preserve">Damn!” He yelled, breaking the silence of the morning, and punctuated his cry with a strong kick to the weapon, </w:t>
+      </w:r>
+      <w:r>
+        <w:rPr/>
+        <w:t>replaying his actions from the previous night without realizing it</w:t>
+      </w:r>
+      <w:r>
+        <w:rPr/>
+        <w:t xml:space="preserve">, its mere presence reminding him of Aster and his failure to protect her. </w:t>
+      </w:r>
+    </w:p>
+    <w:p>
+      <w:pPr>
+        <w:pStyle w:val="Normal"/>
+        <w:rPr/>
+      </w:pPr>
+      <w:r>
+        <w:rPr/>
+      </w:r>
+    </w:p>
+    <w:p>
+      <w:pPr>
+        <w:pStyle w:val="Normal"/>
+        <w:rPr/>
+      </w:pPr>
+      <w:r>
+        <w:rPr/>
+        <w:t>The weapon flew through the air and struck the doorframe with a dull clatter.</w:t>
+      </w:r>
+    </w:p>
+    <w:p>
+      <w:pPr>
+        <w:pStyle w:val="Normal"/>
+        <w:rPr/>
+      </w:pPr>
+      <w:r>
+        <w:rPr/>
+      </w:r>
+    </w:p>
+    <w:p>
+      <w:pPr>
+        <w:pStyle w:val="Normal"/>
+        <w:rPr/>
+      </w:pPr>
+      <w:r>
+        <w:rPr/>
+        <w:t>He stood for a moment suffused with pure anger, unable to do anything but seethe in his own impotence.</w:t>
+      </w:r>
+    </w:p>
+    <w:p>
+      <w:pPr>
+        <w:pStyle w:val="Normal"/>
+        <w:rPr/>
+      </w:pPr>
+      <w:r>
+        <w:rPr/>
+      </w:r>
+    </w:p>
+    <w:p>
+      <w:pPr>
+        <w:pStyle w:val="Normal"/>
+        <w:rPr/>
+      </w:pPr>
+      <w:r>
+        <w:rPr/>
+        <w:t>The was a stirring sound from the room next door.</w:t>
+      </w:r>
+    </w:p>
+    <w:p>
+      <w:pPr>
+        <w:pStyle w:val="Normal"/>
+        <w:rPr/>
+      </w:pPr>
+      <w:r>
+        <w:rPr/>
+      </w:r>
+    </w:p>
+    <w:p>
+      <w:pPr>
+        <w:pStyle w:val="Normal"/>
+        <w:rPr/>
+      </w:pPr>
+      <w:r>
+        <w:rPr/>
+        <w:t xml:space="preserve">Shaken out of his rage, and now somewhat ashamed of himself, Haverson </w:t>
+      </w:r>
+      <w:r>
+        <w:rPr/>
+        <w:t>retrieved</w:t>
+      </w:r>
+      <w:r>
+        <w:rPr/>
+        <w:t xml:space="preserve"> the weapon and quickly attached it to his belt. </w:t>
+      </w:r>
+      <w:r>
+        <w:rPr/>
+        <w:t>His embarassment made him conscious of the fact that he had done such a thing last night, and something about that filled him with unease. The gods made their thread through such coincidenses and such metaphors. With that in mind, he</w:t>
+      </w:r>
+      <w:r>
+        <w:rPr/>
+        <w:t xml:space="preserve"> made for the door before Mathis could ask him what was wrong.</w:t>
+      </w:r>
+    </w:p>
+    <w:p>
+      <w:pPr>
+        <w:pStyle w:val="Normal"/>
+        <w:rPr/>
+      </w:pPr>
+      <w:r>
+        <w:rPr/>
+      </w:r>
+    </w:p>
+    <w:p>
+      <w:pPr>
+        <w:pStyle w:val="Normal"/>
+        <w:rPr/>
+      </w:pPr>
+      <w:r>
+        <w:rPr/>
+        <w:t xml:space="preserve">He need not have bothered, for Mathis himself was just rising. The old man looked even worse than Haverson thought he did himself. The door to his room was open  </w:t>
+      </w:r>
+    </w:p>
+    <w:p>
+      <w:pPr>
+        <w:pStyle w:val="Normal"/>
+        <w:rPr/>
+      </w:pPr>
+      <w:r>
+        <w:rPr/>
+        <w:t xml:space="preserve"> </w:t>
       </w:r>
     </w:p>
     <w:p>

</xml_diff>

<commit_message>
Added some ideas on worldbuilding
</commit_message>
<xml_diff>
--- a/Stories/Outbox/D&D World/The Death of Aster/The Death of Aster.docx
+++ b/Stories/Outbox/D&D World/The Death of Aster/The Death of Aster.docx
@@ -18920,23 +18920,7 @@
       </w:r>
       <w:r>
         <w:rPr/>
-        <w:t>Well, true, sometimes deals are done under the table, but the vast majority are perfectly legal. The southerners have huge tracks of untapped land, but no</w:t>
-      </w:r>
-      <w:r>
-        <w:rPr/>
-        <w:t>t</w:t>
-      </w:r>
-      <w:r>
-        <w:rPr/>
-        <w:t xml:space="preserve"> the tools or the </w:t>
-      </w:r>
-      <w:r>
-        <w:rPr/>
-        <w:t>know-how</w:t>
-      </w:r>
-      <w:r>
-        <w:rPr/>
-        <w:t xml:space="preserve"> to make use of its resources. Their stifling system of hereditary land ownership forces people further and further away from the cities, unlike here, or keeps them in poverty, almost like slaves. But it is from these down trodden people that we get our food; them and the lowlands.” Mathis laughed sadly.</w:t>
+        <w:t>Well, true, sometimes deals are done under the table, but the vast majority are perfectly legal. The southerners have huge tracks of untapped land, but not the tools or the know-how to make use of its resources. Their stifling system of hereditary land ownership forces people further and further away from the cities, unlike here, or keeps them in poverty, almost like slaves. But it is from these down trodden people that we get our food; them and the lowlands.” Mathis laughed sadly.</w:t>
       </w:r>
     </w:p>
     <w:p>
@@ -20316,38 +20300,26 @@
       </w:pPr>
       <w:r>
         <w:rPr/>
-        <w:t xml:space="preserve">Shaken out of his rage, and now somewhat ashamed of himself, Haverson retrieved the weapon and quickly attached it to his belt. His embarassment made him conscious of the fact that he had done such a thing last night, and something about that filled him with unease. The gods made their thread through such </w:t>
-      </w:r>
-      <w:r>
-        <w:rPr/>
-        <w:t>coincidences</w:t>
-      </w:r>
-      <w:r>
-        <w:rPr/>
-        <w:t xml:space="preserve"> and such metaphors. With that in mind, he made for the door before Mathis could ask him what was wrong.</w:t>
-      </w:r>
-    </w:p>
-    <w:p>
-      <w:pPr>
-        <w:pStyle w:val="Normal"/>
-        <w:rPr/>
-      </w:pPr>
-      <w:r>
-        <w:rPr/>
-      </w:r>
-    </w:p>
-    <w:p>
-      <w:pPr>
-        <w:pStyle w:val="Normal"/>
-        <w:rPr/>
-      </w:pPr>
-      <w:r>
-        <w:rPr/>
-        <w:t xml:space="preserve">He need not have bothered, for Mathis himself was just rising. </w:t>
-      </w:r>
-      <w:r>
-        <w:rPr/>
-        <w:t xml:space="preserve">On the ground in the entrance way was the set of armor, lying on the ground, haphazardly discarded. It shone and reflected rays in a thousand different directions as Haverson emerged. There was something strange and surreal to seeing a priceless set of armor lying on the ground like it was. </w:t>
+        <w:t>Shaken out of his rage, and now somewhat ashamed of himself, Haverson retrieved the weapon and quickly attached it to his belt. His embarassment made him conscious of the fact that he had done such a thing last night, and something about that filled him with unease. The gods made their thread through such coincidences and such metaphors. With that in mind, he made for the door before Mathis could ask him what was wrong.</w:t>
+      </w:r>
+    </w:p>
+    <w:p>
+      <w:pPr>
+        <w:pStyle w:val="Normal"/>
+        <w:rPr/>
+      </w:pPr>
+      <w:r>
+        <w:rPr/>
+      </w:r>
+    </w:p>
+    <w:p>
+      <w:pPr>
+        <w:pStyle w:val="Normal"/>
+        <w:rPr/>
+      </w:pPr>
+      <w:r>
+        <w:rPr/>
+        <w:t xml:space="preserve">He need not have bothered, for Mathis himself was just rising. On the ground in the entrance way was the set of armor, lying on the ground, haphazardly discarded. It shone and reflected rays in a thousand different directions as Haverson emerged. There was something strange and surreal to seeing a priceless set of armor lying on the ground like it was. </w:t>
       </w:r>
     </w:p>
     <w:p>
@@ -20517,50 +20489,30 @@
       </w:r>
       <w:r>
         <w:rPr/>
-        <w:t xml:space="preserve">Well, here we are. I estimate that it will take a week to get to Mellont, </w:t>
-      </w:r>
-      <w:r>
-        <w:rPr/>
-        <w:t>more if we get foul weather</w:t>
-      </w:r>
-      <w:r>
-        <w:rPr/>
-        <w:t xml:space="preserve">.” </w:t>
-      </w:r>
-      <w:r>
-        <w:rPr/>
-        <w:t>Haverson said purposefully. A sudden thought hit him as the man nodded.</w:t>
-      </w:r>
-    </w:p>
-    <w:p>
-      <w:pPr>
-        <w:pStyle w:val="Normal"/>
-        <w:rPr/>
-      </w:pPr>
-      <w:r>
-        <w:rPr/>
-      </w:r>
-    </w:p>
-    <w:p>
-      <w:pPr>
-        <w:pStyle w:val="Normal"/>
-        <w:rPr/>
-      </w:pPr>
-      <w:r>
-        <w:rPr/>
-        <w:t>“</w:t>
-      </w:r>
-      <w:r>
-        <w:rPr/>
-        <w:t>Uh, I apologize, I must admit I was not in my normal state when we arrived last night. How do you want to divide the rent for this room. Ah… we have not even written up an adventurer's agreement.</w:t>
-      </w:r>
-      <w:r>
-        <w:rPr/>
-        <w:t xml:space="preserve">” </w:t>
-      </w:r>
-      <w:r>
-        <w:rPr/>
-        <w:t>Haverson reflected. Surely the merchant objected to such informal and haphazard legal situations such as the one they were in?</w:t>
+        <w:t>Well, here we are. I estimate that it will take a week to get to Mellont, more if we get foul weather.” Haverson said purposefully. A sudden thought hit him as the man nodded.</w:t>
+      </w:r>
+    </w:p>
+    <w:p>
+      <w:pPr>
+        <w:pStyle w:val="Normal"/>
+        <w:rPr/>
+      </w:pPr>
+      <w:r>
+        <w:rPr/>
+      </w:r>
+    </w:p>
+    <w:p>
+      <w:pPr>
+        <w:pStyle w:val="Normal"/>
+        <w:rPr/>
+      </w:pPr>
+      <w:r>
+        <w:rPr/>
+        <w:t>“</w:t>
+      </w:r>
+      <w:r>
+        <w:rPr/>
+        <w:t>Uh, I apologize, I must admit I was not in my normal state when we arrived last night. How do you want to divide the rent for this room. Ah… we have not even written up an adventurer's agreement.” Haverson reflected. Surely the merchant objected to such informal and haphazard legal situations such as the one they were in?</w:t>
       </w:r>
     </w:p>
     <w:p>
@@ -20792,46 +20744,30 @@
       </w:pPr>
       <w:r>
         <w:rPr/>
-        <w:t xml:space="preserve">However towards Mellont, the path was clear and he had taken it many times before. Rolling hills, most farmed at least until </w:t>
-      </w:r>
-      <w:r>
-        <w:rPr/>
-        <w:t>below the pass, where another north road ventured off. Then there was wilderness for a time, and the hills grew more steep and the land more dangerous, especially during the winter. However after that you arrived to the environs around Mellont, a typically peaceful area, consisting of mostly  farms with the exception of the city on the hill itself.</w:t>
-      </w:r>
-      <w:r>
-        <w:rPr/>
-        <w:t xml:space="preserve"> </w:t>
-      </w:r>
-    </w:p>
-    <w:p>
-      <w:pPr>
-        <w:pStyle w:val="Normal"/>
-        <w:rPr/>
-      </w:pPr>
-      <w:r>
-        <w:rPr/>
-      </w:r>
-    </w:p>
-    <w:p>
-      <w:pPr>
-        <w:pStyle w:val="Normal"/>
-        <w:rPr/>
-      </w:pPr>
-      <w:r>
-        <w:rPr/>
-        <w:t>“</w:t>
-      </w:r>
-      <w:r>
-        <w:rPr/>
-        <w:t>Are you ready?</w:t>
-      </w:r>
-      <w:r>
-        <w:rPr/>
-        <w:t xml:space="preserve">” </w:t>
-      </w:r>
-      <w:r>
-        <w:rPr/>
-        <w:t>Mathis said.</w:t>
+        <w:t xml:space="preserve">However towards Mellont, the path was clear and he had taken it many times before. Rolling hills, most farmed at least until below the pass, where another north road ventured off. Then there was wilderness for a time, and the hills grew more steep and the land more dangerous, especially during the winter. However after that you arrived to the environs around Mellont, a typically peaceful area, consisting of mostly  farms with the exception of the city on the hill itself. </w:t>
+      </w:r>
+    </w:p>
+    <w:p>
+      <w:pPr>
+        <w:pStyle w:val="Normal"/>
+        <w:rPr/>
+      </w:pPr>
+      <w:r>
+        <w:rPr/>
+      </w:r>
+    </w:p>
+    <w:p>
+      <w:pPr>
+        <w:pStyle w:val="Normal"/>
+        <w:rPr/>
+      </w:pPr>
+      <w:r>
+        <w:rPr/>
+        <w:t>“</w:t>
+      </w:r>
+      <w:r>
+        <w:rPr/>
+        <w:t>Are you ready?” Mathis said.</w:t>
       </w:r>
     </w:p>
     <w:p>
@@ -20899,7 +20835,7 @@
       <w:pPr>
         <w:pStyle w:val="Normal"/>
         <w:pBdr>
-          <w:bottom w:val="single" w:sz="2" w:space="2" w:color="000000"/>
+          <w:bottom w:val="single" w:sz="2" w:space="2" w:color="000001"/>
         </w:pBdr>
         <w:rPr/>
       </w:pPr>
@@ -20914,6 +20850,16 @@
       </w:pPr>
       <w:r>
         <w:rPr/>
+      </w:r>
+    </w:p>
+    <w:p>
+      <w:pPr>
+        <w:pStyle w:val="Normal"/>
+        <w:rPr/>
+      </w:pPr>
+      <w:r>
+        <w:rPr/>
+        <w:t>“”</w:t>
       </w:r>
     </w:p>
     <w:p>

</xml_diff>

<commit_message>
Some worldbuilding some aster
</commit_message>
<xml_diff>
--- a/Stories/Outbox/D&D World/The Death of Aster/The Death of Aster.docx
+++ b/Stories/Outbox/D&D World/The Death of Aster/The Death of Aster.docx
@@ -26837,23 +26837,8 @@
       </w:pPr>
       <w:r>
         <w:rPr/>
-        <w:t>It is said that the elven cleric</w:t>
-      </w:r>
-      <w:r>
-        <w:rPr/>
-        <w:t>s</w:t>
-      </w:r>
-      <w:r>
-        <w:rPr/>
-        <w:t xml:space="preserve"> summoned their power in a peak of rage at seeing the destruction the early humans had wrought on Harsos and the other now forgotten cities in the Old Elven. The </w:t>
-      </w:r>
-      <w:r>
-        <w:rPr/>
-        <w:t>earth</w:t>
+        <w:t>It is said that the elven clerics summoned their power in a peak of rage at seeing the destruction the early humans had wrought on Harsos and the other now forgotten cities in the Old Elven. The earth</w:t>
         <w:softHyphen/>
-      </w:r>
-      <w:r>
-        <w:rPr/>
         <w:t xml:space="preserve"> had churned beneath the foundation of the city and was swallowed up as into the ground itself. It is said that thousands perished.</w:t>
       </w:r>
     </w:p>
@@ -27112,6 +27097,89 @@
       </w:pPr>
       <w:r>
         <w:rPr/>
+      </w:r>
+    </w:p>
+    <w:p>
+      <w:pPr>
+        <w:pStyle w:val="Normal"/>
+        <w:rPr/>
+      </w:pPr>
+      <w:r>
+        <w:rPr/>
+        <w:t>“</w:t>
+      </w:r>
+      <w:r>
+        <w:rPr/>
+        <w:t>Well, there's more people.</w:t>
+      </w:r>
+      <w:r>
+        <w:rPr/>
+        <w:t xml:space="preserve">” </w:t>
+      </w:r>
+      <w:r>
+        <w:rPr/>
+        <w:t>Mathis said simply.</w:t>
+      </w:r>
+    </w:p>
+    <w:p>
+      <w:pPr>
+        <w:pStyle w:val="Normal"/>
+        <w:rPr/>
+      </w:pPr>
+      <w:r>
+        <w:rPr/>
+      </w:r>
+    </w:p>
+    <w:p>
+      <w:pPr>
+        <w:pStyle w:val="Normal"/>
+        <w:rPr/>
+      </w:pPr>
+      <w:r>
+        <w:rPr/>
+        <w:t>Haverson raised an eyebrow and saw the older man grinning.</w:t>
+      </w:r>
+    </w:p>
+    <w:p>
+      <w:pPr>
+        <w:pStyle w:val="Normal"/>
+        <w:rPr/>
+      </w:pPr>
+      <w:r>
+        <w:rPr/>
+      </w:r>
+    </w:p>
+    <w:p>
+      <w:pPr>
+        <w:pStyle w:val="Normal"/>
+        <w:rPr/>
+      </w:pPr>
+      <w:r>
+        <w:rPr/>
+        <w:t>“</w:t>
+      </w:r>
+      <w:r>
+        <w:rPr/>
+        <w:t>Come on. If there was something wrong we would hear the warning bells, or there would be soldiers.” Mathis pointed out. “There's another gate.” Mathis said pointing.</w:t>
+      </w:r>
+    </w:p>
+    <w:p>
+      <w:pPr>
+        <w:pStyle w:val="Normal"/>
+        <w:rPr/>
+      </w:pPr>
+      <w:r>
+        <w:rPr/>
+      </w:r>
+    </w:p>
+    <w:p>
+      <w:pPr>
+        <w:pStyle w:val="Normal"/>
+        <w:rPr/>
+      </w:pPr>
+      <w:r>
+        <w:rPr/>
+        <w:t>The massive mound upon which Mellont sat was nearly four stories and rose rather sharply from the basin surrounding it. On top of this already natural defense, the Potentate and civil guard of Mellont had raised walls, but this had been many decades ago, and ill-repair had reduced most of the stone fortifications. Thus, the emerging holes had been filled with rubble, or cobble, or in some places where the damage</w:t>
       </w:r>
     </w:p>
     <w:p>

</xml_diff>

<commit_message>
Added files types for names and mroe aster.
</commit_message>
<xml_diff>
--- a/Stories/Outbox/D&D World/The Death of Aster/The Death of Aster.docx
+++ b/Stories/Outbox/D&D World/The Death of Aster/The Death of Aster.docx
@@ -27171,34 +27171,1123 @@
       </w:pPr>
       <w:r>
         <w:rPr/>
-        <w:t xml:space="preserve">The massive mound upon which Mellont sat was nearly four stories and rose rather sharply from the basin surrounding it. On top of this already natural defense, the Potentate and civil guard of Mellont had raised walls, but this had been many decades ago, and ill-repair had reduced most of the stone fortifications. Thus, the emerging holes had been filled with rubble, or cobble, or in some places where the </w:t>
-      </w:r>
-      <w:r>
-        <w:rPr/>
-        <w:t>neglect had lead to major collapses, wood beams.</w:t>
-      </w:r>
-    </w:p>
-    <w:p>
-      <w:pPr>
-        <w:pStyle w:val="Normal"/>
-        <w:rPr/>
-      </w:pPr>
-      <w:r>
-        <w:rPr/>
-      </w:r>
-    </w:p>
-    <w:p>
-      <w:pPr>
-        <w:pStyle w:val="Normal"/>
-        <w:rPr/>
-      </w:pPr>
-      <w:r>
-        <w:rPr/>
-        <w:t>“</w:t>
-      </w:r>
-      <w:r>
-        <w:rPr/>
-        <w:t>Sure seen better days...</w:t>
+        <w:t>The massive mound upon which Mellont sat was nearly four stories and rose rather sharply from the basin surrounding it. On top of this already natural defense, the Potentate and civil guard of Mellont had raised walls, but this had been many decades ago, and ill-repair had reduced most of the stone fortifications. Thus, the emerging holes had been filled with rubble, or cobble, or in some places where the neglect had lead to major collapses, wood beams.</w:t>
+      </w:r>
+    </w:p>
+    <w:p>
+      <w:pPr>
+        <w:pStyle w:val="Normal"/>
+        <w:rPr/>
+      </w:pPr>
+      <w:r>
+        <w:rPr/>
+      </w:r>
+    </w:p>
+    <w:p>
+      <w:pPr>
+        <w:pStyle w:val="Normal"/>
+        <w:rPr/>
+      </w:pPr>
+      <w:r>
+        <w:rPr/>
+        <w:t>“</w:t>
+      </w:r>
+      <w:r>
+        <w:rPr/>
+        <w:t xml:space="preserve">Sure seen better days...” Mathis noted, but Haverson quieted him as they got closer to the smaller gate.  “We don't know what the mood is in the city. Lets be nice shall we?” </w:t>
+      </w:r>
+    </w:p>
+    <w:p>
+      <w:pPr>
+        <w:pStyle w:val="Normal"/>
+        <w:rPr/>
+      </w:pPr>
+      <w:r>
+        <w:rPr/>
+      </w:r>
+    </w:p>
+    <w:p>
+      <w:pPr>
+        <w:pStyle w:val="Normal"/>
+        <w:rPr/>
+      </w:pPr>
+      <w:r>
+        <w:rPr/>
+        <w:t xml:space="preserve">When they </w:t>
+      </w:r>
+      <w:r>
+        <w:rPr/>
+        <w:t>summited</w:t>
+      </w:r>
+      <w:r>
+        <w:rPr/>
+        <w:t xml:space="preserve"> the rise, after several quick minutes of panting, they were apalled to find another line, snaking around in the shadow of the gate. It looked like their change of gate had some advantage though, everyone in this entrance was on foot, the gate being too small for most carts.  </w:t>
+      </w:r>
+    </w:p>
+    <w:p>
+      <w:pPr>
+        <w:pStyle w:val="Normal"/>
+        <w:rPr/>
+      </w:pPr>
+      <w:r>
+        <w:rPr/>
+      </w:r>
+    </w:p>
+    <w:p>
+      <w:pPr>
+        <w:pStyle w:val="Normal"/>
+        <w:rPr/>
+      </w:pPr>
+      <w:r>
+        <w:rPr/>
+        <w:t>“</w:t>
+      </w:r>
+      <w:r>
+        <w:rPr/>
+        <w:t>Have your packs out for inspection!” One of the guards shouted. “A toll of one copper coin for entering the city, one silver coin for trade and one gold coin for wagons. Don't try to hide your trade goods, we know all the tricks!” He said.</w:t>
+      </w:r>
+    </w:p>
+    <w:p>
+      <w:pPr>
+        <w:pStyle w:val="Normal"/>
+        <w:rPr/>
+      </w:pPr>
+      <w:r>
+        <w:rPr/>
+      </w:r>
+    </w:p>
+    <w:p>
+      <w:pPr>
+        <w:pStyle w:val="Normal"/>
+        <w:rPr/>
+      </w:pPr>
+      <w:r>
+        <w:rPr/>
+        <w:t>“</w:t>
+      </w:r>
+      <w:r>
+        <w:rPr/>
+        <w:t>Hmm. Seems the potentate has come up with some ideas on how to revitalize the city. I'm sure no one is too happy about it though. Most people live outside the city here!” Haverson noted.</w:t>
+      </w:r>
+    </w:p>
+    <w:p>
+      <w:pPr>
+        <w:pStyle w:val="Normal"/>
+        <w:rPr/>
+      </w:pPr>
+      <w:r>
+        <w:rPr/>
+      </w:r>
+    </w:p>
+    <w:p>
+      <w:pPr>
+        <w:pStyle w:val="Normal"/>
+        <w:rPr/>
+      </w:pPr>
+      <w:r>
+        <w:rPr/>
+        <w:t>“</w:t>
+      </w:r>
+      <w:r>
+        <w:rPr/>
+        <w:t xml:space="preserve">Outside the city? Really?” Mathis said, surprised. </w:t>
+      </w:r>
+    </w:p>
+    <w:p>
+      <w:pPr>
+        <w:pStyle w:val="Normal"/>
+        <w:rPr/>
+      </w:pPr>
+      <w:r>
+        <w:rPr/>
+      </w:r>
+    </w:p>
+    <w:p>
+      <w:pPr>
+        <w:pStyle w:val="Normal"/>
+        <w:rPr/>
+      </w:pPr>
+      <w:r>
+        <w:rPr/>
+        <w:t>“</w:t>
+      </w:r>
+      <w:r>
+        <w:rPr/>
+        <w:t>There is no real concern about attack from the southerners like there is in the other Northern cities, and we've been at peace with the Fartherners for generations. There's no need for the walls of this city.”</w:t>
+      </w:r>
+    </w:p>
+    <w:p>
+      <w:pPr>
+        <w:pStyle w:val="Normal"/>
+        <w:rPr/>
+      </w:pPr>
+      <w:r>
+        <w:rPr/>
+      </w:r>
+    </w:p>
+    <w:p>
+      <w:pPr>
+        <w:pStyle w:val="Normal"/>
+        <w:rPr/>
+      </w:pPr>
+      <w:r>
+        <w:rPr/>
+        <w:t>“</w:t>
+      </w:r>
+      <w:r>
+        <w:rPr/>
+        <w:t>Its just strange to me. I grew up in the city and spent most of my life in them.”</w:t>
+      </w:r>
+    </w:p>
+    <w:p>
+      <w:pPr>
+        <w:pStyle w:val="Normal"/>
+        <w:rPr/>
+      </w:pPr>
+      <w:r>
+        <w:rPr/>
+      </w:r>
+    </w:p>
+    <w:p>
+      <w:pPr>
+        <w:pStyle w:val="Normal"/>
+        <w:rPr/>
+      </w:pPr>
+      <w:r>
+        <w:rPr/>
+        <w:t>“</w:t>
+      </w:r>
+      <w:r>
+        <w:rPr/>
+        <w:t>Have you ever been to the South?” Haverson asked.</w:t>
+      </w:r>
+    </w:p>
+    <w:p>
+      <w:pPr>
+        <w:pStyle w:val="Normal"/>
+        <w:rPr/>
+      </w:pPr>
+      <w:r>
+        <w:rPr/>
+      </w:r>
+    </w:p>
+    <w:p>
+      <w:pPr>
+        <w:pStyle w:val="Normal"/>
+        <w:rPr/>
+      </w:pPr>
+      <w:r>
+        <w:rPr/>
+        <w:t>“</w:t>
+      </w:r>
+      <w:r>
+        <w:rPr/>
+        <w:t>Once or twice for business. They don't really like my kind though. They're quick to hastle you for gold when they learn you're a Northern merchant.”</w:t>
+      </w:r>
+    </w:p>
+    <w:p>
+      <w:pPr>
+        <w:pStyle w:val="Normal"/>
+        <w:rPr/>
+      </w:pPr>
+      <w:r>
+        <w:rPr/>
+      </w:r>
+    </w:p>
+    <w:p>
+      <w:pPr>
+        <w:pStyle w:val="Normal"/>
+        <w:rPr/>
+      </w:pPr>
+      <w:r>
+        <w:rPr/>
+        <w:t>“</w:t>
+      </w:r>
+      <w:r>
+        <w:rPr/>
+        <w:t>Then you saw their cities? Disgusting right?”</w:t>
+      </w:r>
+    </w:p>
+    <w:p>
+      <w:pPr>
+        <w:pStyle w:val="Normal"/>
+        <w:rPr/>
+      </w:pPr>
+      <w:r>
+        <w:rPr/>
+      </w:r>
+    </w:p>
+    <w:p>
+      <w:pPr>
+        <w:pStyle w:val="Normal"/>
+        <w:rPr/>
+      </w:pPr>
+      <w:r>
+        <w:rPr/>
+        <w:t>“</w:t>
+      </w:r>
+      <w:r>
+        <w:rPr/>
+        <w:t>Yes. Now that you bring it up, I was quite apalled. Even Merrin's Ford is clean by comparison. There is something to be said for our guard system.”</w:t>
+      </w:r>
+    </w:p>
+    <w:p>
+      <w:pPr>
+        <w:pStyle w:val="Normal"/>
+        <w:rPr/>
+      </w:pPr>
+      <w:r>
+        <w:rPr/>
+      </w:r>
+    </w:p>
+    <w:p>
+      <w:pPr>
+        <w:pStyle w:val="Normal"/>
+        <w:rPr/>
+      </w:pPr>
+      <w:r>
+        <w:rPr/>
+        <w:t xml:space="preserve">The man at the gate shouted out some more orders. </w:t>
+      </w:r>
+    </w:p>
+    <w:p>
+      <w:pPr>
+        <w:pStyle w:val="Normal"/>
+        <w:rPr/>
+      </w:pPr>
+      <w:r>
+        <w:rPr/>
+      </w:r>
+    </w:p>
+    <w:p>
+      <w:pPr>
+        <w:pStyle w:val="Normal"/>
+        <w:rPr/>
+      </w:pPr>
+      <w:r>
+        <w:rPr/>
+        <w:t>“</w:t>
+      </w:r>
+      <w:r>
+        <w:rPr/>
+        <w:t>That being said...”</w:t>
+      </w:r>
+    </w:p>
+    <w:p>
+      <w:pPr>
+        <w:pStyle w:val="Normal"/>
+        <w:rPr/>
+      </w:pPr>
+      <w:r>
+        <w:rPr/>
+      </w:r>
+    </w:p>
+    <w:p>
+      <w:pPr>
+        <w:pStyle w:val="Normal"/>
+        <w:rPr/>
+      </w:pPr>
+      <w:r>
+        <w:rPr/>
+        <w:t>After several minutes of waiting, it was finally their turn.</w:t>
+      </w:r>
+    </w:p>
+    <w:p>
+      <w:pPr>
+        <w:pStyle w:val="Normal"/>
+        <w:rPr/>
+      </w:pPr>
+      <w:r>
+        <w:rPr/>
+      </w:r>
+    </w:p>
+    <w:p>
+      <w:pPr>
+        <w:pStyle w:val="Normal"/>
+        <w:rPr/>
+      </w:pPr>
+      <w:r>
+        <w:rPr/>
+        <w:t xml:space="preserve">The guard eyed them up and down. </w:t>
+      </w:r>
+    </w:p>
+    <w:p>
+      <w:pPr>
+        <w:pStyle w:val="Normal"/>
+        <w:rPr/>
+      </w:pPr>
+      <w:r>
+        <w:rPr/>
+      </w:r>
+    </w:p>
+    <w:p>
+      <w:pPr>
+        <w:pStyle w:val="Normal"/>
+        <w:rPr/>
+      </w:pPr>
+      <w:r>
+        <w:rPr/>
+        <w:t>“</w:t>
+      </w:r>
+      <w:r>
+        <w:rPr/>
+        <w:t>What are you two in town for? Aren't you a little old to be traveling by yourselves?” The gaurdsman said rudely.</w:t>
+      </w:r>
+    </w:p>
+    <w:p>
+      <w:pPr>
+        <w:pStyle w:val="Normal"/>
+        <w:rPr/>
+      </w:pPr>
+      <w:r>
+        <w:rPr/>
+      </w:r>
+    </w:p>
+    <w:p>
+      <w:pPr>
+        <w:pStyle w:val="Normal"/>
+        <w:rPr/>
+      </w:pPr>
+      <w:r>
+        <w:rPr/>
+        <w:t>“</w:t>
+      </w:r>
+      <w:r>
+        <w:rPr/>
+        <w:t xml:space="preserve">Aren't you a little young to be standing guard? I would have figured you would be off playing make believe or suckling at your mother's tit.” Mathis responded acidly. </w:t>
+      </w:r>
+    </w:p>
+    <w:p>
+      <w:pPr>
+        <w:pStyle w:val="Normal"/>
+        <w:rPr/>
+      </w:pPr>
+      <w:r>
+        <w:rPr/>
+      </w:r>
+    </w:p>
+    <w:p>
+      <w:pPr>
+        <w:pStyle w:val="Normal"/>
+        <w:rPr/>
+      </w:pPr>
+      <w:r>
+        <w:rPr/>
+        <w:t>Damn! Did the merchant have to be so dismissive? He had just warned him to watch his mouth!</w:t>
+      </w:r>
+    </w:p>
+    <w:p>
+      <w:pPr>
+        <w:pStyle w:val="Normal"/>
+        <w:rPr/>
+      </w:pPr>
+      <w:r>
+        <w:rPr/>
+      </w:r>
+    </w:p>
+    <w:p>
+      <w:pPr>
+        <w:pStyle w:val="Normal"/>
+        <w:rPr/>
+      </w:pPr>
+      <w:r>
+        <w:rPr/>
+        <w:t>“</w:t>
+      </w:r>
+      <w:r>
+        <w:rPr/>
+        <w:t>Careful old man. We have the right to turn away anyone we want from the city for whatever reason. Whats in that box?”</w:t>
+      </w:r>
+    </w:p>
+    <w:p>
+      <w:pPr>
+        <w:pStyle w:val="Normal"/>
+        <w:rPr/>
+      </w:pPr>
+      <w:r>
+        <w:rPr/>
+      </w:r>
+    </w:p>
+    <w:p>
+      <w:pPr>
+        <w:pStyle w:val="Normal"/>
+        <w:rPr/>
+      </w:pPr>
+      <w:r>
+        <w:rPr/>
+        <w:t>Mathis and Haverson looked at one another. How did they answer that?</w:t>
+      </w:r>
+    </w:p>
+    <w:p>
+      <w:pPr>
+        <w:pStyle w:val="Normal"/>
+        <w:rPr/>
+      </w:pPr>
+      <w:r>
+        <w:rPr/>
+      </w:r>
+    </w:p>
+    <w:p>
+      <w:pPr>
+        <w:pStyle w:val="Normal"/>
+        <w:rPr/>
+      </w:pPr>
+      <w:r>
+        <w:rPr/>
+        <w:t xml:space="preserve">After a second of suspicious shrugging, they couldn't think of an acceptable white lie so Mathis took the initiative. </w:t>
+      </w:r>
+    </w:p>
+    <w:p>
+      <w:pPr>
+        <w:pStyle w:val="Normal"/>
+        <w:rPr/>
+      </w:pPr>
+      <w:r>
+        <w:rPr/>
+      </w:r>
+    </w:p>
+    <w:p>
+      <w:pPr>
+        <w:pStyle w:val="Normal"/>
+        <w:rPr/>
+      </w:pPr>
+      <w:r>
+        <w:rPr/>
+        <w:t>“</w:t>
+      </w:r>
+      <w:r>
+        <w:rPr/>
+        <w:t>Actually,” he said, his voice lowering, “if you must know, this is in some ways a funeral procession. I'm taking my daughter to my family's ancestral home to be buried.”</w:t>
+      </w:r>
+    </w:p>
+    <w:p>
+      <w:pPr>
+        <w:pStyle w:val="Normal"/>
+        <w:rPr/>
+      </w:pPr>
+      <w:r>
+        <w:rPr/>
+      </w:r>
+    </w:p>
+    <w:p>
+      <w:pPr>
+        <w:pStyle w:val="Normal"/>
+        <w:rPr/>
+      </w:pPr>
+      <w:r>
+        <w:rPr/>
+        <w:t>Haverson was careful not to react in any way. He could tell that the guard was scrutinizing them carefully.</w:t>
+      </w:r>
+    </w:p>
+    <w:p>
+      <w:pPr>
+        <w:pStyle w:val="Normal"/>
+        <w:rPr/>
+      </w:pPr>
+      <w:r>
+        <w:rPr/>
+      </w:r>
+    </w:p>
+    <w:p>
+      <w:pPr>
+        <w:pStyle w:val="Normal"/>
+        <w:rPr/>
+      </w:pPr>
+      <w:r>
+        <w:rPr/>
+        <w:t>“</w:t>
+      </w:r>
+      <w:r>
+        <w:rPr/>
+        <w:t>Hmm. I'm not sure I'm inclined to believe that. You two look out of sorts. I wouldn't be surprised if you two were just some old fogies those merchants hired to get through the gate without paying the toll. Open the box!”</w:t>
+      </w:r>
+    </w:p>
+    <w:p>
+      <w:pPr>
+        <w:pStyle w:val="Normal"/>
+        <w:rPr/>
+      </w:pPr>
+      <w:r>
+        <w:rPr/>
+      </w:r>
+    </w:p>
+    <w:p>
+      <w:pPr>
+        <w:pStyle w:val="Normal"/>
+        <w:rPr/>
+      </w:pPr>
+      <w:r>
+        <w:rPr/>
+        <w:t xml:space="preserve">Mathis looked alarmed. And took a step back, still clutching the coffin. </w:t>
+      </w:r>
+    </w:p>
+    <w:p>
+      <w:pPr>
+        <w:pStyle w:val="Normal"/>
+        <w:rPr/>
+      </w:pPr>
+      <w:r>
+        <w:rPr/>
+      </w:r>
+    </w:p>
+    <w:p>
+      <w:pPr>
+        <w:pStyle w:val="Normal"/>
+        <w:rPr/>
+      </w:pPr>
+      <w:r>
+        <w:rPr/>
+        <w:t xml:space="preserve">Shit. This was turning sour fast. </w:t>
+      </w:r>
+    </w:p>
+    <w:p>
+      <w:pPr>
+        <w:pStyle w:val="Normal"/>
+        <w:rPr/>
+      </w:pPr>
+      <w:r>
+        <w:rPr/>
+      </w:r>
+    </w:p>
+    <w:p>
+      <w:pPr>
+        <w:pStyle w:val="Normal"/>
+        <w:rPr/>
+      </w:pPr>
+      <w:r>
+        <w:rPr/>
+        <w:t>“</w:t>
+      </w:r>
+      <w:r>
+        <w:rPr/>
+        <w:t>Sir. I'm sorry for my companion's behavior, but what he says is true. My nephew died in a horrible accident. I wouldn't open the box if I were you.”</w:t>
+      </w:r>
+    </w:p>
+    <w:p>
+      <w:pPr>
+        <w:pStyle w:val="Normal"/>
+        <w:rPr/>
+      </w:pPr>
+      <w:r>
+        <w:rPr/>
+      </w:r>
+    </w:p>
+    <w:p>
+      <w:pPr>
+        <w:pStyle w:val="Normal"/>
+        <w:rPr/>
+      </w:pPr>
+      <w:r>
+        <w:rPr/>
+        <w:t xml:space="preserve">By this point, the people behind them were starting to get impatient. </w:t>
+      </w:r>
+    </w:p>
+    <w:p>
+      <w:pPr>
+        <w:pStyle w:val="Normal"/>
+        <w:rPr/>
+      </w:pPr>
+      <w:r>
+        <w:rPr/>
+      </w:r>
+    </w:p>
+    <w:p>
+      <w:pPr>
+        <w:pStyle w:val="Normal"/>
+        <w:rPr/>
+      </w:pPr>
+      <w:r>
+        <w:rPr/>
+        <w:t>“</w:t>
+      </w:r>
+      <w:r>
+        <w:rPr/>
+        <w:t>Just open the damn box or pay the toll already!” One of them yelled. “I've got places to be!”</w:t>
+      </w:r>
+    </w:p>
+    <w:p>
+      <w:pPr>
+        <w:pStyle w:val="Normal"/>
+        <w:rPr/>
+      </w:pPr>
+      <w:r>
+        <w:rPr/>
+      </w:r>
+    </w:p>
+    <w:p>
+      <w:pPr>
+        <w:pStyle w:val="Normal"/>
+        <w:rPr/>
+      </w:pPr>
+      <w:r>
+        <w:rPr/>
+        <w:t>“</w:t>
+      </w:r>
+      <w:r>
+        <w:rPr/>
+        <w:t>Even if its possible you're telling the truth, I'm inclined to agree with the people in line.” The guard said with a sneer. “Just pay the toll and I'll let you go.”</w:t>
+      </w:r>
+    </w:p>
+    <w:p>
+      <w:pPr>
+        <w:pStyle w:val="Normal"/>
+        <w:rPr/>
+      </w:pPr>
+      <w:r>
+        <w:rPr/>
+      </w:r>
+    </w:p>
+    <w:p>
+      <w:pPr>
+        <w:pStyle w:val="Normal"/>
+        <w:rPr/>
+      </w:pPr>
+      <w:r>
+        <w:rPr/>
+        <w:t xml:space="preserve">Haverson scowled. “But its true!” He protested. </w:t>
+      </w:r>
+    </w:p>
+    <w:p>
+      <w:pPr>
+        <w:pStyle w:val="Normal"/>
+        <w:rPr/>
+      </w:pPr>
+      <w:r>
+        <w:rPr/>
+      </w:r>
+    </w:p>
+    <w:p>
+      <w:pPr>
+        <w:pStyle w:val="Normal"/>
+        <w:rPr/>
+      </w:pPr>
+      <w:r>
+        <w:rPr/>
+        <w:t>Mathis shook his head. “Its no use,” he said, sighing. “I suppose we'll just have to pay the toll.”</w:t>
+      </w:r>
+    </w:p>
+    <w:p>
+      <w:pPr>
+        <w:pStyle w:val="Normal"/>
+        <w:rPr/>
+      </w:pPr>
+      <w:r>
+        <w:rPr/>
+      </w:r>
+    </w:p>
+    <w:p>
+      <w:pPr>
+        <w:pStyle w:val="Normal"/>
+        <w:rPr/>
+      </w:pPr>
+      <w:r>
+        <w:rPr/>
+        <w:t xml:space="preserve">He very carefully set the coffin down and rooted through his coin purse to find coins small enough to use for the toll. Haverson was careful to cover the line of sight as Mathis did so. He had noticed that the merchant had a certain dismissiveness when money was concnered. No doubt it came from his well endowed fortune, but Haverson knew that such things caught eyes easily. It was better if no one knew. </w:t>
+      </w:r>
+    </w:p>
+    <w:p>
+      <w:pPr>
+        <w:pStyle w:val="Normal"/>
+        <w:rPr/>
+      </w:pPr>
+      <w:r>
+        <w:rPr/>
+      </w:r>
+    </w:p>
+    <w:p>
+      <w:pPr>
+        <w:pStyle w:val="Normal"/>
+        <w:rPr/>
+      </w:pPr>
+      <w:r>
+        <w:rPr/>
+        <w:t>Mathis finally pulled the correct change from the bag and handed it to the guard indignantly.</w:t>
+      </w:r>
+    </w:p>
+    <w:p>
+      <w:pPr>
+        <w:pStyle w:val="Normal"/>
+        <w:rPr/>
+      </w:pPr>
+      <w:r>
+        <w:rPr/>
+      </w:r>
+    </w:p>
+    <w:p>
+      <w:pPr>
+        <w:pStyle w:val="Normal"/>
+        <w:rPr/>
+      </w:pPr>
+      <w:r>
+        <w:rPr/>
+        <w:t xml:space="preserve">The guard, took the coins and gave the door a good kick until it stayed open behind him. </w:t>
+      </w:r>
+    </w:p>
+    <w:p>
+      <w:pPr>
+        <w:pStyle w:val="Normal"/>
+        <w:rPr/>
+      </w:pPr>
+      <w:r>
+        <w:rPr/>
+      </w:r>
+    </w:p>
+    <w:p>
+      <w:pPr>
+        <w:pStyle w:val="Normal"/>
+        <w:rPr/>
+      </w:pPr>
+      <w:r>
+        <w:rPr/>
+        <w:t>“</w:t>
+      </w:r>
+      <w:r>
+        <w:rPr/>
+        <w:t>Welcome to Mellont. Enjoy your stay.” He said with the grin. Neither of the two men returned the gesture.</w:t>
+      </w:r>
+    </w:p>
+    <w:p>
+      <w:pPr>
+        <w:pStyle w:val="Normal"/>
+        <w:pBdr>
+          <w:bottom w:val="single" w:sz="2" w:space="2" w:color="000001"/>
+        </w:pBdr>
+        <w:rPr/>
+      </w:pPr>
+      <w:r>
+        <w:rPr/>
+      </w:r>
+    </w:p>
+    <w:p>
+      <w:pPr>
+        <w:pStyle w:val="Normal"/>
+        <w:rPr/>
+      </w:pPr>
+      <w:r>
+        <w:rPr/>
+      </w:r>
+    </w:p>
+    <w:p>
+      <w:pPr>
+        <w:pStyle w:val="Normal"/>
+        <w:rPr/>
+      </w:pPr>
+      <w:r>
+        <w:rPr/>
+        <w:t>They stepped into Mellont and Mathis was immediately struck by its difference from other cities he had been to. He glanced around at the three story tall buildings, many of which had boarded up windows. Since they entered through a smaller gate it obviously had put them into a smaller street, but even in the worst areas of Merrin's Ford the buildings burst with people. Here it seemed like there were none.</w:t>
+      </w:r>
+    </w:p>
+    <w:p>
+      <w:pPr>
+        <w:pStyle w:val="Normal"/>
+        <w:rPr/>
+      </w:pPr>
+      <w:r>
+        <w:rPr/>
+      </w:r>
+    </w:p>
+    <w:p>
+      <w:pPr>
+        <w:pStyle w:val="Normal"/>
+        <w:rPr/>
+      </w:pPr>
+      <w:r>
+        <w:rPr/>
+        <w:t>“</w:t>
+      </w:r>
+      <w:r>
+        <w:rPr/>
+        <w:t>Is it usually this empty?” he asked. “There certainly were people trying to get in. Where did everyone go?”</w:t>
+      </w:r>
+    </w:p>
+    <w:p>
+      <w:pPr>
+        <w:pStyle w:val="Normal"/>
+        <w:rPr/>
+      </w:pPr>
+      <w:r>
+        <w:rPr/>
+      </w:r>
+    </w:p>
+    <w:p>
+      <w:pPr>
+        <w:pStyle w:val="Normal"/>
+        <w:rPr/>
+      </w:pPr>
+      <w:r>
+        <w:rPr/>
+        <w:t>Haverson shrugged, but kept an eye out for people.</w:t>
+      </w:r>
+    </w:p>
+    <w:p>
+      <w:pPr>
+        <w:pStyle w:val="Normal"/>
+        <w:rPr/>
+      </w:pPr>
+      <w:r>
+        <w:rPr/>
+      </w:r>
+    </w:p>
+    <w:p>
+      <w:pPr>
+        <w:pStyle w:val="Normal"/>
+        <w:rPr/>
+      </w:pPr>
+      <w:r>
+        <w:rPr/>
+        <w:t>“</w:t>
+      </w:r>
+      <w:r>
+        <w:rPr/>
+        <w:t>It shouldn't be too hard to find the market.” Haverson said, stroking his chin, where several days of beard had started to grow. “I suppose we just follow the road until we get to a larger one.”</w:t>
+      </w:r>
+    </w:p>
+    <w:p>
+      <w:pPr>
+        <w:pStyle w:val="Normal"/>
+        <w:rPr/>
+      </w:pPr>
+      <w:r>
+        <w:rPr/>
+      </w:r>
+    </w:p>
+    <w:p>
+      <w:pPr>
+        <w:pStyle w:val="Normal"/>
+        <w:rPr/>
+      </w:pPr>
+      <w:r>
+        <w:rPr/>
+        <w:t>That seemed like as good a plan as any, so they started walking.</w:t>
+      </w:r>
+    </w:p>
+    <w:p>
+      <w:pPr>
+        <w:pStyle w:val="Normal"/>
+        <w:rPr/>
+      </w:pPr>
+      <w:r>
+        <w:rPr/>
+      </w:r>
+    </w:p>
+    <w:p>
+      <w:pPr>
+        <w:pStyle w:val="Normal"/>
+        <w:rPr/>
+      </w:pPr>
+      <w:r>
+        <w:rPr/>
+        <w:t xml:space="preserve">The buildings loomed around them, but it was an empty presence, as if you could almost tell they were unoccupied. At one time the city would have been quite cheery. As opposed to Illithar's stately avenues, and Dor's Crag's purposeful stone buildings, the roads in Mellont turned and jutted back and forth sporatically. But unlike Merrin's Ford, where just constructions were usually the work and indication of illegal activity, here it looked like the streets had always been like that. </w:t>
+      </w:r>
+    </w:p>
+    <w:p>
+      <w:pPr>
+        <w:pStyle w:val="Normal"/>
+        <w:rPr/>
+      </w:pPr>
+      <w:r>
+        <w:rPr/>
+      </w:r>
+    </w:p>
+    <w:p>
+      <w:pPr>
+        <w:pStyle w:val="Normal"/>
+        <w:rPr/>
+      </w:pPr>
+      <w:r>
+        <w:rPr/>
+        <w:t>The buildings were certainly not impressive, but at one time they would have held a certain character. They mostly had a lose stone base and extended up into wood constructions that went usually three stories. Unlike Swan though, no two buildings looked the same. There was no attempt to mirror the neighboring buildings, and curious angles and flourishes spouted from the most unlikely places.</w:t>
+      </w:r>
+    </w:p>
+    <w:p>
+      <w:pPr>
+        <w:pStyle w:val="Normal"/>
+        <w:rPr/>
+      </w:pPr>
+      <w:r>
+        <w:rPr/>
+      </w:r>
+    </w:p>
+    <w:p>
+      <w:pPr>
+        <w:pStyle w:val="Normal"/>
+        <w:rPr/>
+      </w:pPr>
+      <w:r>
+        <w:rPr/>
+        <w:t xml:space="preserve">Haverson had to stop for a moment as he came to one stretch of the road, perhaps in a formerly better part of town where one of the houses had a wooden tower built into its side. Rising up four stories, it was crowned at the top with a tiny conical roof, as if imitating the fortifications of the Southern cities or some battlemage's lab. </w:t>
+      </w:r>
+    </w:p>
+    <w:p>
+      <w:pPr>
+        <w:pStyle w:val="Normal"/>
+        <w:rPr/>
+      </w:pPr>
+      <w:r>
+        <w:rPr/>
+      </w:r>
+    </w:p>
+    <w:p>
+      <w:pPr>
+        <w:pStyle w:val="Normal"/>
+        <w:rPr/>
+      </w:pPr>
+      <w:r>
+        <w:rPr/>
+        <w:t>Mathis and Haverson traded expressions, but kept on moving. From far away, much further into the center of the city they could make out a loud collection of people, which they presumed was the market, although they had no real proof.</w:t>
+      </w:r>
+    </w:p>
+    <w:p>
+      <w:pPr>
+        <w:pStyle w:val="Normal"/>
+        <w:rPr/>
+      </w:pPr>
+      <w:r>
+        <w:rPr/>
+      </w:r>
+    </w:p>
+    <w:p>
+      <w:pPr>
+        <w:pStyle w:val="Normal"/>
+        <w:rPr/>
+      </w:pPr>
+      <w:r>
+        <w:rPr/>
+        <w:t xml:space="preserve">The neighborhood changed again. They were now larger and at least tried to maintain a straight road between them. Grass ran rampant in the stones, but it had a kind of mantained look as if someone might actually look after it once and a while. Off to the sides, the door stoops were now consistant of large well crafted but weathered stone blocks, and the houses themselves,  grew a bit larger. </w:t>
+      </w:r>
+    </w:p>
+    <w:p>
+      <w:pPr>
+        <w:pStyle w:val="Normal"/>
+        <w:rPr/>
+      </w:pPr>
+      <w:r>
+        <w:rPr/>
+      </w:r>
+    </w:p>
+    <w:p>
+      <w:pPr>
+        <w:pStyle w:val="Normal"/>
+        <w:rPr/>
+      </w:pPr>
+      <w:r>
+        <w:rPr/>
+        <w:t>“</w:t>
+      </w:r>
+      <w:r>
+        <w:rPr/>
+        <w:t xml:space="preserve">Look at that. These buildings are painted!” Mathis said, pointing to the buildings as they passed. </w:t>
+      </w:r>
+    </w:p>
+    <w:p>
+      <w:pPr>
+        <w:pStyle w:val="Normal"/>
+        <w:rPr/>
+      </w:pPr>
+      <w:r>
+        <w:rPr/>
+      </w:r>
+    </w:p>
+    <w:p>
+      <w:pPr>
+        <w:pStyle w:val="Normal"/>
+        <w:rPr/>
+      </w:pPr>
+      <w:r>
+        <w:rPr/>
+        <w:t xml:space="preserve">And so they were. Pale yellows and reds, some brown and purple. If they had been in their prime this place would have been hard to look upon, but time had wrought its effect on the colors and they had faded drastically. They also encountered more people, most decently dressed, if poor. </w:t>
+      </w:r>
+    </w:p>
+    <w:p>
+      <w:pPr>
+        <w:pStyle w:val="Normal"/>
+        <w:rPr/>
+      </w:pPr>
+      <w:r>
+        <w:rPr/>
+      </w:r>
+    </w:p>
+    <w:p>
+      <w:pPr>
+        <w:pStyle w:val="Normal"/>
+        <w:rPr/>
+      </w:pPr>
+      <w:r>
+        <w:rPr/>
+        <w:t>“</w:t>
+      </w:r>
+      <w:r>
+        <w:rPr/>
+        <w:t>This would have been pretty garish in its time.” Mathis pointed out. “Some of the merchant paint their houses the color of their crests, but this is taking it a bit too far I think. How can they afford all that paint?” he wondered.</w:t>
+      </w:r>
+    </w:p>
+    <w:p>
+      <w:pPr>
+        <w:pStyle w:val="Normal"/>
+        <w:rPr/>
+      </w:pPr>
+      <w:r>
+        <w:rPr/>
+      </w:r>
+    </w:p>
+    <w:p>
+      <w:pPr>
+        <w:pStyle w:val="Normal"/>
+        <w:rPr/>
+      </w:pPr>
+      <w:r>
+        <w:rPr/>
+        <w:t>“</w:t>
+      </w:r>
+      <w:r>
+        <w:rPr/>
+        <w:t>Well, its been awhile since any of them buildings were painted. Its its current state, I suppose its a bit sad really. A constant reminder of a better time.” Haverson said morosely.</w:t>
+      </w:r>
+    </w:p>
+    <w:p>
+      <w:pPr>
+        <w:pStyle w:val="Normal"/>
+        <w:rPr/>
+      </w:pPr>
+      <w:r>
+        <w:rPr/>
+      </w:r>
+    </w:p>
+    <w:p>
+      <w:pPr>
+        <w:pStyle w:val="Normal"/>
+        <w:rPr/>
+      </w:pPr>
+      <w:r>
+        <w:rPr/>
+        <w:t>“</w:t>
+      </w:r>
+      <w:r>
+        <w:rPr/>
+        <w:t>Hmm. I think its comforting for some reason. Better than the damn green fascade I have to look at next to me back in Dor's Crag.”</w:t>
+      </w:r>
+    </w:p>
+    <w:p>
+      <w:pPr>
+        <w:pStyle w:val="Normal"/>
+        <w:rPr/>
+      </w:pPr>
+      <w:r>
+        <w:rPr/>
+      </w:r>
+    </w:p>
+    <w:p>
+      <w:pPr>
+        <w:pStyle w:val="Normal"/>
+        <w:rPr/>
+      </w:pPr>
+      <w:r>
+        <w:rPr/>
+        <w:t>“</w:t>
+      </w:r>
+      <w:r>
+        <w:rPr/>
+        <w:t>What green is that?</w:t>
       </w:r>
       <w:r>
         <w:rPr/>
@@ -27206,49 +28295,53 @@
       </w:r>
       <w:r>
         <w:rPr/>
-        <w:t xml:space="preserve">Mathis noted, but Haverson quieted him as they got closer to the smaller gate.  “We don't know what the mood is in the city. Lets be nice shall we?” </w:t>
-      </w:r>
-    </w:p>
-    <w:p>
-      <w:pPr>
-        <w:pStyle w:val="Normal"/>
-        <w:rPr/>
-      </w:pPr>
-      <w:r>
-        <w:rPr/>
-      </w:r>
-    </w:p>
-    <w:p>
-      <w:pPr>
-        <w:pStyle w:val="Normal"/>
-        <w:rPr/>
-      </w:pPr>
-      <w:r>
-        <w:rPr/>
-        <w:t xml:space="preserve">When they summitted the rise, after several quick minutes of panting, they were apalled to find another line, snaking around in the shadow of the gate. It looked like their change of gate had some advantage though, everyone in this entrance was on foot, the gate being too small for most carts.  </w:t>
-      </w:r>
-    </w:p>
-    <w:p>
-      <w:pPr>
-        <w:pStyle w:val="Normal"/>
-        <w:rPr/>
-      </w:pPr>
-      <w:r>
-        <w:rPr/>
-      </w:r>
-    </w:p>
-    <w:p>
-      <w:pPr>
-        <w:pStyle w:val="Normal"/>
-        <w:rPr/>
-      </w:pPr>
-      <w:r>
-        <w:rPr/>
-        <w:t>“</w:t>
-      </w:r>
-      <w:r>
-        <w:rPr/>
-        <w:t>Have your packs out for inspection!</w:t>
+        <w:t>Haverson asked as a group of children went running, laughing past them.</w:t>
+      </w:r>
+    </w:p>
+    <w:p>
+      <w:pPr>
+        <w:pStyle w:val="Normal"/>
+        <w:rPr/>
+      </w:pPr>
+      <w:r>
+        <w:rPr/>
+      </w:r>
+    </w:p>
+    <w:p>
+      <w:pPr>
+        <w:pStyle w:val="Normal"/>
+        <w:rPr/>
+      </w:pPr>
+      <w:r>
+        <w:rPr/>
+        <w:t>“</w:t>
+      </w:r>
+      <w:r>
+        <w:rPr/>
+        <w:t>Patriarch Childebert's lovely custom built monstrosity.” Mathis complained. “You would think that the late man would have had some sense. He was such a rigid cold man, but I suppose he wanted the people to be impressed. He tried to build a place similar to my estate, but couldn't hire the right architects and ended up with something hideous. Or at least in my opinion.” Mathis added.</w:t>
+      </w:r>
+    </w:p>
+    <w:p>
+      <w:pPr>
+        <w:pStyle w:val="Normal"/>
+        <w:rPr/>
+      </w:pPr>
+      <w:r>
+        <w:rPr/>
+      </w:r>
+    </w:p>
+    <w:p>
+      <w:pPr>
+        <w:pStyle w:val="Normal"/>
+        <w:rPr/>
+      </w:pPr>
+      <w:r>
+        <w:rPr/>
+        <w:t>“</w:t>
+      </w:r>
+      <w:r>
+        <w:rPr/>
+        <w:t>Hmm.</w:t>
       </w:r>
       <w:r>
         <w:rPr/>
@@ -27256,30 +28349,378 @@
       </w:r>
       <w:r>
         <w:rPr/>
-        <w:t>One of the guards shouted. “A toll of one copper coin for entering the city, one silver coin for trade and one gold coin for wagons. Don't try to hide your trade goods, we know all the tricks!” He said.</w:t>
-      </w:r>
-    </w:p>
-    <w:p>
-      <w:pPr>
-        <w:pStyle w:val="Normal"/>
-        <w:rPr/>
-      </w:pPr>
-      <w:r>
-        <w:rPr/>
-      </w:r>
-    </w:p>
-    <w:p>
-      <w:pPr>
-        <w:pStyle w:val="Normal"/>
-        <w:rPr/>
-      </w:pPr>
-      <w:r>
-        <w:rPr/>
-        <w:t>“</w:t>
-      </w:r>
-      <w:r>
-        <w:rPr/>
-        <w:t>Hmm. Seems the potentate has come up with some ideas on how to revitalize the city. I'm sure no one is too happy about it though. Most people live outside the city here!</w:t>
+        <w:t xml:space="preserve">Haverson said, thinking of how far removed such worries were from an adventurer. </w:t>
+      </w:r>
+    </w:p>
+    <w:p>
+      <w:pPr>
+        <w:pStyle w:val="Normal"/>
+        <w:rPr/>
+      </w:pPr>
+      <w:r>
+        <w:rPr/>
+      </w:r>
+    </w:p>
+    <w:p>
+      <w:pPr>
+        <w:pStyle w:val="Normal"/>
+        <w:rPr/>
+      </w:pPr>
+      <w:r>
+        <w:rPr/>
+        <w:t>“</w:t>
+      </w:r>
+      <w:r>
+        <w:rPr/>
+        <w:t>One moment. Wasn't your entire house dark red?” Haverson asked as they walked past a bakery. The shopkeep looked up tiredly and half heartedly tried to encourage them to buy something.</w:t>
+      </w:r>
+    </w:p>
+    <w:p>
+      <w:pPr>
+        <w:pStyle w:val="Normal"/>
+        <w:rPr/>
+      </w:pPr>
+      <w:r>
+        <w:rPr/>
+        <w:t xml:space="preserve">Realizing that they hadn't eaten since breakfast, the two actually decided to come in. </w:t>
+      </w:r>
+    </w:p>
+    <w:p>
+      <w:pPr>
+        <w:pStyle w:val="Normal"/>
+        <w:rPr/>
+      </w:pPr>
+      <w:r>
+        <w:rPr/>
+      </w:r>
+    </w:p>
+    <w:p>
+      <w:pPr>
+        <w:pStyle w:val="Normal"/>
+        <w:rPr/>
+      </w:pPr>
+      <w:r>
+        <w:rPr/>
+        <w:t xml:space="preserve">The shopkeep was just as surprised as they were. </w:t>
+      </w:r>
+    </w:p>
+    <w:p>
+      <w:pPr>
+        <w:pStyle w:val="Normal"/>
+        <w:rPr/>
+      </w:pPr>
+      <w:r>
+        <w:rPr/>
+      </w:r>
+    </w:p>
+    <w:p>
+      <w:pPr>
+        <w:pStyle w:val="Normal"/>
+        <w:rPr/>
+      </w:pPr>
+      <w:r>
+        <w:rPr/>
+        <w:t>“</w:t>
+      </w:r>
+      <w:r>
+        <w:rPr/>
+        <w:t>Ah, w-wonderful… misters.” he looked confused at the two, trying to figure out what kind of customers they were, scrutinizing their age and came back perplexed by Mathis. The man had some sort of noble look to him, but his clothing was completely at odds with that. And there was the matter of the massive box he held.</w:t>
+      </w:r>
+    </w:p>
+    <w:p>
+      <w:pPr>
+        <w:pStyle w:val="Normal"/>
+        <w:rPr/>
+      </w:pPr>
+      <w:r>
+        <w:rPr/>
+      </w:r>
+    </w:p>
+    <w:p>
+      <w:pPr>
+        <w:pStyle w:val="Normal"/>
+        <w:rPr/>
+      </w:pPr>
+      <w:r>
+        <w:rPr/>
+        <w:t>“</w:t>
+      </w:r>
+      <w:r>
+        <w:rPr/>
+        <w:t xml:space="preserve">Err. There should be something coming out of the oven just now actually.” The shopkeep stammered as they stepped inside. The heat of the oven in the back of the building reached out into the open are at the front of the store. Behind the counter, which looked seldom used, a large industrial area lined with some sort of concrete and the half dozen or so people who also looked up, surprised indicated that this was probably a community oven. </w:t>
+      </w:r>
+    </w:p>
+    <w:p>
+      <w:pPr>
+        <w:pStyle w:val="Normal"/>
+        <w:rPr/>
+      </w:pPr>
+      <w:r>
+        <w:rPr/>
+      </w:r>
+    </w:p>
+    <w:p>
+      <w:pPr>
+        <w:pStyle w:val="Normal"/>
+        <w:rPr/>
+      </w:pPr>
+      <w:r>
+        <w:rPr/>
+        <w:t>“</w:t>
+      </w:r>
+      <w:r>
+        <w:rPr/>
+        <w:t xml:space="preserve">We're not looking for anything complicated. Whats coming out?” Haverson asked, suddenly thinking back to his childhood, when his brother used to get in trouble stealing loaves. A sad smile graced his lips. </w:t>
+      </w:r>
+    </w:p>
+    <w:p>
+      <w:pPr>
+        <w:pStyle w:val="Normal"/>
+        <w:rPr/>
+      </w:pPr>
+      <w:r>
+        <w:rPr/>
+      </w:r>
+    </w:p>
+    <w:p>
+      <w:pPr>
+        <w:pStyle w:val="Normal"/>
+        <w:rPr/>
+      </w:pPr>
+      <w:r>
+        <w:rPr/>
+        <w:t>“</w:t>
+      </w:r>
+      <w:r>
+        <w:rPr/>
+        <w:t xml:space="preserve">Its a local variety.” The shopkeep said, still trying to place them. Finally giving up, he shrugged. “I don't know what you're used to, but you might find the grain a bit coarse. But the grain was probalby only milled the week before, and I assure you, we make some of the best bread in town!” The shop keep managed, picking up some steam, before apologizing to slip behind the counter and check on the status of the bread. </w:t>
+      </w:r>
+    </w:p>
+    <w:p>
+      <w:pPr>
+        <w:pStyle w:val="Normal"/>
+        <w:rPr/>
+      </w:pPr>
+      <w:r>
+        <w:rPr/>
+      </w:r>
+    </w:p>
+    <w:p>
+      <w:pPr>
+        <w:pStyle w:val="Normal"/>
+        <w:rPr/>
+      </w:pPr>
+      <w:r>
+        <w:rPr/>
+        <w:t>Mathis took the smells of the bakery in. As he did so, his stomach grumbled. He looked sheepishly at Haverson. “I suppose I'm used to a rather rich diet.” He admitted.</w:t>
+      </w:r>
+    </w:p>
+    <w:p>
+      <w:pPr>
+        <w:pStyle w:val="Normal"/>
+        <w:rPr/>
+      </w:pPr>
+      <w:r>
+        <w:rPr/>
+      </w:r>
+    </w:p>
+    <w:p>
+      <w:pPr>
+        <w:pStyle w:val="Normal"/>
+        <w:rPr/>
+      </w:pPr>
+      <w:r>
+        <w:rPr/>
+        <w:t xml:space="preserve">The </w:t>
+      </w:r>
+      <w:r>
+        <w:rPr/>
+        <w:t>shop keep</w:t>
+      </w:r>
+      <w:r>
+        <w:rPr/>
+        <w:t xml:space="preserve"> came back with a steaming large circular bun. </w:t>
+      </w:r>
+    </w:p>
+    <w:p>
+      <w:pPr>
+        <w:pStyle w:val="Normal"/>
+        <w:rPr/>
+      </w:pPr>
+      <w:r>
+        <w:rPr/>
+      </w:r>
+    </w:p>
+    <w:p>
+      <w:pPr>
+        <w:pStyle w:val="Normal"/>
+        <w:rPr/>
+      </w:pPr>
+      <w:r>
+        <w:rPr/>
+        <w:t>“</w:t>
+      </w:r>
+      <w:r>
+        <w:rPr/>
+        <w:t xml:space="preserve">How much for it?” Mathis asked. </w:t>
+      </w:r>
+    </w:p>
+    <w:p>
+      <w:pPr>
+        <w:pStyle w:val="Normal"/>
+        <w:rPr/>
+      </w:pPr>
+      <w:r>
+        <w:rPr/>
+      </w:r>
+    </w:p>
+    <w:p>
+      <w:pPr>
+        <w:pStyle w:val="Normal"/>
+        <w:rPr/>
+      </w:pPr>
+      <w:r>
+        <w:rPr/>
+        <w:t>“</w:t>
+      </w:r>
+      <w:r>
+        <w:rPr/>
+        <w:t xml:space="preserve">Oh you want the whole thing?” The </w:t>
+      </w:r>
+      <w:r>
+        <w:rPr/>
+        <w:t>shop keep</w:t>
+      </w:r>
+      <w:r>
+        <w:rPr/>
+        <w:t xml:space="preserve"> said, before seeming to realize that he might have just talked potential buyers out of a sale. It was clear he didn't </w:t>
+      </w:r>
+      <w:r>
+        <w:rPr/>
+        <w:t>negotiate</w:t>
+      </w:r>
+      <w:r>
+        <w:rPr/>
+        <w:t xml:space="preserve"> very often. </w:t>
+      </w:r>
+    </w:p>
+    <w:p>
+      <w:pPr>
+        <w:pStyle w:val="Normal"/>
+        <w:rPr/>
+      </w:pPr>
+      <w:r>
+        <w:rPr/>
+      </w:r>
+    </w:p>
+    <w:p>
+      <w:pPr>
+        <w:pStyle w:val="Normal"/>
+        <w:rPr/>
+      </w:pPr>
+      <w:r>
+        <w:rPr/>
+        <w:t>“</w:t>
+      </w:r>
+      <w:r>
+        <w:rPr/>
+        <w:t>Well, we've been traveling all morning” Mathis added, “… if it wouldn't be too much trouble.”</w:t>
+      </w:r>
+    </w:p>
+    <w:p>
+      <w:pPr>
+        <w:pStyle w:val="Normal"/>
+        <w:rPr/>
+      </w:pPr>
+      <w:r>
+        <w:rPr/>
+      </w:r>
+    </w:p>
+    <w:p>
+      <w:pPr>
+        <w:pStyle w:val="Normal"/>
+        <w:rPr/>
+      </w:pPr>
+      <w:r>
+        <w:rPr/>
+        <w:t>“</w:t>
+      </w:r>
+      <w:r>
+        <w:rPr/>
+        <w:t xml:space="preserve">Of course!” The </w:t>
+      </w:r>
+      <w:r>
+        <w:rPr/>
+        <w:t>shop keep</w:t>
+      </w:r>
+      <w:r>
+        <w:rPr/>
+        <w:t xml:space="preserve"> managed. </w:t>
+      </w:r>
+      <w:r>
+        <w:rPr/>
+        <w:t xml:space="preserve">He and Mathis then conferred on a price. </w:t>
+      </w:r>
+    </w:p>
+    <w:p>
+      <w:pPr>
+        <w:pStyle w:val="Normal"/>
+        <w:rPr/>
+      </w:pPr>
+      <w:r>
+        <w:rPr/>
+      </w:r>
+    </w:p>
+    <w:p>
+      <w:pPr>
+        <w:pStyle w:val="Normal"/>
+        <w:rPr/>
+      </w:pPr>
+      <w:r>
+        <w:rPr/>
+        <w:t xml:space="preserve">Apparently their arrival had excited the shop keep since he threw in a small basket to hold the bread in while it cooled. </w:t>
+      </w:r>
+    </w:p>
+    <w:p>
+      <w:pPr>
+        <w:pStyle w:val="Normal"/>
+        <w:rPr/>
+      </w:pPr>
+      <w:r>
+        <w:rPr/>
+      </w:r>
+    </w:p>
+    <w:p>
+      <w:pPr>
+        <w:pStyle w:val="Normal"/>
+        <w:rPr/>
+      </w:pPr>
+      <w:r>
+        <w:rPr/>
+        <w:t xml:space="preserve">Mathis, apparently amused by the parochial and simple act of buying bread, said nothing but stifled a bewildered grin as he took the basket in hand and promised to tell others about the bakery. </w:t>
+      </w:r>
+    </w:p>
+    <w:p>
+      <w:pPr>
+        <w:pStyle w:val="Normal"/>
+        <w:rPr/>
+      </w:pPr>
+      <w:r>
+        <w:rPr/>
+      </w:r>
+    </w:p>
+    <w:p>
+      <w:pPr>
+        <w:pStyle w:val="Normal"/>
+        <w:rPr/>
+      </w:pPr>
+      <w:r>
+        <w:rPr/>
+        <w:t>“</w:t>
+      </w:r>
+      <w:r>
+        <w:rPr/>
+        <w:t>I take it you don't get out much in the Crag?</w:t>
       </w:r>
       <w:r>
         <w:rPr/>
@@ -27287,30 +28728,30 @@
       </w:r>
       <w:r>
         <w:rPr/>
-        <w:t>Haverson noted.</w:t>
-      </w:r>
-    </w:p>
-    <w:p>
-      <w:pPr>
-        <w:pStyle w:val="Normal"/>
-        <w:rPr/>
-      </w:pPr>
-      <w:r>
-        <w:rPr/>
-      </w:r>
-    </w:p>
-    <w:p>
-      <w:pPr>
-        <w:pStyle w:val="Normal"/>
-        <w:rPr/>
-      </w:pPr>
-      <w:r>
-        <w:rPr/>
-        <w:t>“</w:t>
-      </w:r>
-      <w:r>
-        <w:rPr/>
-        <w:t>Outside the city? Really?</w:t>
+        <w:t>Haverson asked.</w:t>
+      </w:r>
+    </w:p>
+    <w:p>
+      <w:pPr>
+        <w:pStyle w:val="Normal"/>
+        <w:rPr/>
+      </w:pPr>
+      <w:r>
+        <w:rPr/>
+      </w:r>
+    </w:p>
+    <w:p>
+      <w:pPr>
+        <w:pStyle w:val="Normal"/>
+        <w:rPr/>
+      </w:pPr>
+      <w:r>
+        <w:rPr/>
+        <w:t>“</w:t>
+      </w:r>
+      <w:r>
+        <w:rPr/>
+        <w:t>No. You guessed right.</w:t>
       </w:r>
       <w:r>
         <w:rPr/>
@@ -27318,30 +28759,63 @@
       </w:r>
       <w:r>
         <w:rPr/>
-        <w:t xml:space="preserve">Mathis said, surprised. </w:t>
-      </w:r>
-    </w:p>
-    <w:p>
-      <w:pPr>
-        <w:pStyle w:val="Normal"/>
-        <w:rPr/>
-      </w:pPr>
-      <w:r>
-        <w:rPr/>
-      </w:r>
-    </w:p>
-    <w:p>
-      <w:pPr>
-        <w:pStyle w:val="Normal"/>
-        <w:rPr/>
-      </w:pPr>
-      <w:r>
-        <w:rPr/>
-        <w:t>“</w:t>
-      </w:r>
-      <w:r>
-        <w:rPr/>
-        <w:t>There is no real concern about attack from the southerners like there is in the other Northern cities, and we've been at peace with the Fartherners for generations. There's no need for the walls of this city.</w:t>
+        <w:t xml:space="preserve">Mathis said, quickly slipping off his gloves, revealing well manicured hands, and slipped his gloves into a pocket. </w:t>
+      </w:r>
+    </w:p>
+    <w:p>
+      <w:pPr>
+        <w:pStyle w:val="Normal"/>
+        <w:rPr/>
+      </w:pPr>
+      <w:r>
+        <w:rPr/>
+        <w:t xml:space="preserve">He descended quickly on the loaf as they walked. </w:t>
+      </w:r>
+    </w:p>
+    <w:p>
+      <w:pPr>
+        <w:pStyle w:val="Normal"/>
+        <w:rPr/>
+      </w:pPr>
+      <w:r>
+        <w:rPr/>
+      </w:r>
+    </w:p>
+    <w:p>
+      <w:pPr>
+        <w:pStyle w:val="Normal"/>
+        <w:rPr/>
+      </w:pPr>
+      <w:r>
+        <w:rPr/>
+        <w:t>“</w:t>
+      </w:r>
+      <w:r>
+        <w:rPr/>
+        <w:t xml:space="preserve">Absalom did most of the shopping for the house. I deal with transactions of much large quantity usually.” He said, holding the loaf with one hand and tearing off large pieces of the steaming flaky bread with his teeth. </w:t>
+      </w:r>
+    </w:p>
+    <w:p>
+      <w:pPr>
+        <w:pStyle w:val="Normal"/>
+        <w:rPr/>
+      </w:pPr>
+      <w:r>
+        <w:rPr/>
+      </w:r>
+    </w:p>
+    <w:p>
+      <w:pPr>
+        <w:pStyle w:val="Normal"/>
+        <w:rPr/>
+      </w:pPr>
+      <w:r>
+        <w:rPr/>
+        <w:t>“</w:t>
+      </w:r>
+      <w:r>
+        <w:rPr/>
+        <w:t>Damn, I try to eat trail rations even when I'm in the city, but by the gods that looks good. Any chance you could save some for me?</w:t>
       </w:r>
       <w:r>
         <w:rPr/>
@@ -27364,646 +28838,72 @@
       </w:pPr>
       <w:r>
         <w:rPr/>
-        <w:t>“</w:t>
-      </w:r>
-      <w:r>
-        <w:rPr/>
-        <w:t>Its just strange to me. I grew up in the city and spent most of my life in them.</w:t>
-      </w:r>
-      <w:r>
-        <w:rPr/>
-        <w:t>”</w:t>
-      </w:r>
-    </w:p>
-    <w:p>
-      <w:pPr>
-        <w:pStyle w:val="Normal"/>
-        <w:rPr/>
-      </w:pPr>
-      <w:r>
-        <w:rPr/>
-      </w:r>
-    </w:p>
-    <w:p>
-      <w:pPr>
-        <w:pStyle w:val="Normal"/>
-        <w:rPr/>
-      </w:pPr>
-      <w:r>
-        <w:rPr/>
-        <w:t>“</w:t>
-      </w:r>
-      <w:r>
-        <w:rPr/>
-        <w:t>Have you ever been to the South?</w:t>
-      </w:r>
-      <w:r>
-        <w:rPr/>
-        <w:t xml:space="preserve">” </w:t>
-      </w:r>
-      <w:r>
-        <w:rPr/>
-        <w:t>Haverson asked.</w:t>
-      </w:r>
-    </w:p>
-    <w:p>
-      <w:pPr>
-        <w:pStyle w:val="Normal"/>
-        <w:rPr/>
-      </w:pPr>
-      <w:r>
-        <w:rPr/>
-      </w:r>
-    </w:p>
-    <w:p>
-      <w:pPr>
-        <w:pStyle w:val="Normal"/>
-        <w:rPr/>
-      </w:pPr>
-      <w:r>
-        <w:rPr/>
-        <w:t>“</w:t>
-      </w:r>
-      <w:r>
-        <w:rPr/>
-        <w:t>Once or twice for business. They don't really like my kind though. They're quick to hastle you for gold when they learn you're a Northern merchant.</w:t>
-      </w:r>
-      <w:r>
-        <w:rPr/>
-        <w:t>”</w:t>
-      </w:r>
-    </w:p>
-    <w:p>
-      <w:pPr>
-        <w:pStyle w:val="Normal"/>
-        <w:rPr/>
-      </w:pPr>
-      <w:r>
-        <w:rPr/>
-      </w:r>
-    </w:p>
-    <w:p>
-      <w:pPr>
-        <w:pStyle w:val="Normal"/>
-        <w:rPr/>
-      </w:pPr>
-      <w:r>
-        <w:rPr/>
-        <w:t>“</w:t>
-      </w:r>
-      <w:r>
-        <w:rPr/>
-        <w:t>Then you saw their cities? Disgusting right?</w:t>
-      </w:r>
-      <w:r>
-        <w:rPr/>
-        <w:t>”</w:t>
-      </w:r>
-    </w:p>
-    <w:p>
-      <w:pPr>
-        <w:pStyle w:val="Normal"/>
-        <w:rPr/>
-      </w:pPr>
-      <w:r>
-        <w:rPr/>
-      </w:r>
-    </w:p>
-    <w:p>
-      <w:pPr>
-        <w:pStyle w:val="Normal"/>
-        <w:rPr/>
-      </w:pPr>
-      <w:r>
-        <w:rPr/>
-        <w:t>“</w:t>
-      </w:r>
-      <w:r>
-        <w:rPr/>
-        <w:t>Yes. Now that you bring it up, I was quite apalled. Even Merrin's Ford is clean by comparison. There is something to be said for our guard system.</w:t>
-      </w:r>
-      <w:r>
-        <w:rPr/>
-        <w:t>”</w:t>
-      </w:r>
-    </w:p>
-    <w:p>
-      <w:pPr>
-        <w:pStyle w:val="Normal"/>
-        <w:rPr/>
-      </w:pPr>
-      <w:r>
-        <w:rPr/>
-      </w:r>
-    </w:p>
-    <w:p>
-      <w:pPr>
-        <w:pStyle w:val="Normal"/>
-        <w:rPr/>
-      </w:pPr>
-      <w:r>
-        <w:rPr/>
-        <w:t xml:space="preserve">The man at the gate shouted out some more orders. </w:t>
-      </w:r>
-    </w:p>
-    <w:p>
-      <w:pPr>
-        <w:pStyle w:val="Normal"/>
-        <w:rPr/>
-      </w:pPr>
-      <w:r>
-        <w:rPr/>
-      </w:r>
-    </w:p>
-    <w:p>
-      <w:pPr>
-        <w:pStyle w:val="Normal"/>
-        <w:rPr/>
-      </w:pPr>
-      <w:r>
-        <w:rPr/>
-        <w:t>“</w:t>
-      </w:r>
-      <w:r>
-        <w:rPr/>
-        <w:t>That being said...”</w:t>
-      </w:r>
-    </w:p>
-    <w:p>
-      <w:pPr>
-        <w:pStyle w:val="Normal"/>
-        <w:rPr/>
-      </w:pPr>
-      <w:r>
-        <w:rPr/>
-      </w:r>
-    </w:p>
-    <w:p>
-      <w:pPr>
-        <w:pStyle w:val="Normal"/>
-        <w:rPr/>
-      </w:pPr>
-      <w:r>
-        <w:rPr/>
-        <w:t>After several minutes of waiting, it was finally their turn.</w:t>
-      </w:r>
-    </w:p>
-    <w:p>
-      <w:pPr>
-        <w:pStyle w:val="Normal"/>
-        <w:rPr/>
-      </w:pPr>
-      <w:r>
-        <w:rPr/>
-      </w:r>
-    </w:p>
-    <w:p>
-      <w:pPr>
-        <w:pStyle w:val="Normal"/>
-        <w:rPr/>
-      </w:pPr>
-      <w:r>
-        <w:rPr/>
-        <w:t xml:space="preserve">The guard eyed them up and down. </w:t>
-      </w:r>
-    </w:p>
-    <w:p>
-      <w:pPr>
-        <w:pStyle w:val="Normal"/>
-        <w:rPr/>
-      </w:pPr>
-      <w:r>
-        <w:rPr/>
-      </w:r>
-    </w:p>
-    <w:p>
-      <w:pPr>
-        <w:pStyle w:val="Normal"/>
-        <w:rPr/>
-      </w:pPr>
-      <w:r>
-        <w:rPr/>
-        <w:t>“</w:t>
-      </w:r>
-      <w:r>
-        <w:rPr/>
-        <w:t>What are you two in town for? Aren't you a little old to be traveling by yourselves?” The gaurdsman said rudely.</w:t>
-      </w:r>
-    </w:p>
-    <w:p>
-      <w:pPr>
-        <w:pStyle w:val="Normal"/>
-        <w:rPr/>
-      </w:pPr>
-      <w:r>
-        <w:rPr/>
-      </w:r>
-    </w:p>
-    <w:p>
-      <w:pPr>
-        <w:pStyle w:val="Normal"/>
-        <w:rPr/>
-      </w:pPr>
-      <w:r>
-        <w:rPr/>
-        <w:t>“</w:t>
-      </w:r>
-      <w:r>
-        <w:rPr/>
-        <w:t xml:space="preserve">Aren't you a little young to be standing guard? I would have figured you would be off playing make believe or suckling at your mother's tit.” Mathis responded acidly. </w:t>
-      </w:r>
-    </w:p>
-    <w:p>
-      <w:pPr>
-        <w:pStyle w:val="Normal"/>
-        <w:rPr/>
-      </w:pPr>
-      <w:r>
-        <w:rPr/>
-      </w:r>
-    </w:p>
-    <w:p>
-      <w:pPr>
-        <w:pStyle w:val="Normal"/>
-        <w:rPr/>
-      </w:pPr>
-      <w:r>
-        <w:rPr/>
-        <w:t>Damn! Did the merchant have to be so dismissive? He had just warned him to watch his mouth!</w:t>
-      </w:r>
-    </w:p>
-    <w:p>
-      <w:pPr>
-        <w:pStyle w:val="Normal"/>
-        <w:rPr/>
-      </w:pPr>
-      <w:r>
-        <w:rPr/>
-      </w:r>
-    </w:p>
-    <w:p>
-      <w:pPr>
-        <w:pStyle w:val="Normal"/>
-        <w:rPr/>
-      </w:pPr>
-      <w:r>
-        <w:rPr/>
-        <w:t>“</w:t>
-      </w:r>
-      <w:r>
-        <w:rPr/>
-        <w:t>Careful old man. We have the right to turn away anyone we want from the city for whatever reason. Whats in that box?</w:t>
-      </w:r>
-      <w:r>
-        <w:rPr/>
-        <w:t>”</w:t>
-      </w:r>
-    </w:p>
-    <w:p>
-      <w:pPr>
-        <w:pStyle w:val="Normal"/>
-        <w:rPr/>
-      </w:pPr>
-      <w:r>
-        <w:rPr/>
-      </w:r>
-    </w:p>
-    <w:p>
-      <w:pPr>
-        <w:pStyle w:val="Normal"/>
-        <w:rPr/>
-      </w:pPr>
-      <w:r>
-        <w:rPr/>
-        <w:t>Mathis and Haverson looked at one another. How did they answer that?</w:t>
-      </w:r>
-    </w:p>
-    <w:p>
-      <w:pPr>
-        <w:pStyle w:val="Normal"/>
-        <w:rPr/>
-      </w:pPr>
-      <w:r>
-        <w:rPr/>
-      </w:r>
-    </w:p>
-    <w:p>
-      <w:pPr>
-        <w:pStyle w:val="Normal"/>
-        <w:rPr/>
-      </w:pPr>
-      <w:r>
-        <w:rPr/>
-        <w:t xml:space="preserve">After a second of suspicious shrugging, they couldn't think of an acceptable white lie so Mathis took the initiative. </w:t>
-      </w:r>
-    </w:p>
-    <w:p>
-      <w:pPr>
-        <w:pStyle w:val="Normal"/>
-        <w:rPr/>
-      </w:pPr>
-      <w:r>
-        <w:rPr/>
-      </w:r>
-    </w:p>
-    <w:p>
-      <w:pPr>
-        <w:pStyle w:val="Normal"/>
-        <w:rPr/>
-      </w:pPr>
-      <w:r>
-        <w:rPr/>
-        <w:t>“</w:t>
-      </w:r>
-      <w:r>
-        <w:rPr/>
-        <w:t>Actually,” he said, his voice lowering, “if you must know, this is in some ways a funeral procession. I'm taking my daughter to my family's ancestral home to be buried.”</w:t>
-      </w:r>
-    </w:p>
-    <w:p>
-      <w:pPr>
-        <w:pStyle w:val="Normal"/>
-        <w:rPr/>
-      </w:pPr>
-      <w:r>
-        <w:rPr/>
-      </w:r>
-    </w:p>
-    <w:p>
-      <w:pPr>
-        <w:pStyle w:val="Normal"/>
-        <w:rPr/>
-      </w:pPr>
-      <w:r>
-        <w:rPr/>
-        <w:t>Haverson was careful not to react in any way. He could tell that the guard was scrutinizing them carefully.</w:t>
-      </w:r>
-    </w:p>
-    <w:p>
-      <w:pPr>
-        <w:pStyle w:val="Normal"/>
-        <w:rPr/>
-      </w:pPr>
-      <w:r>
-        <w:rPr/>
-      </w:r>
-    </w:p>
-    <w:p>
-      <w:pPr>
-        <w:pStyle w:val="Normal"/>
-        <w:rPr/>
-      </w:pPr>
-      <w:r>
-        <w:rPr/>
-        <w:t>“</w:t>
-      </w:r>
-      <w:r>
-        <w:rPr/>
-        <w:t>Hmm. I'm not sure I'm inclined to believe that. You two look out of sorts. I wouldn't be surprised if you two were just some old fogies those merchants hired to get through the gate without paying the toll. Open the box!”</w:t>
-      </w:r>
-    </w:p>
-    <w:p>
-      <w:pPr>
-        <w:pStyle w:val="Normal"/>
-        <w:rPr/>
-      </w:pPr>
-      <w:r>
-        <w:rPr/>
-      </w:r>
-    </w:p>
-    <w:p>
-      <w:pPr>
-        <w:pStyle w:val="Normal"/>
-        <w:rPr/>
-      </w:pPr>
-      <w:r>
-        <w:rPr/>
-        <w:t xml:space="preserve">Mathis looked alarmed. And took a step back, still clutching the coffin. </w:t>
-      </w:r>
-    </w:p>
-    <w:p>
-      <w:pPr>
-        <w:pStyle w:val="Normal"/>
-        <w:rPr/>
-      </w:pPr>
-      <w:r>
-        <w:rPr/>
-      </w:r>
-    </w:p>
-    <w:p>
-      <w:pPr>
-        <w:pStyle w:val="Normal"/>
-        <w:rPr/>
-      </w:pPr>
-      <w:r>
-        <w:rPr/>
-        <w:t xml:space="preserve">Shit. This was turning sour fast. </w:t>
-      </w:r>
-    </w:p>
-    <w:p>
-      <w:pPr>
-        <w:pStyle w:val="Normal"/>
-        <w:rPr/>
-      </w:pPr>
-      <w:r>
-        <w:rPr/>
-      </w:r>
-    </w:p>
-    <w:p>
-      <w:pPr>
-        <w:pStyle w:val="Normal"/>
-        <w:rPr/>
-      </w:pPr>
-      <w:r>
-        <w:rPr/>
-        <w:t>“</w:t>
-      </w:r>
-      <w:r>
-        <w:rPr/>
-        <w:t>Sir. I'm sorry for my companion's behavior, but what he says is true. My nephew died in a horrible accident. I wouldn't open the box if I were you.”</w:t>
-      </w:r>
-    </w:p>
-    <w:p>
-      <w:pPr>
-        <w:pStyle w:val="Normal"/>
-        <w:rPr/>
-      </w:pPr>
-      <w:r>
-        <w:rPr/>
-      </w:r>
-    </w:p>
-    <w:p>
-      <w:pPr>
-        <w:pStyle w:val="Normal"/>
-        <w:rPr/>
-      </w:pPr>
-      <w:r>
-        <w:rPr/>
-        <w:t xml:space="preserve">By this point, the people behind them were starting to get impatient. </w:t>
-      </w:r>
-    </w:p>
-    <w:p>
-      <w:pPr>
-        <w:pStyle w:val="Normal"/>
-        <w:rPr/>
-      </w:pPr>
-      <w:r>
-        <w:rPr/>
-      </w:r>
-    </w:p>
-    <w:p>
-      <w:pPr>
-        <w:pStyle w:val="Normal"/>
-        <w:rPr/>
-      </w:pPr>
-      <w:r>
-        <w:rPr/>
-        <w:t>“</w:t>
-      </w:r>
-      <w:r>
-        <w:rPr/>
-        <w:t>Just open the damn box or pay the toll already!” One of them yelled. “I've got places to be!”</w:t>
-      </w:r>
-    </w:p>
-    <w:p>
-      <w:pPr>
-        <w:pStyle w:val="Normal"/>
-        <w:rPr/>
-      </w:pPr>
-      <w:r>
-        <w:rPr/>
-      </w:r>
-    </w:p>
-    <w:p>
-      <w:pPr>
-        <w:pStyle w:val="Normal"/>
-        <w:rPr/>
-      </w:pPr>
-      <w:r>
-        <w:rPr/>
-        <w:t>“</w:t>
-      </w:r>
-      <w:r>
-        <w:rPr/>
-        <w:t>Even if its possible you're telling the truth, I'm inclined to agree with the people in line.” The guard said with a sneer. “Just pay the toll and I'll let you go.”</w:t>
-      </w:r>
-    </w:p>
-    <w:p>
-      <w:pPr>
-        <w:pStyle w:val="Normal"/>
-        <w:rPr/>
-      </w:pPr>
-      <w:r>
-        <w:rPr/>
-      </w:r>
-    </w:p>
-    <w:p>
-      <w:pPr>
-        <w:pStyle w:val="Normal"/>
-        <w:rPr/>
-      </w:pPr>
-      <w:r>
-        <w:rPr/>
-        <w:t xml:space="preserve">Haverson scowled. “But its true!” He protested. </w:t>
-      </w:r>
-    </w:p>
-    <w:p>
-      <w:pPr>
-        <w:pStyle w:val="Normal"/>
-        <w:rPr/>
-      </w:pPr>
-      <w:r>
-        <w:rPr/>
-      </w:r>
-    </w:p>
-    <w:p>
-      <w:pPr>
-        <w:pStyle w:val="Normal"/>
-        <w:rPr/>
-      </w:pPr>
-      <w:r>
-        <w:rPr/>
-        <w:t>Mathis shook his head. “Its no use,” he said, sighing. “I suppose we'll just have to pay the toll.”</w:t>
-      </w:r>
-    </w:p>
-    <w:p>
-      <w:pPr>
-        <w:pStyle w:val="Normal"/>
-        <w:rPr/>
-      </w:pPr>
-      <w:r>
-        <w:rPr/>
-      </w:r>
-    </w:p>
-    <w:p>
-      <w:pPr>
-        <w:pStyle w:val="Normal"/>
-        <w:rPr/>
-      </w:pPr>
-      <w:r>
-        <w:rPr/>
-        <w:t xml:space="preserve">He very carefully set the coffin down and rooted through his coin purse to find coins small enough to use for the toll. Haverson was careful to cover the line of sight as Mathis did so. He had noticed that the merchant had a certain dismissiveness when money was concnered. No doubt it came from his well endowed fortune, but Haverson knew that such things caught eyes easily. It was better if no one knew. </w:t>
-      </w:r>
-    </w:p>
-    <w:p>
-      <w:pPr>
-        <w:pStyle w:val="Normal"/>
-        <w:rPr/>
-      </w:pPr>
-      <w:r>
-        <w:rPr/>
-      </w:r>
-    </w:p>
-    <w:p>
-      <w:pPr>
-        <w:pStyle w:val="Normal"/>
-        <w:rPr/>
-      </w:pPr>
-      <w:r>
-        <w:rPr/>
-        <w:t>Mathis finally pulled the correct change from the bag and handed it to the guard indignantly.</w:t>
-      </w:r>
-    </w:p>
-    <w:p>
-      <w:pPr>
-        <w:pStyle w:val="Normal"/>
-        <w:rPr/>
-      </w:pPr>
-      <w:r>
-        <w:rPr/>
-      </w:r>
-    </w:p>
-    <w:p>
-      <w:pPr>
-        <w:pStyle w:val="Normal"/>
-        <w:rPr/>
-      </w:pPr>
-      <w:r>
-        <w:rPr/>
-        <w:t xml:space="preserve">The guard, took the coins and gave the door a good kick until it stayed open behind him. </w:t>
-      </w:r>
-    </w:p>
-    <w:p>
-      <w:pPr>
-        <w:pStyle w:val="Normal"/>
-        <w:rPr/>
-      </w:pPr>
-      <w:r>
-        <w:rPr/>
-      </w:r>
-    </w:p>
-    <w:p>
-      <w:pPr>
-        <w:pStyle w:val="Normal"/>
-        <w:rPr/>
-      </w:pPr>
-      <w:r>
-        <w:rPr/>
-        <w:t>“</w:t>
-      </w:r>
-      <w:r>
-        <w:rPr/>
-        <w:t>Welcome to Mellont. Enjoy your stay.” He said with the grin. Neither of the two men returned the gesture.</w:t>
+        <w:t>Mathis looked at his companion and blushed. “Ha. One or two days out of the refinements of my normal life and I've turned feral!” he laughed and offered Haverson the loaf.</w:t>
+      </w:r>
+    </w:p>
+    <w:p>
+      <w:pPr>
+        <w:pStyle w:val="Normal"/>
+        <w:rPr/>
+      </w:pPr>
+      <w:r>
+        <w:rPr/>
+      </w:r>
+    </w:p>
+    <w:p>
+      <w:pPr>
+        <w:pStyle w:val="Normal"/>
+        <w:rPr/>
+      </w:pPr>
+      <w:r>
+        <w:rPr/>
+        <w:t>“</w:t>
+      </w:r>
+      <w:r>
+        <w:rPr/>
+        <w:t>Oh, what do you want me to pay for it?” Haverson asked, also ripping off chunks.</w:t>
+      </w:r>
+    </w:p>
+    <w:p>
+      <w:pPr>
+        <w:pStyle w:val="Normal"/>
+        <w:rPr/>
+      </w:pPr>
+      <w:r>
+        <w:rPr/>
+      </w:r>
+    </w:p>
+    <w:p>
+      <w:pPr>
+        <w:pStyle w:val="Normal"/>
+        <w:rPr/>
+      </w:pPr>
+      <w:r>
+        <w:rPr/>
+        <w:t>“</w:t>
+      </w:r>
+      <w:r>
+        <w:rPr/>
+        <w:t>I told you already,” Mathis said, “this is my expedition. I pay for things.”</w:t>
+      </w:r>
+    </w:p>
+    <w:p>
+      <w:pPr>
+        <w:pStyle w:val="Normal"/>
+        <w:rPr/>
+      </w:pPr>
+      <w:r>
+        <w:rPr/>
+      </w:r>
+    </w:p>
+    <w:p>
+      <w:pPr>
+        <w:pStyle w:val="Normal"/>
+        <w:rPr/>
+      </w:pPr>
+      <w:r>
+        <w:rPr/>
+        <w:t xml:space="preserve">Haverson didn't have any problem with that. </w:t>
       </w:r>
     </w:p>
     <w:p>

</xml_diff>

<commit_message>
Got through mapmaker. Need to finish Mellont
</commit_message>
<xml_diff>
--- a/Stories/Outbox/D&D World/The Death of Aster/The Death of Aster.docx
+++ b/Stories/Outbox/D&D World/The Death of Aster/The Death of Aster.docx
@@ -31287,7 +31287,477 @@
       </w:r>
       <w:r>
         <w:rPr/>
-        <w:t>Thella?!</w:t>
+        <w:t>Thella?!” He shouted in the direction of the stairs. “Do you know where I left the maps of the desert?”</w:t>
+      </w:r>
+    </w:p>
+    <w:p>
+      <w:pPr>
+        <w:pStyle w:val="Normal"/>
+        <w:rPr/>
+      </w:pPr>
+      <w:r>
+        <w:rPr/>
+      </w:r>
+    </w:p>
+    <w:p>
+      <w:pPr>
+        <w:pStyle w:val="Normal"/>
+        <w:rPr/>
+      </w:pPr>
+      <w:r>
+        <w:rPr/>
+        <w:t>There was a moment of silence, but then a woman's voice came down the stairs. “They're on the second desk, right where they've always been. Do you need me to find them? I'm working on something.”</w:t>
+      </w:r>
+    </w:p>
+    <w:p>
+      <w:pPr>
+        <w:pStyle w:val="Normal"/>
+        <w:rPr/>
+      </w:pPr>
+      <w:r>
+        <w:rPr/>
+      </w:r>
+    </w:p>
+    <w:p>
+      <w:pPr>
+        <w:pStyle w:val="Normal"/>
+        <w:rPr/>
+      </w:pPr>
+      <w:r>
+        <w:rPr/>
+        <w:t>“</w:t>
+      </w:r>
+      <w:r>
+        <w:rPr/>
+        <w:t>No, no” He responded, shaking his head with a slight grin. He looked at Mathis. “She's a good assistant and quite precocious for her age. Its a good thing too. A couple more years and it'd be all gone up here.” He said, touching his head. “I didn't think about what would happen to all this when I was gone.” He waved his hand around at the piles of junk. “But she's shown a real aptitude for...”</w:t>
+      </w:r>
+    </w:p>
+    <w:p>
+      <w:pPr>
+        <w:pStyle w:val="Normal"/>
+        <w:rPr/>
+      </w:pPr>
+      <w:r>
+        <w:rPr/>
+      </w:r>
+    </w:p>
+    <w:p>
+      <w:pPr>
+        <w:pStyle w:val="Normal"/>
+        <w:rPr/>
+      </w:pPr>
+      <w:r>
+        <w:rPr/>
+        <w:t>He paused for a moment and scrutinized the maps he was going through. “These aren't the right ones Thella! I wanted the ones of the fell. These are of the Southern desert!”</w:t>
+      </w:r>
+    </w:p>
+    <w:p>
+      <w:pPr>
+        <w:pStyle w:val="Normal"/>
+        <w:rPr/>
+      </w:pPr>
+      <w:r>
+        <w:rPr/>
+      </w:r>
+    </w:p>
+    <w:p>
+      <w:pPr>
+        <w:pStyle w:val="Normal"/>
+        <w:rPr/>
+      </w:pPr>
+      <w:r>
+        <w:rPr/>
+        <w:t xml:space="preserve">There was another pause. </w:t>
+      </w:r>
+    </w:p>
+    <w:p>
+      <w:pPr>
+        <w:pStyle w:val="Normal"/>
+        <w:rPr/>
+      </w:pPr>
+      <w:r>
+        <w:rPr/>
+      </w:r>
+    </w:p>
+    <w:p>
+      <w:pPr>
+        <w:pStyle w:val="Normal"/>
+        <w:rPr/>
+      </w:pPr>
+      <w:r>
+        <w:rPr/>
+        <w:t>“</w:t>
+      </w:r>
+      <w:r>
+        <w:rPr/>
+        <w:t>Who wants maps of the fell? No one goes there.” The voice asked.</w:t>
+      </w:r>
+    </w:p>
+    <w:p>
+      <w:pPr>
+        <w:pStyle w:val="Normal"/>
+        <w:rPr/>
+      </w:pPr>
+      <w:r>
+        <w:rPr/>
+      </w:r>
+    </w:p>
+    <w:p>
+      <w:pPr>
+        <w:pStyle w:val="Normal"/>
+        <w:rPr/>
+      </w:pPr>
+      <w:r>
+        <w:rPr/>
+        <w:t>“</w:t>
+      </w:r>
+      <w:r>
+        <w:rPr/>
+        <w:t>It's none of your business. Just tell me where the maps are.” Quentin yelled back hoarsely. He smiled at Mathis though. “She's a bit strong willed but all the better. I want my apprentice to be just as big of a pain in the ass to the community as I am… Ah here we are.”</w:t>
+      </w:r>
+    </w:p>
+    <w:p>
+      <w:pPr>
+        <w:pStyle w:val="Normal"/>
+        <w:rPr/>
+      </w:pPr>
+      <w:r>
+        <w:rPr/>
+      </w:r>
+    </w:p>
+    <w:p>
+      <w:pPr>
+        <w:pStyle w:val="Normal"/>
+        <w:rPr/>
+      </w:pPr>
+      <w:r>
+        <w:rPr/>
+        <w:t xml:space="preserve">He lifted out three sheets of parchment and carefully turned them over. </w:t>
+      </w:r>
+    </w:p>
+    <w:p>
+      <w:pPr>
+        <w:pStyle w:val="Normal"/>
+        <w:rPr/>
+      </w:pPr>
+      <w:r>
+        <w:rPr/>
+      </w:r>
+    </w:p>
+    <w:p>
+      <w:pPr>
+        <w:pStyle w:val="Normal"/>
+        <w:rPr/>
+      </w:pPr>
+      <w:r>
+        <w:rPr/>
+        <w:t>“</w:t>
+      </w:r>
+      <w:r>
+        <w:rPr/>
+        <w:t>So these two will get you to the fell and to Ankhsomar if you wanted to. They're from about ten years ago, but they should still be good. There's all the major ruins, but I notice that there's really only one source of water on the way there…” He turned to the last one. “So this one is of the land before the war.”</w:t>
+      </w:r>
+    </w:p>
+    <w:p>
+      <w:pPr>
+        <w:pStyle w:val="Normal"/>
+        <w:rPr/>
+      </w:pPr>
+      <w:r>
+        <w:rPr/>
+      </w:r>
+    </w:p>
+    <w:p>
+      <w:pPr>
+        <w:pStyle w:val="Normal"/>
+        <w:rPr/>
+      </w:pPr>
+      <w:r>
+        <w:rPr/>
+        <w:t>“</w:t>
+      </w:r>
+      <w:r>
+        <w:rPr/>
+        <w:t>Before the war?! How can there be a map that old? Surely you didn't draw it!” Haverson exclaimed.</w:t>
+      </w:r>
+    </w:p>
+    <w:p>
+      <w:pPr>
+        <w:pStyle w:val="Normal"/>
+        <w:rPr/>
+      </w:pPr>
+      <w:r>
+        <w:rPr/>
+      </w:r>
+    </w:p>
+    <w:p>
+      <w:pPr>
+        <w:pStyle w:val="Normal"/>
+        <w:rPr/>
+      </w:pPr>
+      <w:r>
+        <w:rPr/>
+        <w:t xml:space="preserve">Quentin turned to Haverson with a scowl. “No, I didn't draw it. I bought it off of one of the elven emissaries.” </w:t>
+      </w:r>
+    </w:p>
+    <w:p>
+      <w:pPr>
+        <w:pStyle w:val="Normal"/>
+        <w:rPr/>
+      </w:pPr>
+      <w:r>
+        <w:rPr/>
+      </w:r>
+    </w:p>
+    <w:p>
+      <w:pPr>
+        <w:pStyle w:val="Normal"/>
+        <w:rPr/>
+      </w:pPr>
+      <w:r>
+        <w:rPr/>
+        <w:t>Mathis looked up. “Emissaries?”</w:t>
+      </w:r>
+    </w:p>
+    <w:p>
+      <w:pPr>
+        <w:pStyle w:val="Normal"/>
+        <w:rPr/>
+      </w:pPr>
+      <w:r>
+        <w:rPr/>
+      </w:r>
+    </w:p>
+    <w:p>
+      <w:pPr>
+        <w:pStyle w:val="Normal"/>
+        <w:rPr/>
+      </w:pPr>
+      <w:r>
+        <w:rPr/>
+        <w:t>“</w:t>
+      </w:r>
+      <w:r>
+        <w:rPr/>
+        <w:t>Indeed. Until about two years, the elves used to send a group of their own across the desert from Ankhsomar. I never knew why they did it. Perhaps they just wanted information. Being one of the only people in the city who could speak elven, I usually had to translate for the potentate.”</w:t>
+      </w:r>
+    </w:p>
+    <w:p>
+      <w:pPr>
+        <w:pStyle w:val="Normal"/>
+        <w:rPr/>
+      </w:pPr>
+      <w:r>
+        <w:rPr/>
+      </w:r>
+    </w:p>
+    <w:p>
+      <w:pPr>
+        <w:pStyle w:val="Normal"/>
+        <w:rPr/>
+      </w:pPr>
+      <w:r>
+        <w:rPr/>
+        <w:t>“</w:t>
+      </w:r>
+      <w:r>
+        <w:rPr/>
+        <w:t xml:space="preserve">And what did you learn from them?” Mathis asked. </w:t>
+      </w:r>
+    </w:p>
+    <w:p>
+      <w:pPr>
+        <w:pStyle w:val="Normal"/>
+        <w:rPr/>
+      </w:pPr>
+      <w:r>
+        <w:rPr/>
+      </w:r>
+    </w:p>
+    <w:p>
+      <w:pPr>
+        <w:pStyle w:val="Normal"/>
+        <w:rPr/>
+      </w:pPr>
+      <w:r>
+        <w:rPr/>
+        <w:t>Quentin sighed. “Nothing that you probably don't know already. Their spirit is crushed, totally and completely. They worship their own sorrow and every waking moment is spent as part of increasingly bizarre and arcane rituals towards their own grief. The last emissary seem very… out of it. Perhaps he had trouble leaving the desert, or had some other injury I couldn't get out of him, because as soon as he related his information, he just walked off into the North, in the middle of a storm.”</w:t>
+      </w:r>
+    </w:p>
+    <w:p>
+      <w:pPr>
+        <w:pStyle w:val="Normal"/>
+        <w:rPr/>
+      </w:pPr>
+      <w:r>
+        <w:rPr/>
+      </w:r>
+    </w:p>
+    <w:p>
+      <w:pPr>
+        <w:pStyle w:val="Normal"/>
+        <w:rPr/>
+      </w:pPr>
+      <w:r>
+        <w:rPr/>
+        <w:t>“</w:t>
+      </w:r>
+      <w:r>
+        <w:rPr/>
+        <w:t>Oh, that’s a foul turn. But you're right. That is not altogether unexpected. At the very least, it is a shame, for it might have been possible to speak to one if he were here now.</w:t>
+      </w:r>
+      <w:r>
+        <w:rPr/>
+        <w:t>”</w:t>
+      </w:r>
+    </w:p>
+    <w:p>
+      <w:pPr>
+        <w:pStyle w:val="Normal"/>
+        <w:rPr/>
+      </w:pPr>
+      <w:r>
+        <w:rPr/>
+      </w:r>
+    </w:p>
+    <w:p>
+      <w:pPr>
+        <w:pStyle w:val="Normal"/>
+        <w:rPr/>
+      </w:pPr>
+      <w:r>
+        <w:rPr/>
+        <w:t xml:space="preserve">But Quentin shook his head. “Like I said, they haven't come in two years. However, a word of warning, the last one's behavior may have had something to do with the desert in addition to the wretched state of their people. He spoke of unnatural things and beasts that wander the desert, especially at night. He said some of the old ruins you can use as shelter, but others of them are cursed. He also related to me the location of this water source here, although he seemed vague about what it actually was.” Quentin pointed to the location on the map. </w:t>
+      </w:r>
+    </w:p>
+    <w:p>
+      <w:pPr>
+        <w:pStyle w:val="Normal"/>
+        <w:rPr/>
+      </w:pPr>
+      <w:r>
+        <w:rPr/>
+      </w:r>
+    </w:p>
+    <w:p>
+      <w:pPr>
+        <w:pStyle w:val="Normal"/>
+        <w:rPr/>
+      </w:pPr>
+      <w:r>
+        <w:rPr/>
+        <w:t xml:space="preserve">Mathis and Haverson studied the map for a long time while Quentin went upstairs to check on Thella's work. </w:t>
+      </w:r>
+    </w:p>
+    <w:p>
+      <w:pPr>
+        <w:pStyle w:val="Normal"/>
+        <w:rPr/>
+      </w:pPr>
+      <w:r>
+        <w:rPr/>
+      </w:r>
+    </w:p>
+    <w:p>
+      <w:pPr>
+        <w:pStyle w:val="Normal"/>
+        <w:rPr/>
+      </w:pPr>
+      <w:r>
+        <w:rPr/>
+        <w:t>“</w:t>
+      </w:r>
+      <w:r>
+        <w:rPr/>
+        <w:t>Well. According to your numbers, and the scale on this map, it should be possible to get to the fell with only that one water source. That assumes we go in with pack animals and don't get lost. There aren't many landmarks until we get almost halfway through the desert.” Haverson noted.</w:t>
+      </w:r>
+    </w:p>
+    <w:p>
+      <w:pPr>
+        <w:pStyle w:val="Normal"/>
+        <w:rPr/>
+      </w:pPr>
+      <w:r>
+        <w:rPr/>
+      </w:r>
+    </w:p>
+    <w:p>
+      <w:pPr>
+        <w:pStyle w:val="Normal"/>
+        <w:rPr/>
+      </w:pPr>
+      <w:r>
+        <w:rPr/>
+        <w:t>“</w:t>
+      </w:r>
+      <w:r>
+        <w:rPr/>
+        <w:t>Well, the fell itself should help some of that. Its massive right? We should be able to see it far off for days. But you're right, at the beginning we'll have to conserve our water and stay on course. Any idea on how to do that?” Mathis asked.</w:t>
+      </w:r>
+    </w:p>
+    <w:p>
+      <w:pPr>
+        <w:pStyle w:val="Normal"/>
+        <w:rPr/>
+      </w:pPr>
+      <w:r>
+        <w:rPr/>
+      </w:r>
+    </w:p>
+    <w:p>
+      <w:pPr>
+        <w:pStyle w:val="Normal"/>
+        <w:rPr/>
+      </w:pPr>
+      <w:r>
+        <w:rPr/>
+        <w:t>“</w:t>
+      </w:r>
+      <w:r>
+        <w:rPr/>
+        <w:t>Oh, of course, we can navigate by the sun during the day and the stars at night. We got a compass so I should be able to figure it out.”</w:t>
+      </w:r>
+    </w:p>
+    <w:p>
+      <w:pPr>
+        <w:pStyle w:val="Normal"/>
+        <w:rPr/>
+      </w:pPr>
+      <w:r>
+        <w:rPr/>
+      </w:r>
+    </w:p>
+    <w:p>
+      <w:pPr>
+        <w:pStyle w:val="Normal"/>
+        <w:rPr/>
+      </w:pPr>
+      <w:r>
+        <w:rPr/>
+        <w:t>Mathis nodded.</w:t>
+      </w:r>
+    </w:p>
+    <w:p>
+      <w:pPr>
+        <w:pStyle w:val="Normal"/>
+        <w:rPr/>
+      </w:pPr>
+      <w:r>
+        <w:rPr/>
+      </w:r>
+    </w:p>
+    <w:p>
+      <w:pPr>
+        <w:pStyle w:val="Normal"/>
+        <w:rPr/>
+      </w:pPr>
+      <w:r>
+        <w:rPr/>
+        <w:t>“</w:t>
+      </w:r>
+      <w:r>
+        <w:rPr/>
+        <w:t>This task is looking slightly less impossible now.</w:t>
       </w:r>
       <w:r>
         <w:rPr/>
@@ -31295,49 +31765,30 @@
       </w:r>
       <w:r>
         <w:rPr/>
-        <w:t>He shouted in the direction of the stairs. “Do you know where I left the maps of the desert?”</w:t>
-      </w:r>
-    </w:p>
-    <w:p>
-      <w:pPr>
-        <w:pStyle w:val="Normal"/>
-        <w:rPr/>
-      </w:pPr>
-      <w:r>
-        <w:rPr/>
-      </w:r>
-    </w:p>
-    <w:p>
-      <w:pPr>
-        <w:pStyle w:val="Normal"/>
-        <w:rPr/>
-      </w:pPr>
-      <w:r>
-        <w:rPr/>
-        <w:t>There was a moment of silence, but then a woman's voice came down the stairs. “They're on the second desk, right where they've always been. Do you need me to find them? I'm working on something.”</w:t>
-      </w:r>
-    </w:p>
-    <w:p>
-      <w:pPr>
-        <w:pStyle w:val="Normal"/>
-        <w:rPr/>
-      </w:pPr>
-      <w:r>
-        <w:rPr/>
-      </w:r>
-    </w:p>
-    <w:p>
-      <w:pPr>
-        <w:pStyle w:val="Normal"/>
-        <w:rPr/>
-      </w:pPr>
-      <w:r>
-        <w:rPr/>
-        <w:t>“</w:t>
-      </w:r>
-      <w:r>
-        <w:rPr/>
-        <w:t>No, no</w:t>
+        <w:t xml:space="preserve">Haverson declared. </w:t>
+      </w:r>
+    </w:p>
+    <w:p>
+      <w:pPr>
+        <w:pStyle w:val="Normal"/>
+        <w:rPr/>
+      </w:pPr>
+      <w:r>
+        <w:rPr/>
+      </w:r>
+    </w:p>
+    <w:p>
+      <w:pPr>
+        <w:pStyle w:val="Normal"/>
+        <w:rPr/>
+      </w:pPr>
+      <w:r>
+        <w:rPr/>
+        <w:t>“</w:t>
+      </w:r>
+      <w:r>
+        <w:rPr/>
+        <w:t>It was never impossible to begin with.</w:t>
       </w:r>
       <w:r>
         <w:rPr/>
@@ -31345,234 +31796,636 @@
       </w:r>
       <w:r>
         <w:rPr/>
-        <w:t>He responded, shaking his head with a slight grin. He looked at Mathis. “She's a good assistant and quite precocious for her age. Its a good thing too. A couple more years and it'd be all gone up here.”</w:t>
-      </w:r>
-      <w:r>
-        <w:rPr/>
-        <w:t xml:space="preserve"> </w:t>
-      </w:r>
-      <w:r>
-        <w:rPr/>
-        <w:t>He said, touching his head. “I didn't think about what would happen to all this when I was gone.” He waved his hand around at the piles of junk. “But she's shown a real aptitude for...”</w:t>
-      </w:r>
-    </w:p>
-    <w:p>
-      <w:pPr>
-        <w:pStyle w:val="Normal"/>
-        <w:rPr/>
-      </w:pPr>
-      <w:r>
-        <w:rPr/>
-      </w:r>
-    </w:p>
-    <w:p>
-      <w:pPr>
-        <w:pStyle w:val="Normal"/>
-        <w:rPr/>
-      </w:pPr>
-      <w:r>
-        <w:rPr/>
-        <w:t>He paused for a moment and scrutinized the maps he was going through. “These aren't the right ones Thella! I wanted the ones of the fell. These are of the Southern desert!”</w:t>
-      </w:r>
-    </w:p>
-    <w:p>
-      <w:pPr>
-        <w:pStyle w:val="Normal"/>
-        <w:rPr/>
-      </w:pPr>
-      <w:r>
-        <w:rPr/>
-      </w:r>
-    </w:p>
-    <w:p>
-      <w:pPr>
-        <w:pStyle w:val="Normal"/>
-        <w:rPr/>
-      </w:pPr>
-      <w:r>
-        <w:rPr/>
-        <w:t xml:space="preserve">There was another pause. </w:t>
-      </w:r>
-    </w:p>
-    <w:p>
-      <w:pPr>
-        <w:pStyle w:val="Normal"/>
-        <w:rPr/>
-      </w:pPr>
-      <w:r>
-        <w:rPr/>
-      </w:r>
-    </w:p>
-    <w:p>
-      <w:pPr>
-        <w:pStyle w:val="Normal"/>
-        <w:rPr/>
-      </w:pPr>
-      <w:r>
-        <w:rPr/>
-        <w:t>“</w:t>
-      </w:r>
-      <w:r>
-        <w:rPr/>
-        <w:t>Who wants maps of the fell? No one goes there.” The voice asked.</w:t>
-      </w:r>
-    </w:p>
-    <w:p>
-      <w:pPr>
-        <w:pStyle w:val="Normal"/>
-        <w:rPr/>
-      </w:pPr>
-      <w:r>
-        <w:rPr/>
-      </w:r>
-    </w:p>
-    <w:p>
-      <w:pPr>
-        <w:pStyle w:val="Normal"/>
-        <w:rPr/>
-      </w:pPr>
-      <w:r>
-        <w:rPr/>
-        <w:t>“</w:t>
-      </w:r>
-      <w:r>
-        <w:rPr/>
-        <w:t xml:space="preserve">It's none of your business. Just tell me where the maps are.” Quentin yelled back hoarsely. He smiled at Mathis though. “She's a bit strong willed but all the better. I want my apprentice </w:t>
-      </w:r>
-      <w:r>
-        <w:rPr/>
-        <w:t>to be just as big of a pain in the ass to the community as I am… Ah here we are.”</w:t>
-      </w:r>
-    </w:p>
-    <w:p>
-      <w:pPr>
-        <w:pStyle w:val="Normal"/>
-        <w:rPr/>
-      </w:pPr>
-      <w:r>
-        <w:rPr/>
-      </w:r>
-    </w:p>
-    <w:p>
-      <w:pPr>
-        <w:pStyle w:val="Normal"/>
-        <w:rPr/>
-      </w:pPr>
-      <w:r>
-        <w:rPr/>
-        <w:t xml:space="preserve">He lifted out three sheets of parchment and carefully turned them over. </w:t>
-      </w:r>
-    </w:p>
-    <w:p>
-      <w:pPr>
-        <w:pStyle w:val="Normal"/>
-        <w:rPr/>
-      </w:pPr>
-      <w:r>
-        <w:rPr/>
-      </w:r>
-    </w:p>
-    <w:p>
-      <w:pPr>
-        <w:pStyle w:val="Normal"/>
-        <w:rPr/>
-      </w:pPr>
-      <w:r>
-        <w:rPr/>
-        <w:t>“</w:t>
-      </w:r>
-      <w:r>
-        <w:rPr/>
-        <w:t>So these two will get you to the fell and to Ankhsomar if you wanted to. They're from about ten years ago, but they should still be good. There's all the major ruins, but I notice that there's really only one source of water on the way there…” He turned to the last one. “So this one is of the land before the war.”</w:t>
-      </w:r>
-    </w:p>
-    <w:p>
-      <w:pPr>
-        <w:pStyle w:val="Normal"/>
-        <w:rPr/>
-      </w:pPr>
-      <w:r>
-        <w:rPr/>
-      </w:r>
-    </w:p>
-    <w:p>
-      <w:pPr>
-        <w:pStyle w:val="Normal"/>
-        <w:rPr/>
-      </w:pPr>
-      <w:r>
-        <w:rPr/>
-        <w:t>“</w:t>
-      </w:r>
-      <w:r>
-        <w:rPr/>
-        <w:t>Before the war?! How can there be a map that old? Surely you didn't draw it!” Haverson exclaimed.</w:t>
-      </w:r>
-    </w:p>
-    <w:p>
-      <w:pPr>
-        <w:pStyle w:val="Normal"/>
-        <w:rPr/>
-      </w:pPr>
-      <w:r>
-        <w:rPr/>
-      </w:r>
-    </w:p>
-    <w:p>
-      <w:pPr>
-        <w:pStyle w:val="Normal"/>
-        <w:rPr/>
-      </w:pPr>
-      <w:r>
-        <w:rPr/>
-        <w:t xml:space="preserve">Quentin turned to Haverson with a scowl. “No, I didn't draw it. I bought it off of one of the elven emissaries.” </w:t>
-      </w:r>
-    </w:p>
-    <w:p>
-      <w:pPr>
-        <w:pStyle w:val="Normal"/>
-        <w:rPr/>
-      </w:pPr>
-      <w:r>
-        <w:rPr/>
-      </w:r>
-    </w:p>
-    <w:p>
-      <w:pPr>
-        <w:pStyle w:val="Normal"/>
-        <w:rPr/>
-      </w:pPr>
-      <w:r>
-        <w:rPr/>
-        <w:t>“”</w:t>
-      </w:r>
-    </w:p>
-    <w:p>
-      <w:pPr>
-        <w:pStyle w:val="Normal"/>
-        <w:rPr/>
-      </w:pPr>
-      <w:r>
-        <w:rPr/>
-        <w:t xml:space="preserve"> </w:t>
-      </w:r>
-    </w:p>
-    <w:p>
-      <w:pPr>
-        <w:pStyle w:val="Normal"/>
-        <w:rPr/>
-      </w:pPr>
-      <w:r>
-        <w:rPr/>
-      </w:r>
-    </w:p>
-    <w:p>
-      <w:pPr>
-        <w:pStyle w:val="Normal"/>
-        <w:rPr/>
-      </w:pPr>
-      <w:r>
-        <w:rPr/>
+        <w:t>Mathis stated seriously, drawing away from the table. “In fact it is the opposite of impossible, it is required.” He reminded Haverson.</w:t>
+      </w:r>
+    </w:p>
+    <w:p>
+      <w:pPr>
+        <w:pStyle w:val="Normal"/>
+        <w:rPr/>
+      </w:pPr>
+      <w:r>
+        <w:rPr/>
+      </w:r>
+    </w:p>
+    <w:p>
+      <w:pPr>
+        <w:pStyle w:val="Normal"/>
+        <w:rPr/>
+      </w:pPr>
+      <w:r>
+        <w:rPr/>
+        <w:t>Haverson nodded as Quentin came down with a young child. She had wavy reddish brown hair which she had elected to cut firaly short, bucking the current fashion from Illithar. Freckles covered the bridge of her nose, but her cheeks were covered with ink stains, possibly from itching with ink covered hands. She wore a simple tan cloth dress which she had for some reason, covered with a darker brown vest.</w:t>
+      </w:r>
+    </w:p>
+    <w:p>
+      <w:pPr>
+        <w:pStyle w:val="Normal"/>
+        <w:rPr/>
+      </w:pPr>
+      <w:r>
+        <w:rPr/>
+      </w:r>
+    </w:p>
+    <w:p>
+      <w:pPr>
+        <w:pStyle w:val="Normal"/>
+        <w:rPr/>
+      </w:pPr>
+      <w:r>
+        <w:rPr/>
+        <w:t xml:space="preserve">The girl must have been in her early teens, but displayed none of the cuatiousness that someone her age should have. </w:t>
+      </w:r>
+    </w:p>
+    <w:p>
+      <w:pPr>
+        <w:pStyle w:val="Normal"/>
+        <w:rPr/>
+      </w:pPr>
+      <w:r>
+        <w:rPr/>
+      </w:r>
+    </w:p>
+    <w:p>
+      <w:pPr>
+        <w:pStyle w:val="Normal"/>
+        <w:rPr/>
+      </w:pPr>
+      <w:r>
+        <w:rPr/>
+        <w:t>“</w:t>
+      </w:r>
+      <w:r>
+        <w:rPr/>
+        <w:t>Who are these people?</w:t>
+      </w:r>
+      <w:r>
+        <w:rPr/>
+        <w:t xml:space="preserve">” </w:t>
+      </w:r>
+      <w:r>
+        <w:rPr/>
+        <w:t>She asked, pointing to Mathis and Haverson. “Are these the fools who want to go into the desert.”</w:t>
+      </w:r>
+    </w:p>
+    <w:p>
+      <w:pPr>
+        <w:pStyle w:val="Normal"/>
+        <w:rPr/>
+      </w:pPr>
+      <w:r>
+        <w:rPr/>
+      </w:r>
+    </w:p>
+    <w:p>
+      <w:pPr>
+        <w:pStyle w:val="Normal"/>
+        <w:rPr/>
+      </w:pPr>
+      <w:r>
+        <w:rPr/>
+        <w:t>“</w:t>
+      </w:r>
+      <w:r>
+        <w:rPr/>
+        <w:t>Yes, although I would appreciate it if you didn't call my customers fools. I apologize Mathis.</w:t>
+      </w:r>
+      <w:r>
+        <w:rPr/>
+        <w:t xml:space="preserve">” </w:t>
+      </w:r>
+      <w:r>
+        <w:rPr/>
+        <w:t xml:space="preserve">Quentin said. </w:t>
+      </w:r>
+    </w:p>
+    <w:p>
+      <w:pPr>
+        <w:pStyle w:val="Normal"/>
+        <w:rPr/>
+      </w:pPr>
+      <w:r>
+        <w:rPr/>
+      </w:r>
+    </w:p>
+    <w:p>
+      <w:pPr>
+        <w:pStyle w:val="Normal"/>
+        <w:rPr/>
+      </w:pPr>
+      <w:r>
+        <w:rPr/>
+        <w:t>“</w:t>
+      </w:r>
+      <w:r>
+        <w:rPr/>
+        <w:t>Well, its true. Anyone who wants to go into that place is an idiot.</w:t>
+      </w:r>
+      <w:r>
+        <w:rPr/>
+        <w:t xml:space="preserve">” </w:t>
+      </w:r>
+      <w:r>
+        <w:rPr/>
+        <w:t>The child contemplated for a moment. “But perhaps there is an opportunity here as well. Can I go with them? There are many parts to that desert that not even you have mapped.” She said, waving to the unfinished map on the mantle.</w:t>
+      </w:r>
+    </w:p>
+    <w:p>
+      <w:pPr>
+        <w:pStyle w:val="Normal"/>
+        <w:rPr/>
+      </w:pPr>
+      <w:r>
+        <w:rPr/>
+      </w:r>
+    </w:p>
+    <w:p>
+      <w:pPr>
+        <w:pStyle w:val="Normal"/>
+        <w:rPr/>
+      </w:pPr>
+      <w:r>
+        <w:rPr/>
+        <w:t>Quentin shook his head. “Absolutely not. I need you to copy these maps that these men had opted to take, especially this old one, here.” then looking at them, “I hope you don't mind that I'll be giving you a copy of these. Reliable maps for this area are almost non-existant, and I still don't place much faith in your ability to get through. Hells, the elf who last came said he started out with a full group, but he was the only one who made it to Mellont.”</w:t>
+      </w:r>
+    </w:p>
+    <w:p>
+      <w:pPr>
+        <w:pStyle w:val="Normal"/>
+        <w:rPr/>
+      </w:pPr>
+      <w:r>
+        <w:rPr/>
+      </w:r>
+    </w:p>
+    <w:p>
+      <w:pPr>
+        <w:pStyle w:val="Normal"/>
+        <w:rPr/>
+      </w:pPr>
+      <w:r>
+        <w:rPr/>
+        <w:t xml:space="preserve">Mathis and Haverson looked at one another but knew </w:t>
+      </w:r>
+      <w:r>
+        <w:rPr/>
+        <w:t>nothing</w:t>
+      </w:r>
+      <w:r>
+        <w:rPr/>
+        <w:t xml:space="preserve"> would </w:t>
+      </w:r>
+      <w:r>
+        <w:rPr/>
+        <w:t>dissuade</w:t>
+      </w:r>
+      <w:r>
+        <w:rPr/>
+        <w:t xml:space="preserve"> them.</w:t>
+      </w:r>
+    </w:p>
+    <w:p>
+      <w:pPr>
+        <w:pStyle w:val="Normal"/>
+        <w:rPr/>
+      </w:pPr>
+      <w:r>
+        <w:rPr/>
+      </w:r>
+    </w:p>
+    <w:p>
+      <w:pPr>
+        <w:pStyle w:val="Normal"/>
+        <w:rPr/>
+      </w:pPr>
+      <w:r>
+        <w:rPr/>
+        <w:t>“</w:t>
+      </w:r>
+      <w:r>
+        <w:rPr/>
+        <w:t xml:space="preserve">Fine. We will take copies. How much do you want for them?” Mathis asked. </w:t>
+      </w:r>
+    </w:p>
+    <w:p>
+      <w:pPr>
+        <w:pStyle w:val="Normal"/>
+        <w:rPr/>
+      </w:pPr>
+      <w:r>
+        <w:rPr/>
+      </w:r>
+    </w:p>
+    <w:p>
+      <w:pPr>
+        <w:pStyle w:val="Normal"/>
+        <w:rPr/>
+      </w:pPr>
+      <w:r>
+        <w:rPr/>
+        <w:t>Quentin looked up. “It is two hundred gold each for the new maps, and six hundred for the old one.”</w:t>
+      </w:r>
+    </w:p>
+    <w:p>
+      <w:pPr>
+        <w:pStyle w:val="Normal"/>
+        <w:rPr/>
+      </w:pPr>
+      <w:r>
+        <w:rPr/>
+      </w:r>
+    </w:p>
+    <w:p>
+      <w:pPr>
+        <w:pStyle w:val="Normal"/>
+        <w:rPr/>
+      </w:pPr>
+      <w:r>
+        <w:rPr/>
+        <w:t xml:space="preserve">Haverson grabbed the chair for support. “One thousand gold in total! Gods, there is no way! One could buy oneself a decent amount of land and a house for that! You could like comfortably for the rest of your life for that amount of money! We don't have anything close to that!” Haverson gasped. </w:t>
+      </w:r>
+    </w:p>
+    <w:p>
+      <w:pPr>
+        <w:pStyle w:val="Normal"/>
+        <w:rPr/>
+      </w:pPr>
+      <w:r>
+        <w:rPr/>
+      </w:r>
+    </w:p>
+    <w:p>
+      <w:pPr>
+        <w:pStyle w:val="Normal"/>
+        <w:rPr/>
+      </w:pPr>
+      <w:r>
+        <w:rPr/>
+        <w:t>“</w:t>
+      </w:r>
+      <w:r>
+        <w:rPr/>
+        <w:t xml:space="preserve">Well, I'm sorry. I'm not going to indirectly fund your mad venture. Even if it is for a good reason.” He said. “You have to pay full price, and there are no other maps like this in existence as far as I know. To be honest I am giving you a deal. If you were associated with the </w:t>
+      </w:r>
+      <w:r>
+        <w:rPr/>
+        <w:t>military</w:t>
+      </w:r>
+      <w:r>
+        <w:rPr/>
+        <w:t xml:space="preserve"> I would double the cost.” He said eyeing Haverson. </w:t>
+      </w:r>
+    </w:p>
+    <w:p>
+      <w:pPr>
+        <w:pStyle w:val="Normal"/>
+        <w:rPr/>
+      </w:pPr>
+      <w:r>
+        <w:rPr/>
+      </w:r>
+    </w:p>
+    <w:p>
+      <w:pPr>
+        <w:pStyle w:val="Normal"/>
+        <w:rPr/>
+      </w:pPr>
+      <w:r>
+        <w:rPr/>
+        <w:t>“</w:t>
+      </w:r>
+      <w:r>
+        <w:rPr/>
+        <w:t>Quentin. I respect the help you've given us, but that simply is too much. Have you ever had a single customer who has paid that much for a map in all your years as a cartographer?</w:t>
+      </w:r>
+      <w:r>
+        <w:rPr/>
+        <w:t>”</w:t>
+      </w:r>
+    </w:p>
+    <w:p>
+      <w:pPr>
+        <w:pStyle w:val="Normal"/>
+        <w:rPr/>
+      </w:pPr>
+      <w:r>
+        <w:rPr/>
+      </w:r>
+    </w:p>
+    <w:p>
+      <w:pPr>
+        <w:pStyle w:val="Normal"/>
+        <w:rPr/>
+      </w:pPr>
+      <w:r>
+        <w:rPr/>
+        <w:t>“</w:t>
+      </w:r>
+      <w:r>
+        <w:rPr/>
+        <w:t>Well, its three maps! And one of them is ancient!</w:t>
+      </w:r>
+      <w:r>
+        <w:rPr/>
+        <w:t xml:space="preserve">” </w:t>
+      </w:r>
+      <w:r>
+        <w:rPr/>
+        <w:t xml:space="preserve">Thella argued. Quentin didn't reproach her. Mathis wondered if bringing the child down was a negotiating tactic. </w:t>
+      </w:r>
+    </w:p>
+    <w:p>
+      <w:pPr>
+        <w:pStyle w:val="Normal"/>
+        <w:rPr/>
+      </w:pPr>
+      <w:r>
+        <w:rPr/>
+      </w:r>
+    </w:p>
+    <w:p>
+      <w:pPr>
+        <w:pStyle w:val="Normal"/>
+        <w:rPr/>
+      </w:pPr>
+      <w:r>
+        <w:rPr/>
+        <w:t>But Mathis loomed tall for a moment. “Listen.” he boomed suddenly. “We have no time for your tricks or your deceitful attempt to gut us of money. I told you our task in good faith map maker. I refuse to believe that, with that knowledge, you would require so much from us. Think of what is at stake: a life!”</w:t>
+      </w:r>
+    </w:p>
+    <w:p>
+      <w:pPr>
+        <w:pStyle w:val="Normal"/>
+        <w:rPr/>
+      </w:pPr>
+      <w:r>
+        <w:rPr/>
+      </w:r>
+    </w:p>
+    <w:p>
+      <w:pPr>
+        <w:pStyle w:val="Normal"/>
+        <w:rPr/>
+      </w:pPr>
+      <w:r>
+        <w:rPr/>
+        <w:t xml:space="preserve">At first it looked like Quentin might conceede, for his grabbed his long beard and stroked it, looking at Thella who smirked at them, to the rest of his belongings. </w:t>
+      </w:r>
+    </w:p>
+    <w:p>
+      <w:pPr>
+        <w:pStyle w:val="Normal"/>
+        <w:rPr/>
+      </w:pPr>
+      <w:r>
+        <w:rPr/>
+      </w:r>
+    </w:p>
+    <w:p>
+      <w:pPr>
+        <w:pStyle w:val="Normal"/>
+        <w:rPr/>
+      </w:pPr>
+      <w:r>
+        <w:rPr/>
+        <w:t>“</w:t>
+      </w:r>
+      <w:r>
+        <w:rPr/>
+        <w:t xml:space="preserve">No.” Quentin said finally. </w:t>
+      </w:r>
+    </w:p>
+    <w:p>
+      <w:pPr>
+        <w:pStyle w:val="Normal"/>
+        <w:rPr/>
+      </w:pPr>
+      <w:r>
+        <w:rPr/>
+      </w:r>
+    </w:p>
+    <w:p>
+      <w:pPr>
+        <w:pStyle w:val="Normal"/>
+        <w:rPr/>
+      </w:pPr>
+      <w:r>
+        <w:rPr/>
+        <w:t>“</w:t>
+      </w:r>
+      <w:r>
+        <w:rPr/>
+        <w:t xml:space="preserve">Sir!” Mathis protested. </w:t>
+      </w:r>
+    </w:p>
+    <w:p>
+      <w:pPr>
+        <w:pStyle w:val="Normal"/>
+        <w:rPr/>
+      </w:pPr>
+      <w:r>
+        <w:rPr/>
+      </w:r>
+    </w:p>
+    <w:p>
+      <w:pPr>
+        <w:pStyle w:val="Normal"/>
+        <w:rPr/>
+      </w:pPr>
+      <w:r>
+        <w:rPr/>
+        <w:t>“</w:t>
+      </w:r>
+      <w:r>
+        <w:rPr/>
+        <w:t>Now listen here merchant!” Quentin said, moving to to directly oppose Mathis. “I have given my services for fifty years. I have built the largest and most complete collection of cartographic information short of the capitol itself. And I will not lie, I know my time on this earth is limited. I have built my collection, the task I must do now is make sure it finds its way to the right owner.” He looked at Thella. “And to get started you need money. You say your quest is to save a life. Mine is as well. For you now hold the future of not one, but two girls in your hands.” he said defiantly.</w:t>
+      </w:r>
+    </w:p>
+    <w:p>
+      <w:pPr>
+        <w:pStyle w:val="Normal"/>
+        <w:rPr/>
+      </w:pPr>
+      <w:r>
+        <w:rPr/>
+      </w:r>
+    </w:p>
+    <w:p>
+      <w:pPr>
+        <w:pStyle w:val="Normal"/>
+        <w:rPr/>
+      </w:pPr>
+      <w:r>
+        <w:rPr/>
+        <w:t>Mathis bared his teeth and glenched his fists. Haverson was still so dumbfounded by the amount of money requested that he didn't interject.</w:t>
+      </w:r>
+    </w:p>
+    <w:p>
+      <w:pPr>
+        <w:pStyle w:val="Normal"/>
+        <w:rPr/>
+      </w:pPr>
+      <w:r>
+        <w:rPr/>
+      </w:r>
+    </w:p>
+    <w:p>
+      <w:pPr>
+        <w:pStyle w:val="Normal"/>
+        <w:rPr/>
+      </w:pPr>
+      <w:r>
+        <w:rPr/>
+        <w:t>“</w:t>
+      </w:r>
+      <w:r>
+        <w:rPr/>
+        <w:t xml:space="preserve">Fine. I will pay your price. But I hope to never see your face again. To think I thought you an elf-friend.” Mathis said with contempt. </w:t>
+      </w:r>
+    </w:p>
+    <w:p>
+      <w:pPr>
+        <w:pStyle w:val="Normal"/>
+        <w:rPr/>
+      </w:pPr>
+      <w:r>
+        <w:rPr/>
+      </w:r>
+    </w:p>
+    <w:p>
+      <w:pPr>
+        <w:pStyle w:val="Normal"/>
+        <w:rPr/>
+      </w:pPr>
+      <w:r>
+        <w:rPr/>
+        <w:t>Haverson's eyes widened as he saw Mathis reach into his clothing and pull out a massive bag of coin.</w:t>
+      </w:r>
+    </w:p>
+    <w:p>
+      <w:pPr>
+        <w:pStyle w:val="Normal"/>
+        <w:rPr/>
+      </w:pPr>
+      <w:r>
+        <w:rPr/>
+      </w:r>
+    </w:p>
+    <w:p>
+      <w:pPr>
+        <w:pStyle w:val="Normal"/>
+        <w:rPr/>
+      </w:pPr>
+      <w:r>
+        <w:rPr/>
+        <w:t>“</w:t>
+      </w:r>
+      <w:r>
+        <w:rPr/>
+        <w:t>Mathis! He only asked for so much because he knew you had it! This is madness!” Haverson said, finally speaking.</w:t>
+      </w:r>
+    </w:p>
+    <w:p>
+      <w:pPr>
+        <w:pStyle w:val="Normal"/>
+        <w:rPr/>
+      </w:pPr>
+      <w:r>
+        <w:rPr/>
+      </w:r>
+    </w:p>
+    <w:p>
+      <w:pPr>
+        <w:pStyle w:val="Normal"/>
+        <w:rPr/>
+      </w:pPr>
+      <w:r>
+        <w:rPr/>
+        <w:t xml:space="preserve">Mathis shook his head. “If money is all I have to sacrifice to get Aster back, then so be it. You shall have your money!” He said furiously, spilling the bag onto the table. Quentin did not react, but Thella's eyes widened and she let out a shocked squeak, running to pick up the scattering gold pieces. </w:t>
+      </w:r>
+    </w:p>
+    <w:p>
+      <w:pPr>
+        <w:pStyle w:val="Normal"/>
+        <w:rPr/>
+      </w:pPr>
+      <w:r>
+        <w:rPr/>
+      </w:r>
+    </w:p>
+    <w:p>
+      <w:pPr>
+        <w:pStyle w:val="Normal"/>
+        <w:rPr/>
+      </w:pPr>
+      <w:r>
+        <w:rPr/>
+        <w:t>Mathis grabbed the maps. “And I'm taking the originals. Have your student draw you new ones. I'm sure your memory hasn't deteriorated; you should still be able to remake these. As for the anceint one? You are not worthy of it.” He said before turning suddenly and moking for the doorway.</w:t>
+      </w:r>
+    </w:p>
+    <w:p>
+      <w:pPr>
+        <w:pStyle w:val="Normal"/>
+        <w:rPr/>
+      </w:pPr>
+      <w:r>
+        <w:rPr/>
+      </w:r>
+    </w:p>
+    <w:p>
+      <w:pPr>
+        <w:pStyle w:val="Normal"/>
+        <w:rPr/>
+      </w:pPr>
+      <w:r>
+        <w:rPr/>
+        <w:t>“</w:t>
+      </w:r>
+      <w:r>
+        <w:rPr/>
+        <w:t xml:space="preserve">Damn you merchant! You dare say I am no elf-friend? I know what you did!” Quentin said, shaking his fist, but didn't get any closer to them. Then, a sudden thought ran across the old man's face. </w:t>
+      </w:r>
+    </w:p>
+    <w:p>
+      <w:pPr>
+        <w:pStyle w:val="Normal"/>
+        <w:rPr/>
+      </w:pPr>
+      <w:r>
+        <w:rPr/>
+      </w:r>
+    </w:p>
+    <w:p>
+      <w:pPr>
+        <w:pStyle w:val="Normal"/>
+        <w:rPr/>
+      </w:pPr>
+      <w:r>
+        <w:rPr/>
+        <w:t>“</w:t>
+      </w:r>
+      <w:r>
+        <w:rPr/>
+        <w:t>And I hope this one here tell you a bit about himself. He's a murderer Mathis, elf-friend!” Quentin spat.</w:t>
+      </w:r>
+    </w:p>
+    <w:p>
+      <w:pPr>
+        <w:pStyle w:val="Normal"/>
+        <w:rPr/>
+      </w:pPr>
+      <w:r>
+        <w:rPr/>
+      </w:r>
+    </w:p>
+    <w:p>
+      <w:pPr>
+        <w:pStyle w:val="Normal"/>
+        <w:rPr/>
+      </w:pPr>
+      <w:r>
+        <w:rPr/>
+        <w:t>Mathis and Haverson left the building, which Mathis closed with a hearty slam of the door. They went straight back to their inn room to make plans. Although negotiations had not gone well, all they needed was the animals now and they could start into the desert.</w:t>
       </w:r>
     </w:p>
     <w:p>

</xml_diff>

<commit_message>
More aster and added another character backup
</commit_message>
<xml_diff>
--- a/Stories/Outbox/D&D World/The Death of Aster/The Death of Aster.docx
+++ b/Stories/Outbox/D&D World/The Death of Aster/The Death of Aster.docx
@@ -34513,11 +34513,7 @@
       </w:pPr>
       <w:r>
         <w:rPr/>
-        <w:t xml:space="preserve">The only way to win a fight like this was to strike first and hard. And so he did. His sword flashed out, catching the closest man unawares, </w:t>
-      </w:r>
-      <w:r>
-        <w:rPr/>
-        <w:t>and again he had to remember to not kill the man. Another dagger left his had and he rushed the man apparently called Malik.</w:t>
+        <w:t>The only way to win a fight like this was to strike first and hard. And so he did. His sword flashed out, catching the closest man unawares, and again he had to remember to not kill the man. Another dagger left his had and he rushed the man apparently called Malik.</w:t>
       </w:r>
     </w:p>
     <w:p>
@@ -34902,7 +34898,39 @@
       </w:r>
       <w:r>
         <w:rPr/>
-        <w:t>I suppose you're right Lothar. Why don't you bring the men who got injured back to the village. I'll take Franz and Ebwolf back to the camp. Maybe we can get some money or info out of this guy. Its clear we underestimated him...” Malik said, dragging haverson's body.</w:t>
+        <w:t xml:space="preserve">I suppose you're right Lothar. </w:t>
+      </w:r>
+      <w:r>
+        <w:rPr/>
+        <w:t>Franz,</w:t>
+      </w:r>
+      <w:r>
+        <w:rPr/>
+        <w:t xml:space="preserve"> </w:t>
+      </w:r>
+      <w:r>
+        <w:rPr/>
+        <w:t>w</w:t>
+      </w:r>
+      <w:r>
+        <w:rPr/>
+        <w:t xml:space="preserve">hy don't you bring the men who got injured back to the village. </w:t>
+      </w:r>
+      <w:r>
+        <w:rPr/>
+        <w:t xml:space="preserve">Lothar, </w:t>
+      </w:r>
+      <w:r>
+        <w:rPr/>
+        <w:t xml:space="preserve">and Ebwolf, </w:t>
+      </w:r>
+      <w:r>
+        <w:rPr/>
+        <w:t>you come</w:t>
+      </w:r>
+      <w:r>
+        <w:rPr/>
+        <w:t xml:space="preserve"> back to the camp. Maybe we can get some money or info out of this guy. Its clear we underestimated him...” Malik said, dragging haverson's body.</w:t>
       </w:r>
     </w:p>
     <w:p>
@@ -34948,7 +34976,640 @@
       </w:r>
       <w:r>
         <w:rPr/>
-        <w:t>Bring it with us. There may be something valuable in them. That was the whole point of this right?</w:t>
+        <w:t xml:space="preserve">Bring it with us. There may be something valuable in them. That was the whole point of this right?” Malik shot at the man. The third man with the odd accent chuckled and followed the other two into the forest. </w:t>
+      </w:r>
+    </w:p>
+    <w:p>
+      <w:pPr>
+        <w:pStyle w:val="Normal"/>
+        <w:rPr/>
+      </w:pPr>
+      <w:r>
+        <w:rPr/>
+      </w:r>
+    </w:p>
+    <w:p>
+      <w:pPr>
+        <w:pStyle w:val="Normal"/>
+        <w:rPr/>
+      </w:pPr>
+      <w:r>
+        <w:rPr/>
+        <w:t>Mathis held his head in his hands as they left. How could this happen? When it looked like things were finally coming together? When the impossible was suddenly forming in front of him. He, who had never ventured from the city suddenly going out into the wilderness…</w:t>
+      </w:r>
+    </w:p>
+    <w:p>
+      <w:pPr>
+        <w:pStyle w:val="Normal"/>
+        <w:rPr/>
+      </w:pPr>
+      <w:r>
+        <w:rPr/>
+      </w:r>
+    </w:p>
+    <w:p>
+      <w:pPr>
+        <w:pStyle w:val="Normal"/>
+        <w:rPr/>
+      </w:pPr>
+      <w:r>
+        <w:rPr/>
+        <w:t xml:space="preserve">But now he was truly in the unknown. He was alone, in a forest, seperated from the true adventurer with nothing on his person but what he carried. Aster was gone. He had let her slip away once again! How could he? How had he simply ran? </w:t>
+      </w:r>
+    </w:p>
+    <w:p>
+      <w:pPr>
+        <w:pStyle w:val="Normal"/>
+        <w:rPr/>
+      </w:pPr>
+      <w:r>
+        <w:rPr/>
+      </w:r>
+    </w:p>
+    <w:p>
+      <w:pPr>
+        <w:pStyle w:val="Normal"/>
+        <w:rPr/>
+      </w:pPr>
+      <w:r>
+        <w:rPr/>
+        <w:t xml:space="preserve">He slammed his fist into the ground, crushing it deep with the strength of his armor. His teeth clenched till they hurt, and his vision swam in front of his eyes. </w:t>
+      </w:r>
+    </w:p>
+    <w:p>
+      <w:pPr>
+        <w:pStyle w:val="Normal"/>
+        <w:rPr/>
+      </w:pPr>
+      <w:r>
+        <w:rPr/>
+      </w:r>
+    </w:p>
+    <w:p>
+      <w:pPr>
+        <w:pStyle w:val="Normal"/>
+        <w:rPr/>
+      </w:pPr>
+      <w:r>
+        <w:rPr/>
+        <w:t xml:space="preserve">What did he do now? There were too many variables to consider and he did not have enough information to accurately determine a course of action. He presumed that the bandits had returned to their camp, since they had said as much, but he had no idea how many of them there were. There was also the mage to consider. </w:t>
+      </w:r>
+    </w:p>
+    <w:p>
+      <w:pPr>
+        <w:pStyle w:val="Normal"/>
+        <w:rPr/>
+      </w:pPr>
+      <w:r>
+        <w:rPr/>
+      </w:r>
+    </w:p>
+    <w:p>
+      <w:pPr>
+        <w:pStyle w:val="Normal"/>
+        <w:rPr/>
+      </w:pPr>
+      <w:r>
+        <w:rPr/>
+        <w:t xml:space="preserve">What would he do normally? The answer came to him easily. He would have hired a team of mercenaries, sending Ansalom if the task was of dire importance. Or if the task involved another merchant he would investigate their enemies, meet them, and conspire for a single bloody strike, either armed or economic. </w:t>
+      </w:r>
+    </w:p>
+    <w:p>
+      <w:pPr>
+        <w:pStyle w:val="Normal"/>
+        <w:rPr/>
+      </w:pPr>
+      <w:r>
+        <w:rPr/>
+      </w:r>
+    </w:p>
+    <w:p>
+      <w:pPr>
+        <w:pStyle w:val="Normal"/>
+        <w:rPr/>
+      </w:pPr>
+      <w:r>
+        <w:rPr/>
+        <w:t xml:space="preserve">But this wasn't trading. It wasn't haggling or dealing or negotiating. It wasn't even sending teams of men in the night with swords and daggers. This was just him. There was literally no one else in the vecinity except for the bandits that he knew of and time was of the utmost importance. </w:t>
+      </w:r>
+    </w:p>
+    <w:p>
+      <w:pPr>
+        <w:pStyle w:val="Normal"/>
+        <w:rPr/>
+      </w:pPr>
+      <w:r>
+        <w:rPr/>
+      </w:r>
+    </w:p>
+    <w:p>
+      <w:pPr>
+        <w:pStyle w:val="Normal"/>
+        <w:rPr/>
+      </w:pPr>
+      <w:r>
+        <w:rPr/>
+        <w:t xml:space="preserve">If he did nothing, they would likely ransom Haverson, but they would open the box, and god know what they would do when they found Aster. The mere thought of them being able to open the coffin,  and to gaze upon her filled him again with sudden and undeniable rage. </w:t>
+      </w:r>
+    </w:p>
+    <w:p>
+      <w:pPr>
+        <w:pStyle w:val="Normal"/>
+        <w:rPr/>
+      </w:pPr>
+      <w:r>
+        <w:rPr/>
+      </w:r>
+    </w:p>
+    <w:p>
+      <w:pPr>
+        <w:pStyle w:val="Normal"/>
+        <w:rPr/>
+      </w:pPr>
+      <w:r>
+        <w:rPr/>
+        <w:t>He found himself at his feet, moving in the direction that the men had gone. His fists were clenched and his strides were long and purposeful.</w:t>
+      </w:r>
+    </w:p>
+    <w:p>
+      <w:pPr>
+        <w:pStyle w:val="Normal"/>
+        <w:rPr/>
+      </w:pPr>
+      <w:r>
+        <w:rPr/>
+      </w:r>
+    </w:p>
+    <w:p>
+      <w:pPr>
+        <w:pStyle w:val="Normal"/>
+        <w:rPr/>
+      </w:pPr>
+      <w:r>
+        <w:rPr/>
+        <w:t xml:space="preserve">One half of his brain shrunk back in surprise at his wrath. Had he ever done anything like this before? Even when he was younger, duels usualy had been wagers, or chosen combatants if things got serious. </w:t>
+      </w:r>
+    </w:p>
+    <w:p>
+      <w:pPr>
+        <w:pStyle w:val="Normal"/>
+        <w:rPr/>
+      </w:pPr>
+      <w:r>
+        <w:rPr/>
+      </w:r>
+    </w:p>
+    <w:p>
+      <w:pPr>
+        <w:pStyle w:val="Normal"/>
+        <w:rPr/>
+      </w:pPr>
+      <w:r>
+        <w:rPr/>
+        <w:t xml:space="preserve">But that was Then. That was another life ago, before he had shed his past and realized that he had squandered </w:t>
+      </w:r>
+      <w:r>
+        <w:rPr/>
+        <w:t>years pushing money and mere objects around and around in god damn endless circles. He swatted a branch out of his way, but instead of bending, the limb shattered into pieces.</w:t>
+      </w:r>
+    </w:p>
+    <w:p>
+      <w:pPr>
+        <w:pStyle w:val="Normal"/>
+        <w:rPr/>
+      </w:pPr>
+      <w:r>
+        <w:rPr/>
+      </w:r>
+    </w:p>
+    <w:p>
+      <w:pPr>
+        <w:pStyle w:val="Normal"/>
+        <w:rPr/>
+      </w:pPr>
+      <w:r>
+        <w:rPr/>
+        <w:t>Warily, the better side of him allowed his feelings to take control. If before he had acted slowly and only on reason, perhaps now was the time for heated, impassioned action! Yes! He would come to them!</w:t>
+      </w:r>
+    </w:p>
+    <w:p>
+      <w:pPr>
+        <w:pStyle w:val="Normal"/>
+        <w:rPr/>
+      </w:pPr>
+      <w:r>
+        <w:rPr/>
+      </w:r>
+    </w:p>
+    <w:p>
+      <w:pPr>
+        <w:pStyle w:val="Normal"/>
+        <w:rPr/>
+      </w:pPr>
+      <w:r>
+        <w:rPr/>
+        <w:t xml:space="preserve">Filled with this madness, Mathis followed the clear path that the bandits had taken. </w:t>
+      </w:r>
+    </w:p>
+    <w:p>
+      <w:pPr>
+        <w:pStyle w:val="Normal"/>
+        <w:rPr/>
+      </w:pPr>
+      <w:r>
+        <w:rPr/>
+      </w:r>
+    </w:p>
+    <w:p>
+      <w:pPr>
+        <w:pStyle w:val="Normal"/>
+        <w:rPr/>
+      </w:pPr>
+      <w:r>
+        <w:rPr/>
+        <w:t>It was almost sunset. The slightest tinge of red was entering the air, and soon the sun would start to slip behind the mountains. If he was to keep sight of them and have any hope of finding their camp and Aster, he had to move now.</w:t>
+      </w:r>
+    </w:p>
+    <w:p>
+      <w:pPr>
+        <w:pStyle w:val="Normal"/>
+        <w:rPr/>
+      </w:pPr>
+      <w:r>
+        <w:rPr/>
+      </w:r>
+    </w:p>
+    <w:p>
+      <w:pPr>
+        <w:pStyle w:val="Normal"/>
+        <w:rPr/>
+      </w:pPr>
+      <w:r>
+        <w:rPr/>
+        <w:t>The journey to the camp was a blur of rage induced red as he strode straight through underbrush with impunity.</w:t>
+      </w:r>
+    </w:p>
+    <w:p>
+      <w:pPr>
+        <w:pStyle w:val="Normal"/>
+        <w:rPr/>
+      </w:pPr>
+      <w:r>
+        <w:rPr/>
+      </w:r>
+    </w:p>
+    <w:p>
+      <w:pPr>
+        <w:pStyle w:val="Normal"/>
+        <w:rPr/>
+      </w:pPr>
+      <w:r>
+        <w:rPr/>
+        <w:t>Lothar the hedge wizard stared at the assembled men with not a insignificant amount of unhappiness.</w:t>
+      </w:r>
+    </w:p>
+    <w:p>
+      <w:pPr>
+        <w:pStyle w:val="Normal"/>
+        <w:rPr/>
+      </w:pPr>
+      <w:r>
+        <w:rPr/>
+      </w:r>
+    </w:p>
+    <w:p>
+      <w:pPr>
+        <w:pStyle w:val="Normal"/>
+        <w:rPr/>
+      </w:pPr>
+      <w:r>
+        <w:rPr/>
+        <w:t xml:space="preserve">“… </w:t>
+      </w:r>
+      <w:r>
+        <w:rPr/>
+        <w:t>All I'm saying is that we could have at least tried to get them to buy things a bit more before you idiots attacked them.” he gestured, waving his arms through his red cloak.</w:t>
+      </w:r>
+    </w:p>
+    <w:p>
+      <w:pPr>
+        <w:pStyle w:val="Normal"/>
+        <w:rPr/>
+      </w:pPr>
+      <w:r>
+        <w:rPr/>
+      </w:r>
+    </w:p>
+    <w:p>
+      <w:pPr>
+        <w:pStyle w:val="Normal"/>
+        <w:rPr/>
+      </w:pPr>
+      <w:r>
+        <w:rPr/>
+        <w:t>“</w:t>
+      </w:r>
+      <w:r>
+        <w:rPr/>
+        <w:t xml:space="preserve">And all I'm saying is that you're a useless waste of space. You might be a mage, but surely you're the worst I've ever seen!” Ebwolf barked from the fire. </w:t>
+      </w:r>
+    </w:p>
+    <w:p>
+      <w:pPr>
+        <w:pStyle w:val="Normal"/>
+        <w:rPr/>
+      </w:pPr>
+      <w:r>
+        <w:rPr/>
+      </w:r>
+    </w:p>
+    <w:p>
+      <w:pPr>
+        <w:pStyle w:val="Normal"/>
+        <w:rPr/>
+      </w:pPr>
+      <w:r>
+        <w:rPr/>
+        <w:t>Malik stirred the food he was making but didn't intercede, at least yet.</w:t>
+      </w:r>
+    </w:p>
+    <w:p>
+      <w:pPr>
+        <w:pStyle w:val="Normal"/>
+        <w:rPr/>
+      </w:pPr>
+      <w:r>
+        <w:rPr/>
+      </w:r>
+    </w:p>
+    <w:p>
+      <w:pPr>
+        <w:pStyle w:val="Normal"/>
+        <w:rPr/>
+      </w:pPr>
+      <w:r>
+        <w:rPr/>
+        <w:t>“</w:t>
+      </w:r>
+      <w:r>
+        <w:rPr/>
+        <w:t>Regardless of the wizard's abilities, you've got to admit that we're not exactly rolling in it. Sure, we haven't starved to death, but we can still barely feed our families. Some of the other men wonder whether it wouldn't be worth it to just make good with the guard and go back to the farms.” Reginar said, stroking his beard.</w:t>
+      </w:r>
+    </w:p>
+    <w:p>
+      <w:pPr>
+        <w:pStyle w:val="Normal"/>
+        <w:rPr/>
+      </w:pPr>
+      <w:r>
+        <w:rPr/>
+      </w:r>
+    </w:p>
+    <w:p>
+      <w:pPr>
+        <w:pStyle w:val="Normal"/>
+        <w:rPr/>
+      </w:pPr>
+      <w:r>
+        <w:rPr/>
+        <w:t>“</w:t>
+      </w:r>
+      <w:r>
+        <w:rPr/>
+        <w:t>I'm usually the last to agree with Ebwolf, but he might have a point. Either we have to change our tactics or we should just give up the whole thing.”</w:t>
+      </w:r>
+    </w:p>
+    <w:p>
+      <w:pPr>
+        <w:pStyle w:val="Normal"/>
+        <w:rPr/>
+      </w:pPr>
+      <w:r>
+        <w:rPr/>
+      </w:r>
+    </w:p>
+    <w:p>
+      <w:pPr>
+        <w:pStyle w:val="Normal"/>
+        <w:rPr/>
+      </w:pPr>
+      <w:r>
+        <w:rPr/>
+        <w:t>Malik stared up from the fire at the skinny man, a frown creasing his forehead. “I told you once, I told you a thousand times, we're not going to kill people in cold blood! Gods, I can't believe I'm actually having this conversation! Don't any of you regret going against the codex?”</w:t>
+      </w:r>
+    </w:p>
+    <w:p>
+      <w:pPr>
+        <w:pStyle w:val="Normal"/>
+        <w:rPr/>
+      </w:pPr>
+      <w:r>
+        <w:rPr/>
+      </w:r>
+    </w:p>
+    <w:p>
+      <w:pPr>
+        <w:pStyle w:val="Normal"/>
+        <w:rPr/>
+      </w:pPr>
+      <w:r>
+        <w:rPr/>
+        <w:t>“</w:t>
+      </w:r>
+      <w:r>
+        <w:rPr/>
+        <w:t>Of course we do,” growled Ebwolf, “no one is doubting that. But perhaps its in for a copper in for a silver. You can't half ass these things! Honestly Malik, you've seen their tactics now, they're sending guard around roughing up anyone who disagrees with the new taxes! A man can't live like that!”</w:t>
+      </w:r>
+    </w:p>
+    <w:p>
+      <w:pPr>
+        <w:pStyle w:val="Normal"/>
+        <w:rPr/>
+      </w:pPr>
+      <w:r>
+        <w:rPr/>
+      </w:r>
+    </w:p>
+    <w:p>
+      <w:pPr>
+        <w:pStyle w:val="Normal"/>
+        <w:rPr/>
+      </w:pPr>
+      <w:r>
+        <w:rPr/>
+        <w:t>Malik sighed, but the other man with the accent continued.</w:t>
+      </w:r>
+    </w:p>
+    <w:p>
+      <w:pPr>
+        <w:pStyle w:val="Normal"/>
+        <w:rPr/>
+      </w:pPr>
+      <w:r>
+        <w:rPr/>
+      </w:r>
+    </w:p>
+    <w:p>
+      <w:pPr>
+        <w:pStyle w:val="Normal"/>
+        <w:rPr/>
+      </w:pPr>
+      <w:r>
+        <w:rPr/>
+        <w:t>“</w:t>
+      </w:r>
+      <w:r>
+        <w:rPr/>
+        <w:t>I think its gotten to the point where its either… its either them or us! And its sure as hell not going to be me!”</w:t>
+      </w:r>
+    </w:p>
+    <w:p>
+      <w:pPr>
+        <w:pStyle w:val="Normal"/>
+        <w:rPr/>
+      </w:pPr>
+      <w:r>
+        <w:rPr/>
+      </w:r>
+    </w:p>
+    <w:p>
+      <w:pPr>
+        <w:pStyle w:val="Normal"/>
+        <w:rPr/>
+      </w:pPr>
+      <w:r>
+        <w:rPr/>
+        <w:t>The mood turned quiet as the respective parties let the tension simmer for a moment.</w:t>
+      </w:r>
+    </w:p>
+    <w:p>
+      <w:pPr>
+        <w:pStyle w:val="Normal"/>
+        <w:rPr/>
+      </w:pPr>
+      <w:r>
+        <w:rPr/>
+      </w:r>
+    </w:p>
+    <w:p>
+      <w:pPr>
+        <w:pStyle w:val="Normal"/>
+        <w:rPr/>
+      </w:pPr>
+      <w:r>
+        <w:rPr/>
+        <w:t>“</w:t>
+      </w:r>
+      <w:r>
+        <w:rPr/>
+        <w:t>Well at the very least, I'm going to open this damned box. This must have been some special shipment of some sort. I suppose they chose those two because they were so old. No one would suspect them of carrying treasure...”</w:t>
+      </w:r>
+    </w:p>
+    <w:p>
+      <w:pPr>
+        <w:pStyle w:val="Normal"/>
+        <w:rPr/>
+      </w:pPr>
+      <w:r>
+        <w:rPr/>
+      </w:r>
+    </w:p>
+    <w:p>
+      <w:pPr>
+        <w:pStyle w:val="Normal"/>
+        <w:rPr/>
+      </w:pPr>
+      <w:r>
+        <w:rPr/>
+        <w:t>“</w:t>
+      </w:r>
+      <w:r>
+        <w:rPr/>
+        <w:t>You don't suppose its military do you? We've caused the guards enough headache, but I think the minute we mess with them they'll kill the lot of us...” Malik asked darkly.</w:t>
+      </w:r>
+    </w:p>
+    <w:p>
+      <w:pPr>
+        <w:pStyle w:val="Normal"/>
+        <w:rPr/>
+      </w:pPr>
+      <w:r>
+        <w:rPr/>
+      </w:r>
+    </w:p>
+    <w:p>
+      <w:pPr>
+        <w:pStyle w:val="Normal"/>
+        <w:rPr/>
+      </w:pPr>
+      <w:r>
+        <w:rPr/>
+        <w:t>Haverson stirred off to the side and found he was bound. He decided to keep quiet and still until he could undo the bounds they had placed on him.</w:t>
+      </w:r>
+    </w:p>
+    <w:p>
+      <w:pPr>
+        <w:pStyle w:val="Normal"/>
+        <w:rPr/>
+      </w:pPr>
+      <w:r>
+        <w:rPr/>
+      </w:r>
+    </w:p>
+    <w:p>
+      <w:pPr>
+        <w:pStyle w:val="Normal"/>
+        <w:rPr/>
+      </w:pPr>
+      <w:r>
+        <w:rPr/>
+        <w:t>Ebwolf walked up to the cart and ran a hand over the box. “Its got a hinge, I suppose...”</w:t>
+      </w:r>
+    </w:p>
+    <w:p>
+      <w:pPr>
+        <w:pStyle w:val="Normal"/>
+        <w:rPr/>
+      </w:pPr>
+      <w:r>
+        <w:rPr/>
+      </w:r>
+    </w:p>
+    <w:p>
+      <w:pPr>
+        <w:pStyle w:val="Normal"/>
+        <w:rPr/>
+      </w:pPr>
+      <w:r>
+        <w:rPr/>
+        <w:t>“</w:t>
+      </w:r>
+      <w:r>
+        <w:rPr/>
+        <w:t>Don't you dare touch that!” A voice thundered from the underbrush at the boundariy of the camp clearing.</w:t>
+      </w:r>
+    </w:p>
+    <w:p>
+      <w:pPr>
+        <w:pStyle w:val="Normal"/>
+        <w:rPr/>
+      </w:pPr>
+      <w:r>
+        <w:rPr/>
+      </w:r>
+    </w:p>
+    <w:p>
+      <w:pPr>
+        <w:pStyle w:val="Normal"/>
+        <w:rPr/>
+      </w:pPr>
+      <w:r>
+        <w:rPr/>
+        <w:t>“</w:t>
+      </w:r>
+      <w:r>
+        <w:rPr/>
+        <w:t>Who...?</w:t>
       </w:r>
       <w:r>
         <w:rPr/>
@@ -34956,73 +35617,721 @@
       </w:r>
       <w:r>
         <w:rPr/>
-        <w:t xml:space="preserve">Malik shot at the man. The third man with the odd accent chuckled and followed the other two into the forest. </w:t>
-      </w:r>
-    </w:p>
-    <w:p>
-      <w:pPr>
-        <w:pStyle w:val="Normal"/>
-        <w:rPr/>
-      </w:pPr>
-      <w:r>
-        <w:rPr/>
-      </w:r>
-    </w:p>
-    <w:p>
-      <w:pPr>
-        <w:pStyle w:val="Normal"/>
-        <w:rPr/>
-      </w:pPr>
-      <w:r>
-        <w:rPr/>
-      </w:r>
-    </w:p>
-    <w:p>
-      <w:pPr>
-        <w:pStyle w:val="Normal"/>
-        <w:rPr/>
-      </w:pPr>
-      <w:r>
-        <w:rPr/>
-        <w:t>Mathis looked up at the sky. It was almost sunset. The slightest tinge of red was entering the air, and soon the sun would start to slip behind the mountains. If he was to keep sight of them and have any hope of finding their camp and Aster, he had to move now.</w:t>
-      </w:r>
-    </w:p>
-    <w:p>
-      <w:pPr>
-        <w:pStyle w:val="Normal"/>
-        <w:rPr/>
-      </w:pPr>
-      <w:r>
-        <w:rPr/>
-      </w:r>
-    </w:p>
-    <w:p>
-      <w:pPr>
-        <w:pStyle w:val="Normal"/>
-        <w:rPr/>
-      </w:pPr>
-      <w:r>
-        <w:rPr/>
-        <w:t>He stepped quietly from his hill and edged down it, careful to stay to the foliage in case they had kept another man behind to look for him. Luckily it looked like they hadn't, which was a bit strange considering that he was the one they presumably wanted.</w:t>
-      </w:r>
-    </w:p>
-    <w:p>
-      <w:pPr>
-        <w:pStyle w:val="Normal"/>
-        <w:rPr/>
-      </w:pPr>
-      <w:r>
-        <w:rPr/>
-      </w:r>
-    </w:p>
-    <w:p>
-      <w:pPr>
-        <w:pStyle w:val="Normal"/>
-        <w:rPr/>
-      </w:pPr>
-      <w:r>
-        <w:rPr/>
-        <w:t>Go back to camp. Start to pry open box. Malik explains that Mathis will be back. Mathis goes mad at almost kills a bunch of them. They escape.</w:t>
+        <w:t xml:space="preserve">Reginar managed, raising to his feet as a massive object barrelled from the forest. He had barely enough time to register that it was a person before he was hit full on. </w:t>
+      </w:r>
+    </w:p>
+    <w:p>
+      <w:pPr>
+        <w:pStyle w:val="Normal"/>
+        <w:rPr/>
+      </w:pPr>
+      <w:r>
+        <w:rPr/>
+      </w:r>
+    </w:p>
+    <w:p>
+      <w:pPr>
+        <w:pStyle w:val="Normal"/>
+        <w:rPr/>
+      </w:pPr>
+      <w:r>
+        <w:rPr/>
+        <w:t xml:space="preserve">Mathis charged straight through the man, throwing up his hands as he crashed into the surprised bandit.  The man was flipped over the other man's shoulder. With no time to even comprehend what was going on, he hit the ground and groaned. </w:t>
+      </w:r>
+    </w:p>
+    <w:p>
+      <w:pPr>
+        <w:pStyle w:val="Normal"/>
+        <w:rPr/>
+      </w:pPr>
+      <w:r>
+        <w:rPr/>
+      </w:r>
+    </w:p>
+    <w:p>
+      <w:pPr>
+        <w:pStyle w:val="Normal"/>
+        <w:rPr/>
+      </w:pPr>
+      <w:r>
+        <w:rPr/>
+        <w:t>Mathis charge onward, and if anything, increased his speed. “You can't touch that box!”</w:t>
+      </w:r>
+    </w:p>
+    <w:p>
+      <w:pPr>
+        <w:pStyle w:val="Normal"/>
+        <w:rPr/>
+      </w:pPr>
+      <w:r>
+        <w:rPr/>
+      </w:r>
+    </w:p>
+    <w:p>
+      <w:pPr>
+        <w:pStyle w:val="Normal"/>
+        <w:rPr/>
+      </w:pPr>
+      <w:r>
+        <w:rPr/>
+        <w:t>Lothar got to his feet. “Oh, its the other man!” He said, quickly bringing his hands together to begin a stunning spell.</w:t>
+      </w:r>
+    </w:p>
+    <w:p>
+      <w:pPr>
+        <w:pStyle w:val="Normal"/>
+        <w:rPr/>
+      </w:pPr>
+      <w:r>
+        <w:rPr/>
+      </w:r>
+    </w:p>
+    <w:p>
+      <w:pPr>
+        <w:pStyle w:val="Normal"/>
+        <w:rPr/>
+      </w:pPr>
+      <w:r>
+        <w:rPr/>
+        <w:t>But as the magic coalesced around his hands, Mathis, propelled by rage continued his charge, and with one hand swept the mage aside mid casting.</w:t>
+      </w:r>
+    </w:p>
+    <w:p>
+      <w:pPr>
+        <w:pStyle w:val="Normal"/>
+        <w:rPr/>
+      </w:pPr>
+      <w:r>
+        <w:rPr/>
+      </w:r>
+    </w:p>
+    <w:p>
+      <w:pPr>
+        <w:pStyle w:val="Normal"/>
+        <w:rPr/>
+      </w:pPr>
+      <w:r>
+        <w:rPr/>
+        <w:t>“</w:t>
+      </w:r>
+      <w:r>
+        <w:rPr/>
+        <w:t>No!</w:t>
+      </w:r>
+      <w:r>
+        <w:rPr/>
+        <w:t xml:space="preserve">” </w:t>
+      </w:r>
+      <w:r>
+        <w:rPr/>
+        <w:t>Mathis shouted.</w:t>
+      </w:r>
+    </w:p>
+    <w:p>
+      <w:pPr>
+        <w:pStyle w:val="Normal"/>
+        <w:rPr/>
+      </w:pPr>
+      <w:r>
+        <w:rPr/>
+      </w:r>
+    </w:p>
+    <w:p>
+      <w:pPr>
+        <w:pStyle w:val="Normal"/>
+        <w:rPr/>
+      </w:pPr>
+      <w:r>
+        <w:rPr/>
+        <w:t>The lanky mage cried out in surprise as the air was knocked out of him. He skidded away from the fire and stumbled against a nearby tree, hitting his head as he did so. The spell collapsed with a kalidescope of flashes.</w:t>
+      </w:r>
+    </w:p>
+    <w:p>
+      <w:pPr>
+        <w:pStyle w:val="Normal"/>
+        <w:rPr/>
+      </w:pPr>
+      <w:r>
+        <w:rPr/>
+      </w:r>
+    </w:p>
+    <w:p>
+      <w:pPr>
+        <w:pStyle w:val="Normal"/>
+        <w:rPr/>
+      </w:pPr>
+      <w:r>
+        <w:rPr/>
+        <w:t>By this point Malik and Ebwolf had drawn their weapons. However, when Malik saw Lothar hit the tree he was filled with concern and rushed over to him. Not only did Malik like the slightly ecentric man, he was one of the only ones who agree wholeheartedly with his actions. The man was breathing, but in shock.</w:t>
+      </w:r>
+    </w:p>
+    <w:p>
+      <w:pPr>
+        <w:pStyle w:val="Normal"/>
+        <w:rPr/>
+      </w:pPr>
+      <w:r>
+        <w:rPr/>
+      </w:r>
+    </w:p>
+    <w:p>
+      <w:pPr>
+        <w:pStyle w:val="Normal"/>
+        <w:rPr/>
+      </w:pPr>
+      <w:r>
+        <w:rPr/>
+        <w:t>Ebwolf on the other hand at this point had enough with Malik's weak leadership and decided that now was the best time to do things his way. He would show this old man no mercy, even if it meant killing the raging lunatic.</w:t>
+      </w:r>
+    </w:p>
+    <w:p>
+      <w:pPr>
+        <w:pStyle w:val="Normal"/>
+        <w:rPr/>
+      </w:pPr>
+      <w:r>
+        <w:rPr/>
+      </w:r>
+    </w:p>
+    <w:p>
+      <w:pPr>
+        <w:pStyle w:val="Normal"/>
+        <w:rPr/>
+      </w:pPr>
+      <w:r>
+        <w:rPr/>
+        <w:t>The man was rushing towards the cart. Ha! So there was something valuable in there! Why else would he go to it first over his companion?</w:t>
+      </w:r>
+    </w:p>
+    <w:p>
+      <w:pPr>
+        <w:pStyle w:val="Normal"/>
+        <w:rPr/>
+      </w:pPr>
+      <w:r>
+        <w:rPr/>
+      </w:r>
+    </w:p>
+    <w:p>
+      <w:pPr>
+        <w:pStyle w:val="Normal"/>
+        <w:rPr/>
+      </w:pPr>
+      <w:r>
+        <w:rPr/>
+        <w:t xml:space="preserve">He advanced with his sword. As the man seemed preoccupied, Ebwolf brought his sword down on the man as he was trying to lift the box. </w:t>
+      </w:r>
+    </w:p>
+    <w:p>
+      <w:pPr>
+        <w:pStyle w:val="Normal"/>
+        <w:rPr/>
+      </w:pPr>
+      <w:r>
+        <w:rPr/>
+      </w:r>
+    </w:p>
+    <w:p>
+      <w:pPr>
+        <w:pStyle w:val="Normal"/>
+        <w:rPr/>
+      </w:pPr>
+      <w:r>
+        <w:rPr/>
+        <w:t>To his utter surprise, the slash merely glanced off the man!</w:t>
+      </w:r>
+    </w:p>
+    <w:p>
+      <w:pPr>
+        <w:pStyle w:val="Normal"/>
+        <w:rPr/>
+      </w:pPr>
+      <w:r>
+        <w:rPr/>
+      </w:r>
+    </w:p>
+    <w:p>
+      <w:pPr>
+        <w:pStyle w:val="Normal"/>
+        <w:rPr/>
+      </w:pPr>
+      <w:r>
+        <w:rPr/>
+        <w:t>Ebwolf jumped backwards and considered another attack. Could the man be wearing armor? That would explain the strange bulky clothing…</w:t>
+      </w:r>
+    </w:p>
+    <w:p>
+      <w:pPr>
+        <w:pStyle w:val="Normal"/>
+        <w:rPr/>
+      </w:pPr>
+      <w:r>
+        <w:rPr/>
+      </w:r>
+    </w:p>
+    <w:p>
+      <w:pPr>
+        <w:pStyle w:val="Normal"/>
+        <w:rPr/>
+      </w:pPr>
+      <w:r>
+        <w:rPr/>
+        <w:t>He attacked again. But Mathis suddenly spun and caught the sword in his guantletted hand. Pure rage flowed from Mathis's eye. With one swift action, he stepped forward and smashed the weapon from the other man's hand.</w:t>
+      </w:r>
+    </w:p>
+    <w:p>
+      <w:pPr>
+        <w:pStyle w:val="Normal"/>
+        <w:rPr/>
+      </w:pPr>
+      <w:r>
+        <w:rPr/>
+      </w:r>
+    </w:p>
+    <w:p>
+      <w:pPr>
+        <w:pStyle w:val="Normal"/>
+        <w:rPr/>
+      </w:pPr>
+      <w:r>
+        <w:rPr/>
+        <w:t>Ebwolf cried out in pain as the armored man crushed his fingers with the blow. The blade flew unhindered from Ebwolf's bloody and broken sword hand. Clenching his teeth, Ebwolf swore and pulled a knife from his side. Dodging an awkward blow from the man, who for some reason was trying to fight him with one hand holding the box against his shoulder somehow, Ebwolf guessed where the hypotheitcal armor's joint was and stabbed at the area.</w:t>
+      </w:r>
+    </w:p>
+    <w:p>
+      <w:pPr>
+        <w:pStyle w:val="Normal"/>
+        <w:rPr/>
+      </w:pPr>
+      <w:r>
+        <w:rPr/>
+      </w:r>
+    </w:p>
+    <w:p>
+      <w:pPr>
+        <w:pStyle w:val="Normal"/>
+        <w:rPr/>
+      </w:pPr>
+      <w:r>
+        <w:rPr/>
+        <w:t xml:space="preserve">He was rewarded with a howl of pain from Mathis as blood ran from underneath his cloak causing it to stick to his arm. </w:t>
+      </w:r>
+    </w:p>
+    <w:p>
+      <w:pPr>
+        <w:pStyle w:val="Normal"/>
+        <w:rPr/>
+      </w:pPr>
+      <w:r>
+        <w:rPr/>
+      </w:r>
+    </w:p>
+    <w:p>
+      <w:pPr>
+        <w:pStyle w:val="Normal"/>
+        <w:rPr/>
+      </w:pPr>
+      <w:r>
+        <w:rPr/>
+        <w:t>“</w:t>
+      </w:r>
+      <w:r>
+        <w:rPr/>
+        <w:t>Take that you son of a bitch!” Ebwolf cursed, lifting his hand to stab at the man a second time.</w:t>
+      </w:r>
+    </w:p>
+    <w:p>
+      <w:pPr>
+        <w:pStyle w:val="Normal"/>
+        <w:rPr/>
+      </w:pPr>
+      <w:r>
+        <w:rPr/>
+      </w:r>
+    </w:p>
+    <w:p>
+      <w:pPr>
+        <w:pStyle w:val="Normal"/>
+        <w:rPr/>
+      </w:pPr>
+      <w:r>
+        <w:rPr/>
+        <w:t>However, faster than he could ever have expected, the man ragined his balance and even with the stabbed arm, lashed out at Ebwolf. Not thinking, the man tried to block it with his dagger and almost broke his hand as the solid hunk of metal connected with him.</w:t>
+      </w:r>
+    </w:p>
+    <w:p>
+      <w:pPr>
+        <w:pStyle w:val="Normal"/>
+        <w:rPr/>
+      </w:pPr>
+      <w:r>
+        <w:rPr/>
+      </w:r>
+    </w:p>
+    <w:p>
+      <w:pPr>
+        <w:pStyle w:val="Normal"/>
+        <w:rPr/>
+      </w:pPr>
+      <w:r>
+        <w:rPr/>
+        <w:t>“</w:t>
+      </w:r>
+      <w:r>
+        <w:rPr/>
+        <w:t xml:space="preserve">You won't touch her!” Mathis shouted, following up his attack with another that connected directly with the man's stomach. </w:t>
+      </w:r>
+    </w:p>
+    <w:p>
+      <w:pPr>
+        <w:pStyle w:val="Normal"/>
+        <w:rPr/>
+      </w:pPr>
+      <w:r>
+        <w:rPr/>
+      </w:r>
+    </w:p>
+    <w:p>
+      <w:pPr>
+        <w:pStyle w:val="Normal"/>
+        <w:rPr/>
+      </w:pPr>
+      <w:r>
+        <w:rPr/>
+        <w:t>Ebwolf's mouth made a weak 'o', and he doubled over, consumed with unbeliavable pain. It felt no blow he had ever received in his life. As his head spun from the pain, he barely had time to understand that this was no regular man he was fighting. Something was wrong.</w:t>
+      </w:r>
+    </w:p>
+    <w:p>
+      <w:pPr>
+        <w:pStyle w:val="Normal"/>
+        <w:rPr/>
+      </w:pPr>
+      <w:r>
+        <w:rPr/>
+      </w:r>
+    </w:p>
+    <w:p>
+      <w:pPr>
+        <w:pStyle w:val="Normal"/>
+        <w:rPr/>
+      </w:pPr>
+      <w:r>
+        <w:rPr/>
+        <w:t xml:space="preserve">He had no time to react however, since at that moment he collapsed to his knee, vommitting uncontrollably. </w:t>
+      </w:r>
+    </w:p>
+    <w:p>
+      <w:pPr>
+        <w:pStyle w:val="Normal"/>
+        <w:rPr/>
+      </w:pPr>
+      <w:r>
+        <w:rPr/>
+      </w:r>
+    </w:p>
+    <w:p>
+      <w:pPr>
+        <w:pStyle w:val="Normal"/>
+        <w:rPr/>
+      </w:pPr>
+      <w:r>
+        <w:rPr/>
+        <w:t>“</w:t>
+      </w:r>
+      <w:r>
+        <w:rPr/>
+        <w:t>You won't even look at her!” Mathis screamed, hitting the prone man, sending him sprawling. Ebwolf had time to register a sudden excruciating pain in his shoulder before he was tumbling on the ground. He thought his shoulder might be dislocated, but when he weakly looked over, he thought he could see blood. He couldn't move his arm…</w:t>
+      </w:r>
+    </w:p>
+    <w:p>
+      <w:pPr>
+        <w:pStyle w:val="Normal"/>
+        <w:rPr/>
+      </w:pPr>
+      <w:r>
+        <w:rPr/>
+      </w:r>
+    </w:p>
+    <w:p>
+      <w:pPr>
+        <w:pStyle w:val="Normal"/>
+        <w:rPr/>
+      </w:pPr>
+      <w:r>
+        <w:rPr/>
+        <w:t xml:space="preserve">The old man was now directly overtop of him. He saw a glint of something through the cloak and in a dim understanding, recognized that Mathis wore some set of armor and that it was most likely magic. He had never stood a chance. </w:t>
+      </w:r>
+    </w:p>
+    <w:p>
+      <w:pPr>
+        <w:pStyle w:val="Normal"/>
+        <w:rPr/>
+      </w:pPr>
+      <w:r>
+        <w:rPr/>
+      </w:r>
+    </w:p>
+    <w:p>
+      <w:pPr>
+        <w:pStyle w:val="Normal"/>
+        <w:rPr/>
+      </w:pPr>
+      <w:r>
+        <w:rPr/>
+        <w:t xml:space="preserve">The man above him was rage incarnate, blood fell down from where his dagger had managed to catch him, but it was almost like the wound didn't even matter to the other man. Mathis brought back his fist to hammer it into the man's head. But suddenly Mathis felt a force from his side and he stumbled, the blow never connecting. </w:t>
+      </w:r>
+    </w:p>
+    <w:p>
+      <w:pPr>
+        <w:pStyle w:val="Normal"/>
+        <w:rPr/>
+      </w:pPr>
+      <w:r>
+        <w:rPr/>
+      </w:r>
+    </w:p>
+    <w:p>
+      <w:pPr>
+        <w:pStyle w:val="Normal"/>
+        <w:rPr/>
+      </w:pPr>
+      <w:r>
+        <w:rPr/>
+        <w:t>Ebwolf sighed and passed out.</w:t>
+      </w:r>
+    </w:p>
+    <w:p>
+      <w:pPr>
+        <w:pStyle w:val="Normal"/>
+        <w:rPr/>
+      </w:pPr>
+      <w:r>
+        <w:rPr/>
+      </w:r>
+    </w:p>
+    <w:p>
+      <w:pPr>
+        <w:pStyle w:val="Normal"/>
+        <w:rPr/>
+      </w:pPr>
+      <w:r>
+        <w:rPr/>
+        <w:t>“</w:t>
+      </w:r>
+      <w:r>
+        <w:rPr/>
+        <w:t xml:space="preserve">Gods man! You were going to kill him!” Haverson shouted. </w:t>
+      </w:r>
+    </w:p>
+    <w:p>
+      <w:pPr>
+        <w:pStyle w:val="Normal"/>
+        <w:rPr/>
+      </w:pPr>
+      <w:r>
+        <w:rPr/>
+      </w:r>
+    </w:p>
+    <w:p>
+      <w:pPr>
+        <w:pStyle w:val="Normal"/>
+        <w:rPr/>
+      </w:pPr>
+      <w:r>
+        <w:rPr/>
+        <w:t xml:space="preserve">Mathis merely unleashed a bestial yell and spun on his feet, screaming at the air now that there were no other enemies. </w:t>
+      </w:r>
+    </w:p>
+    <w:p>
+      <w:pPr>
+        <w:pStyle w:val="Normal"/>
+        <w:rPr/>
+      </w:pPr>
+      <w:r>
+        <w:rPr/>
+      </w:r>
+    </w:p>
+    <w:p>
+      <w:pPr>
+        <w:pStyle w:val="Normal"/>
+        <w:rPr/>
+      </w:pPr>
+      <w:r>
+        <w:rPr/>
+        <w:t xml:space="preserve">Haverson begrudgingly thanked </w:t>
+      </w:r>
+      <w:r>
+        <w:rPr/>
+        <w:t xml:space="preserve">Kerack, who work this almost udoubtably was, that Mathis hadn't descended so far that he regarded Haverson as a threat. </w:t>
+      </w:r>
+    </w:p>
+    <w:p>
+      <w:pPr>
+        <w:pStyle w:val="Normal"/>
+        <w:rPr/>
+      </w:pPr>
+      <w:r>
+        <w:rPr/>
+      </w:r>
+    </w:p>
+    <w:p>
+      <w:pPr>
+        <w:pStyle w:val="Normal"/>
+        <w:rPr/>
+      </w:pPr>
+      <w:r>
+        <w:rPr/>
+        <w:t>“</w:t>
+      </w:r>
+      <w:r>
+        <w:rPr/>
+        <w:t>Y-you've done enough. Leave them!</w:t>
+      </w:r>
+      <w:r>
+        <w:rPr/>
+        <w:t xml:space="preserve">” </w:t>
+      </w:r>
+      <w:r>
+        <w:rPr/>
+        <w:t xml:space="preserve">Haverson shouted, suddenly sprinting to hitch Lubber the donkey to the cart. </w:t>
+      </w:r>
+    </w:p>
+    <w:p>
+      <w:pPr>
+        <w:pStyle w:val="Normal"/>
+        <w:rPr/>
+      </w:pPr>
+      <w:r>
+        <w:rPr/>
+      </w:r>
+    </w:p>
+    <w:p>
+      <w:pPr>
+        <w:pStyle w:val="Normal"/>
+        <w:rPr/>
+      </w:pPr>
+      <w:r>
+        <w:rPr/>
+        <w:t xml:space="preserve">He paused to steal some of the potions the mage had made which were lying in a small pile near the fire. Mathis was still raging incomprehensibly but it looked like the worst of it had past. </w:t>
+      </w:r>
+    </w:p>
+    <w:p>
+      <w:pPr>
+        <w:pStyle w:val="Normal"/>
+        <w:rPr/>
+      </w:pPr>
+      <w:r>
+        <w:rPr/>
+      </w:r>
+    </w:p>
+    <w:p>
+      <w:pPr>
+        <w:pStyle w:val="Normal"/>
+        <w:rPr/>
+      </w:pPr>
+      <w:r>
+        <w:rPr/>
+        <w:t>“</w:t>
+      </w:r>
+      <w:r>
+        <w:rPr/>
+        <w:t xml:space="preserve">We have to get out of here before they come to. You've going to crash hard!” he warned, although he knew from experience that the man could probably hardly understand him by this point. </w:t>
+      </w:r>
+    </w:p>
+    <w:p>
+      <w:pPr>
+        <w:pStyle w:val="Normal"/>
+        <w:rPr/>
+      </w:pPr>
+      <w:r>
+        <w:rPr/>
+      </w:r>
+    </w:p>
+    <w:p>
+      <w:pPr>
+        <w:pStyle w:val="Normal"/>
+        <w:rPr/>
+      </w:pPr>
+      <w:r>
+        <w:rPr/>
+        <w:t>“</w:t>
+      </w:r>
+      <w:r>
+        <w:rPr/>
+        <w:t>Put the box on the cart” He gestured to Mathis.</w:t>
+      </w:r>
+    </w:p>
+    <w:p>
+      <w:pPr>
+        <w:pStyle w:val="Normal"/>
+        <w:rPr/>
+      </w:pPr>
+      <w:r>
+        <w:rPr/>
+      </w:r>
+    </w:p>
+    <w:p>
+      <w:pPr>
+        <w:pStyle w:val="Normal"/>
+        <w:rPr/>
+      </w:pPr>
+      <w:r>
+        <w:rPr/>
+        <w:t>But this merely caused Mathis to bellow nonsense and clutch the coffin defensively.</w:t>
+      </w:r>
+    </w:p>
+    <w:p>
+      <w:pPr>
+        <w:pStyle w:val="Normal"/>
+        <w:rPr/>
+      </w:pPr>
+      <w:r>
+        <w:rPr/>
+      </w:r>
+    </w:p>
+    <w:p>
+      <w:pPr>
+        <w:pStyle w:val="Normal"/>
+        <w:rPr/>
+      </w:pPr>
+      <w:r>
+        <w:rPr/>
+        <w:t>“</w:t>
+      </w:r>
+      <w:r>
+        <w:rPr/>
+        <w:t xml:space="preserve">Fine, have it your way, carry it. But either way, lets get out of here!” He cursed Kerack under his breath. </w:t>
+      </w:r>
+    </w:p>
+    <w:p>
+      <w:pPr>
+        <w:pStyle w:val="Normal"/>
+        <w:rPr/>
+      </w:pPr>
+      <w:r>
+        <w:rPr/>
+      </w:r>
+    </w:p>
+    <w:p>
+      <w:pPr>
+        <w:pStyle w:val="Normal"/>
+        <w:rPr/>
+      </w:pPr>
+      <w:r>
+        <w:rPr/>
+        <w:t xml:space="preserve">The two sprinted form the scene before Malik could understand what had happened. </w:t>
+      </w:r>
+    </w:p>
+    <w:p>
+      <w:pPr>
+        <w:pStyle w:val="Normal"/>
+        <w:pBdr>
+          <w:bottom w:val="single" w:sz="2" w:space="2" w:color="000000"/>
+        </w:pBdr>
+        <w:rPr/>
+      </w:pPr>
+      <w:r>
+        <w:rPr/>
       </w:r>
     </w:p>
     <w:p>

</xml_diff>

<commit_message>
More Aster, dnd char background
</commit_message>
<xml_diff>
--- a/Stories/Outbox/D&D World/The Death of Aster/The Death of Aster.docx
+++ b/Stories/Outbox/D&D World/The Death of Aster/The Death of Aster.docx
@@ -38075,7 +38075,7 @@
       <w:pPr>
         <w:pStyle w:val="Normal"/>
         <w:pBdr>
-          <w:bottom w:val="single" w:sz="2" w:space="2" w:color="000000"/>
+          <w:bottom w:val="single" w:sz="2" w:space="2" w:color="000001"/>
         </w:pBdr>
         <w:rPr/>
       </w:pPr>
@@ -38383,27 +38383,7 @@
       </w:pPr>
       <w:r>
         <w:rPr/>
-        <w:t xml:space="preserve">Mathis sighed and started rolling the map back up. “From all accounts it was. I have not talked to any of the elves who still remember it, and there are few of them left, but what I have read describes a horrible </w:t>
-      </w:r>
-      <w:r>
-        <w:rPr/>
-        <w:t>never ending</w:t>
-      </w:r>
-      <w:r>
-        <w:rPr/>
-        <w:t xml:space="preserve"> fire, </w:t>
-      </w:r>
-      <w:r>
-        <w:rPr/>
-        <w:t>burning</w:t>
-      </w:r>
-      <w:r>
-        <w:rPr/>
-        <w:t xml:space="preserve"> through towns and people alike. And enough carnage to dwarf even the splitting of the North and South.” </w:t>
-      </w:r>
-      <w:r>
-        <w:rPr/>
-        <w:t>Mathis said darkly.</w:t>
+        <w:t>Mathis sighed and started rolling the map back up. “From all accounts it was. I have not talked to any of the elves who still remember it, and there are few of them left, but what I have read describes a horrible never ending fire, burning through towns and people alike. And enough carnage to dwarf even the splitting of the North and South.” Mathis said darkly.</w:t>
       </w:r>
     </w:p>
     <w:p>
@@ -38639,42 +38619,30 @@
       </w:pPr>
       <w:r>
         <w:rPr/>
-        <w:t xml:space="preserve">When they were done admiring the stonework, they </w:t>
-      </w:r>
-      <w:r>
-        <w:rPr/>
-        <w:t xml:space="preserve">walked back to the southern side of the bridge. </w:t>
-      </w:r>
-    </w:p>
-    <w:p>
-      <w:pPr>
-        <w:pStyle w:val="Normal"/>
-        <w:rPr/>
-      </w:pPr>
-      <w:r>
-        <w:rPr/>
-      </w:r>
-    </w:p>
-    <w:p>
-      <w:pPr>
-        <w:pStyle w:val="Normal"/>
-        <w:rPr/>
-      </w:pPr>
-      <w:r>
-        <w:rPr/>
-        <w:t>“</w:t>
-      </w:r>
-      <w:r>
-        <w:rPr/>
-        <w:t>What shall we do with the cart in the wilderness?</w:t>
-      </w:r>
-      <w:r>
-        <w:rPr/>
-        <w:t xml:space="preserve">” </w:t>
-      </w:r>
-      <w:r>
-        <w:rPr/>
-        <w:t>Mathis asked Haverson, waving his hand at the thicket in front of them. “We can't bring that in here.”</w:t>
+        <w:t xml:space="preserve">When they were done admiring the stonework, they walked back to the southern side of the bridge. </w:t>
+      </w:r>
+    </w:p>
+    <w:p>
+      <w:pPr>
+        <w:pStyle w:val="Normal"/>
+        <w:rPr/>
+      </w:pPr>
+      <w:r>
+        <w:rPr/>
+      </w:r>
+    </w:p>
+    <w:p>
+      <w:pPr>
+        <w:pStyle w:val="Normal"/>
+        <w:rPr/>
+      </w:pPr>
+      <w:r>
+        <w:rPr/>
+        <w:t>“</w:t>
+      </w:r>
+      <w:r>
+        <w:rPr/>
+        <w:t>What shall we do with the cart in the wilderness?” Mathis asked Haverson, waving his hand at the thicket in front of them. “We can't bring that in here.”</w:t>
       </w:r>
     </w:p>
     <w:p>
@@ -39060,38 +39028,556 @@
       </w:pPr>
       <w:r>
         <w:rPr/>
-        <w:t xml:space="preserve">Mathis couldn't really see anything out of the ordinary </w:t>
-      </w:r>
-      <w:r>
-        <w:rPr/>
-        <w:t>but he took Haverson's word on it.</w:t>
-      </w:r>
-    </w:p>
-    <w:p>
-      <w:pPr>
-        <w:pStyle w:val="Normal"/>
-        <w:rPr/>
-      </w:pPr>
-      <w:r>
-        <w:rPr/>
-      </w:r>
-    </w:p>
-    <w:p>
-      <w:pPr>
-        <w:pStyle w:val="Normal"/>
-        <w:rPr/>
-      </w:pPr>
-      <w:r>
-        <w:rPr/>
-      </w:r>
-    </w:p>
-    <w:p>
-      <w:pPr>
-        <w:pStyle w:val="Normal"/>
-        <w:rPr/>
-      </w:pPr>
-      <w:r>
-        <w:rPr/>
+        <w:t>Mathis couldn't really see anything out of the ordinary but he took Haverson's word on it.</w:t>
+      </w:r>
+    </w:p>
+    <w:p>
+      <w:pPr>
+        <w:pStyle w:val="Normal"/>
+        <w:rPr/>
+      </w:pPr>
+      <w:r>
+        <w:rPr/>
+      </w:r>
+    </w:p>
+    <w:p>
+      <w:pPr>
+        <w:pStyle w:val="Normal"/>
+        <w:rPr/>
+      </w:pPr>
+      <w:r>
+        <w:rPr/>
+        <w:t>Haverson peered down the way, but the path soon took a sharp turn, and beyond that, its course was indiscernible.</w:t>
+      </w:r>
+    </w:p>
+    <w:p>
+      <w:pPr>
+        <w:pStyle w:val="Normal"/>
+        <w:rPr/>
+      </w:pPr>
+      <w:r>
+        <w:rPr/>
+      </w:r>
+    </w:p>
+    <w:p>
+      <w:pPr>
+        <w:pStyle w:val="Normal"/>
+        <w:rPr/>
+      </w:pPr>
+      <w:r>
+        <w:rPr/>
+        <w:t>Haverson scratched his stubble. “Well, as you like to say, this is your journey. What do you think Mathis?”</w:t>
+      </w:r>
+    </w:p>
+    <w:p>
+      <w:pPr>
+        <w:pStyle w:val="Normal"/>
+        <w:rPr/>
+      </w:pPr>
+      <w:r>
+        <w:rPr/>
+      </w:r>
+    </w:p>
+    <w:p>
+      <w:pPr>
+        <w:pStyle w:val="Normal"/>
+        <w:rPr/>
+      </w:pPr>
+      <w:r>
+        <w:rPr/>
+        <w:t>The merchant turned over the situation in his mind, conferring with Haverson certain details. And it took the two several minutes to come to a consensus, but finally they agreed on heading down the path.</w:t>
+      </w:r>
+    </w:p>
+    <w:p>
+      <w:pPr>
+        <w:pStyle w:val="Normal"/>
+        <w:rPr/>
+      </w:pPr>
+      <w:r>
+        <w:rPr/>
+      </w:r>
+    </w:p>
+    <w:p>
+      <w:pPr>
+        <w:pStyle w:val="Normal"/>
+        <w:rPr/>
+      </w:pPr>
+      <w:r>
+        <w:rPr/>
+        <w:t>Immediately, Mathis was impressed by the change which came over the environment. The road that they had been following was the largest in the north, well maintained and kept clear constantly by the military. Here though, small shrubs grew in the missle and encroaching on the sides of the path. But what really changed was the feel of the road. Night time aside, when they had been ambused by the band of damn Easterners, the land they had traveled through had been one set of green hills after one another, a veritable sea of half boot grass and ocassional rocky outcropping.</w:t>
+      </w:r>
+    </w:p>
+    <w:p>
+      <w:pPr>
+        <w:pStyle w:val="Normal"/>
+        <w:rPr/>
+      </w:pPr>
+      <w:r>
+        <w:rPr/>
+      </w:r>
+    </w:p>
+    <w:p>
+      <w:pPr>
+        <w:pStyle w:val="Normal"/>
+        <w:rPr/>
+      </w:pPr>
+      <w:r>
+        <w:rPr/>
+        <w:t xml:space="preserve">Now however, tall needle trees loomed over them, and even though the trees were spaced farther apart than the broad leaf forests around Illithar, they were cast into shadow. The forest fell over them as their cart creaked along. There were no sounds but their own. The smell in the air was of untouched wildness, old and strong.  </w:t>
+      </w:r>
+    </w:p>
+    <w:p>
+      <w:pPr>
+        <w:pStyle w:val="Normal"/>
+        <w:rPr/>
+      </w:pPr>
+      <w:r>
+        <w:rPr/>
+      </w:r>
+    </w:p>
+    <w:p>
+      <w:pPr>
+        <w:pStyle w:val="Normal"/>
+        <w:rPr/>
+      </w:pPr>
+      <w:r>
+        <w:rPr/>
+        <w:t>Mathis looked up to tell Haverson what he had noticed, but the other man was looking around as well.</w:t>
+      </w:r>
+    </w:p>
+    <w:p>
+      <w:pPr>
+        <w:pStyle w:val="Normal"/>
+        <w:rPr/>
+      </w:pPr>
+      <w:r>
+        <w:rPr/>
+      </w:r>
+    </w:p>
+    <w:p>
+      <w:pPr>
+        <w:pStyle w:val="Normal"/>
+        <w:rPr/>
+      </w:pPr>
+      <w:r>
+        <w:rPr/>
+        <w:t>“</w:t>
+      </w:r>
+      <w:r>
+        <w:rPr/>
+        <w:t>I can feel it too.” Haverson said. “Such a change. Is it possible that this area escaped the destruction of that war?” He asked Mathis.</w:t>
+      </w:r>
+    </w:p>
+    <w:p>
+      <w:pPr>
+        <w:pStyle w:val="Normal"/>
+        <w:rPr/>
+      </w:pPr>
+      <w:r>
+        <w:rPr/>
+      </w:r>
+    </w:p>
+    <w:p>
+      <w:pPr>
+        <w:pStyle w:val="Normal"/>
+        <w:rPr/>
+      </w:pPr>
+      <w:r>
+        <w:rPr/>
+        <w:t>“</w:t>
+      </w:r>
+      <w:r>
+        <w:rPr/>
+        <w:t>I do not know. I suppose it is possible. Yet I don't feel any sadness in the air, merely a foreigness, like we were the only ones to have ventured here.”</w:t>
+      </w:r>
+    </w:p>
+    <w:p>
+      <w:pPr>
+        <w:pStyle w:val="Normal"/>
+        <w:rPr/>
+      </w:pPr>
+      <w:r>
+        <w:rPr/>
+      </w:r>
+    </w:p>
+    <w:p>
+      <w:pPr>
+        <w:pStyle w:val="Normal"/>
+        <w:rPr/>
+      </w:pPr>
+      <w:r>
+        <w:rPr/>
+        <w:t>“</w:t>
+      </w:r>
+      <w:r>
+        <w:rPr/>
+        <w:t xml:space="preserve">Hmm. You're right.” Haverson said, stopping suddenly to look at some tracks on the ground. </w:t>
+      </w:r>
+    </w:p>
+    <w:p>
+      <w:pPr>
+        <w:pStyle w:val="Normal"/>
+        <w:rPr/>
+      </w:pPr>
+      <w:r>
+        <w:rPr/>
+      </w:r>
+    </w:p>
+    <w:p>
+      <w:pPr>
+        <w:pStyle w:val="Normal"/>
+        <w:rPr/>
+      </w:pPr>
+      <w:r>
+        <w:rPr/>
+        <w:t>“</w:t>
+      </w:r>
+      <w:r>
+        <w:rPr/>
+        <w:t>Yet the cart tracks are here.” He said. “Perhaps some woodsman or another. We are not too far from the road.”</w:t>
+      </w:r>
+    </w:p>
+    <w:p>
+      <w:pPr>
+        <w:pStyle w:val="Normal"/>
+        <w:rPr/>
+      </w:pPr>
+      <w:r>
+        <w:rPr/>
+      </w:r>
+    </w:p>
+    <w:p>
+      <w:pPr>
+        <w:pStyle w:val="Normal"/>
+        <w:rPr/>
+      </w:pPr>
+      <w:r>
+        <w:rPr/>
+        <w:t>Mathis shrugged. “But we are from any city. Whoever lives here must travel almost a week to anywhere.”</w:t>
+      </w:r>
+    </w:p>
+    <w:p>
+      <w:pPr>
+        <w:pStyle w:val="Normal"/>
+        <w:rPr/>
+      </w:pPr>
+      <w:r>
+        <w:rPr/>
+      </w:r>
+    </w:p>
+    <w:p>
+      <w:pPr>
+        <w:pStyle w:val="Normal"/>
+        <w:rPr/>
+      </w:pPr>
+      <w:r>
+        <w:rPr/>
+        <w:t xml:space="preserve">Now it was Haversons's turn to shrug. “Not everyone </w:t>
+      </w:r>
+      <w:r>
+        <w:rPr/>
+        <w:t>has the need to live in a town. There are many who in fact would rather keep to themselves, alone amid nature.</w:t>
+      </w:r>
+      <w:r>
+        <w:rPr/>
+        <w:t>”</w:t>
+      </w:r>
+    </w:p>
+    <w:p>
+      <w:pPr>
+        <w:pStyle w:val="Normal"/>
+        <w:rPr/>
+      </w:pPr>
+      <w:r>
+        <w:rPr/>
+      </w:r>
+    </w:p>
+    <w:p>
+      <w:pPr>
+        <w:pStyle w:val="Normal"/>
+        <w:rPr/>
+      </w:pPr>
+      <w:r>
+        <w:rPr/>
+        <w:t>Mathis made a dismissive noise, and Haverson knew that meant Mathis was done talking.</w:t>
+      </w:r>
+    </w:p>
+    <w:p>
+      <w:pPr>
+        <w:pStyle w:val="Normal"/>
+        <w:rPr/>
+      </w:pPr>
+      <w:r>
+        <w:rPr/>
+      </w:r>
+    </w:p>
+    <w:p>
+      <w:pPr>
+        <w:pStyle w:val="Normal"/>
+        <w:rPr/>
+      </w:pPr>
+      <w:r>
+        <w:rPr/>
+        <w:t>The rest of the day went uneventfully. Although haverson was concerned about whoever had made the path in the first place, they encountered no one but animals along the path until the sun started to make its way below the mountains.</w:t>
+      </w:r>
+    </w:p>
+    <w:p>
+      <w:pPr>
+        <w:pStyle w:val="Normal"/>
+        <w:rPr/>
+      </w:pPr>
+      <w:r>
+        <w:rPr/>
+      </w:r>
+    </w:p>
+    <w:p>
+      <w:pPr>
+        <w:pStyle w:val="Normal"/>
+        <w:rPr/>
+      </w:pPr>
+      <w:r>
+        <w:rPr/>
+        <w:t>“</w:t>
+      </w:r>
+      <w:r>
+        <w:rPr/>
+        <w:t>Shall we make camp?” Haverson suggested as the light began to fade.</w:t>
+      </w:r>
+    </w:p>
+    <w:p>
+      <w:pPr>
+        <w:pStyle w:val="Normal"/>
+        <w:rPr/>
+      </w:pPr>
+      <w:r>
+        <w:rPr/>
+      </w:r>
+    </w:p>
+    <w:p>
+      <w:pPr>
+        <w:pStyle w:val="Normal"/>
+        <w:rPr/>
+      </w:pPr>
+      <w:r>
+        <w:rPr/>
+        <w:t xml:space="preserve">Mathis shot a quick glance at the coffin riding on the wagon and nodded. </w:t>
+      </w:r>
+    </w:p>
+    <w:p>
+      <w:pPr>
+        <w:pStyle w:val="Normal"/>
+        <w:rPr/>
+      </w:pPr>
+      <w:r>
+        <w:rPr/>
+      </w:r>
+    </w:p>
+    <w:p>
+      <w:pPr>
+        <w:pStyle w:val="Normal"/>
+        <w:rPr/>
+      </w:pPr>
+      <w:r>
+        <w:rPr/>
+        <w:t>“</w:t>
+      </w:r>
+      <w:r>
+        <w:rPr/>
+        <w:t>I suppose we have to.” He admitted.</w:t>
+      </w:r>
+    </w:p>
+    <w:p>
+      <w:pPr>
+        <w:pStyle w:val="Normal"/>
+        <w:rPr/>
+      </w:pPr>
+      <w:r>
+        <w:rPr/>
+      </w:r>
+    </w:p>
+    <w:p>
+      <w:pPr>
+        <w:pStyle w:val="Normal"/>
+        <w:rPr/>
+      </w:pPr>
+      <w:r>
+        <w:rPr/>
+        <w:t>“</w:t>
+      </w:r>
+      <w:r>
+        <w:rPr/>
+        <w:t>Then let us stay far off the path this time.” Haverson said, warely looking up and down the path once more. “Something like this doesn't just stay in this contition. You have to have people move along it in order for it not to be overgrown...” Then pondering a bit, “unless its magic...”, but he shook his head, “however, I do not believe that to be the case.”</w:t>
+      </w:r>
+    </w:p>
+    <w:p>
+      <w:pPr>
+        <w:pStyle w:val="Normal"/>
+        <w:rPr/>
+      </w:pPr>
+      <w:r>
+        <w:rPr/>
+      </w:r>
+    </w:p>
+    <w:p>
+      <w:pPr>
+        <w:pStyle w:val="Normal"/>
+        <w:rPr/>
+      </w:pPr>
+      <w:r>
+        <w:rPr/>
+        <w:t>They walked a distance until they found an opening big enough to fit the wagon through, then, careful not to upset the cargo, they coaxed Lubber off the trail and into the woods.</w:t>
+      </w:r>
+    </w:p>
+    <w:p>
+      <w:pPr>
+        <w:pStyle w:val="Normal"/>
+        <w:rPr/>
+      </w:pPr>
+      <w:r>
+        <w:rPr/>
+      </w:r>
+    </w:p>
+    <w:p>
+      <w:pPr>
+        <w:pStyle w:val="Normal"/>
+        <w:rPr/>
+      </w:pPr>
+      <w:r>
+        <w:rPr/>
+        <w:t>If the path had been silent, the woods were alive, Mathis marvled. Now that the sun was headed behind the mountains, insects sounded, branches creaked, evening birds sang haunting melodies, and small unidentifiable creatures scurried through the brush. All of these things were common place to Haverson, who, after a fiar amount of time spent in civilization, felt at home amid the sounds. To Mathis it was a new world; a strange and somewhat disconcerning place, that it now seemed to have been lurking right next to his neat and orderly understanding of cities and trade.</w:t>
+      </w:r>
+    </w:p>
+    <w:p>
+      <w:pPr>
+        <w:pStyle w:val="Normal"/>
+        <w:rPr/>
+      </w:pPr>
+      <w:r>
+        <w:rPr/>
+      </w:r>
+    </w:p>
+    <w:p>
+      <w:pPr>
+        <w:pStyle w:val="Normal"/>
+        <w:rPr/>
+      </w:pPr>
+      <w:r>
+        <w:rPr/>
+        <w:t xml:space="preserve">They pitched camp and made a small fire as night fell. They still had plenty of food, but Haverson offered to go try his hand at hunting, since they would need all the preserved food they could carry in the desert. Mathis agreed and Haverson, seemingly just armed with his hands, slipped off into the woods. </w:t>
+      </w:r>
+    </w:p>
+    <w:p>
+      <w:pPr>
+        <w:pStyle w:val="Normal"/>
+        <w:rPr/>
+      </w:pPr>
+      <w:r>
+        <w:rPr/>
+      </w:r>
+    </w:p>
+    <w:p>
+      <w:pPr>
+        <w:pStyle w:val="Normal"/>
+        <w:rPr/>
+      </w:pPr>
+      <w:r>
+        <w:rPr/>
+        <w:t xml:space="preserve">When Mathis awoke he realized he had fallen asleep by the fire. Cursing himself for such a negligent activity, he checked to make sure the blaze was still contained within the rock lined depression Haverson had built for it. The fire was out. </w:t>
+      </w:r>
+    </w:p>
+    <w:p>
+      <w:pPr>
+        <w:pStyle w:val="Normal"/>
+        <w:rPr/>
+      </w:pPr>
+      <w:r>
+        <w:rPr/>
+      </w:r>
+    </w:p>
+    <w:p>
+      <w:pPr>
+        <w:pStyle w:val="Normal"/>
+        <w:rPr/>
+      </w:pPr>
+      <w:r>
+        <w:rPr/>
+        <w:t xml:space="preserve">Mathis sighed, and rummaged around for a tinderkit. As soon as he reached his hand out, he realized he had slept in his armor. Not only had his muscles set in strange and uncomfortable positions, but he felt a massive weariness. Twice he cursed his inattentiveness.  </w:t>
+      </w:r>
+    </w:p>
+    <w:p>
+      <w:pPr>
+        <w:pStyle w:val="Normal"/>
+        <w:rPr/>
+      </w:pPr>
+      <w:r>
+        <w:rPr/>
+      </w:r>
+    </w:p>
+    <w:p>
+      <w:pPr>
+        <w:pStyle w:val="Normal"/>
+        <w:rPr/>
+      </w:pPr>
+      <w:r>
+        <w:rPr/>
+        <w:t>As he rummaged through the pack Haverson had left, he suddenly heard a noise coming from the woods behind him. Mathis stood suddenly alert, willfully shredding his tiredness.</w:t>
+      </w:r>
+    </w:p>
+    <w:p>
+      <w:pPr>
+        <w:pStyle w:val="Normal"/>
+        <w:rPr/>
+      </w:pPr>
+      <w:r>
+        <w:rPr/>
+      </w:r>
+    </w:p>
+    <w:p>
+      <w:pPr>
+        <w:pStyle w:val="Normal"/>
+        <w:rPr/>
+      </w:pPr>
+      <w:r>
+        <w:rPr/>
+        <w:t>Was it a person? Was Haverosn back? Or could it be the same bandits here to finish the job?</w:t>
+      </w:r>
+    </w:p>
+    <w:p>
+      <w:pPr>
+        <w:pStyle w:val="Normal"/>
+        <w:rPr/>
+      </w:pPr>
+      <w:r>
+        <w:rPr/>
+      </w:r>
+    </w:p>
+    <w:p>
+      <w:pPr>
+        <w:pStyle w:val="Normal"/>
+        <w:rPr/>
+      </w:pPr>
+      <w:r>
+        <w:rPr/>
+        <w:t>But, in a action that was becoming second nature to him, a furious glance at Aster reavealed that nothing had been touched since he had fallen asleep.</w:t>
+      </w:r>
+    </w:p>
+    <w:p>
+      <w:pPr>
+        <w:pStyle w:val="Normal"/>
+        <w:rPr/>
+      </w:pPr>
+      <w:r>
+        <w:rPr/>
+      </w:r>
+    </w:p>
+    <w:p>
+      <w:pPr>
+        <w:pStyle w:val="Normal"/>
+        <w:rPr/>
+      </w:pPr>
+      <w:r>
+        <w:rPr/>
+        <w:t xml:space="preserve">His momentary satisfaction turned to fear when he heard the sound again. Mathis regretted not learning anything about the countryside. He could not tell what </w:t>
       </w:r>
     </w:p>
     <w:p>

</xml_diff>

<commit_message>
Added more aster. Updated map.
</commit_message>
<xml_diff>
--- a/Stories/Outbox/D&D World/The Death of Aster/The Death of Aster.docx
+++ b/Stories/Outbox/D&D World/The Death of Aster/The Death of Aster.docx
@@ -42826,15 +42826,7 @@
       </w:r>
       <w:r>
         <w:rPr/>
-        <w:t xml:space="preserve">I have to ask though, what will you do if we get there and find nothing? After all, </w:t>
-      </w:r>
-      <w:r>
-        <w:rPr/>
-        <w:t>Searcher's</w:t>
-      </w:r>
-      <w:r>
-        <w:rPr/>
-        <w:t xml:space="preserve"> tale was just that, a tale. His memory is not very reliable...” Haverson noted, scratching his beard.</w:t>
+        <w:t>I have to ask though, what will you do if we get there and find nothing? After all, Searcher's tale was just that, a tale. His memory is not very reliable...” Haverson noted, scratching his beard.</w:t>
       </w:r>
     </w:p>
     <w:p>
@@ -43281,7 +43273,7 @@
       <w:pPr>
         <w:pStyle w:val="Normal"/>
         <w:pBdr>
-          <w:bottom w:val="single" w:sz="2" w:space="2" w:color="000000"/>
+          <w:bottom w:val="single" w:sz="2" w:space="2" w:color="000001"/>
         </w:pBdr>
         <w:rPr/>
       </w:pPr>
@@ -43343,11 +43335,7 @@
       </w:pPr>
       <w:r>
         <w:rPr/>
-        <w:t xml:space="preserve">A groan off to his side alerted him to Mathis's waking. The old man had somehow slept worse than Haverson had. Dark circles and bags decorated his eyes </w:t>
-      </w:r>
-      <w:r>
-        <w:rPr/>
-        <w:t>and if at all possible it seemed that the other man had become more gaunt than he had been before.</w:t>
+        <w:t>A groan off to his side alerted him to Mathis's waking. The old man had somehow slept worse than Haverson had. Dark circles and bags decorated his eyes and if at all possible it seemed that the other man had become more gaunt than he had been before.</w:t>
       </w:r>
     </w:p>
     <w:p>
@@ -43804,42 +43792,30 @@
       </w:pPr>
       <w:r>
         <w:rPr/>
-        <w:t xml:space="preserve">They then paced the edge until they found an area that had just sustained a massive erosion. Because of the sheer amount of material that had fallen, it seemed like the effect that they had observed wherein the desert devoured the earth seemed to be taking place at a much arrested rate. </w:t>
-      </w:r>
-      <w:r>
-        <w:rPr/>
-        <w:t xml:space="preserve">Because of this, the chunk of earth had fallen down the slope and stopped, creating a more desirous angle. Still, Haverson could see the lower part of the chunk had disappeared into the nothingness of the desert sands. </w:t>
-      </w:r>
-    </w:p>
-    <w:p>
-      <w:pPr>
-        <w:pStyle w:val="Normal"/>
-        <w:rPr/>
-      </w:pPr>
-      <w:r>
-        <w:rPr/>
-      </w:r>
-    </w:p>
-    <w:p>
-      <w:pPr>
-        <w:pStyle w:val="Normal"/>
-        <w:rPr/>
-      </w:pPr>
-      <w:r>
-        <w:rPr/>
-        <w:t>“</w:t>
-      </w:r>
-      <w:r>
-        <w:rPr/>
-        <w:t>I'll try it out first.</w:t>
-      </w:r>
-      <w:r>
-        <w:rPr/>
-        <w:t xml:space="preserve">” </w:t>
-      </w:r>
-      <w:r>
-        <w:rPr/>
-        <w:t>Mathis said. “If I can't go down with my armor, we'll never get the wagon down.”</w:t>
+        <w:t xml:space="preserve">They then paced the edge until they found an area that had just sustained a massive erosion. Because of the sheer amount of material that had fallen, it seemed like the effect that they had observed wherein the desert devoured the earth seemed to be taking place at a much arrested rate. Because of this, the chunk of earth had fallen down the slope and stopped, creating a more desirous angle. Still, Haverson could see the lower part of the chunk had disappeared into the nothingness of the desert sands. </w:t>
+      </w:r>
+    </w:p>
+    <w:p>
+      <w:pPr>
+        <w:pStyle w:val="Normal"/>
+        <w:rPr/>
+      </w:pPr>
+      <w:r>
+        <w:rPr/>
+      </w:r>
+    </w:p>
+    <w:p>
+      <w:pPr>
+        <w:pStyle w:val="Normal"/>
+        <w:rPr/>
+      </w:pPr>
+      <w:r>
+        <w:rPr/>
+        <w:t>“</w:t>
+      </w:r>
+      <w:r>
+        <w:rPr/>
+        <w:t>I'll try it out first.” Mathis said. “If I can't go down with my armor, we'll never get the wagon down.”</w:t>
       </w:r>
     </w:p>
     <w:p>
@@ -43903,7 +43879,7 @@
       <w:pPr>
         <w:pStyle w:val="Normal"/>
         <w:pBdr>
-          <w:bottom w:val="single" w:sz="2" w:space="2" w:color="000000"/>
+          <w:bottom w:val="single" w:sz="2" w:space="2" w:color="000001"/>
         </w:pBdr>
         <w:rPr/>
       </w:pPr>
@@ -43927,6 +43903,737 @@
       </w:pPr>
       <w:r>
         <w:rPr/>
+        <w:t xml:space="preserve">Haverson extended a tentative foot towards the sand. It was white and fine, so fine in fact that he could not make out individual grains. His booted foot sank into the sand, and continued almost up to the ankle. </w:t>
+      </w:r>
+    </w:p>
+    <w:p>
+      <w:pPr>
+        <w:pStyle w:val="Normal"/>
+        <w:rPr/>
+      </w:pPr>
+      <w:r>
+        <w:rPr/>
+      </w:r>
+    </w:p>
+    <w:p>
+      <w:pPr>
+        <w:pStyle w:val="Normal"/>
+        <w:rPr/>
+      </w:pPr>
+      <w:r>
+        <w:rPr/>
+        <w:t>A shiver passed through him. Something had changed when they had descended down the embankment. It was as if they had been teleported to someplace completely different. It was hot, stifling hot, at least twenty or thirty degrees warmer than the plains had been, and for the first time since Haverson had left the forest, he was acutely aware of both the location of the sun, and how far it was to the fell.</w:t>
+      </w:r>
+    </w:p>
+    <w:p>
+      <w:pPr>
+        <w:pStyle w:val="Normal"/>
+        <w:rPr/>
+      </w:pPr>
+      <w:r>
+        <w:rPr/>
+      </w:r>
+    </w:p>
+    <w:p>
+      <w:pPr>
+        <w:pStyle w:val="Normal"/>
+        <w:rPr/>
+      </w:pPr>
+      <w:r>
+        <w:rPr/>
+        <w:t xml:space="preserve">There was a slight breeze from the south, but instead of helping against the heat, it somehow made it worse. There was no respite in its weak and sickly gust. Even worse, with it it brought a hint of something foul on the breeze, a smell that neither Haverson nor Mathis could place, but yet was of something burning. </w:t>
+      </w:r>
+    </w:p>
+    <w:p>
+      <w:pPr>
+        <w:pStyle w:val="Normal"/>
+        <w:rPr/>
+      </w:pPr>
+      <w:r>
+        <w:rPr/>
+      </w:r>
+    </w:p>
+    <w:p>
+      <w:pPr>
+        <w:pStyle w:val="Normal"/>
+        <w:rPr/>
+      </w:pPr>
+      <w:r>
+        <w:rPr/>
+        <w:t xml:space="preserve">With only one foot extended such as it was, Haverson stooped low and ran his gauntleted hand through the sand. </w:t>
+      </w:r>
+    </w:p>
+    <w:p>
+      <w:pPr>
+        <w:pStyle w:val="Normal"/>
+        <w:rPr/>
+      </w:pPr>
+      <w:r>
+        <w:rPr/>
+      </w:r>
+    </w:p>
+    <w:p>
+      <w:pPr>
+        <w:pStyle w:val="Normal"/>
+        <w:rPr/>
+      </w:pPr>
+      <w:r>
+        <w:rPr/>
+        <w:t>“</w:t>
+      </w:r>
+      <w:r>
+        <w:rPr/>
+        <w:t>Strange.” he said. “I have never been in a desert, but I don't think I've ever seen sand like this. Its so fine, almost like a powder. I'm not even sure its made of stone...” he said, stooping while the too-fine powder ran its way through his clenched hand.</w:t>
+      </w:r>
+    </w:p>
+    <w:p>
+      <w:pPr>
+        <w:pStyle w:val="Normal"/>
+        <w:rPr/>
+      </w:pPr>
+      <w:r>
+        <w:rPr/>
+      </w:r>
+    </w:p>
+    <w:p>
+      <w:pPr>
+        <w:pStyle w:val="Normal"/>
+        <w:rPr/>
+      </w:pPr>
+      <w:r>
+        <w:rPr/>
+        <w:t xml:space="preserve">Against his better judgement he riaded his now empty had to his mouth and tasted the residue. </w:t>
+      </w:r>
+    </w:p>
+    <w:p>
+      <w:pPr>
+        <w:pStyle w:val="Normal"/>
+        <w:rPr/>
+      </w:pPr>
+      <w:r>
+        <w:rPr/>
+      </w:r>
+    </w:p>
+    <w:p>
+      <w:pPr>
+        <w:pStyle w:val="Normal"/>
+        <w:rPr/>
+      </w:pPr>
+      <w:r>
+        <w:rPr/>
+        <w:t>“</w:t>
+      </w:r>
+      <w:r>
+        <w:rPr/>
+        <w:t>Augh!” He spat, waving his hand from his mouth.</w:t>
+      </w:r>
+    </w:p>
+    <w:p>
+      <w:pPr>
+        <w:pStyle w:val="Normal"/>
+        <w:rPr/>
+      </w:pPr>
+      <w:r>
+        <w:rPr/>
+      </w:r>
+    </w:p>
+    <w:p>
+      <w:pPr>
+        <w:pStyle w:val="Normal"/>
+        <w:rPr/>
+      </w:pPr>
+      <w:r>
+        <w:rPr/>
+        <w:t>“</w:t>
+      </w:r>
+      <w:r>
+        <w:rPr/>
+        <w:t xml:space="preserve">Its not sand!” He exclaimed, trying to free his foot from the substance. </w:t>
+      </w:r>
+    </w:p>
+    <w:p>
+      <w:pPr>
+        <w:pStyle w:val="Normal"/>
+        <w:rPr/>
+      </w:pPr>
+      <w:r>
+        <w:rPr/>
+      </w:r>
+    </w:p>
+    <w:p>
+      <w:pPr>
+        <w:pStyle w:val="Normal"/>
+        <w:rPr/>
+      </w:pPr>
+      <w:r>
+        <w:rPr/>
+        <w:t>“</w:t>
+      </w:r>
+      <w:r>
+        <w:rPr/>
+        <w:t>What do you mean?” Mathis asked, coming closer.</w:t>
+      </w:r>
+    </w:p>
+    <w:p>
+      <w:pPr>
+        <w:pStyle w:val="Normal"/>
+        <w:rPr/>
+      </w:pPr>
+      <w:r>
+        <w:rPr/>
+      </w:r>
+    </w:p>
+    <w:p>
+      <w:pPr>
+        <w:pStyle w:val="Normal"/>
+        <w:rPr/>
+      </w:pPr>
+      <w:r>
+        <w:rPr/>
+        <w:t>“</w:t>
+      </w:r>
+      <w:r>
+        <w:rPr/>
+        <w:t>Its ash!” Haverson said, finally freeing his foot, sending the powder spraying into the air.</w:t>
+      </w:r>
+    </w:p>
+    <w:p>
+      <w:pPr>
+        <w:pStyle w:val="Normal"/>
+        <w:rPr/>
+      </w:pPr>
+      <w:r>
+        <w:rPr/>
+      </w:r>
+    </w:p>
+    <w:p>
+      <w:pPr>
+        <w:pStyle w:val="Normal"/>
+        <w:rPr/>
+      </w:pPr>
+      <w:r>
+        <w:rPr/>
+        <w:t xml:space="preserve">The two of them looked at one another. </w:t>
+      </w:r>
+    </w:p>
+    <w:p>
+      <w:pPr>
+        <w:pStyle w:val="Normal"/>
+        <w:rPr/>
+      </w:pPr>
+      <w:r>
+        <w:rPr/>
+      </w:r>
+    </w:p>
+    <w:p>
+      <w:pPr>
+        <w:pStyle w:val="Normal"/>
+        <w:rPr/>
+      </w:pPr>
+      <w:r>
+        <w:rPr/>
+        <w:t>“</w:t>
+      </w:r>
+      <w:r>
+        <w:rPr/>
+        <w:t xml:space="preserve">No. It couldn't be possible...” Mathis said, watching as a distant breeze stirred  the ash up on a dune across from them. The land suddenly spiraled into the air, forming a brief but violent cyclone. As soon as it started. </w:t>
+      </w:r>
+    </w:p>
+    <w:p>
+      <w:pPr>
+        <w:pStyle w:val="Normal"/>
+        <w:rPr/>
+      </w:pPr>
+      <w:r>
+        <w:rPr/>
+      </w:r>
+    </w:p>
+    <w:p>
+      <w:pPr>
+        <w:pStyle w:val="Normal"/>
+        <w:rPr/>
+      </w:pPr>
+      <w:r>
+        <w:rPr/>
+        <w:t>“</w:t>
+      </w:r>
+      <w:r>
+        <w:rPr/>
+        <w:t xml:space="preserve">...Its been generations since the war. Surely there couldn't be ash here.” </w:t>
+      </w:r>
+    </w:p>
+    <w:p>
+      <w:pPr>
+        <w:pStyle w:val="Normal"/>
+        <w:rPr/>
+      </w:pPr>
+      <w:r>
+        <w:rPr/>
+      </w:r>
+    </w:p>
+    <w:p>
+      <w:pPr>
+        <w:pStyle w:val="Normal"/>
+        <w:rPr/>
+      </w:pPr>
+      <w:r>
+        <w:rPr/>
+        <w:t>Haverson shrugged and shot a glance towards the merchant. “Well, there is. Also, shouldn't you know this? You came here after all.”</w:t>
+      </w:r>
+    </w:p>
+    <w:p>
+      <w:pPr>
+        <w:pStyle w:val="Normal"/>
+        <w:rPr/>
+      </w:pPr>
+      <w:r>
+        <w:rPr/>
+      </w:r>
+    </w:p>
+    <w:p>
+      <w:pPr>
+        <w:pStyle w:val="Normal"/>
+        <w:rPr/>
+      </w:pPr>
+      <w:r>
+        <w:rPr/>
+        <w:t>“</w:t>
+      </w:r>
+      <w:r>
+        <w:rPr/>
+        <w:t>That is true.” The merchant admitted. “But I was in my wagon the entire time conducting business. Anhksomar itself must be cleared of it. I don't recall ash there, although my memory isn't what it used to be.”</w:t>
+      </w:r>
+    </w:p>
+    <w:p>
+      <w:pPr>
+        <w:pStyle w:val="Normal"/>
+        <w:rPr/>
+      </w:pPr>
+      <w:r>
+        <w:rPr/>
+      </w:r>
+    </w:p>
+    <w:p>
+      <w:pPr>
+        <w:pStyle w:val="Normal"/>
+        <w:rPr/>
+      </w:pPr>
+      <w:r>
+        <w:rPr/>
+        <w:t>“</w:t>
+      </w:r>
+      <w:r>
+        <w:rPr/>
+        <w:t>Hmm. Well. Ash, sand… whats the difference to us? The truth has remained that we must cross!” Haverson said, pointing to the small bump on the horizon.</w:t>
+      </w:r>
+    </w:p>
+    <w:p>
+      <w:pPr>
+        <w:pStyle w:val="Normal"/>
+        <w:rPr/>
+      </w:pPr>
+      <w:r>
+        <w:rPr/>
+      </w:r>
+    </w:p>
+    <w:p>
+      <w:pPr>
+        <w:pStyle w:val="Normal"/>
+        <w:rPr/>
+      </w:pPr>
+      <w:r>
+        <w:rPr/>
+        <w:t>“</w:t>
+      </w:r>
+      <w:r>
+        <w:rPr/>
+        <w:t>And besides, for once our way is clear. I was not sure we could see it from here, but as long as we move towards that distant mark, we shall invariably arrive at our destination.”</w:t>
+      </w:r>
+    </w:p>
+    <w:p>
+      <w:pPr>
+        <w:pStyle w:val="Normal"/>
+        <w:rPr/>
+      </w:pPr>
+      <w:r>
+        <w:rPr/>
+      </w:r>
+    </w:p>
+    <w:p>
+      <w:pPr>
+        <w:pStyle w:val="Normal"/>
+        <w:rPr/>
+      </w:pPr>
+      <w:r>
+        <w:rPr/>
+        <w:t xml:space="preserve">Mathis nodded. </w:t>
+      </w:r>
+    </w:p>
+    <w:p>
+      <w:pPr>
+        <w:pStyle w:val="Normal"/>
+        <w:rPr/>
+      </w:pPr>
+      <w:r>
+        <w:rPr/>
+      </w:r>
+    </w:p>
+    <w:p>
+      <w:pPr>
+        <w:pStyle w:val="Normal"/>
+        <w:rPr/>
+      </w:pPr>
+      <w:r>
+        <w:rPr/>
+        <w:t>“</w:t>
+      </w:r>
+      <w:r>
+        <w:rPr/>
+        <w:t>Now all that is left is to see how the wagon and the donkey take to it.” Haverson said, enticing Lubber closer to the ash.</w:t>
+      </w:r>
+    </w:p>
+    <w:p>
+      <w:pPr>
+        <w:pStyle w:val="Normal"/>
+        <w:rPr/>
+      </w:pPr>
+      <w:r>
+        <w:rPr/>
+      </w:r>
+    </w:p>
+    <w:p>
+      <w:pPr>
+        <w:pStyle w:val="Normal"/>
+        <w:rPr/>
+      </w:pPr>
+      <w:r>
+        <w:rPr/>
+        <w:t>The wheels sank somewhat into the ash, but not as much as Haverson would have expected, especially given the nature of the ground underneath it.</w:t>
+      </w:r>
+    </w:p>
+    <w:p>
+      <w:pPr>
+        <w:pStyle w:val="Normal"/>
+        <w:rPr/>
+      </w:pPr>
+      <w:r>
+        <w:rPr/>
+      </w:r>
+    </w:p>
+    <w:p>
+      <w:pPr>
+        <w:pStyle w:val="Normal"/>
+        <w:rPr/>
+      </w:pPr>
+      <w:r>
+        <w:rPr/>
+        <w:t xml:space="preserve">Mathis gave the wagon a pat. “Ah, I forgot to tell you earlier, but I'm well aquainted with this type of wagon. Look at its wheel here,” he pointed to the one closest to him. </w:t>
+      </w:r>
+    </w:p>
+    <w:p>
+      <w:pPr>
+        <w:pStyle w:val="Normal"/>
+        <w:rPr/>
+      </w:pPr>
+      <w:r>
+        <w:rPr/>
+      </w:r>
+    </w:p>
+    <w:p>
+      <w:pPr>
+        <w:pStyle w:val="Normal"/>
+        <w:rPr/>
+      </w:pPr>
+      <w:r>
+        <w:rPr/>
+        <w:t>“</w:t>
+      </w:r>
+      <w:r>
+        <w:rPr/>
+        <w:t>Did you notice the cloth covering and how wide the wheel itself is? This is a mining wagon. Not surprising really, given how many Dor's Crag produces, but somewhat surprising to find in Mellont. This should help us. The wide wheel should prevent the wagon from slipping into the sand, er or ash.”</w:t>
+      </w:r>
+    </w:p>
+    <w:p>
+      <w:pPr>
+        <w:pStyle w:val="Normal"/>
+        <w:rPr/>
+      </w:pPr>
+      <w:r>
+        <w:rPr/>
+      </w:r>
+    </w:p>
+    <w:p>
+      <w:pPr>
+        <w:pStyle w:val="Normal"/>
+        <w:rPr/>
+      </w:pPr>
+      <w:r>
+        <w:rPr/>
+        <w:t>With that problem resolved, it was just a matter of convincing Lubber to step foot into the dune. The donkey clearly wanted no part of the process, and actively fought Haverson. It in fact took almost a quarter of an hour before the beast finally gave in and agreed to step foot, but only with Haverson leading him personally.</w:t>
+      </w:r>
+    </w:p>
+    <w:p>
+      <w:pPr>
+        <w:pStyle w:val="Normal"/>
+        <w:rPr/>
+      </w:pPr>
+      <w:r>
+        <w:rPr/>
+      </w:r>
+    </w:p>
+    <w:p>
+      <w:pPr>
+        <w:pStyle w:val="Normal"/>
+        <w:rPr/>
+      </w:pPr>
+      <w:r>
+        <w:rPr/>
+        <w:t xml:space="preserve">They took their first tentative steps into the desert. The ash quickly spilled around them, and Haverson saw that progress was going to be hard. The effort of pulling his foot up with every step was considerable, as if the ash itself was holding his feet to the ground. </w:t>
+      </w:r>
+    </w:p>
+    <w:p>
+      <w:pPr>
+        <w:pStyle w:val="Normal"/>
+        <w:rPr/>
+      </w:pPr>
+      <w:r>
+        <w:rPr/>
+      </w:r>
+    </w:p>
+    <w:p>
+      <w:pPr>
+        <w:pStyle w:val="Normal"/>
+        <w:rPr/>
+      </w:pPr>
+      <w:r>
+        <w:rPr/>
+        <w:t>With these discoveries in mind, they started walking south.</w:t>
+      </w:r>
+    </w:p>
+    <w:p>
+      <w:pPr>
+        <w:pStyle w:val="Normal"/>
+        <w:pBdr>
+          <w:bottom w:val="single" w:sz="2" w:space="2" w:color="000001"/>
+        </w:pBdr>
+        <w:rPr/>
+      </w:pPr>
+      <w:r>
+        <w:rPr/>
+      </w:r>
+    </w:p>
+    <w:p>
+      <w:pPr>
+        <w:pStyle w:val="Normal"/>
+        <w:rPr/>
+      </w:pPr>
+      <w:r>
+        <w:rPr/>
+      </w:r>
+    </w:p>
+    <w:p>
+      <w:pPr>
+        <w:pStyle w:val="Normal"/>
+        <w:rPr/>
+      </w:pPr>
+      <w:r>
+        <w:rPr/>
+        <w:t xml:space="preserve">As the day went on, they realized that walking in the ash would be harder than they had anticipated. That in and of itself would not have been cause for concern, however, it directly influenced their water intake. At Mathis's suggestion they had started tracking how much water they used ever since they entered the plains. It was clear that their calculations were going to be off. Very off. They both realized this as soon as they summed the totals for the day between them. But there was not much they could do about it. </w:t>
+      </w:r>
+    </w:p>
+    <w:p>
+      <w:pPr>
+        <w:pStyle w:val="Normal"/>
+        <w:rPr/>
+      </w:pPr>
+      <w:r>
+        <w:rPr/>
+      </w:r>
+    </w:p>
+    <w:p>
+      <w:pPr>
+        <w:pStyle w:val="Normal"/>
+        <w:rPr/>
+      </w:pPr>
+      <w:r>
+        <w:rPr/>
+        <w:t xml:space="preserve">When they had entered, Mathis had thought, hoped really, that there might be </w:t>
+      </w:r>
+      <w:r>
+        <w:rPr/>
+        <w:t>oasises</w:t>
+      </w:r>
+      <w:r>
+        <w:rPr/>
+        <w:t xml:space="preserve"> hidden among the dunes that they could take advantage of. On his old map, from before the fall, there were innumerable little ponds and lakes shown. However, on the more recent maps there were none, save a large lake too far west to be of any use. Besides, if the note aside the body was to be </w:t>
+      </w:r>
+      <w:r>
+        <w:rPr/>
+        <w:t>believed, the whole thing was salt water anyway!</w:t>
+      </w:r>
+    </w:p>
+    <w:p>
+      <w:pPr>
+        <w:pStyle w:val="Normal"/>
+        <w:rPr/>
+      </w:pPr>
+      <w:r>
+        <w:rPr/>
+      </w:r>
+    </w:p>
+    <w:p>
+      <w:pPr>
+        <w:pStyle w:val="Normal"/>
+        <w:rPr/>
+      </w:pPr>
+      <w:r>
+        <w:rPr/>
+        <w:t xml:space="preserve">Disgusted, Mathis shoved the map back into his pack and took a swig of water, sweat already streaming down his face and into his armor. </w:t>
+      </w:r>
+    </w:p>
+    <w:p>
+      <w:pPr>
+        <w:pStyle w:val="Normal"/>
+        <w:rPr/>
+      </w:pPr>
+      <w:r>
+        <w:rPr/>
+      </w:r>
+    </w:p>
+    <w:p>
+      <w:pPr>
+        <w:pStyle w:val="Normal"/>
+        <w:rPr/>
+      </w:pPr>
+      <w:r>
+        <w:rPr/>
+        <w:t xml:space="preserve">The breeze from the south picked up as they continued there way southward, and as the sun started to set, it increased again in speed. The loose ash at the surface was almost part of the air anyway, and it kick up instantly at even the smallest gust. With the wind from the south now in force, the whole sky covered with ash, as it also streamed by and into them, quickly covering them in white. </w:t>
+      </w:r>
+    </w:p>
+    <w:p>
+      <w:pPr>
+        <w:pStyle w:val="Normal"/>
+        <w:rPr/>
+      </w:pPr>
+      <w:r>
+        <w:rPr/>
+      </w:r>
+    </w:p>
+    <w:p>
+      <w:pPr>
+        <w:pStyle w:val="Normal"/>
+        <w:rPr/>
+      </w:pPr>
+      <w:r>
+        <w:rPr/>
+        <w:t>Mathis spat with dissatisfaction as a stray piece went into his mouth.</w:t>
+      </w:r>
+    </w:p>
+    <w:p>
+      <w:pPr>
+        <w:pStyle w:val="Normal"/>
+        <w:rPr/>
+      </w:pPr>
+      <w:r>
+        <w:rPr/>
+      </w:r>
+    </w:p>
+    <w:p>
+      <w:pPr>
+        <w:pStyle w:val="Normal"/>
+        <w:rPr/>
+      </w:pPr>
+      <w:r>
+        <w:rPr/>
+        <w:t>“</w:t>
+      </w:r>
+      <w:r>
+        <w:rPr/>
+        <w:t xml:space="preserve">Ugh. You can bare see the sun in this stuff!” he said loudly over the wind. </w:t>
+      </w:r>
+    </w:p>
+    <w:p>
+      <w:pPr>
+        <w:pStyle w:val="Normal"/>
+        <w:rPr/>
+      </w:pPr>
+      <w:r>
+        <w:rPr/>
+      </w:r>
+    </w:p>
+    <w:p>
+      <w:pPr>
+        <w:pStyle w:val="Normal"/>
+        <w:rPr/>
+      </w:pPr>
+      <w:r>
+        <w:rPr/>
+        <w:t xml:space="preserve">Haverson looked up from his trudging and saw that it was true. The sun was a murderous red glare in the sky, a messy blob rather than a circle, diffusing its blood red light across the desert. </w:t>
+      </w:r>
+    </w:p>
+    <w:p>
+      <w:pPr>
+        <w:pStyle w:val="Normal"/>
+        <w:rPr/>
+      </w:pPr>
+      <w:r>
+        <w:rPr/>
+      </w:r>
+    </w:p>
+    <w:p>
+      <w:pPr>
+        <w:pStyle w:val="Normal"/>
+        <w:rPr/>
+      </w:pPr>
+      <w:r>
+        <w:rPr/>
+        <w:t xml:space="preserve">The temperature had also changed. While it has peaked as expected at noon, now that sunset was on them, Haverson felt the first hints that the night might be colder than they expected. </w:t>
+      </w:r>
+    </w:p>
+    <w:p>
+      <w:pPr>
+        <w:pStyle w:val="Normal"/>
+        <w:rPr/>
+      </w:pPr>
+      <w:r>
+        <w:rPr/>
+      </w:r>
+    </w:p>
+    <w:p>
+      <w:pPr>
+        <w:pStyle w:val="Normal"/>
+        <w:rPr/>
+      </w:pPr>
+      <w:r>
+        <w:rPr/>
+      </w:r>
+    </w:p>
+    <w:p>
+      <w:pPr>
+        <w:pStyle w:val="Normal"/>
+        <w:rPr/>
+      </w:pPr>
+      <w:r>
+        <w:rPr/>
+      </w:r>
+    </w:p>
+    <w:p>
+      <w:pPr>
+        <w:pStyle w:val="Normal"/>
+        <w:rPr/>
+      </w:pPr>
+      <w:r>
+        <w:rPr/>
+      </w:r>
+    </w:p>
+    <w:p>
+      <w:pPr>
+        <w:pStyle w:val="Normal"/>
+        <w:rPr/>
+      </w:pPr>
+      <w:r>
+        <w:rPr/>
+        <w:t xml:space="preserve"> </w:t>
       </w:r>
     </w:p>
     <w:sectPr>

</xml_diff>